<commit_message>
hepatic and splanchnic circulation
</commit_message>
<xml_diff>
--- a/thesis.docx
+++ b/thesis.docx
@@ -8686,6 +8686,11 @@
         <w:rPr>
           <w:rFonts w:ascii="Times New Roman" w:eastAsia="Times New Roman" w:hAnsi="Times New Roman" w:cs="Times New Roman"/>
         </w:rPr>
+      </w:r>
+      <w:r>
+        <w:rPr>
+          <w:rFonts w:ascii="Times New Roman" w:eastAsia="Times New Roman" w:hAnsi="Times New Roman" w:cs="Times New Roman"/>
+        </w:rPr>
         <w:fldChar w:fldCharType="separate"/>
       </w:r>
       <w:r>
@@ -8976,6 +8981,11 @@
           <w:rFonts w:ascii="Times New Roman" w:eastAsia="Times New Roman" w:hAnsi="Times New Roman" w:cs="Times New Roman"/>
         </w:rPr>
         <w:fldChar w:fldCharType="end"/>
+      </w:r>
+      <w:r>
+        <w:rPr>
+          <w:rFonts w:ascii="Times New Roman" w:eastAsia="Times New Roman" w:hAnsi="Times New Roman" w:cs="Times New Roman"/>
+        </w:rPr>
       </w:r>
       <w:r>
         <w:rPr>
@@ -9329,6 +9339,11 @@
           <w:rFonts w:ascii="Times New Roman" w:eastAsia="Times New Roman" w:hAnsi="Times New Roman" w:cs="Times New Roman"/>
         </w:rPr>
         <w:fldChar w:fldCharType="end"/>
+      </w:r>
+      <w:r>
+        <w:rPr>
+          <w:rFonts w:ascii="Times New Roman" w:eastAsia="Times New Roman" w:hAnsi="Times New Roman" w:cs="Times New Roman"/>
+        </w:rPr>
       </w:r>
       <w:r>
         <w:rPr>
@@ -9696,6 +9711,11 @@
           <w:rFonts w:ascii="Times New Roman" w:eastAsia="Times New Roman" w:hAnsi="Times New Roman" w:cs="Times New Roman"/>
         </w:rPr>
         <w:fldChar w:fldCharType="end"/>
+      </w:r>
+      <w:r>
+        <w:rPr>
+          <w:rFonts w:ascii="Times New Roman" w:eastAsia="Times New Roman" w:hAnsi="Times New Roman" w:cs="Times New Roman"/>
+        </w:rPr>
       </w:r>
       <w:r>
         <w:rPr>
@@ -10281,6 +10301,11 @@
         <w:rPr>
           <w:rFonts w:ascii="Times New Roman" w:eastAsia="Times New Roman" w:hAnsi="Times New Roman" w:cs="Times New Roman"/>
         </w:rPr>
+      </w:r>
+      <w:r>
+        <w:rPr>
+          <w:rFonts w:ascii="Times New Roman" w:eastAsia="Times New Roman" w:hAnsi="Times New Roman" w:cs="Times New Roman"/>
+        </w:rPr>
         <w:fldChar w:fldCharType="separate"/>
       </w:r>
       <w:r>
@@ -10333,17 +10358,376 @@
         <w:rPr>
           <w:rFonts w:ascii="Times New Roman" w:eastAsia="Times New Roman" w:hAnsi="Times New Roman" w:cs="Times New Roman"/>
         </w:rPr>
-        <w:t xml:space="preserve">tract to liver by portal vein. From </w:t>
-      </w:r>
-      <w:proofErr w:type="gramStart"/>
-      <w:r>
-        <w:rPr>
-          <w:rFonts w:ascii="Times New Roman" w:eastAsia="Times New Roman" w:hAnsi="Times New Roman" w:cs="Times New Roman"/>
-        </w:rPr>
-        <w:t xml:space="preserve">liver </w:t>
+        <w:t>tract to liver by portal vein</w:t>
+      </w:r>
+      <w:r>
+        <w:rPr>
+          <w:rFonts w:ascii="Times New Roman" w:eastAsia="Times New Roman" w:hAnsi="Times New Roman" w:cs="Times New Roman"/>
+        </w:rPr>
+        <w:t xml:space="preserve"> </w:t>
+      </w:r>
+      <w:r>
+        <w:rPr>
+          <w:rFonts w:ascii="Times New Roman" w:eastAsia="Times New Roman" w:hAnsi="Times New Roman" w:cs="Times New Roman"/>
+        </w:rPr>
+        <w:fldChar w:fldCharType="begin"/>
+      </w:r>
+      <w:r>
+        <w:rPr>
+          <w:rFonts w:ascii="Times New Roman" w:eastAsia="Times New Roman" w:hAnsi="Times New Roman" w:cs="Times New Roman"/>
+        </w:rPr>
+        <w:instrText xml:space="preserve"> ADDIN EN.CITE &lt;EndNote&gt;&lt;Cite&gt;&lt;Author&gt;Bradley&lt;/Author&gt;&lt;Year&gt;1953&lt;/Year&gt;&lt;RecNum&gt;655&lt;/RecNum&gt;&lt;DisplayText&gt;[37]&lt;/DisplayText&gt;&lt;record&gt;&lt;rec-number&gt;655&lt;/rec-number&gt;&lt;foreign-keys&gt;&lt;key app="EN" db-id="asff5atfts5dsyeed99x09p9vrrp5apxfr5e" timestamp="1411074422"&gt;655&lt;/key&gt;&lt;/foreign-keys&gt;&lt;ref-type name="Journal Article"&gt;17&lt;/ref-type&gt;&lt;contributors&gt;&lt;authors&gt;&lt;author&gt;Bradley, S. E.&lt;/author&gt;&lt;author&gt;Marks, P. A.&lt;/author&gt;&lt;author&gt;Reynell, P. C.&lt;/author&gt;&lt;author&gt;Meltzer, J.&lt;/author&gt;&lt;/authors&gt;&lt;/contributors&gt;&lt;titles&gt;&lt;title&gt;The circulating splanchnic blood volume in dog and man&lt;/title&gt;&lt;secondary-title&gt;Trans Assoc Am Physicians&lt;/secondary-title&gt;&lt;alt-title&gt;Transactions of the Association of American Physicians&lt;/alt-title&gt;&lt;/titles&gt;&lt;periodical&gt;&lt;full-title&gt;Trans Assoc Am Physicians&lt;/full-title&gt;&lt;abbr-1&gt;Transactions of the Association of American Physicians&lt;/abbr-1&gt;&lt;/periodical&gt;&lt;alt-periodical&gt;&lt;full-title&gt;Trans Assoc Am Physicians&lt;/full-title&gt;&lt;abbr-1&gt;Transactions of the Association of American Physicians&lt;/abbr-1&gt;&lt;/alt-periodical&gt;&lt;pages&gt;294-302&lt;/pages&gt;&lt;volume&gt;66&lt;/volume&gt;&lt;edition&gt;1953/01/01&lt;/edition&gt;&lt;keywords&gt;&lt;keyword&gt;*Blood Volume&lt;/keyword&gt;&lt;keyword&gt;*Dogs&lt;/keyword&gt;&lt;/keywords&gt;&lt;dates&gt;&lt;year&gt;1953&lt;/year&gt;&lt;/dates&gt;&lt;isbn&gt;0066-9458 (Print)&amp;#xD;0066-9458&lt;/isbn&gt;&lt;accession-num&gt;13136273&lt;/accession-num&gt;&lt;urls&gt;&lt;/urls&gt;&lt;remote-database-provider&gt;NLM&lt;/remote-database-provider&gt;&lt;language&gt;eng&lt;/language&gt;&lt;/record&gt;&lt;/Cite&gt;&lt;/EndNote&gt;</w:instrText>
+      </w:r>
+      <w:r>
+        <w:rPr>
+          <w:rFonts w:ascii="Times New Roman" w:eastAsia="Times New Roman" w:hAnsi="Times New Roman" w:cs="Times New Roman"/>
+        </w:rPr>
+        <w:fldChar w:fldCharType="separate"/>
+      </w:r>
+      <w:r>
+        <w:rPr>
+          <w:rFonts w:ascii="Times New Roman" w:eastAsia="Times New Roman" w:hAnsi="Times New Roman" w:cs="Times New Roman"/>
+          <w:noProof/>
+        </w:rPr>
+        <w:t>[37]</w:t>
+      </w:r>
+      <w:r>
+        <w:rPr>
+          <w:rFonts w:ascii="Times New Roman" w:eastAsia="Times New Roman" w:hAnsi="Times New Roman" w:cs="Times New Roman"/>
+        </w:rPr>
+        <w:fldChar w:fldCharType="end"/>
+      </w:r>
+      <w:r>
+        <w:rPr>
+          <w:rFonts w:ascii="Times New Roman" w:eastAsia="Times New Roman" w:hAnsi="Times New Roman" w:cs="Times New Roman"/>
+        </w:rPr>
+        <w:t xml:space="preserve">. </w:t>
+      </w:r>
+      <w:r>
+        <w:rPr>
+          <w:rFonts w:ascii="Times New Roman" w:eastAsia="Times New Roman" w:hAnsi="Times New Roman" w:cs="Times New Roman"/>
+        </w:rPr>
+        <w:t xml:space="preserve">In liver </w:t>
+      </w:r>
+      <w:r>
+        <w:rPr>
+          <w:rFonts w:ascii="Times New Roman" w:eastAsia="Times New Roman" w:hAnsi="Times New Roman" w:cs="Times New Roman"/>
+        </w:rPr>
+        <w:t>is</w:t>
+      </w:r>
+      <w:r>
+        <w:rPr>
+          <w:rFonts w:ascii="Times New Roman" w:eastAsia="Times New Roman" w:hAnsi="Times New Roman" w:cs="Times New Roman"/>
+        </w:rPr>
+        <w:t xml:space="preserve"> the hepatic blood flow</w:t>
+      </w:r>
+      <w:r>
+        <w:rPr>
+          <w:rFonts w:ascii="Times New Roman" w:eastAsia="Times New Roman" w:hAnsi="Times New Roman" w:cs="Times New Roman"/>
+        </w:rPr>
+        <w:t xml:space="preserve"> </w:t>
+      </w:r>
+      <w:r>
+        <w:rPr>
+          <w:rFonts w:ascii="Times New Roman" w:eastAsia="Times New Roman" w:hAnsi="Times New Roman" w:cs="Times New Roman"/>
+        </w:rPr>
+        <w:t>determined by</w:t>
+      </w:r>
+      <w:r>
+        <w:rPr>
+          <w:rFonts w:ascii="Times New Roman" w:eastAsia="Times New Roman" w:hAnsi="Times New Roman" w:cs="Times New Roman"/>
+        </w:rPr>
+        <w:t xml:space="preserve"> portal vein and hepatic artery</w:t>
+      </w:r>
+      <w:r>
+        <w:rPr>
+          <w:rFonts w:ascii="Times New Roman" w:eastAsia="Times New Roman" w:hAnsi="Times New Roman" w:cs="Times New Roman"/>
+        </w:rPr>
+        <w:t xml:space="preserve"> blood flow. </w:t>
+      </w:r>
+      <w:r>
+        <w:rPr>
+          <w:rFonts w:ascii="Times New Roman" w:eastAsia="Times New Roman" w:hAnsi="Times New Roman" w:cs="Times New Roman"/>
+        </w:rPr>
+        <w:t xml:space="preserve">Normal hepatic blood flow can vary from 970 to 2370 ml/min </w:t>
+      </w:r>
+      <w:r>
+        <w:rPr>
+          <w:rFonts w:ascii="Times New Roman" w:eastAsia="Times New Roman" w:hAnsi="Times New Roman" w:cs="Times New Roman"/>
+        </w:rPr>
+        <w:fldChar w:fldCharType="begin"/>
+      </w:r>
+      <w:r>
+        <w:rPr>
+          <w:rFonts w:ascii="Times New Roman" w:eastAsia="Times New Roman" w:hAnsi="Times New Roman" w:cs="Times New Roman"/>
+        </w:rPr>
+        <w:instrText xml:space="preserve"> ADDIN EN.CITE &lt;EndNote&gt;&lt;Cite&gt;&lt;Author&gt;BRADLEY&lt;/Author&gt;&lt;Year&gt;1952&lt;/Year&gt;&lt;RecNum&gt;654&lt;/RecNum&gt;&lt;DisplayText&gt;[38]&lt;/DisplayText&gt;&lt;record&gt;&lt;rec-number&gt;654&lt;/rec-number&gt;&lt;foreign-keys&gt;&lt;key app="EN" db-id="asff5atfts5dsyeed99x09p9vrrp5apxfr5e" timestamp="1411074085"&gt;654&lt;/key&gt;&lt;/foreign-keys&gt;&lt;ref-type name="Journal Article"&gt;17&lt;/ref-type&gt;&lt;contributors&gt;&lt;authors&gt;&lt;author&gt;BRADLEY, S. E.&lt;/author&gt;&lt;author&gt;INGELFINGER, F. J.&lt;/author&gt;&lt;author&gt;BRADLEY, G. P.&lt;/author&gt;&lt;/authors&gt;&lt;/contributors&gt;&lt;titles&gt;&lt;title&gt;Hepatic Circulation in Cirrhosis of the Liver&lt;/title&gt;&lt;secondary-title&gt;Circulation&lt;/secondary-title&gt;&lt;/titles&gt;&lt;periodical&gt;&lt;full-title&gt;Circulation&lt;/full-title&gt;&lt;abbr-1&gt;Circulation&lt;/abbr-1&gt;&lt;/periodical&gt;&lt;pages&gt;419-429&lt;/pages&gt;&lt;volume&gt;5&lt;/volume&gt;&lt;number&gt;3&lt;/number&gt;&lt;dates&gt;&lt;year&gt;1952&lt;/year&gt;&lt;pub-dates&gt;&lt;date&gt;March 1, 1952&lt;/date&gt;&lt;/pub-dates&gt;&lt;/dates&gt;&lt;urls&gt;&lt;related-urls&gt;&lt;url&gt;http://circ.ahajournals.org/content/5/3/419.abstract&lt;/url&gt;&lt;/related-urls&gt;&lt;/urls&gt;&lt;electronic-resource-num&gt;10.1161/01.cir.5.3.419&lt;/electronic-resource-num&gt;&lt;/record&gt;&lt;/Cite&gt;&lt;/EndNote&gt;</w:instrText>
+      </w:r>
+      <w:r>
+        <w:rPr>
+          <w:rFonts w:ascii="Times New Roman" w:eastAsia="Times New Roman" w:hAnsi="Times New Roman" w:cs="Times New Roman"/>
+        </w:rPr>
+        <w:fldChar w:fldCharType="separate"/>
+      </w:r>
+      <w:r>
+        <w:rPr>
+          <w:rFonts w:ascii="Times New Roman" w:eastAsia="Times New Roman" w:hAnsi="Times New Roman" w:cs="Times New Roman"/>
+          <w:noProof/>
+        </w:rPr>
+        <w:t>[38]</w:t>
+      </w:r>
+      <w:r>
+        <w:rPr>
+          <w:rFonts w:ascii="Times New Roman" w:eastAsia="Times New Roman" w:hAnsi="Times New Roman" w:cs="Times New Roman"/>
+        </w:rPr>
+        <w:fldChar w:fldCharType="end"/>
+      </w:r>
+      <w:r>
+        <w:rPr>
+          <w:rFonts w:ascii="Times New Roman" w:eastAsia="Times New Roman" w:hAnsi="Times New Roman" w:cs="Times New Roman"/>
+        </w:rPr>
+        <w:t xml:space="preserve"> in dependence on gastro intestinal blood flow. Portal blood volume and pressure </w:t>
+      </w:r>
+      <w:r>
+        <w:rPr>
+          <w:rFonts w:ascii="Times New Roman" w:eastAsia="Times New Roman" w:hAnsi="Times New Roman" w:cs="Times New Roman"/>
+        </w:rPr>
+        <w:t>is known in typical or in changed histamine concentration</w:t>
+      </w:r>
+      <w:r>
+        <w:rPr>
+          <w:rFonts w:ascii="Times New Roman" w:eastAsia="Times New Roman" w:hAnsi="Times New Roman" w:cs="Times New Roman"/>
+        </w:rPr>
+        <w:t xml:space="preserve"> </w:t>
+      </w:r>
+      <w:r>
+        <w:rPr>
+          <w:rFonts w:ascii="Times New Roman" w:eastAsia="Times New Roman" w:hAnsi="Times New Roman" w:cs="Times New Roman"/>
+        </w:rPr>
+        <w:fldChar w:fldCharType="begin"/>
+      </w:r>
+      <w:r>
+        <w:rPr>
+          <w:rFonts w:ascii="Times New Roman" w:eastAsia="Times New Roman" w:hAnsi="Times New Roman" w:cs="Times New Roman"/>
+        </w:rPr>
+        <w:instrText xml:space="preserve"> ADDIN EN.CITE &lt;EndNote&gt;&lt;Cite&gt;&lt;Author&gt;Greenway&lt;/Author&gt;&lt;Year&gt;1973&lt;/Year&gt;&lt;RecNum&gt;647&lt;/RecNum&gt;&lt;DisplayText&gt;[39]&lt;/DisplayText&gt;&lt;record&gt;&lt;rec-number&gt;647&lt;/rec-number&gt;&lt;foreign-keys&gt;&lt;key app="EN" db-id="asff5atfts5dsyeed99x09p9vrrp5apxfr5e" timestamp="1411071837"&gt;647&lt;/key&gt;&lt;/foreign-keys&gt;&lt;ref-type name="Journal Article"&gt;17&lt;/ref-type&gt;&lt;contributors&gt;&lt;authors&gt;&lt;author&gt;Greenway, CV&lt;/author&gt;&lt;author&gt;Oshiro, G&lt;/author&gt;&lt;/authors&gt;&lt;/contributors&gt;&lt;titles&gt;&lt;title&gt;Effects of histamine on hepatic volume (outflow block) in anaesthetized dogs&lt;/title&gt;&lt;secondary-title&gt;British journal of pharmacology&lt;/secondary-title&gt;&lt;/titles&gt;&lt;periodical&gt;&lt;full-title&gt;British journal of pharmacology&lt;/full-title&gt;&lt;/periodical&gt;&lt;pages&gt;282-290&lt;/pages&gt;&lt;volume&gt;47&lt;/volume&gt;&lt;number&gt;2&lt;/number&gt;&lt;dates&gt;&lt;year&gt;1973&lt;/year&gt;&lt;/dates&gt;&lt;isbn&gt;1476-5381&lt;/isbn&gt;&lt;urls&gt;&lt;/urls&gt;&lt;research-notes&gt;hepatic vein resistance  132&lt;/research-notes&gt;&lt;/record&gt;&lt;/Cite&gt;&lt;/EndNote&gt;</w:instrText>
+      </w:r>
+      <w:r>
+        <w:rPr>
+          <w:rFonts w:ascii="Times New Roman" w:eastAsia="Times New Roman" w:hAnsi="Times New Roman" w:cs="Times New Roman"/>
+        </w:rPr>
+        <w:fldChar w:fldCharType="separate"/>
+      </w:r>
+      <w:r>
+        <w:rPr>
+          <w:rFonts w:ascii="Times New Roman" w:eastAsia="Times New Roman" w:hAnsi="Times New Roman" w:cs="Times New Roman"/>
+          <w:noProof/>
+        </w:rPr>
+        <w:t>[39]</w:t>
+      </w:r>
+      <w:r>
+        <w:rPr>
+          <w:rFonts w:ascii="Times New Roman" w:eastAsia="Times New Roman" w:hAnsi="Times New Roman" w:cs="Times New Roman"/>
+        </w:rPr>
+        <w:fldChar w:fldCharType="end"/>
+      </w:r>
+      <w:r>
+        <w:rPr>
+          <w:rFonts w:ascii="Times New Roman" w:eastAsia="Times New Roman" w:hAnsi="Times New Roman" w:cs="Times New Roman"/>
+        </w:rPr>
+        <w:t xml:space="preserve"> or catecholamine concentration </w:t>
+      </w:r>
+      <w:r>
+        <w:rPr>
+          <w:rFonts w:ascii="Times New Roman" w:eastAsia="Times New Roman" w:hAnsi="Times New Roman" w:cs="Times New Roman"/>
+        </w:rPr>
+        <w:fldChar w:fldCharType="begin">
+          <w:fldData xml:space="preserve">PEVuZE5vdGU+PENpdGU+PEF1dGhvcj5HcmVlbndheTwvQXV0aG9yPjxZZWFyPjE5ODU8L1llYXI+
+PFJlY051bT42NDk8L1JlY051bT48RGlzcGxheVRleHQ+WzQwLCA0MV08L0Rpc3BsYXlUZXh0Pjxy
+ZWNvcmQ+PHJlYy1udW1iZXI+NjQ5PC9yZWMtbnVtYmVyPjxmb3JlaWduLWtleXM+PGtleSBhcHA9
+IkVOIiBkYi1pZD0iYXNmZjVhdGZ0czVkc3llZWQ5OXgwOXA5dnJycDVhcHhmcjVlIiB0aW1lc3Rh
+bXA9IjE0MTEwNzIxMjgiPjY0OTwva2V5PjwvZm9yZWlnbi1rZXlzPjxyZWYtdHlwZSBuYW1lPSJC
+b29rIj42PC9yZWYtdHlwZT48Y29udHJpYnV0b3JzPjxhdXRob3JzPjxhdXRob3I+R3JlZW53YXks
+IEMuIFYuPC9hdXRob3I+PGF1dGhvcj5TZWFtYW4sIEsuIEwuPC9hdXRob3I+PGF1dGhvcj5Jbm5l
+cywgSS4gUi48L2F1dGhvcj48L2F1dGhvcnM+PC9jb250cmlidXRvcnM+PHRpdGxlcz48dGl0bGU+
+Tm9yZXBpbmVwaHJpbmUgb24gdmVub3VzIGNvbXBsaWFuY2UgYW5kIHVuc3RyZXNzZWQgdm9sdW1l
+IGluIGNhdCBsaXZlcjwvdGl0bGU+PC90aXRsZXM+PHBhZ2VzPkg0NjgtSDQ3NjwvcGFnZXM+PHZv
+bHVtZT4yNDg8L3ZvbHVtZT48bnVtYmVyPjQ8L251bWJlcj48ZGF0ZXM+PHllYXI+MTk4NTwveWVh
+cj48cHViLWRhdGVzPjxkYXRlPjE5ODUtMDQtMDEgMDA6MDA6MDA8L2RhdGU+PC9wdWItZGF0ZXM+
+PC9kYXRlcz48d29yay10eXBlPkpvdXJuYWwgQXJ0aWNsZTwvd29yay10eXBlPjx1cmxzPjxyZWxh
+dGVkLXVybHM+PHVybD5odHRwOi8vYWpwaGVhcnQucGh5c2lvbG9neS5vcmcvYWpwaGVhcnQvMjQ4
+LzQvSDQ2OC5mdWxsLnBkZjwvdXJsPjwvcmVsYXRlZC11cmxzPjwvdXJscz48cmVzZWFyY2gtbm90
+ZXM+aGVwYXRpYyB2ZWluIHJlc2lzdGFuY2UgMTM0PC9yZXNlYXJjaC1ub3Rlcz48L3JlY29yZD48
+L0NpdGU+PENpdGU+PEF1dGhvcj5MYXV0dDwvQXV0aG9yPjxZZWFyPjE5ODc8L1llYXI+PFJlY051
+bT42NTE8L1JlY051bT48cmVjb3JkPjxyZWMtbnVtYmVyPjY1MTwvcmVjLW51bWJlcj48Zm9yZWln
+bi1rZXlzPjxrZXkgYXBwPSJFTiIgZGItaWQ9ImFzZmY1YXRmdHM1ZHN5ZWVkOTl4MDlwOXZycnA1
+YXB4ZnI1ZSIgdGltZXN0YW1wPSIxNDExMDczNDIxIj42NTE8L2tleT48L2ZvcmVpZ24ta2V5cz48
+cmVmLXR5cGUgbmFtZT0iSm91cm5hbCBBcnRpY2xlIj4xNzwvcmVmLXR5cGU+PGNvbnRyaWJ1dG9y
+cz48YXV0aG9ycz48YXV0aG9yPkxhdXR0LCBXLiBXYXluZTwvYXV0aG9yPjxhdXRob3I+R3JlZW53
+YXksIENsaXZlIFYuPC9hdXRob3I+PGF1dGhvcj5MZWdhcmUsIERhbGxhcyBKLjwvYXV0aG9yPjwv
+YXV0aG9ycz48L2NvbnRyaWJ1dG9ycz48dGl0bGVzPjx0aXRsZT5FZmZlY3Qgb2YgaGVwYXRpYyBu
+ZXJ2ZXMsIG5vcmVwaW5lcGhyaW5lLCBhbmdpb3RlbnNpbiwgYW5kIGVsZXZhdGVkIGNlbnRyYWwg
+dmVub3VzIHByZXNzdXJlIG9uIHBvc3RzaW51c29pZGFsIHJlc2lzdGFuY2Ugc2l0ZXMgYW5kIGlu
+dHJhaGVwYXRpYyBwcmVzc3VyZXMgaW4gY2F0czwvdGl0bGU+PHNlY29uZGFyeS10aXRsZT5NaWNy
+b3Zhc2N1bGFyIFJlc2VhcmNoPC9zZWNvbmRhcnktdGl0bGU+PC90aXRsZXM+PHBlcmlvZGljYWw+
+PGZ1bGwtdGl0bGU+TWljcm92YXNjdWxhciByZXNlYXJjaDwvZnVsbC10aXRsZT48L3BlcmlvZGlj
+YWw+PHBhZ2VzPjUwLTYxPC9wYWdlcz48dm9sdW1lPjMzPC92b2x1bWU+PG51bWJlcj4xPC9udW1i
+ZXI+PGRhdGVzPjx5ZWFyPjE5ODc8L3llYXI+PHB1Yi1kYXRlcz48ZGF0ZT4xLy88L2RhdGU+PC9w
+dWItZGF0ZXM+PC9kYXRlcz48aXNibj4wMDI2LTI4NjI8L2lzYm4+PHVybHM+PHJlbGF0ZWQtdXJs
+cz48dXJsPmh0dHA6Ly93d3cuc2NpZW5jZWRpcmVjdC5jb20vc2NpZW5jZS9hcnRpY2xlL3BpaS8w
+MDI2Mjg2Mjg3OTAwMDY5PC91cmw+PC9yZWxhdGVkLXVybHM+PC91cmxzPjxlbGVjdHJvbmljLXJl
+c291cmNlLW51bT5odHRwOi8vZHguZG9pLm9yZy8xMC4xMDE2LzAwMjYtMjg2Mig4Nyk5MDAwNi05
+PC9lbGVjdHJvbmljLXJlc291cmNlLW51bT48cmVzZWFyY2gtbm90ZXM+SFYgcmVzaXN0YW5jZSAy
+MzE8L3Jlc2VhcmNoLW5vdGVzPjwvcmVjb3JkPjwvQ2l0ZT48L0VuZE5vdGU+AG==
+</w:fldData>
+        </w:fldChar>
+      </w:r>
+      <w:r>
+        <w:rPr>
+          <w:rFonts w:ascii="Times New Roman" w:eastAsia="Times New Roman" w:hAnsi="Times New Roman" w:cs="Times New Roman"/>
+        </w:rPr>
+        <w:instrText xml:space="preserve"> ADDIN EN.CITE </w:instrText>
+      </w:r>
+      <w:r>
+        <w:rPr>
+          <w:rFonts w:ascii="Times New Roman" w:eastAsia="Times New Roman" w:hAnsi="Times New Roman" w:cs="Times New Roman"/>
+        </w:rPr>
+        <w:fldChar w:fldCharType="begin">
+          <w:fldData xml:space="preserve">PEVuZE5vdGU+PENpdGU+PEF1dGhvcj5HcmVlbndheTwvQXV0aG9yPjxZZWFyPjE5ODU8L1llYXI+
+PFJlY051bT42NDk8L1JlY051bT48RGlzcGxheVRleHQ+WzQwLCA0MV08L0Rpc3BsYXlUZXh0Pjxy
+ZWNvcmQ+PHJlYy1udW1iZXI+NjQ5PC9yZWMtbnVtYmVyPjxmb3JlaWduLWtleXM+PGtleSBhcHA9
+IkVOIiBkYi1pZD0iYXNmZjVhdGZ0czVkc3llZWQ5OXgwOXA5dnJycDVhcHhmcjVlIiB0aW1lc3Rh
+bXA9IjE0MTEwNzIxMjgiPjY0OTwva2V5PjwvZm9yZWlnbi1rZXlzPjxyZWYtdHlwZSBuYW1lPSJC
+b29rIj42PC9yZWYtdHlwZT48Y29udHJpYnV0b3JzPjxhdXRob3JzPjxhdXRob3I+R3JlZW53YXks
+IEMuIFYuPC9hdXRob3I+PGF1dGhvcj5TZWFtYW4sIEsuIEwuPC9hdXRob3I+PGF1dGhvcj5Jbm5l
+cywgSS4gUi48L2F1dGhvcj48L2F1dGhvcnM+PC9jb250cmlidXRvcnM+PHRpdGxlcz48dGl0bGU+
+Tm9yZXBpbmVwaHJpbmUgb24gdmVub3VzIGNvbXBsaWFuY2UgYW5kIHVuc3RyZXNzZWQgdm9sdW1l
+IGluIGNhdCBsaXZlcjwvdGl0bGU+PC90aXRsZXM+PHBhZ2VzPkg0NjgtSDQ3NjwvcGFnZXM+PHZv
+bHVtZT4yNDg8L3ZvbHVtZT48bnVtYmVyPjQ8L251bWJlcj48ZGF0ZXM+PHllYXI+MTk4NTwveWVh
+cj48cHViLWRhdGVzPjxkYXRlPjE5ODUtMDQtMDEgMDA6MDA6MDA8L2RhdGU+PC9wdWItZGF0ZXM+
+PC9kYXRlcz48d29yay10eXBlPkpvdXJuYWwgQXJ0aWNsZTwvd29yay10eXBlPjx1cmxzPjxyZWxh
+dGVkLXVybHM+PHVybD5odHRwOi8vYWpwaGVhcnQucGh5c2lvbG9neS5vcmcvYWpwaGVhcnQvMjQ4
+LzQvSDQ2OC5mdWxsLnBkZjwvdXJsPjwvcmVsYXRlZC11cmxzPjwvdXJscz48cmVzZWFyY2gtbm90
+ZXM+aGVwYXRpYyB2ZWluIHJlc2lzdGFuY2UgMTM0PC9yZXNlYXJjaC1ub3Rlcz48L3JlY29yZD48
+L0NpdGU+PENpdGU+PEF1dGhvcj5MYXV0dDwvQXV0aG9yPjxZZWFyPjE5ODc8L1llYXI+PFJlY051
+bT42NTE8L1JlY051bT48cmVjb3JkPjxyZWMtbnVtYmVyPjY1MTwvcmVjLW51bWJlcj48Zm9yZWln
+bi1rZXlzPjxrZXkgYXBwPSJFTiIgZGItaWQ9ImFzZmY1YXRmdHM1ZHN5ZWVkOTl4MDlwOXZycnA1
+YXB4ZnI1ZSIgdGltZXN0YW1wPSIxNDExMDczNDIxIj42NTE8L2tleT48L2ZvcmVpZ24ta2V5cz48
+cmVmLXR5cGUgbmFtZT0iSm91cm5hbCBBcnRpY2xlIj4xNzwvcmVmLXR5cGU+PGNvbnRyaWJ1dG9y
+cz48YXV0aG9ycz48YXV0aG9yPkxhdXR0LCBXLiBXYXluZTwvYXV0aG9yPjxhdXRob3I+R3JlZW53
+YXksIENsaXZlIFYuPC9hdXRob3I+PGF1dGhvcj5MZWdhcmUsIERhbGxhcyBKLjwvYXV0aG9yPjwv
+YXV0aG9ycz48L2NvbnRyaWJ1dG9ycz48dGl0bGVzPjx0aXRsZT5FZmZlY3Qgb2YgaGVwYXRpYyBu
+ZXJ2ZXMsIG5vcmVwaW5lcGhyaW5lLCBhbmdpb3RlbnNpbiwgYW5kIGVsZXZhdGVkIGNlbnRyYWwg
+dmVub3VzIHByZXNzdXJlIG9uIHBvc3RzaW51c29pZGFsIHJlc2lzdGFuY2Ugc2l0ZXMgYW5kIGlu
+dHJhaGVwYXRpYyBwcmVzc3VyZXMgaW4gY2F0czwvdGl0bGU+PHNlY29uZGFyeS10aXRsZT5NaWNy
+b3Zhc2N1bGFyIFJlc2VhcmNoPC9zZWNvbmRhcnktdGl0bGU+PC90aXRsZXM+PHBlcmlvZGljYWw+
+PGZ1bGwtdGl0bGU+TWljcm92YXNjdWxhciByZXNlYXJjaDwvZnVsbC10aXRsZT48L3BlcmlvZGlj
+YWw+PHBhZ2VzPjUwLTYxPC9wYWdlcz48dm9sdW1lPjMzPC92b2x1bWU+PG51bWJlcj4xPC9udW1i
+ZXI+PGRhdGVzPjx5ZWFyPjE5ODc8L3llYXI+PHB1Yi1kYXRlcz48ZGF0ZT4xLy88L2RhdGU+PC9w
+dWItZGF0ZXM+PC9kYXRlcz48aXNibj4wMDI2LTI4NjI8L2lzYm4+PHVybHM+PHJlbGF0ZWQtdXJs
+cz48dXJsPmh0dHA6Ly93d3cuc2NpZW5jZWRpcmVjdC5jb20vc2NpZW5jZS9hcnRpY2xlL3BpaS8w
+MDI2Mjg2Mjg3OTAwMDY5PC91cmw+PC9yZWxhdGVkLXVybHM+PC91cmxzPjxlbGVjdHJvbmljLXJl
+c291cmNlLW51bT5odHRwOi8vZHguZG9pLm9yZy8xMC4xMDE2LzAwMjYtMjg2Mig4Nyk5MDAwNi05
+PC9lbGVjdHJvbmljLXJlc291cmNlLW51bT48cmVzZWFyY2gtbm90ZXM+SFYgcmVzaXN0YW5jZSAy
+MzE8L3Jlc2VhcmNoLW5vdGVzPjwvcmVjb3JkPjwvQ2l0ZT48L0VuZE5vdGU+AG==
+</w:fldData>
+        </w:fldChar>
+      </w:r>
+      <w:r>
+        <w:rPr>
+          <w:rFonts w:ascii="Times New Roman" w:eastAsia="Times New Roman" w:hAnsi="Times New Roman" w:cs="Times New Roman"/>
+        </w:rPr>
+        <w:instrText xml:space="preserve"> ADDIN EN.CITE.DATA </w:instrText>
+      </w:r>
+      <w:r>
+        <w:rPr>
+          <w:rFonts w:ascii="Times New Roman" w:eastAsia="Times New Roman" w:hAnsi="Times New Roman" w:cs="Times New Roman"/>
+        </w:rPr>
+      </w:r>
+      <w:r>
+        <w:rPr>
+          <w:rFonts w:ascii="Times New Roman" w:eastAsia="Times New Roman" w:hAnsi="Times New Roman" w:cs="Times New Roman"/>
+        </w:rPr>
+        <w:fldChar w:fldCharType="end"/>
+      </w:r>
+      <w:r>
+        <w:rPr>
+          <w:rFonts w:ascii="Times New Roman" w:eastAsia="Times New Roman" w:hAnsi="Times New Roman" w:cs="Times New Roman"/>
+        </w:rPr>
+        <w:fldChar w:fldCharType="separate"/>
+      </w:r>
+      <w:r>
+        <w:rPr>
+          <w:rFonts w:ascii="Times New Roman" w:eastAsia="Times New Roman" w:hAnsi="Times New Roman" w:cs="Times New Roman"/>
+          <w:noProof/>
+        </w:rPr>
+        <w:t>[40, 41]</w:t>
+      </w:r>
+      <w:r>
+        <w:rPr>
+          <w:rFonts w:ascii="Times New Roman" w:eastAsia="Times New Roman" w:hAnsi="Times New Roman" w:cs="Times New Roman"/>
+        </w:rPr>
+        <w:fldChar w:fldCharType="end"/>
+      </w:r>
+      <w:r>
+        <w:rPr>
+          <w:rFonts w:ascii="Times New Roman" w:eastAsia="Times New Roman" w:hAnsi="Times New Roman" w:cs="Times New Roman"/>
+        </w:rPr>
+        <w:t>. The splanchnic circulation is a blood reservoir during hemorrhage or blood volume infusion</w:t>
+      </w:r>
+      <w:r>
+        <w:rPr>
+          <w:rFonts w:ascii="Times New Roman" w:eastAsia="Times New Roman" w:hAnsi="Times New Roman" w:cs="Times New Roman"/>
+        </w:rPr>
+        <w:t xml:space="preserve"> with hormonal or neural regulation </w:t>
+      </w:r>
+      <w:r>
+        <w:rPr>
+          <w:rFonts w:ascii="Times New Roman" w:eastAsia="Times New Roman" w:hAnsi="Times New Roman" w:cs="Times New Roman"/>
+        </w:rPr>
+        <w:fldChar w:fldCharType="begin"/>
+      </w:r>
+      <w:r>
+        <w:rPr>
+          <w:rFonts w:ascii="Times New Roman" w:eastAsia="Times New Roman" w:hAnsi="Times New Roman" w:cs="Times New Roman"/>
+        </w:rPr>
+        <w:instrText xml:space="preserve"> ADDIN EN.CITE &lt;EndNote&gt;&lt;Cite&gt;&lt;Author&gt;Greenway&lt;/Author&gt;&lt;Year&gt;1974&lt;/Year&gt;&lt;RecNum&gt;653&lt;/RecNum&gt;&lt;DisplayText&gt;[42, 43]&lt;/DisplayText&gt;&lt;record&gt;&lt;rec-number&gt;653&lt;/rec-number&gt;&lt;foreign-keys&gt;&lt;key app="EN" db-id="asff5atfts5dsyeed99x09p9vrrp5apxfr5e" timestamp="1411073729"&gt;653&lt;/key&gt;&lt;/foreign-keys&gt;&lt;ref-type name="Journal Article"&gt;17&lt;/ref-type&gt;&lt;contributors&gt;&lt;authors&gt;&lt;author&gt;Greenway, C. V.&lt;/author&gt;&lt;author&gt;Lister, G. E.&lt;/author&gt;&lt;/authors&gt;&lt;/contributors&gt;&lt;titles&gt;&lt;title&gt;Capacitance effects and blood reservoir function in the splanchnic vascular bed during non-hypotensive haemorrhage and blood volume expansion in anaesthetized cats&lt;/title&gt;&lt;secondary-title&gt;The Journal of Physiology&lt;/secondary-title&gt;&lt;/titles&gt;&lt;periodical&gt;&lt;full-title&gt;The Journal of Physiology&lt;/full-title&gt;&lt;abbr-1&gt;J. Physiol. (Lond.)&lt;/abbr-1&gt;&lt;/periodical&gt;&lt;pages&gt;279-294&lt;/pages&gt;&lt;volume&gt;237&lt;/volume&gt;&lt;number&gt;2&lt;/number&gt;&lt;dates&gt;&lt;year&gt;1974&lt;/year&gt;&lt;pub-dates&gt;&lt;date&gt;March 1, 1974&lt;/date&gt;&lt;/pub-dates&gt;&lt;/dates&gt;&lt;urls&gt;&lt;related-urls&gt;&lt;url&gt;http://jp.physoc.org/content/237/2/279.abstract&lt;/url&gt;&lt;/related-urls&gt;&lt;/urls&gt;&lt;/record&gt;&lt;/Cite&gt;&lt;Cite&gt;&lt;Author&gt;Maass-Moreno&lt;/Author&gt;&lt;Year&gt;1992&lt;/Year&gt;&lt;RecNum&gt;210&lt;/RecNum&gt;&lt;record&gt;&lt;rec-number&gt;210&lt;/rec-number&gt;&lt;foreign-keys&gt;&lt;key app="EN" db-id="asff5atfts5dsyeed99x09p9vrrp5apxfr5e" timestamp="1410545436"&gt;210&lt;/key&gt;&lt;/foreign-keys&gt;&lt;ref-type name="Journal Article"&gt;17&lt;/ref-type&gt;&lt;contributors&gt;&lt;authors&gt;&lt;author&gt;Maass-Moreno, ROBERTO&lt;/author&gt;&lt;author&gt;Rothe, CARL F&lt;/author&gt;&lt;/authors&gt;&lt;/contributors&gt;&lt;titles&gt;&lt;title&gt;Contribution of the large hepatic veins to postsinusoidal vascular resistance&lt;/title&gt;&lt;secondary-title&gt;Am J Physiol Gastrointest Liver Physiol&lt;/secondary-title&gt;&lt;/titles&gt;&lt;periodical&gt;&lt;full-title&gt;Am J Physiol Gastrointest Liver Physiol&lt;/full-title&gt;&lt;/periodical&gt;&lt;pages&gt;G14-G22&lt;/pages&gt;&lt;volume&gt;262&lt;/volume&gt;&lt;dates&gt;&lt;year&gt;1992&lt;/year&gt;&lt;/dates&gt;&lt;urls&gt;&lt;/urls&gt;&lt;/record&gt;&lt;/Cite&gt;&lt;/EndNote&gt;</w:instrText>
+      </w:r>
+      <w:r>
+        <w:rPr>
+          <w:rFonts w:ascii="Times New Roman" w:eastAsia="Times New Roman" w:hAnsi="Times New Roman" w:cs="Times New Roman"/>
+        </w:rPr>
+        <w:fldChar w:fldCharType="separate"/>
+      </w:r>
+      <w:r>
+        <w:rPr>
+          <w:rFonts w:ascii="Times New Roman" w:eastAsia="Times New Roman" w:hAnsi="Times New Roman" w:cs="Times New Roman"/>
+          <w:noProof/>
+        </w:rPr>
+        <w:t>[42, 43]</w:t>
+      </w:r>
+      <w:r>
+        <w:rPr>
+          <w:rFonts w:ascii="Times New Roman" w:eastAsia="Times New Roman" w:hAnsi="Times New Roman" w:cs="Times New Roman"/>
+        </w:rPr>
+        <w:fldChar w:fldCharType="end"/>
+      </w:r>
+      <w:r>
+        <w:rPr>
+          <w:rFonts w:ascii="Times New Roman" w:eastAsia="Times New Roman" w:hAnsi="Times New Roman" w:cs="Times New Roman"/>
+        </w:rPr>
+        <w:t>.</w:t>
       </w:r>
       <w:bookmarkStart w:id="22" w:name="_GoBack"/>
       <w:bookmarkEnd w:id="22"/>
+    </w:p>
+    <w:p>
+      <w:pPr>
+        <w:spacing w:before="180" w:after="180" w:line="240" w:lineRule="auto"/>
+        <w:rPr>
+          <w:rFonts w:ascii="Times New Roman" w:eastAsia="Times New Roman" w:hAnsi="Times New Roman" w:cs="Times New Roman"/>
+        </w:rPr>
+      </w:pPr>
       <w:r>
         <w:rPr>
           <w:rFonts w:ascii="Times New Roman" w:eastAsia="Times New Roman" w:hAnsi="Times New Roman" w:cs="Times New Roman"/>
@@ -10354,14 +10738,21 @@
         <w:rPr>
           <w:rFonts w:ascii="Times New Roman" w:eastAsia="Times New Roman" w:hAnsi="Times New Roman" w:cs="Times New Roman"/>
         </w:rPr>
-        <w:t>[</w:t>
+        <w:t>[Maass-Moreno1992</w:t>
+      </w:r>
+      <w:proofErr w:type="gramStart"/>
+      <w:r>
+        <w:rPr>
+          <w:rFonts w:ascii="Times New Roman" w:eastAsia="Times New Roman" w:hAnsi="Times New Roman" w:cs="Times New Roman"/>
+        </w:rPr>
+        <w:t>,Bradley1953,Bradley1952,Mitzner1974,Laine1979</w:t>
       </w:r>
       <w:proofErr w:type="gramEnd"/>
       <w:r>
         <w:rPr>
           <w:rFonts w:ascii="Times New Roman" w:eastAsia="Times New Roman" w:hAnsi="Times New Roman" w:cs="Times New Roman"/>
         </w:rPr>
-        <w:t>Maass-Moreno1992,Bradley1953,Bradley1952,Mitzner1974,Laine1979]</w:t>
+        <w:t>]</w:t>
       </w:r>
     </w:p>
     <w:p>
@@ -10727,6 +11118,7 @@
         <w:rPr>
           <w:rFonts w:ascii="Times New Roman" w:eastAsia="Times New Roman" w:hAnsi="Times New Roman" w:cs="Times New Roman"/>
         </w:rPr>
+        <w:lastRenderedPageBreak/>
         <w:br/>
         <w:t xml:space="preserve">RAAS and other </w:t>
       </w:r>
@@ -10778,7 +11170,6 @@
         <w:rPr>
           <w:rFonts w:ascii="Times New Roman" w:hAnsi="Times New Roman" w:cs="Times New Roman"/>
         </w:rPr>
-        <w:lastRenderedPageBreak/>
         <w:t>Osmolarity and Water distribution</w:t>
       </w:r>
       <w:bookmarkEnd w:id="28"/>
@@ -11158,6 +11549,7 @@
                 <w:rFonts w:ascii="Times New Roman" w:hAnsi="Times New Roman" w:cs="Times New Roman"/>
                 <w:b w:val="0"/>
               </w:rPr>
+              <w:lastRenderedPageBreak/>
               <w:t>3.0</w:t>
             </w:r>
           </w:p>
@@ -11366,7 +11758,7 @@
         </w:rPr>
         <w:fldChar w:fldCharType="begin">
           <w:fldData xml:space="preserve">PEVuZE5vdGU+PENpdGU+PEF1dGhvcj5YaWU8L0F1dGhvcj48WWVhcj4xOTk1PC9ZZWFyPjxSZWNO
-dW0+MzQ8L1JlY051bT48RGlzcGxheVRleHQ+WzM3LTQwXTwvRGlzcGxheVRleHQ+PHJlY29yZD48
+dW0+MzQ8L1JlY051bT48RGlzcGxheVRleHQ+WzQ0LTQ3XTwvRGlzcGxheVRleHQ+PHJlY29yZD48
 cmVjLW51bWJlcj4zNDwvcmVjLW51bWJlcj48Zm9yZWlnbi1rZXlzPjxrZXkgYXBwPSJFTiIgZGIt
 aWQ9ImFzZmY1YXRmdHM1ZHN5ZWVkOTl4MDlwOXZycnA1YXB4ZnI1ZSIgdGltZXN0YW1wPSIxNDEw
 Mjc5NzQ3Ij4zNDwva2V5PjwvZm9yZWlnbi1rZXlzPjxyZWYtdHlwZSBuYW1lPSJKb3VybmFsIEFy
@@ -11438,7 +11830,7 @@
         </w:rPr>
         <w:fldChar w:fldCharType="begin">
           <w:fldData xml:space="preserve">PEVuZE5vdGU+PENpdGU+PEF1dGhvcj5YaWU8L0F1dGhvcj48WWVhcj4xOTk1PC9ZZWFyPjxSZWNO
-dW0+MzQ8L1JlY051bT48RGlzcGxheVRleHQ+WzM3LTQwXTwvRGlzcGxheVRleHQ+PHJlY29yZD48
+dW0+MzQ8L1JlY051bT48RGlzcGxheVRleHQ+WzQ0LTQ3XTwvRGlzcGxheVRleHQ+PHJlY29yZD48
 cmVjLW51bWJlcj4zNDwvcmVjLW51bWJlcj48Zm9yZWlnbi1rZXlzPjxrZXkgYXBwPSJFTiIgZGIt
 aWQ9ImFzZmY1YXRmdHM1ZHN5ZWVkOTl4MDlwOXZycnA1YXB4ZnI1ZSIgdGltZXN0YW1wPSIxNDEw
 Mjc5NzQ3Ij4zNDwva2V5PjwvZm9yZWlnbi1rZXlzPjxyZWYtdHlwZSBuYW1lPSJKb3VybmFsIEFy
@@ -11526,7 +11918,7 @@
           <w:rFonts w:ascii="Times New Roman" w:hAnsi="Times New Roman" w:cs="Times New Roman"/>
           <w:noProof/>
         </w:rPr>
-        <w:t>[37-40]</w:t>
+        <w:t>[44-47]</w:t>
       </w:r>
       <w:r>
         <w:rPr>
@@ -11538,14 +11930,7 @@
         <w:rPr>
           <w:rFonts w:ascii="Times New Roman" w:hAnsi="Times New Roman" w:cs="Times New Roman"/>
         </w:rPr>
-        <w:t xml:space="preserve">. In gastrointestinal tract are absorbed, in each torso is metabolically produced and also excreted by sweating or by vaporization. Flows such as hemorrhage, transfusion, </w:t>
-      </w:r>
-      <w:r>
-        <w:rPr>
-          <w:rFonts w:ascii="Times New Roman" w:hAnsi="Times New Roman" w:cs="Times New Roman"/>
-        </w:rPr>
-        <w:lastRenderedPageBreak/>
-        <w:t xml:space="preserve">intravenous drip, to peritoneum, to lungs edema are zero at normal condition. Outflow of water to urine is modeled by kidney.   </w:t>
+        <w:t xml:space="preserve">. In gastrointestinal tract are absorbed, in each torso is metabolically produced and also excreted by sweating or by vaporization. Flows such as hemorrhage, transfusion, intravenous drip, to peritoneum, to lungs edema are zero at normal condition. Outflow of water to urine is modeled by kidney.   </w:t>
       </w:r>
     </w:p>
     <w:p>
@@ -11580,20 +11965,20 @@
         </w:rPr>
         <w:fldChar w:fldCharType="separate"/>
       </w:r>
+      <w:r>
+        <w:rPr>
+          <w:rFonts w:ascii="Times New Roman" w:hAnsi="Times New Roman" w:cs="Times New Roman"/>
+          <w:noProof/>
+        </w:rPr>
+        <w:t>II</w:t>
+      </w:r>
+      <w:r>
+        <w:rPr>
+          <w:rFonts w:ascii="Times New Roman" w:hAnsi="Times New Roman" w:cs="Times New Roman"/>
+        </w:rPr>
+        <w:fldChar w:fldCharType="end"/>
+      </w:r>
       <w:proofErr w:type="spellStart"/>
-      <w:r>
-        <w:rPr>
-          <w:rFonts w:ascii="Times New Roman" w:hAnsi="Times New Roman" w:cs="Times New Roman"/>
-          <w:noProof/>
-        </w:rPr>
-        <w:t>II</w:t>
-      </w:r>
-      <w:r>
-        <w:rPr>
-          <w:rFonts w:ascii="Times New Roman" w:hAnsi="Times New Roman" w:cs="Times New Roman"/>
-        </w:rPr>
-        <w:fldChar w:fldCharType="end"/>
-      </w:r>
       <w:proofErr w:type="gramStart"/>
       <w:r>
         <w:rPr>
@@ -13508,7 +13893,7 @@
         </w:rPr>
         <w:fldChar w:fldCharType="begin">
           <w:fldData xml:space="preserve">PEVuZE5vdGU+PENpdGU+PEF1dGhvcj5Fbmdlc2V0PC9BdXRob3I+PFllYXI+MTk3MzwvWWVhcj48
-UmVjTnVtPjMzPC9SZWNOdW0+PERpc3BsYXlUZXh0PlszOC00MF08L0Rpc3BsYXlUZXh0PjxyZWNv
+UmVjTnVtPjMzPC9SZWNOdW0+PERpc3BsYXlUZXh0Pls0NS00N108L0Rpc3BsYXlUZXh0PjxyZWNv
 cmQ+PHJlYy1udW1iZXI+MzM8L3JlYy1udW1iZXI+PGZvcmVpZ24ta2V5cz48a2V5IGFwcD0iRU4i
 IGRiLWlkPSJhc2ZmNWF0ZnRzNWRzeWVlZDk5eDA5cDl2cnJwNWFweGZyNWUiIHRpbWVzdGFtcD0i
 MTQxMDI3OTY3NSI+MzM8L2tleT48L2ZvcmVpZ24ta2V5cz48cmVmLXR5cGUgbmFtZT0iSm91cm5h
@@ -13567,7 +13952,7 @@
         </w:rPr>
         <w:fldChar w:fldCharType="begin">
           <w:fldData xml:space="preserve">PEVuZE5vdGU+PENpdGU+PEF1dGhvcj5Fbmdlc2V0PC9BdXRob3I+PFllYXI+MTk3MzwvWWVhcj48
-UmVjTnVtPjMzPC9SZWNOdW0+PERpc3BsYXlUZXh0PlszOC00MF08L0Rpc3BsYXlUZXh0PjxyZWNv
+UmVjTnVtPjMzPC9SZWNOdW0+PERpc3BsYXlUZXh0Pls0NS00N108L0Rpc3BsYXlUZXh0PjxyZWNv
 cmQ+PHJlYy1udW1iZXI+MzM8L3JlYy1udW1iZXI+PGZvcmVpZ24ta2V5cz48a2V5IGFwcD0iRU4i
 IGRiLWlkPSJhc2ZmNWF0ZnRzNWRzeWVlZDk5eDA5cDl2cnJwNWFweGZyNWUiIHRpbWVzdGFtcD0i
 MTQxMDI3OTY3NSI+MzM8L2tleT48L2ZvcmVpZ24ta2V5cz48cmVmLXR5cGUgbmFtZT0iSm91cm5h
@@ -13642,7 +14027,7 @@
           <w:rFonts w:ascii="Times New Roman" w:hAnsi="Times New Roman" w:cs="Times New Roman"/>
           <w:noProof/>
         </w:rPr>
-        <w:t>[38-40]</w:t>
+        <w:t>[45-47]</w:t>
       </w:r>
       <w:r>
         <w:rPr>
@@ -13717,7 +14102,7 @@
         <w:rPr>
           <w:rFonts w:ascii="Times New Roman" w:hAnsi="Times New Roman" w:cs="Times New Roman"/>
         </w:rPr>
-        <w:instrText xml:space="preserve"> ADDIN EN.CITE &lt;EndNote&gt;&lt;Cite&gt;&lt;Author&gt;Guyton&lt;/Author&gt;&lt;Year&gt;1965&lt;/Year&gt;&lt;RecNum&gt;35&lt;/RecNum&gt;&lt;DisplayText&gt;[41]&lt;/DisplayText&gt;&lt;record&gt;&lt;rec-number&gt;35&lt;/rec-number&gt;&lt;foreign-keys&gt;&lt;key app="EN" db-id="asff5atfts5dsyeed99x09p9vrrp5apxfr5e" timestamp="1410280321"&gt;35&lt;/key&gt;&lt;/foreign-keys&gt;&lt;ref-type name="Journal Article"&gt;17&lt;/ref-type&gt;&lt;contributors&gt;&lt;authors&gt;&lt;author&gt;Guyton, Arthur C&lt;/author&gt;&lt;/authors&gt;&lt;/contributors&gt;&lt;titles&gt;&lt;title&gt;Interstitial fluid pressure: II. Pressure-volume curves of interstitial space&lt;/title&gt;&lt;secondary-title&gt;Circulation research&lt;/secondary-title&gt;&lt;/titles&gt;&lt;periodical&gt;&lt;full-title&gt;Circulation research&lt;/full-title&gt;&lt;/periodical&gt;&lt;pages&gt;452-460&lt;/pages&gt;&lt;volume&gt;16&lt;/volume&gt;&lt;number&gt;5&lt;/number&gt;&lt;dates&gt;&lt;year&gt;1965&lt;/year&gt;&lt;/dates&gt;&lt;isbn&gt;0009-7330&lt;/isbn&gt;&lt;urls&gt;&lt;/urls&gt;&lt;/record&gt;&lt;/Cite&gt;&lt;/EndNote&gt;</w:instrText>
+        <w:instrText xml:space="preserve"> ADDIN EN.CITE &lt;EndNote&gt;&lt;Cite&gt;&lt;Author&gt;Guyton&lt;/Author&gt;&lt;Year&gt;1965&lt;/Year&gt;&lt;RecNum&gt;35&lt;/RecNum&gt;&lt;DisplayText&gt;[48]&lt;/DisplayText&gt;&lt;record&gt;&lt;rec-number&gt;35&lt;/rec-number&gt;&lt;foreign-keys&gt;&lt;key app="EN" db-id="asff5atfts5dsyeed99x09p9vrrp5apxfr5e" timestamp="1410280321"&gt;35&lt;/key&gt;&lt;/foreign-keys&gt;&lt;ref-type name="Journal Article"&gt;17&lt;/ref-type&gt;&lt;contributors&gt;&lt;authors&gt;&lt;author&gt;Guyton, Arthur C&lt;/author&gt;&lt;/authors&gt;&lt;/contributors&gt;&lt;titles&gt;&lt;title&gt;Interstitial fluid pressure: II. Pressure-volume curves of interstitial space&lt;/title&gt;&lt;secondary-title&gt;Circulation research&lt;/secondary-title&gt;&lt;/titles&gt;&lt;periodical&gt;&lt;full-title&gt;Circulation research&lt;/full-title&gt;&lt;/periodical&gt;&lt;pages&gt;452-460&lt;/pages&gt;&lt;volume&gt;16&lt;/volume&gt;&lt;number&gt;5&lt;/number&gt;&lt;dates&gt;&lt;year&gt;1965&lt;/year&gt;&lt;/dates&gt;&lt;isbn&gt;0009-7330&lt;/isbn&gt;&lt;urls&gt;&lt;/urls&gt;&lt;/record&gt;&lt;/Cite&gt;&lt;/EndNote&gt;</w:instrText>
       </w:r>
       <w:r>
         <w:rPr>
@@ -13730,7 +14115,7 @@
           <w:rFonts w:ascii="Times New Roman" w:hAnsi="Times New Roman" w:cs="Times New Roman"/>
           <w:noProof/>
         </w:rPr>
-        <w:t>[41]</w:t>
+        <w:t>[48]</w:t>
       </w:r>
       <w:r>
         <w:rPr>
@@ -13768,7 +14153,7 @@
         <w:rPr>
           <w:rFonts w:ascii="Times New Roman" w:hAnsi="Times New Roman" w:cs="Times New Roman"/>
         </w:rPr>
-        <w:instrText xml:space="preserve"> ADDIN EN.CITE &lt;EndNote&gt;&lt;Cite&gt;&lt;Author&gt;Xie&lt;/Author&gt;&lt;Year&gt;1995&lt;/Year&gt;&lt;RecNum&gt;34&lt;/RecNum&gt;&lt;DisplayText&gt;[37]&lt;/DisplayText&gt;&lt;record&gt;&lt;rec-number&gt;34&lt;/rec-number&gt;&lt;foreign-keys&gt;&lt;key app="EN" db-id="asff5atfts5dsyeed99x09p9vrrp5apxfr5e" timestamp="1410279747"&gt;34&lt;/key&gt;&lt;/foreign-keys&gt;&lt;ref-type name="Journal Article"&gt;17&lt;/ref-type&gt;&lt;contributors&gt;&lt;authors&gt;&lt;author&gt;Xie, SL&lt;/author&gt;&lt;author&gt;Reed, RK&lt;/author&gt;&lt;author&gt;Bowen, BD&lt;/author&gt;&lt;author&gt;Bert, JL&lt;/author&gt;&lt;/authors&gt;&lt;/contributors&gt;&lt;titles&gt;&lt;title&gt;A model of human microvascular exchange&lt;/title&gt;&lt;secondary-title&gt;Microvascular research&lt;/secondary-title&gt;&lt;/titles&gt;&lt;periodical&gt;&lt;full-title&gt;Microvascular research&lt;/full-title&gt;&lt;/periodical&gt;&lt;pages&gt;141-162&lt;/pages&gt;&lt;volume&gt;49&lt;/volume&gt;&lt;number&gt;2&lt;/number&gt;&lt;dates&gt;&lt;year&gt;1995&lt;/year&gt;&lt;/dates&gt;&lt;isbn&gt;0026-2862&lt;/isbn&gt;&lt;urls&gt;&lt;/urls&gt;&lt;/record&gt;&lt;/Cite&gt;&lt;/EndNote&gt;</w:instrText>
+        <w:instrText xml:space="preserve"> ADDIN EN.CITE &lt;EndNote&gt;&lt;Cite&gt;&lt;Author&gt;Xie&lt;/Author&gt;&lt;Year&gt;1995&lt;/Year&gt;&lt;RecNum&gt;34&lt;/RecNum&gt;&lt;DisplayText&gt;[44]&lt;/DisplayText&gt;&lt;record&gt;&lt;rec-number&gt;34&lt;/rec-number&gt;&lt;foreign-keys&gt;&lt;key app="EN" db-id="asff5atfts5dsyeed99x09p9vrrp5apxfr5e" timestamp="1410279747"&gt;34&lt;/key&gt;&lt;/foreign-keys&gt;&lt;ref-type name="Journal Article"&gt;17&lt;/ref-type&gt;&lt;contributors&gt;&lt;authors&gt;&lt;author&gt;Xie, SL&lt;/author&gt;&lt;author&gt;Reed, RK&lt;/author&gt;&lt;author&gt;Bowen, BD&lt;/author&gt;&lt;author&gt;Bert, JL&lt;/author&gt;&lt;/authors&gt;&lt;/contributors&gt;&lt;titles&gt;&lt;title&gt;A model of human microvascular exchange&lt;/title&gt;&lt;secondary-title&gt;Microvascular research&lt;/secondary-title&gt;&lt;/titles&gt;&lt;periodical&gt;&lt;full-title&gt;Microvascular research&lt;/full-title&gt;&lt;/periodical&gt;&lt;pages&gt;141-162&lt;/pages&gt;&lt;volume&gt;49&lt;/volume&gt;&lt;number&gt;2&lt;/number&gt;&lt;dates&gt;&lt;year&gt;1995&lt;/year&gt;&lt;/dates&gt;&lt;isbn&gt;0026-2862&lt;/isbn&gt;&lt;urls&gt;&lt;/urls&gt;&lt;/record&gt;&lt;/Cite&gt;&lt;/EndNote&gt;</w:instrText>
       </w:r>
       <w:r>
         <w:rPr>
@@ -13781,7 +14166,7 @@
           <w:rFonts w:ascii="Times New Roman" w:hAnsi="Times New Roman" w:cs="Times New Roman"/>
           <w:noProof/>
         </w:rPr>
-        <w:t>[37]</w:t>
+        <w:t>[44]</w:t>
       </w:r>
       <w:r>
         <w:rPr>
@@ -14708,7 +15093,7 @@
         <w:rPr>
           <w:rFonts w:ascii="Times New Roman" w:hAnsi="Times New Roman" w:cs="Times New Roman"/>
         </w:rPr>
-        <w:instrText xml:space="preserve"> ADDIN EN.CITE &lt;EndNote&gt;&lt;Cite&gt;&lt;Author&gt;Gottschalk&lt;/Author&gt;&lt;Year&gt;1959&lt;/Year&gt;&lt;RecNum&gt;41&lt;/RecNum&gt;&lt;DisplayText&gt;[42, 43]&lt;/DisplayText&gt;&lt;record&gt;&lt;rec-number&gt;41&lt;/rec-number&gt;&lt;foreign-keys&gt;&lt;key app="EN" db-id="asff5atfts5dsyeed99x09p9vrrp5apxfr5e" timestamp="1410283555"&gt;41&lt;/key&gt;&lt;/foreign-keys&gt;&lt;ref-type name="Journal Article"&gt;17&lt;/ref-type&gt;&lt;contributors&gt;&lt;authors&gt;&lt;author&gt;Gottschalk, Carl W&lt;/author&gt;&lt;author&gt;Mylle, Margaret&lt;/author&gt;&lt;/authors&gt;&lt;/contributors&gt;&lt;titles&gt;&lt;title&gt;Micropuncture study of the mammalian urinary concentrating mechanism: evidence for the countercurrent hypothesis&lt;/title&gt;&lt;secondary-title&gt;American Journal of Physiology--Legacy Content&lt;/secondary-title&gt;&lt;/titles&gt;&lt;periodical&gt;&lt;full-title&gt;American Journal of Physiology--Legacy Content&lt;/full-title&gt;&lt;/periodical&gt;&lt;pages&gt;927-936&lt;/pages&gt;&lt;volume&gt;196&lt;/volume&gt;&lt;number&gt;4&lt;/number&gt;&lt;dates&gt;&lt;year&gt;1959&lt;/year&gt;&lt;/dates&gt;&lt;isbn&gt;0002-9513&lt;/isbn&gt;&lt;urls&gt;&lt;/urls&gt;&lt;/record&gt;&lt;/Cite&gt;&lt;Cite&gt;&lt;Author&gt;Nielsen&lt;/Author&gt;&lt;Year&gt;2000&lt;/Year&gt;&lt;RecNum&gt;36&lt;/RecNum&gt;&lt;record&gt;&lt;rec-number&gt;36&lt;/rec-number&gt;&lt;foreign-keys&gt;&lt;key app="EN" db-id="asff5atfts5dsyeed99x09p9vrrp5apxfr5e" timestamp="1410280805"&gt;36&lt;/key&gt;&lt;/foreign-keys&gt;&lt;ref-type name="Journal Article"&gt;17&lt;/ref-type&gt;&lt;contributors&gt;&lt;authors&gt;&lt;author&gt;Nielsen, Søren&lt;/author&gt;&lt;author&gt;Kwon, Tae-Hwan&lt;/author&gt;&lt;author&gt;Frøkiær, Jørgen&lt;/author&gt;&lt;author&gt;Knepper, Mark A&lt;/author&gt;&lt;/authors&gt;&lt;/contributors&gt;&lt;titles&gt;&lt;title&gt;Key roles of renal aquaporins in water balance and water-balance disorders&lt;/title&gt;&lt;secondary-title&gt;Physiology&lt;/secondary-title&gt;&lt;/titles&gt;&lt;periodical&gt;&lt;full-title&gt;Physiology&lt;/full-title&gt;&lt;/periodical&gt;&lt;pages&gt;136-143&lt;/pages&gt;&lt;volume&gt;15&lt;/volume&gt;&lt;number&gt;3&lt;/number&gt;&lt;dates&gt;&lt;year&gt;2000&lt;/year&gt;&lt;/dates&gt;&lt;isbn&gt;1548-9213&lt;/isbn&gt;&lt;urls&gt;&lt;/urls&gt;&lt;/record&gt;&lt;/Cite&gt;&lt;/EndNote&gt;</w:instrText>
+        <w:instrText xml:space="preserve"> ADDIN EN.CITE &lt;EndNote&gt;&lt;Cite&gt;&lt;Author&gt;Gottschalk&lt;/Author&gt;&lt;Year&gt;1959&lt;/Year&gt;&lt;RecNum&gt;41&lt;/RecNum&gt;&lt;DisplayText&gt;[49, 50]&lt;/DisplayText&gt;&lt;record&gt;&lt;rec-number&gt;41&lt;/rec-number&gt;&lt;foreign-keys&gt;&lt;key app="EN" db-id="asff5atfts5dsyeed99x09p9vrrp5apxfr5e" timestamp="1410283555"&gt;41&lt;/key&gt;&lt;/foreign-keys&gt;&lt;ref-type name="Journal Article"&gt;17&lt;/ref-type&gt;&lt;contributors&gt;&lt;authors&gt;&lt;author&gt;Gottschalk, Carl W&lt;/author&gt;&lt;author&gt;Mylle, Margaret&lt;/author&gt;&lt;/authors&gt;&lt;/contributors&gt;&lt;titles&gt;&lt;title&gt;Micropuncture study of the mammalian urinary concentrating mechanism: evidence for the countercurrent hypothesis&lt;/title&gt;&lt;secondary-title&gt;American Journal of Physiology--Legacy Content&lt;/secondary-title&gt;&lt;/titles&gt;&lt;periodical&gt;&lt;full-title&gt;American Journal of Physiology--Legacy Content&lt;/full-title&gt;&lt;/periodical&gt;&lt;pages&gt;927-936&lt;/pages&gt;&lt;volume&gt;196&lt;/volume&gt;&lt;number&gt;4&lt;/number&gt;&lt;dates&gt;&lt;year&gt;1959&lt;/year&gt;&lt;/dates&gt;&lt;isbn&gt;0002-9513&lt;/isbn&gt;&lt;urls&gt;&lt;/urls&gt;&lt;/record&gt;&lt;/Cite&gt;&lt;Cite&gt;&lt;Author&gt;Nielsen&lt;/Author&gt;&lt;Year&gt;2000&lt;/Year&gt;&lt;RecNum&gt;36&lt;/RecNum&gt;&lt;record&gt;&lt;rec-number&gt;36&lt;/rec-number&gt;&lt;foreign-keys&gt;&lt;key app="EN" db-id="asff5atfts5dsyeed99x09p9vrrp5apxfr5e" timestamp="1410280805"&gt;36&lt;/key&gt;&lt;/foreign-keys&gt;&lt;ref-type name="Journal Article"&gt;17&lt;/ref-type&gt;&lt;contributors&gt;&lt;authors&gt;&lt;author&gt;Nielsen, Søren&lt;/author&gt;&lt;author&gt;Kwon, Tae-Hwan&lt;/author&gt;&lt;author&gt;Frøkiær, Jørgen&lt;/author&gt;&lt;author&gt;Knepper, Mark A&lt;/author&gt;&lt;/authors&gt;&lt;/contributors&gt;&lt;titles&gt;&lt;title&gt;Key roles of renal aquaporins in water balance and water-balance disorders&lt;/title&gt;&lt;secondary-title&gt;Physiology&lt;/secondary-title&gt;&lt;/titles&gt;&lt;periodical&gt;&lt;full-title&gt;Physiology&lt;/full-title&gt;&lt;/periodical&gt;&lt;pages&gt;136-143&lt;/pages&gt;&lt;volume&gt;15&lt;/volume&gt;&lt;number&gt;3&lt;/number&gt;&lt;dates&gt;&lt;year&gt;2000&lt;/year&gt;&lt;/dates&gt;&lt;isbn&gt;1548-9213&lt;/isbn&gt;&lt;urls&gt;&lt;/urls&gt;&lt;/record&gt;&lt;/Cite&gt;&lt;/EndNote&gt;</w:instrText>
       </w:r>
       <w:r>
         <w:rPr>
@@ -14721,7 +15106,7 @@
           <w:rFonts w:ascii="Times New Roman" w:hAnsi="Times New Roman" w:cs="Times New Roman"/>
           <w:noProof/>
         </w:rPr>
-        <w:t>[42, 43]</w:t>
+        <w:t>[49, 50]</w:t>
       </w:r>
       <w:r>
         <w:rPr>
@@ -14787,7 +15172,7 @@
         <w:rPr>
           <w:rFonts w:ascii="Times New Roman" w:hAnsi="Times New Roman" w:cs="Times New Roman"/>
         </w:rPr>
-        <w:instrText xml:space="preserve"> ADDIN EN.CITE &lt;EndNote&gt;&lt;Cite&gt;&lt;Author&gt;Atherton&lt;/Author&gt;&lt;Year&gt;1971&lt;/Year&gt;&lt;RecNum&gt;38&lt;/RecNum&gt;&lt;DisplayText&gt;[44, 45]&lt;/DisplayText&gt;&lt;record&gt;&lt;rec-number&gt;38&lt;/rec-number&gt;&lt;foreign-keys&gt;&lt;key app="EN" db-id="asff5atfts5dsyeed99x09p9vrrp5apxfr5e" timestamp="1410281973"&gt;38&lt;/key&gt;&lt;/foreign-keys&gt;&lt;ref-type name="Journal Article"&gt;17&lt;/ref-type&gt;&lt;contributors&gt;&lt;authors&gt;&lt;author&gt;Atherton, JC&lt;/author&gt;&lt;author&gt;Green, R&lt;/author&gt;&lt;author&gt;Thomas, S&lt;/author&gt;&lt;/authors&gt;&lt;/contributors&gt;&lt;titles&gt;&lt;title&gt;Influence of lysine-vasopressin dosage on the time course of changes in renal tissue and urinary composition in the conscious rat&lt;/title&gt;&lt;secondary-title&gt;The Journal of physiology&lt;/secondary-title&gt;&lt;/titles&gt;&lt;periodical&gt;&lt;full-title&gt;The Journal of Physiology&lt;/full-title&gt;&lt;abbr-1&gt;J. Physiol. (Lond.)&lt;/abbr-1&gt;&lt;/periodical&gt;&lt;pages&gt;291-309&lt;/pages&gt;&lt;volume&gt;213&lt;/volume&gt;&lt;number&gt;2&lt;/number&gt;&lt;dates&gt;&lt;year&gt;1971&lt;/year&gt;&lt;/dates&gt;&lt;isbn&gt;0022-3751&lt;/isbn&gt;&lt;urls&gt;&lt;/urls&gt;&lt;/record&gt;&lt;/Cite&gt;&lt;Cite&gt;&lt;Author&gt;Khokhar&lt;/Author&gt;&lt;Year&gt;1976&lt;/Year&gt;&lt;RecNum&gt;37&lt;/RecNum&gt;&lt;record&gt;&lt;rec-number&gt;37&lt;/rec-number&gt;&lt;foreign-keys&gt;&lt;key app="EN" db-id="asff5atfts5dsyeed99x09p9vrrp5apxfr5e" timestamp="1410281489"&gt;37&lt;/key&gt;&lt;/foreign-keys&gt;&lt;ref-type name="Journal Article"&gt;17&lt;/ref-type&gt;&lt;contributors&gt;&lt;authors&gt;&lt;author&gt;Khokhar, AM&lt;/author&gt;&lt;author&gt;Slater, JDH&lt;/author&gt;&lt;author&gt;Forsling, Mary L&lt;/author&gt;&lt;author&gt;Payne, NN&lt;/author&gt;&lt;/authors&gt;&lt;/contributors&gt;&lt;titles&gt;&lt;title&gt;Effect of vasopressin on plasma volume and renin release in man&lt;/title&gt;&lt;secondary-title&gt;Clinical Science&lt;/secondary-title&gt;&lt;/titles&gt;&lt;periodical&gt;&lt;full-title&gt;Clinical Science&lt;/full-title&gt;&lt;/periodical&gt;&lt;pages&gt;415-424&lt;/pages&gt;&lt;volume&gt;50&lt;/volume&gt;&lt;number&gt;Pt 5&lt;/number&gt;&lt;dates&gt;&lt;year&gt;1976&lt;/year&gt;&lt;/dates&gt;&lt;isbn&gt;1470-8736&lt;/isbn&gt;&lt;urls&gt;&lt;/urls&gt;&lt;/record&gt;&lt;/Cite&gt;&lt;/EndNote&gt;</w:instrText>
+        <w:instrText xml:space="preserve"> ADDIN EN.CITE &lt;EndNote&gt;&lt;Cite&gt;&lt;Author&gt;Atherton&lt;/Author&gt;&lt;Year&gt;1971&lt;/Year&gt;&lt;RecNum&gt;38&lt;/RecNum&gt;&lt;DisplayText&gt;[51, 52]&lt;/DisplayText&gt;&lt;record&gt;&lt;rec-number&gt;38&lt;/rec-number&gt;&lt;foreign-keys&gt;&lt;key app="EN" db-id="asff5atfts5dsyeed99x09p9vrrp5apxfr5e" timestamp="1410281973"&gt;38&lt;/key&gt;&lt;/foreign-keys&gt;&lt;ref-type name="Journal Article"&gt;17&lt;/ref-type&gt;&lt;contributors&gt;&lt;authors&gt;&lt;author&gt;Atherton, JC&lt;/author&gt;&lt;author&gt;Green, R&lt;/author&gt;&lt;author&gt;Thomas, S&lt;/author&gt;&lt;/authors&gt;&lt;/contributors&gt;&lt;titles&gt;&lt;title&gt;Influence of lysine-vasopressin dosage on the time course of changes in renal tissue and urinary composition in the conscious rat&lt;/title&gt;&lt;secondary-title&gt;The Journal of physiology&lt;/secondary-title&gt;&lt;/titles&gt;&lt;periodical&gt;&lt;full-title&gt;The Journal of Physiology&lt;/full-title&gt;&lt;abbr-1&gt;J. Physiol. (Lond.)&lt;/abbr-1&gt;&lt;/periodical&gt;&lt;pages&gt;291-309&lt;/pages&gt;&lt;volume&gt;213&lt;/volume&gt;&lt;number&gt;2&lt;/number&gt;&lt;dates&gt;&lt;year&gt;1971&lt;/year&gt;&lt;/dates&gt;&lt;isbn&gt;0022-3751&lt;/isbn&gt;&lt;urls&gt;&lt;/urls&gt;&lt;/record&gt;&lt;/Cite&gt;&lt;Cite&gt;&lt;Author&gt;Khokhar&lt;/Author&gt;&lt;Year&gt;1976&lt;/Year&gt;&lt;RecNum&gt;37&lt;/RecNum&gt;&lt;record&gt;&lt;rec-number&gt;37&lt;/rec-number&gt;&lt;foreign-keys&gt;&lt;key app="EN" db-id="asff5atfts5dsyeed99x09p9vrrp5apxfr5e" timestamp="1410281489"&gt;37&lt;/key&gt;&lt;/foreign-keys&gt;&lt;ref-type name="Journal Article"&gt;17&lt;/ref-type&gt;&lt;contributors&gt;&lt;authors&gt;&lt;author&gt;Khokhar, AM&lt;/author&gt;&lt;author&gt;Slater, JDH&lt;/author&gt;&lt;author&gt;Forsling, Mary L&lt;/author&gt;&lt;author&gt;Payne, NN&lt;/author&gt;&lt;/authors&gt;&lt;/contributors&gt;&lt;titles&gt;&lt;title&gt;Effect of vasopressin on plasma volume and renin release in man&lt;/title&gt;&lt;secondary-title&gt;Clinical Science&lt;/secondary-title&gt;&lt;/titles&gt;&lt;periodical&gt;&lt;full-title&gt;Clinical Science&lt;/full-title&gt;&lt;/periodical&gt;&lt;pages&gt;415-424&lt;/pages&gt;&lt;volume&gt;50&lt;/volume&gt;&lt;number&gt;Pt 5&lt;/number&gt;&lt;dates&gt;&lt;year&gt;1976&lt;/year&gt;&lt;/dates&gt;&lt;isbn&gt;1470-8736&lt;/isbn&gt;&lt;urls&gt;&lt;/urls&gt;&lt;/record&gt;&lt;/Cite&gt;&lt;/EndNote&gt;</w:instrText>
       </w:r>
       <w:r>
         <w:rPr>
@@ -14800,7 +15185,7 @@
           <w:rFonts w:ascii="Times New Roman" w:hAnsi="Times New Roman" w:cs="Times New Roman"/>
           <w:noProof/>
         </w:rPr>
-        <w:t>[44, 45]</w:t>
+        <w:t>[51, 52]</w:t>
       </w:r>
       <w:r>
         <w:rPr>
@@ -14853,7 +15238,7 @@
         <w:rPr>
           <w:rFonts w:ascii="Times New Roman" w:hAnsi="Times New Roman" w:cs="Times New Roman"/>
         </w:rPr>
-        <w:instrText xml:space="preserve"> ADDIN EN.CITE &lt;EndNote&gt;&lt;Cite&gt;&lt;Author&gt;Jamison&lt;/Author&gt;&lt;Year&gt;1971&lt;/Year&gt;&lt;RecNum&gt;45&lt;/RecNum&gt;&lt;DisplayText&gt;[46, 47]&lt;/DisplayText&gt;&lt;record&gt;&lt;rec-number&gt;45&lt;/rec-number&gt;&lt;foreign-keys&gt;&lt;key app="EN" db-id="asff5atfts5dsyeed99x09p9vrrp5apxfr5e" timestamp="1410287833"&gt;45&lt;/key&gt;&lt;/foreign-keys&gt;&lt;ref-type name="Journal Article"&gt;17&lt;/ref-type&gt;&lt;contributors&gt;&lt;authors&gt;&lt;author&gt;Jamison, Rex L&lt;/author&gt;&lt;author&gt;Buerkert, John&lt;/author&gt;&lt;author&gt;Lacy, Frank&lt;/author&gt;&lt;author&gt;Marcus, Dan&lt;/author&gt;&lt;author&gt;Henton, Betty&lt;/author&gt;&lt;/authors&gt;&lt;/contributors&gt;&lt;titles&gt;&lt;title&gt;A micropuncture study of collecting tubule function in rats with hereditary diabetes insipidus&lt;/title&gt;&lt;secondary-title&gt;Journal of Clinical Investigation&lt;/secondary-title&gt;&lt;/titles&gt;&lt;periodical&gt;&lt;full-title&gt;Journal of Clinical Investigation&lt;/full-title&gt;&lt;/periodical&gt;&lt;pages&gt;2444&lt;/pages&gt;&lt;volume&gt;50&lt;/volume&gt;&lt;number&gt;11&lt;/number&gt;&lt;dates&gt;&lt;year&gt;1971&lt;/year&gt;&lt;/dates&gt;&lt;urls&gt;&lt;/urls&gt;&lt;/record&gt;&lt;/Cite&gt;&lt;Cite&gt;&lt;Author&gt;Jamison&lt;/Author&gt;&lt;Year&gt;1972&lt;/Year&gt;&lt;RecNum&gt;42&lt;/RecNum&gt;&lt;record&gt;&lt;rec-number&gt;42&lt;/rec-number&gt;&lt;foreign-keys&gt;&lt;key app="EN" db-id="asff5atfts5dsyeed99x09p9vrrp5apxfr5e" timestamp="1410283916"&gt;42&lt;/key&gt;&lt;/foreign-keys&gt;&lt;ref-type name="Journal Article"&gt;17&lt;/ref-type&gt;&lt;contributors&gt;&lt;authors&gt;&lt;author&gt;Jamison, RL&lt;/author&gt;&lt;author&gt;Lacy, FRANK B&lt;/author&gt;&lt;/authors&gt;&lt;/contributors&gt;&lt;titles&gt;&lt;title&gt;Evidence for urinary dilution by the collecting tubule&lt;/title&gt;&lt;secondary-title&gt;Am. J. Physiol&lt;/secondary-title&gt;&lt;/titles&gt;&lt;periodical&gt;&lt;full-title&gt;The American Journal of Physiology&lt;/full-title&gt;&lt;abbr-1&gt;Am. J. Physiol&lt;/abbr-1&gt;&lt;/periodical&gt;&lt;pages&gt;898-902&lt;/pages&gt;&lt;volume&gt;223&lt;/volume&gt;&lt;dates&gt;&lt;year&gt;1972&lt;/year&gt;&lt;/dates&gt;&lt;urls&gt;&lt;/urls&gt;&lt;/record&gt;&lt;/Cite&gt;&lt;/EndNote&gt;</w:instrText>
+        <w:instrText xml:space="preserve"> ADDIN EN.CITE &lt;EndNote&gt;&lt;Cite&gt;&lt;Author&gt;Jamison&lt;/Author&gt;&lt;Year&gt;1971&lt;/Year&gt;&lt;RecNum&gt;45&lt;/RecNum&gt;&lt;DisplayText&gt;[53, 54]&lt;/DisplayText&gt;&lt;record&gt;&lt;rec-number&gt;45&lt;/rec-number&gt;&lt;foreign-keys&gt;&lt;key app="EN" db-id="asff5atfts5dsyeed99x09p9vrrp5apxfr5e" timestamp="1410287833"&gt;45&lt;/key&gt;&lt;/foreign-keys&gt;&lt;ref-type name="Journal Article"&gt;17&lt;/ref-type&gt;&lt;contributors&gt;&lt;authors&gt;&lt;author&gt;Jamison, Rex L&lt;/author&gt;&lt;author&gt;Buerkert, John&lt;/author&gt;&lt;author&gt;Lacy, Frank&lt;/author&gt;&lt;author&gt;Marcus, Dan&lt;/author&gt;&lt;author&gt;Henton, Betty&lt;/author&gt;&lt;/authors&gt;&lt;/contributors&gt;&lt;titles&gt;&lt;title&gt;A micropuncture study of collecting tubule function in rats with hereditary diabetes insipidus&lt;/title&gt;&lt;secondary-title&gt;Journal of Clinical Investigation&lt;/secondary-title&gt;&lt;/titles&gt;&lt;periodical&gt;&lt;full-title&gt;Journal of Clinical Investigation&lt;/full-title&gt;&lt;/periodical&gt;&lt;pages&gt;2444&lt;/pages&gt;&lt;volume&gt;50&lt;/volume&gt;&lt;number&gt;11&lt;/number&gt;&lt;dates&gt;&lt;year&gt;1971&lt;/year&gt;&lt;/dates&gt;&lt;urls&gt;&lt;/urls&gt;&lt;/record&gt;&lt;/Cite&gt;&lt;Cite&gt;&lt;Author&gt;Jamison&lt;/Author&gt;&lt;Year&gt;1972&lt;/Year&gt;&lt;RecNum&gt;42&lt;/RecNum&gt;&lt;record&gt;&lt;rec-number&gt;42&lt;/rec-number&gt;&lt;foreign-keys&gt;&lt;key app="EN" db-id="asff5atfts5dsyeed99x09p9vrrp5apxfr5e" timestamp="1410283916"&gt;42&lt;/key&gt;&lt;/foreign-keys&gt;&lt;ref-type name="Journal Article"&gt;17&lt;/ref-type&gt;&lt;contributors&gt;&lt;authors&gt;&lt;author&gt;Jamison, RL&lt;/author&gt;&lt;author&gt;Lacy, FRANK B&lt;/author&gt;&lt;/authors&gt;&lt;/contributors&gt;&lt;titles&gt;&lt;title&gt;Evidence for urinary dilution by the collecting tubule&lt;/title&gt;&lt;secondary-title&gt;Am. J. Physiol&lt;/secondary-title&gt;&lt;/titles&gt;&lt;periodical&gt;&lt;full-title&gt;The American Journal of Physiology&lt;/full-title&gt;&lt;abbr-1&gt;Am. J. Physiol&lt;/abbr-1&gt;&lt;/periodical&gt;&lt;pages&gt;898-902&lt;/pages&gt;&lt;volume&gt;223&lt;/volume&gt;&lt;dates&gt;&lt;year&gt;1972&lt;/year&gt;&lt;/dates&gt;&lt;urls&gt;&lt;/urls&gt;&lt;/record&gt;&lt;/Cite&gt;&lt;/EndNote&gt;</w:instrText>
       </w:r>
       <w:r>
         <w:rPr>
@@ -14866,7 +15251,7 @@
           <w:rFonts w:ascii="Times New Roman" w:hAnsi="Times New Roman" w:cs="Times New Roman"/>
           <w:noProof/>
         </w:rPr>
-        <w:t>[46, 47]</w:t>
+        <w:t>[53, 54]</w:t>
       </w:r>
       <w:r>
         <w:rPr>
@@ -14963,7 +15348,7 @@
         <w:rPr>
           <w:rFonts w:ascii="Times New Roman" w:hAnsi="Times New Roman" w:cs="Times New Roman"/>
         </w:rPr>
-        <w:instrText xml:space="preserve"> ADDIN EN.CITE &lt;EndNote&gt;&lt;Cite&gt;&lt;Author&gt;Glickson&lt;/Author&gt;&lt;Year&gt;1974&lt;/Year&gt;&lt;RecNum&gt;26&lt;/RecNum&gt;&lt;DisplayText&gt;[48]&lt;/DisplayText&gt;&lt;record&gt;&lt;rec-number&gt;26&lt;/rec-number&gt;&lt;foreign-keys&gt;&lt;key app="EN" db-id="asff5atfts5dsyeed99x09p9vrrp5apxfr5e" timestamp="1410232080"&gt;26&lt;/key&gt;&lt;/foreign-keys&gt;&lt;ref-type name="Book"&gt;6&lt;/ref-type&gt;&lt;contributors&gt;&lt;authors&gt;&lt;author&gt;Glickson, Jerry D&lt;/author&gt;&lt;author&gt;Pissiotis, CA&lt;/author&gt;&lt;/authors&gt;&lt;/contributors&gt;&lt;titles&gt;&lt;title&gt;Vasopressin: Chemical and clinical aspects&lt;/title&gt;&lt;/titles&gt;&lt;volume&gt;1&lt;/volume&gt;&lt;dates&gt;&lt;year&gt;1974&lt;/year&gt;&lt;/dates&gt;&lt;publisher&gt;Ardent Media&lt;/publisher&gt;&lt;isbn&gt;0842271236&lt;/isbn&gt;&lt;urls&gt;&lt;/urls&gt;&lt;/record&gt;&lt;/Cite&gt;&lt;/EndNote&gt;</w:instrText>
+        <w:instrText xml:space="preserve"> ADDIN EN.CITE &lt;EndNote&gt;&lt;Cite&gt;&lt;Author&gt;Glickson&lt;/Author&gt;&lt;Year&gt;1974&lt;/Year&gt;&lt;RecNum&gt;26&lt;/RecNum&gt;&lt;DisplayText&gt;[55]&lt;/DisplayText&gt;&lt;record&gt;&lt;rec-number&gt;26&lt;/rec-number&gt;&lt;foreign-keys&gt;&lt;key app="EN" db-id="asff5atfts5dsyeed99x09p9vrrp5apxfr5e" timestamp="1410232080"&gt;26&lt;/key&gt;&lt;/foreign-keys&gt;&lt;ref-type name="Book"&gt;6&lt;/ref-type&gt;&lt;contributors&gt;&lt;authors&gt;&lt;author&gt;Glickson, Jerry D&lt;/author&gt;&lt;author&gt;Pissiotis, CA&lt;/author&gt;&lt;/authors&gt;&lt;/contributors&gt;&lt;titles&gt;&lt;title&gt;Vasopressin: Chemical and clinical aspects&lt;/title&gt;&lt;/titles&gt;&lt;volume&gt;1&lt;/volume&gt;&lt;dates&gt;&lt;year&gt;1974&lt;/year&gt;&lt;/dates&gt;&lt;publisher&gt;Ardent Media&lt;/publisher&gt;&lt;isbn&gt;0842271236&lt;/isbn&gt;&lt;urls&gt;&lt;/urls&gt;&lt;/record&gt;&lt;/Cite&gt;&lt;/EndNote&gt;</w:instrText>
       </w:r>
       <w:r>
         <w:rPr>
@@ -14976,7 +15361,7 @@
           <w:rFonts w:ascii="Times New Roman" w:hAnsi="Times New Roman" w:cs="Times New Roman"/>
           <w:noProof/>
         </w:rPr>
-        <w:t>[48]</w:t>
+        <w:t>[55]</w:t>
       </w:r>
       <w:r>
         <w:rPr>
@@ -15239,7 +15624,7 @@
         <w:rPr>
           <w:rFonts w:ascii="Times New Roman" w:hAnsi="Times New Roman" w:cs="Times New Roman"/>
         </w:rPr>
-        <w:instrText xml:space="preserve"> ADDIN EN.CITE &lt;EndNote&gt;&lt;Cite&gt;&lt;Author&gt;Thrasher&lt;/Author&gt;&lt;Year&gt;2000&lt;/Year&gt;&lt;RecNum&gt;86&lt;/RecNum&gt;&lt;DisplayText&gt;[49]&lt;/DisplayText&gt;&lt;record&gt;&lt;rec-number&gt;86&lt;/rec-number&gt;&lt;foreign-keys&gt;&lt;key app="EN" db-id="d0dwe9waf0pe0uepr2avvaz0x2f5sx9rw00x" timestamp="1407156897"&gt;86&lt;/key&gt;&lt;/foreign-keys&gt;&lt;ref-type name="Journal Article"&gt;17&lt;/ref-type&gt;&lt;contributors&gt;&lt;authors&gt;&lt;author&gt;Thrasher, Terry N&lt;/author&gt;&lt;author&gt;Chen, Hong-Gen&lt;/author&gt;&lt;author&gt;Keil, Lanny C&lt;/author&gt;&lt;/authors&gt;&lt;/contributors&gt;&lt;titles&gt;&lt;title&gt;Arterial baroreceptors control plasma vasopressin responses to graded hypotension in conscious dogs&lt;/title&gt;&lt;secondary-title&gt;American Journal of Physiology-Regulatory, Integrative and Comparative Physiology&lt;/secondary-title&gt;&lt;/titles&gt;&lt;periodical&gt;&lt;full-title&gt;American Journal of Physiology-Regulatory, Integrative and Comparative Physiology&lt;/full-title&gt;&lt;/periodical&gt;&lt;pages&gt;R469-R475&lt;/pages&gt;&lt;volume&gt;278&lt;/volume&gt;&lt;number&gt;2&lt;/number&gt;&lt;dates&gt;&lt;year&gt;2000&lt;/year&gt;&lt;/dates&gt;&lt;isbn&gt;0363-6119&lt;/isbn&gt;&lt;urls&gt;&lt;/urls&gt;&lt;/record&gt;&lt;/Cite&gt;&lt;/EndNote&gt;</w:instrText>
+        <w:instrText xml:space="preserve"> ADDIN EN.CITE &lt;EndNote&gt;&lt;Cite&gt;&lt;Author&gt;Thrasher&lt;/Author&gt;&lt;Year&gt;2000&lt;/Year&gt;&lt;RecNum&gt;86&lt;/RecNum&gt;&lt;DisplayText&gt;[56]&lt;/DisplayText&gt;&lt;record&gt;&lt;rec-number&gt;86&lt;/rec-number&gt;&lt;foreign-keys&gt;&lt;key app="EN" db-id="d0dwe9waf0pe0uepr2avvaz0x2f5sx9rw00x" timestamp="1407156897"&gt;86&lt;/key&gt;&lt;/foreign-keys&gt;&lt;ref-type name="Journal Article"&gt;17&lt;/ref-type&gt;&lt;contributors&gt;&lt;authors&gt;&lt;author&gt;Thrasher, Terry N&lt;/author&gt;&lt;author&gt;Chen, Hong-Gen&lt;/author&gt;&lt;author&gt;Keil, Lanny C&lt;/author&gt;&lt;/authors&gt;&lt;/contributors&gt;&lt;titles&gt;&lt;title&gt;Arterial baroreceptors control plasma vasopressin responses to graded hypotension in conscious dogs&lt;/title&gt;&lt;secondary-title&gt;American Journal of Physiology-Regulatory, Integrative and Comparative Physiology&lt;/secondary-title&gt;&lt;/titles&gt;&lt;periodical&gt;&lt;full-title&gt;American Journal of Physiology-Regulatory, Integrative and Comparative Physiology&lt;/full-title&gt;&lt;/periodical&gt;&lt;pages&gt;R469-R475&lt;/pages&gt;&lt;volume&gt;278&lt;/volume&gt;&lt;number&gt;2&lt;/number&gt;&lt;dates&gt;&lt;year&gt;2000&lt;/year&gt;&lt;/dates&gt;&lt;isbn&gt;0363-6119&lt;/isbn&gt;&lt;urls&gt;&lt;/urls&gt;&lt;/record&gt;&lt;/Cite&gt;&lt;/EndNote&gt;</w:instrText>
       </w:r>
       <w:r>
         <w:rPr>
@@ -15252,7 +15637,7 @@
           <w:rFonts w:ascii="Times New Roman" w:hAnsi="Times New Roman" w:cs="Times New Roman"/>
           <w:noProof/>
         </w:rPr>
-        <w:t>[49]</w:t>
+        <w:t>[56]</w:t>
       </w:r>
       <w:r>
         <w:rPr>
@@ -16295,7 +16680,7 @@
         <w:rPr>
           <w:rFonts w:ascii="Times New Roman" w:hAnsi="Times New Roman" w:cs="Times New Roman"/>
         </w:rPr>
-        <w:instrText xml:space="preserve"> ADDIN EN.CITE &lt;EndNote&gt;&lt;Cite&gt;&lt;Author&gt;Share&lt;/Author&gt;&lt;Year&gt;1996&lt;/Year&gt;&lt;RecNum&gt;94&lt;/RecNum&gt;&lt;DisplayText&gt;[50]&lt;/DisplayText&gt;&lt;record&gt;&lt;rec-number&gt;94&lt;/rec-number&gt;&lt;foreign-keys&gt;&lt;key app="EN" db-id="d0dwe9waf0pe0uepr2avvaz0x2f5sx9rw00x" timestamp="1407413500"&gt;94&lt;/key&gt;&lt;/foreign-keys&gt;&lt;ref-type name="Journal Article"&gt;17&lt;/ref-type&gt;&lt;contributors&gt;&lt;authors&gt;&lt;author&gt;Share, Leonard&lt;/author&gt;&lt;/authors&gt;&lt;/contributors&gt;&lt;titles&gt;&lt;title&gt;Control of vasopressin release: an old but continuing story&lt;/title&gt;&lt;secondary-title&gt;News in physiological sciences&lt;/secondary-title&gt;&lt;/titles&gt;&lt;periodical&gt;&lt;full-title&gt;News in physiological sciences&lt;/full-title&gt;&lt;/periodical&gt;&lt;pages&gt;7-12&lt;/pages&gt;&lt;volume&gt;11&lt;/volume&gt;&lt;dates&gt;&lt;year&gt;1996&lt;/year&gt;&lt;/dates&gt;&lt;isbn&gt;0886-1714&lt;/isbn&gt;&lt;urls&gt;&lt;/urls&gt;&lt;/record&gt;&lt;/Cite&gt;&lt;/EndNote&gt;</w:instrText>
+        <w:instrText xml:space="preserve"> ADDIN EN.CITE &lt;EndNote&gt;&lt;Cite&gt;&lt;Author&gt;Share&lt;/Author&gt;&lt;Year&gt;1996&lt;/Year&gt;&lt;RecNum&gt;94&lt;/RecNum&gt;&lt;DisplayText&gt;[57]&lt;/DisplayText&gt;&lt;record&gt;&lt;rec-number&gt;94&lt;/rec-number&gt;&lt;foreign-keys&gt;&lt;key app="EN" db-id="d0dwe9waf0pe0uepr2avvaz0x2f5sx9rw00x" timestamp="1407413500"&gt;94&lt;/key&gt;&lt;/foreign-keys&gt;&lt;ref-type name="Journal Article"&gt;17&lt;/ref-type&gt;&lt;contributors&gt;&lt;authors&gt;&lt;author&gt;Share, Leonard&lt;/author&gt;&lt;/authors&gt;&lt;/contributors&gt;&lt;titles&gt;&lt;title&gt;Control of vasopressin release: an old but continuing story&lt;/title&gt;&lt;secondary-title&gt;News in physiological sciences&lt;/secondary-title&gt;&lt;/titles&gt;&lt;periodical&gt;&lt;full-title&gt;News in physiological sciences&lt;/full-title&gt;&lt;/periodical&gt;&lt;pages&gt;7-12&lt;/pages&gt;&lt;volume&gt;11&lt;/volume&gt;&lt;dates&gt;&lt;year&gt;1996&lt;/year&gt;&lt;/dates&gt;&lt;isbn&gt;0886-1714&lt;/isbn&gt;&lt;urls&gt;&lt;/urls&gt;&lt;/record&gt;&lt;/Cite&gt;&lt;/EndNote&gt;</w:instrText>
       </w:r>
       <w:r>
         <w:rPr>
@@ -16308,7 +16693,7 @@
           <w:rFonts w:ascii="Times New Roman" w:hAnsi="Times New Roman" w:cs="Times New Roman"/>
           <w:noProof/>
         </w:rPr>
-        <w:t>[50]</w:t>
+        <w:t>[57]</w:t>
       </w:r>
       <w:r>
         <w:rPr>
@@ -16576,7 +16961,7 @@
         <w:rPr>
           <w:rFonts w:ascii="Times New Roman" w:hAnsi="Times New Roman" w:cs="Times New Roman"/>
         </w:rPr>
-        <w:instrText xml:space="preserve"> ADDIN EN.CITE &lt;EndNote&gt;&lt;Cite&gt;&lt;Author&gt;Raff&lt;/Author&gt;&lt;Year&gt;1987&lt;/Year&gt;&lt;RecNum&gt;93&lt;/RecNum&gt;&lt;DisplayText&gt;[51]&lt;/DisplayText&gt;&lt;record&gt;&lt;rec-number&gt;93&lt;/rec-number&gt;&lt;foreign-keys&gt;&lt;key app="EN" db-id="d0dwe9waf0pe0uepr2avvaz0x2f5sx9rw00x" timestamp="1407409908"&gt;93&lt;/key&gt;&lt;/foreign-keys&gt;&lt;ref-type name="Journal Article"&gt;17&lt;/ref-type&gt;&lt;contributors&gt;&lt;authors&gt;&lt;author&gt;Raff, HERSHEL&lt;/author&gt;&lt;/authors&gt;&lt;/contributors&gt;&lt;titles&gt;&lt;title&gt;Glucocorticoid inhibition of neurohypophysial vasopressin secretion&lt;/title&gt;&lt;secondary-title&gt;American Journal of Physiology-Regulatory, Integrative and Comparative Physiology&lt;/secondary-title&gt;&lt;/titles&gt;&lt;periodical&gt;&lt;full-title&gt;American Journal of Physiology-Regulatory, Integrative and Comparative Physiology&lt;/full-title&gt;&lt;/periodical&gt;&lt;pages&gt;R635-R644&lt;/pages&gt;&lt;volume&gt;252&lt;/volume&gt;&lt;number&gt;4&lt;/number&gt;&lt;dates&gt;&lt;year&gt;1987&lt;/year&gt;&lt;/dates&gt;&lt;urls&gt;&lt;/urls&gt;&lt;/record&gt;&lt;/Cite&gt;&lt;/EndNote&gt;</w:instrText>
+        <w:instrText xml:space="preserve"> ADDIN EN.CITE &lt;EndNote&gt;&lt;Cite&gt;&lt;Author&gt;Raff&lt;/Author&gt;&lt;Year&gt;1987&lt;/Year&gt;&lt;RecNum&gt;93&lt;/RecNum&gt;&lt;DisplayText&gt;[58]&lt;/DisplayText&gt;&lt;record&gt;&lt;rec-number&gt;93&lt;/rec-number&gt;&lt;foreign-keys&gt;&lt;key app="EN" db-id="d0dwe9waf0pe0uepr2avvaz0x2f5sx9rw00x" timestamp="1407409908"&gt;93&lt;/key&gt;&lt;/foreign-keys&gt;&lt;ref-type name="Journal Article"&gt;17&lt;/ref-type&gt;&lt;contributors&gt;&lt;authors&gt;&lt;author&gt;Raff, HERSHEL&lt;/author&gt;&lt;/authors&gt;&lt;/contributors&gt;&lt;titles&gt;&lt;title&gt;Glucocorticoid inhibition of neurohypophysial vasopressin secretion&lt;/title&gt;&lt;secondary-title&gt;American Journal of Physiology-Regulatory, Integrative and Comparative Physiology&lt;/secondary-title&gt;&lt;/titles&gt;&lt;periodical&gt;&lt;full-title&gt;American Journal of Physiology-Regulatory, Integrative and Comparative Physiology&lt;/full-title&gt;&lt;/periodical&gt;&lt;pages&gt;R635-R644&lt;/pages&gt;&lt;volume&gt;252&lt;/volume&gt;&lt;number&gt;4&lt;/number&gt;&lt;dates&gt;&lt;year&gt;1987&lt;/year&gt;&lt;/dates&gt;&lt;urls&gt;&lt;/urls&gt;&lt;/record&gt;&lt;/Cite&gt;&lt;/EndNote&gt;</w:instrText>
       </w:r>
       <w:r>
         <w:rPr>
@@ -16589,7 +16974,7 @@
           <w:rFonts w:ascii="Times New Roman" w:hAnsi="Times New Roman" w:cs="Times New Roman"/>
           <w:noProof/>
         </w:rPr>
-        <w:t>[51]</w:t>
+        <w:t>[58]</w:t>
       </w:r>
       <w:r>
         <w:rPr>
@@ -16864,7 +17249,7 @@
         <w:rPr>
           <w:rFonts w:ascii="Times New Roman" w:hAnsi="Times New Roman" w:cs="Times New Roman"/>
         </w:rPr>
-        <w:instrText xml:space="preserve"> ADDIN EN.CITE &lt;EndNote&gt;&lt;Cite&gt;&lt;Author&gt;SEALEY&lt;/Author&gt;&lt;Year&gt;1980&lt;/Year&gt;&lt;RecNum&gt;87&lt;/RecNum&gt;&lt;DisplayText&gt;[52]&lt;/DisplayText&gt;&lt;record&gt;&lt;rec-number&gt;87&lt;/rec-number&gt;&lt;foreign-keys&gt;&lt;key app="EN" db-id="d0dwe9waf0pe0uepr2avvaz0x2f5sx9rw00x" timestamp="1407189916"&gt;87&lt;/key&gt;&lt;/foreign-keys&gt;&lt;ref-type name="Journal Article"&gt;17&lt;/ref-type&gt;&lt;contributors&gt;&lt;authors&gt;&lt;author&gt;SEALEY, JEAN E&lt;/author&gt;&lt;author&gt;ATLAS, STEVEN A&lt;/author&gt;&lt;author&gt;LARAGH, JOHN H&lt;/author&gt;&lt;/authors&gt;&lt;/contributors&gt;&lt;titles&gt;&lt;title&gt;Prorenin and Other Large Molecular Weight Forms of Renin*&lt;/title&gt;&lt;secondary-title&gt;Endocrine Reviews&lt;/secondary-title&gt;&lt;/titles&gt;&lt;periodical&gt;&lt;full-title&gt;Endocrine Reviews&lt;/full-title&gt;&lt;/periodical&gt;&lt;pages&gt;365-391&lt;/pages&gt;&lt;volume&gt;1&lt;/volume&gt;&lt;number&gt;4&lt;/number&gt;&lt;dates&gt;&lt;year&gt;1980&lt;/year&gt;&lt;/dates&gt;&lt;isbn&gt;0163-769X&lt;/isbn&gt;&lt;urls&gt;&lt;/urls&gt;&lt;/record&gt;&lt;/Cite&gt;&lt;/EndNote&gt;</w:instrText>
+        <w:instrText xml:space="preserve"> ADDIN EN.CITE &lt;EndNote&gt;&lt;Cite&gt;&lt;Author&gt;SEALEY&lt;/Author&gt;&lt;Year&gt;1980&lt;/Year&gt;&lt;RecNum&gt;87&lt;/RecNum&gt;&lt;DisplayText&gt;[59]&lt;/DisplayText&gt;&lt;record&gt;&lt;rec-number&gt;87&lt;/rec-number&gt;&lt;foreign-keys&gt;&lt;key app="EN" db-id="d0dwe9waf0pe0uepr2avvaz0x2f5sx9rw00x" timestamp="1407189916"&gt;87&lt;/key&gt;&lt;/foreign-keys&gt;&lt;ref-type name="Journal Article"&gt;17&lt;/ref-type&gt;&lt;contributors&gt;&lt;authors&gt;&lt;author&gt;SEALEY, JEAN E&lt;/author&gt;&lt;author&gt;ATLAS, STEVEN A&lt;/author&gt;&lt;author&gt;LARAGH, JOHN H&lt;/author&gt;&lt;/authors&gt;&lt;/contributors&gt;&lt;titles&gt;&lt;title&gt;Prorenin and Other Large Molecular Weight Forms of Renin*&lt;/title&gt;&lt;secondary-title&gt;Endocrine Reviews&lt;/secondary-title&gt;&lt;/titles&gt;&lt;periodical&gt;&lt;full-title&gt;Endocrine Reviews&lt;/full-title&gt;&lt;/periodical&gt;&lt;pages&gt;365-391&lt;/pages&gt;&lt;volume&gt;1&lt;/volume&gt;&lt;number&gt;4&lt;/number&gt;&lt;dates&gt;&lt;year&gt;1980&lt;/year&gt;&lt;/dates&gt;&lt;isbn&gt;0163-769X&lt;/isbn&gt;&lt;urls&gt;&lt;/urls&gt;&lt;/record&gt;&lt;/Cite&gt;&lt;/EndNote&gt;</w:instrText>
       </w:r>
       <w:r>
         <w:rPr>
@@ -16877,7 +17262,7 @@
           <w:rFonts w:ascii="Times New Roman" w:hAnsi="Times New Roman" w:cs="Times New Roman"/>
           <w:noProof/>
         </w:rPr>
-        <w:t>[52]</w:t>
+        <w:t>[59]</w:t>
       </w:r>
       <w:r>
         <w:rPr>
@@ -16943,7 +17328,7 @@
         <w:rPr>
           <w:rFonts w:ascii="Times New Roman" w:hAnsi="Times New Roman" w:cs="Times New Roman"/>
         </w:rPr>
-        <w:instrText xml:space="preserve"> ADDIN EN.CITE &lt;EndNote&gt;&lt;Cite&gt;&lt;Author&gt;Simon&lt;/Author&gt;&lt;Year&gt;1992&lt;/Year&gt;&lt;RecNum&gt;92&lt;/RecNum&gt;&lt;DisplayText&gt;[53]&lt;/DisplayText&gt;&lt;record&gt;&lt;rec-number&gt;92&lt;/rec-number&gt;&lt;foreign-keys&gt;&lt;key app="EN" db-id="d0dwe9waf0pe0uepr2avvaz0x2f5sx9rw00x" timestamp="1407232614"&gt;92&lt;/key&gt;&lt;/foreign-keys&gt;&lt;ref-type name="Journal Article"&gt;17&lt;/ref-type&gt;&lt;contributors&gt;&lt;authors&gt;&lt;author&gt;Simon, D&lt;/author&gt;&lt;author&gt;Hartmann, DJ&lt;/author&gt;&lt;author&gt;Badouaille, G&lt;/author&gt;&lt;author&gt;Caillot, G&lt;/author&gt;&lt;author&gt;Guyenne, TT&lt;/author&gt;&lt;author&gt;Corvol, P&lt;/author&gt;&lt;author&gt;Pau, B&lt;/author&gt;&lt;author&gt;Marchand, J&lt;/author&gt;&lt;/authors&gt;&lt;/contributors&gt;&lt;titles&gt;&lt;title&gt;Two-site direct immunoassay specific for active renin&lt;/title&gt;&lt;secondary-title&gt;Clinical chemistry&lt;/secondary-title&gt;&lt;/titles&gt;&lt;periodical&gt;&lt;full-title&gt;Clinical chemistry&lt;/full-title&gt;&lt;/periodical&gt;&lt;pages&gt;1959-1962&lt;/pages&gt;&lt;volume&gt;38&lt;/volume&gt;&lt;number&gt;10&lt;/number&gt;&lt;dates&gt;&lt;year&gt;1992&lt;/year&gt;&lt;/dates&gt;&lt;isbn&gt;0009-9147&lt;/isbn&gt;&lt;urls&gt;&lt;/urls&gt;&lt;/record&gt;&lt;/Cite&gt;&lt;/EndNote&gt;</w:instrText>
+        <w:instrText xml:space="preserve"> ADDIN EN.CITE &lt;EndNote&gt;&lt;Cite&gt;&lt;Author&gt;Simon&lt;/Author&gt;&lt;Year&gt;1992&lt;/Year&gt;&lt;RecNum&gt;92&lt;/RecNum&gt;&lt;DisplayText&gt;[60]&lt;/DisplayText&gt;&lt;record&gt;&lt;rec-number&gt;92&lt;/rec-number&gt;&lt;foreign-keys&gt;&lt;key app="EN" db-id="d0dwe9waf0pe0uepr2avvaz0x2f5sx9rw00x" timestamp="1407232614"&gt;92&lt;/key&gt;&lt;/foreign-keys&gt;&lt;ref-type name="Journal Article"&gt;17&lt;/ref-type&gt;&lt;contributors&gt;&lt;authors&gt;&lt;author&gt;Simon, D&lt;/author&gt;&lt;author&gt;Hartmann, DJ&lt;/author&gt;&lt;author&gt;Badouaille, G&lt;/author&gt;&lt;author&gt;Caillot, G&lt;/author&gt;&lt;author&gt;Guyenne, TT&lt;/author&gt;&lt;author&gt;Corvol, P&lt;/author&gt;&lt;author&gt;Pau, B&lt;/author&gt;&lt;author&gt;Marchand, J&lt;/author&gt;&lt;/authors&gt;&lt;/contributors&gt;&lt;titles&gt;&lt;title&gt;Two-site direct immunoassay specific for active renin&lt;/title&gt;&lt;secondary-title&gt;Clinical chemistry&lt;/secondary-title&gt;&lt;/titles&gt;&lt;periodical&gt;&lt;full-title&gt;Clinical chemistry&lt;/full-title&gt;&lt;/periodical&gt;&lt;pages&gt;1959-1962&lt;/pages&gt;&lt;volume&gt;38&lt;/volume&gt;&lt;number&gt;10&lt;/number&gt;&lt;dates&gt;&lt;year&gt;1992&lt;/year&gt;&lt;/dates&gt;&lt;isbn&gt;0009-9147&lt;/isbn&gt;&lt;urls&gt;&lt;/urls&gt;&lt;/record&gt;&lt;/Cite&gt;&lt;/EndNote&gt;</w:instrText>
       </w:r>
       <w:r>
         <w:rPr>
@@ -16956,7 +17341,7 @@
           <w:rFonts w:ascii="Times New Roman" w:hAnsi="Times New Roman" w:cs="Times New Roman"/>
           <w:noProof/>
         </w:rPr>
-        <w:t>[53]</w:t>
+        <w:t>[60]</w:t>
       </w:r>
       <w:r>
         <w:rPr>
@@ -16980,7 +17365,7 @@
         <w:rPr>
           <w:rFonts w:ascii="Times New Roman" w:hAnsi="Times New Roman" w:cs="Times New Roman"/>
         </w:rPr>
-        <w:instrText xml:space="preserve"> ADDIN EN.CITE &lt;EndNote&gt;&lt;Cite&gt;&lt;Author&gt;Guyene&lt;/Author&gt;&lt;Year&gt;1980&lt;/Year&gt;&lt;RecNum&gt;91&lt;/RecNum&gt;&lt;DisplayText&gt;[54]&lt;/DisplayText&gt;&lt;record&gt;&lt;rec-number&gt;91&lt;/rec-number&gt;&lt;foreign-keys&gt;&lt;key app="EN" db-id="d0dwe9waf0pe0uepr2avvaz0x2f5sx9rw00x" timestamp="1407195764"&gt;91&lt;/key&gt;&lt;/foreign-keys&gt;&lt;ref-type name="Journal Article"&gt;17&lt;/ref-type&gt;&lt;contributors&gt;&lt;authors&gt;&lt;author&gt;Guyene, TT&lt;/author&gt;&lt;author&gt;Galen, FRANCOIS X&lt;/author&gt;&lt;author&gt;Devaux, C&lt;/author&gt;&lt;author&gt;Corvol, PIERRE&lt;/author&gt;&lt;author&gt;Menard, JOEL&lt;/author&gt;&lt;/authors&gt;&lt;/contributors&gt;&lt;titles&gt;&lt;title&gt;Direct radioimmunoassay of human renin: comparison with renin activity in plasma and amniotic fluid&lt;/title&gt;&lt;secondary-title&gt;Hypertension&lt;/secondary-title&gt;&lt;/titles&gt;&lt;periodical&gt;&lt;full-title&gt;Hypertension&lt;/full-title&gt;&lt;/periodical&gt;&lt;pages&gt;465-470&lt;/pages&gt;&lt;volume&gt;2&lt;/volume&gt;&lt;number&gt;4&lt;/number&gt;&lt;dates&gt;&lt;year&gt;1980&lt;/year&gt;&lt;/dates&gt;&lt;isbn&gt;0194-911X&lt;/isbn&gt;&lt;urls&gt;&lt;/urls&gt;&lt;/record&gt;&lt;/Cite&gt;&lt;/EndNote&gt;</w:instrText>
+        <w:instrText xml:space="preserve"> ADDIN EN.CITE &lt;EndNote&gt;&lt;Cite&gt;&lt;Author&gt;Guyene&lt;/Author&gt;&lt;Year&gt;1980&lt;/Year&gt;&lt;RecNum&gt;91&lt;/RecNum&gt;&lt;DisplayText&gt;[61]&lt;/DisplayText&gt;&lt;record&gt;&lt;rec-number&gt;91&lt;/rec-number&gt;&lt;foreign-keys&gt;&lt;key app="EN" db-id="d0dwe9waf0pe0uepr2avvaz0x2f5sx9rw00x" timestamp="1407195764"&gt;91&lt;/key&gt;&lt;/foreign-keys&gt;&lt;ref-type name="Journal Article"&gt;17&lt;/ref-type&gt;&lt;contributors&gt;&lt;authors&gt;&lt;author&gt;Guyene, TT&lt;/author&gt;&lt;author&gt;Galen, FRANCOIS X&lt;/author&gt;&lt;author&gt;Devaux, C&lt;/author&gt;&lt;author&gt;Corvol, PIERRE&lt;/author&gt;&lt;author&gt;Menard, JOEL&lt;/author&gt;&lt;/authors&gt;&lt;/contributors&gt;&lt;titles&gt;&lt;title&gt;Direct radioimmunoassay of human renin: comparison with renin activity in plasma and amniotic fluid&lt;/title&gt;&lt;secondary-title&gt;Hypertension&lt;/secondary-title&gt;&lt;/titles&gt;&lt;periodical&gt;&lt;full-title&gt;Hypertension&lt;/full-title&gt;&lt;/periodical&gt;&lt;pages&gt;465-470&lt;/pages&gt;&lt;volume&gt;2&lt;/volume&gt;&lt;number&gt;4&lt;/number&gt;&lt;dates&gt;&lt;year&gt;1980&lt;/year&gt;&lt;/dates&gt;&lt;isbn&gt;0194-911X&lt;/isbn&gt;&lt;urls&gt;&lt;/urls&gt;&lt;/record&gt;&lt;/Cite&gt;&lt;/EndNote&gt;</w:instrText>
       </w:r>
       <w:r>
         <w:rPr>
@@ -16993,7 +17378,7 @@
           <w:rFonts w:ascii="Times New Roman" w:hAnsi="Times New Roman" w:cs="Times New Roman"/>
           <w:noProof/>
         </w:rPr>
-        <w:t>[54]</w:t>
+        <w:t>[61]</w:t>
       </w:r>
       <w:r>
         <w:rPr>
@@ -17730,7 +18115,7 @@
         <w:rPr>
           <w:rFonts w:ascii="Times New Roman" w:hAnsi="Times New Roman" w:cs="Times New Roman"/>
         </w:rPr>
-        <w:instrText xml:space="preserve"> ADDIN EN.CITE &lt;EndNote&gt;&lt;Cite&gt;&lt;Author&gt;Guyton&lt;/Author&gt;&lt;Year&gt;1978&lt;/Year&gt;&lt;RecNum&gt;329&lt;/RecNum&gt;&lt;DisplayText&gt;[55]&lt;/DisplayText&gt;&lt;record&gt;&lt;rec-number&gt;329&lt;/rec-number&gt;&lt;foreign-keys&gt;&lt;key app="EN" db-id="asff5atfts5dsyeed99x09p9vrrp5apxfr5e" timestamp="1410813990"&gt;329&lt;/key&gt;&lt;/foreign-keys&gt;&lt;ref-type name="Journal Article"&gt;17&lt;/ref-type&gt;&lt;contributors&gt;&lt;authors&gt;&lt;author&gt;Guyton, John R&lt;/author&gt;&lt;author&gt;Foster, Richard O&lt;/author&gt;&lt;author&gt;Soeldner, J Stuart&lt;/author&gt;&lt;author&gt;Tan, Meng H&lt;/author&gt;&lt;author&gt;Kahn, Charles B&lt;/author&gt;&lt;author&gt;Koncz, L&lt;/author&gt;&lt;author&gt;Gleason, Ray E&lt;/author&gt;&lt;/authors&gt;&lt;/contributors&gt;&lt;titles&gt;&lt;title&gt;A Model of Glucose-insulin Homeostasis in Man that Incorporates the Heterogeneous Fast Pool Theory of Pancreatic Insulin Release&lt;/title&gt;&lt;secondary-title&gt;Diabetes&lt;/secondary-title&gt;&lt;/titles&gt;&lt;periodical&gt;&lt;full-title&gt;Diabetes&lt;/full-title&gt;&lt;/periodical&gt;&lt;pages&gt;1027-1042&lt;/pages&gt;&lt;volume&gt;27&lt;/volume&gt;&lt;number&gt;10&lt;/number&gt;&lt;dates&gt;&lt;year&gt;1978&lt;/year&gt;&lt;pub-dates&gt;&lt;date&gt;October 1, 1978&lt;/date&gt;&lt;/pub-dates&gt;&lt;/dates&gt;&lt;urls&gt;&lt;related-urls&gt;&lt;url&gt;http://diabetes.diabetesjournals.org/content/27/10/1027.abstract&lt;/url&gt;&lt;/related-urls&gt;&lt;/urls&gt;&lt;electronic-resource-num&gt;10.2337/diab.27.10.1027&lt;/electronic-resource-num&gt;&lt;/record&gt;&lt;/Cite&gt;&lt;/EndNote&gt;</w:instrText>
+        <w:instrText xml:space="preserve"> ADDIN EN.CITE &lt;EndNote&gt;&lt;Cite&gt;&lt;Author&gt;Guyton&lt;/Author&gt;&lt;Year&gt;1978&lt;/Year&gt;&lt;RecNum&gt;329&lt;/RecNum&gt;&lt;DisplayText&gt;[62]&lt;/DisplayText&gt;&lt;record&gt;&lt;rec-number&gt;329&lt;/rec-number&gt;&lt;foreign-keys&gt;&lt;key app="EN" db-id="asff5atfts5dsyeed99x09p9vrrp5apxfr5e" timestamp="1410813990"&gt;329&lt;/key&gt;&lt;/foreign-keys&gt;&lt;ref-type name="Journal Article"&gt;17&lt;/ref-type&gt;&lt;contributors&gt;&lt;authors&gt;&lt;author&gt;Guyton, John R&lt;/author&gt;&lt;author&gt;Foster, Richard O&lt;/author&gt;&lt;author&gt;Soeldner, J Stuart&lt;/author&gt;&lt;author&gt;Tan, Meng H&lt;/author&gt;&lt;author&gt;Kahn, Charles B&lt;/author&gt;&lt;author&gt;Koncz, L&lt;/author&gt;&lt;author&gt;Gleason, Ray E&lt;/author&gt;&lt;/authors&gt;&lt;/contributors&gt;&lt;titles&gt;&lt;title&gt;A Model of Glucose-insulin Homeostasis in Man that Incorporates the Heterogeneous Fast Pool Theory of Pancreatic Insulin Release&lt;/title&gt;&lt;secondary-title&gt;Diabetes&lt;/secondary-title&gt;&lt;/titles&gt;&lt;periodical&gt;&lt;full-title&gt;Diabetes&lt;/full-title&gt;&lt;/periodical&gt;&lt;pages&gt;1027-1042&lt;/pages&gt;&lt;volume&gt;27&lt;/volume&gt;&lt;number&gt;10&lt;/number&gt;&lt;dates&gt;&lt;year&gt;1978&lt;/year&gt;&lt;pub-dates&gt;&lt;date&gt;October 1, 1978&lt;/date&gt;&lt;/pub-dates&gt;&lt;/dates&gt;&lt;urls&gt;&lt;related-urls&gt;&lt;url&gt;http://diabetes.diabetesjournals.org/content/27/10/1027.abstract&lt;/url&gt;&lt;/related-urls&gt;&lt;/urls&gt;&lt;electronic-resource-num&gt;10.2337/diab.27.10.1027&lt;/electronic-resource-num&gt;&lt;/record&gt;&lt;/Cite&gt;&lt;/EndNote&gt;</w:instrText>
       </w:r>
       <w:r>
         <w:rPr>
@@ -17743,7 +18128,7 @@
           <w:rFonts w:ascii="Times New Roman" w:hAnsi="Times New Roman" w:cs="Times New Roman"/>
           <w:noProof/>
         </w:rPr>
-        <w:t>[55]</w:t>
+        <w:t>[62]</w:t>
       </w:r>
       <w:r>
         <w:rPr>
@@ -17777,7 +18162,7 @@
         </w:rPr>
         <w:fldChar w:fldCharType="begin">
           <w:fldData xml:space="preserve">PEVuZE5vdGU+PENpdGU+PEF1dGhvcj5JbWFpPC9BdXRob3I+PFllYXI+MjAwODwvWWVhcj48UmVj
-TnVtPjMyMzwvUmVjTnVtPjxEaXNwbGF5VGV4dD5bNTYsIDU3XTwvRGlzcGxheVRleHQ+PHJlY29y
+TnVtPjMyMzwvUmVjTnVtPjxEaXNwbGF5VGV4dD5bNjMsIDY0XTwvRGlzcGxheVRleHQ+PHJlY29y
 ZD48cmVjLW51bWJlcj4zMjM8L3JlYy1udW1iZXI+PGZvcmVpZ24ta2V5cz48a2V5IGFwcD0iRU4i
 IGRiLWlkPSJhc2ZmNWF0ZnRzNWRzeWVlZDk5eDA5cDl2cnJwNWFweGZyNWUiIHRpbWVzdGFtcD0i
 MTQxMDgxMTgwOSI+MzIzPC9rZXk+PC9mb3JlaWduLWtleXM+PHJlZi10eXBlIG5hbWU9IkpvdXJu
@@ -17831,7 +18216,7 @@
         </w:rPr>
         <w:fldChar w:fldCharType="begin">
           <w:fldData xml:space="preserve">PEVuZE5vdGU+PENpdGU+PEF1dGhvcj5JbWFpPC9BdXRob3I+PFllYXI+MjAwODwvWWVhcj48UmVj
-TnVtPjMyMzwvUmVjTnVtPjxEaXNwbGF5VGV4dD5bNTYsIDU3XTwvRGlzcGxheVRleHQ+PHJlY29y
+TnVtPjMyMzwvUmVjTnVtPjxEaXNwbGF5VGV4dD5bNjMsIDY0XTwvRGlzcGxheVRleHQ+PHJlY29y
 ZD48cmVjLW51bWJlcj4zMjM8L3JlYy1udW1iZXI+PGZvcmVpZ24ta2V5cz48a2V5IGFwcD0iRU4i
 IGRiLWlkPSJhc2ZmNWF0ZnRzNWRzeWVlZDk5eDA5cDl2cnJwNWFweGZyNWUiIHRpbWVzdGFtcD0i
 MTQxMDgxMTgwOSI+MzIzPC9rZXk+PC9mb3JlaWduLWtleXM+PHJlZi10eXBlIG5hbWU9IkpvdXJu
@@ -17901,7 +18286,7 @@
           <w:rFonts w:ascii="Times New Roman" w:hAnsi="Times New Roman" w:cs="Times New Roman"/>
           <w:noProof/>
         </w:rPr>
-        <w:t>[56, 57]</w:t>
+        <w:t>[63, 64]</w:t>
       </w:r>
       <w:r>
         <w:rPr>
@@ -17931,7 +18316,7 @@
         <w:rPr>
           <w:rFonts w:ascii="Times New Roman" w:hAnsi="Times New Roman" w:cs="Times New Roman"/>
         </w:rPr>
-        <w:instrText xml:space="preserve"> ADDIN EN.CITE &lt;EndNote&gt;&lt;Cite&gt;&lt;Author&gt;Blackard&lt;/Author&gt;&lt;Year&gt;1970&lt;/Year&gt;&lt;RecNum&gt;330&lt;/RecNum&gt;&lt;DisplayText&gt;[58]&lt;/DisplayText&gt;&lt;record&gt;&lt;rec-number&gt;330&lt;/rec-number&gt;&lt;foreign-keys&gt;&lt;key app="EN" db-id="asff5atfts5dsyeed99x09p9vrrp5apxfr5e" timestamp="1410814157"&gt;330&lt;/key&gt;&lt;/foreign-keys&gt;&lt;ref-type name="Journal Article"&gt;17&lt;/ref-type&gt;&lt;contributors&gt;&lt;authors&gt;&lt;author&gt;Blackard, William G&lt;/author&gt;&lt;author&gt;Nelson, Norman C&lt;/author&gt;&lt;/authors&gt;&lt;/contributors&gt;&lt;titles&gt;&lt;title&gt;Portal and Peripheral Vein Immunoreactive Insulin Concentrations Before and After Glucose Infusion&lt;/title&gt;&lt;secondary-title&gt;Diabetes&lt;/secondary-title&gt;&lt;/titles&gt;&lt;periodical&gt;&lt;full-title&gt;Diabetes&lt;/full-title&gt;&lt;/periodical&gt;&lt;pages&gt;302-306&lt;/pages&gt;&lt;volume&gt;19&lt;/volume&gt;&lt;number&gt;5&lt;/number&gt;&lt;dates&gt;&lt;year&gt;1970&lt;/year&gt;&lt;pub-dates&gt;&lt;date&gt;May 1, 1970&lt;/date&gt;&lt;/pub-dates&gt;&lt;/dates&gt;&lt;urls&gt;&lt;related-urls&gt;&lt;url&gt;http://diabetes.diabetesjournals.org/content/19/5/302.abstract&lt;/url&gt;&lt;/related-urls&gt;&lt;/urls&gt;&lt;electronic-resource-num&gt;10.2337/diab.19.5.302&lt;/electronic-resource-num&gt;&lt;/record&gt;&lt;/Cite&gt;&lt;/EndNote&gt;</w:instrText>
+        <w:instrText xml:space="preserve"> ADDIN EN.CITE &lt;EndNote&gt;&lt;Cite&gt;&lt;Author&gt;Blackard&lt;/Author&gt;&lt;Year&gt;1970&lt;/Year&gt;&lt;RecNum&gt;330&lt;/RecNum&gt;&lt;DisplayText&gt;[65]&lt;/DisplayText&gt;&lt;record&gt;&lt;rec-number&gt;330&lt;/rec-number&gt;&lt;foreign-keys&gt;&lt;key app="EN" db-id="asff5atfts5dsyeed99x09p9vrrp5apxfr5e" timestamp="1410814157"&gt;330&lt;/key&gt;&lt;/foreign-keys&gt;&lt;ref-type name="Journal Article"&gt;17&lt;/ref-type&gt;&lt;contributors&gt;&lt;authors&gt;&lt;author&gt;Blackard, William G&lt;/author&gt;&lt;author&gt;Nelson, Norman C&lt;/author&gt;&lt;/authors&gt;&lt;/contributors&gt;&lt;titles&gt;&lt;title&gt;Portal and Peripheral Vein Immunoreactive Insulin Concentrations Before and After Glucose Infusion&lt;/title&gt;&lt;secondary-title&gt;Diabetes&lt;/secondary-title&gt;&lt;/titles&gt;&lt;periodical&gt;&lt;full-title&gt;Diabetes&lt;/full-title&gt;&lt;/periodical&gt;&lt;pages&gt;302-306&lt;/pages&gt;&lt;volume&gt;19&lt;/volume&gt;&lt;number&gt;5&lt;/number&gt;&lt;dates&gt;&lt;year&gt;1970&lt;/year&gt;&lt;pub-dates&gt;&lt;date&gt;May 1, 1970&lt;/date&gt;&lt;/pub-dates&gt;&lt;/dates&gt;&lt;urls&gt;&lt;related-urls&gt;&lt;url&gt;http://diabetes.diabetesjournals.org/content/19/5/302.abstract&lt;/url&gt;&lt;/related-urls&gt;&lt;/urls&gt;&lt;electronic-resource-num&gt;10.2337/diab.19.5.302&lt;/electronic-resource-num&gt;&lt;/record&gt;&lt;/Cite&gt;&lt;/EndNote&gt;</w:instrText>
       </w:r>
       <w:r>
         <w:rPr>
@@ -17944,7 +18329,7 @@
           <w:rFonts w:ascii="Times New Roman" w:hAnsi="Times New Roman" w:cs="Times New Roman"/>
           <w:noProof/>
         </w:rPr>
-        <w:t>[58]</w:t>
+        <w:t>[65]</w:t>
       </w:r>
       <w:r>
         <w:rPr>
@@ -17970,7 +18355,7 @@
         </w:rPr>
         <w:fldChar w:fldCharType="begin">
           <w:fldData xml:space="preserve">PEVuZE5vdGU+PENpdGU+PEF1dGhvcj5Eb2Jzb248L0F1dGhvcj48WWVhcj4xOTY3PC9ZZWFyPjxS
-ZWNOdW0+MzM2PC9SZWNOdW0+PERpc3BsYXlUZXh0Pls1OS02MV08L0Rpc3BsYXlUZXh0PjxyZWNv
+ZWNOdW0+MzM2PC9SZWNOdW0+PERpc3BsYXlUZXh0Pls2Ni02OF08L0Rpc3BsYXlUZXh0PjxyZWNv
 cmQ+PHJlYy1udW1iZXI+MzM2PC9yZWMtbnVtYmVyPjxmb3JlaWduLWtleXM+PGtleSBhcHA9IkVO
 IiBkYi1pZD0iYXNmZjVhdGZ0czVkc3llZWQ5OXgwOXA5dnJycDVhcHhmcjVlIiB0aW1lc3RhbXA9
 IjE0MTA4MTU4MjkiPjMzNjwva2V5PjwvZm9yZWlnbi1rZXlzPjxyZWYtdHlwZSBuYW1lPSJKb3Vy
@@ -18042,7 +18427,7 @@
         </w:rPr>
         <w:fldChar w:fldCharType="begin">
           <w:fldData xml:space="preserve">PEVuZE5vdGU+PENpdGU+PEF1dGhvcj5Eb2Jzb248L0F1dGhvcj48WWVhcj4xOTY3PC9ZZWFyPjxS
-ZWNOdW0+MzM2PC9SZWNOdW0+PERpc3BsYXlUZXh0Pls1OS02MV08L0Rpc3BsYXlUZXh0PjxyZWNv
+ZWNOdW0+MzM2PC9SZWNOdW0+PERpc3BsYXlUZXh0Pls2Ni02OF08L0Rpc3BsYXlUZXh0PjxyZWNv
 cmQ+PHJlYy1udW1iZXI+MzM2PC9yZWMtbnVtYmVyPjxmb3JlaWduLWtleXM+PGtleSBhcHA9IkVO
 IiBkYi1pZD0iYXNmZjVhdGZ0czVkc3llZWQ5OXgwOXA5dnJycDVhcHhmcjVlIiB0aW1lc3RhbXA9
 IjE0MTA4MTU4MjkiPjMzNjwva2V5PjwvZm9yZWlnbi1rZXlzPjxyZWYtdHlwZSBuYW1lPSJKb3Vy
@@ -18130,7 +18515,7 @@
           <w:rFonts w:ascii="Times New Roman" w:hAnsi="Times New Roman" w:cs="Times New Roman"/>
           <w:noProof/>
         </w:rPr>
-        <w:t>[59-61]</w:t>
+        <w:t>[66-68]</w:t>
       </w:r>
       <w:r>
         <w:rPr>
@@ -18215,7 +18600,7 @@
         </w:rPr>
         <w:fldChar w:fldCharType="begin">
           <w:fldData xml:space="preserve">PEVuZE5vdGU+PENpdGU+PEF1dGhvcj5HdXl0b248L0F1dGhvcj48WWVhcj4xOTc4PC9ZZWFyPjxS
-ZWNOdW0+MzI5PC9SZWNOdW0+PERpc3BsYXlUZXh0Pls1NSwgNjIsIDYzXTwvRGlzcGxheVRleHQ+
+ZWNOdW0+MzI5PC9SZWNOdW0+PERpc3BsYXlUZXh0Pls2MiwgNjksIDcwXTwvRGlzcGxheVRleHQ+
 PHJlY29yZD48cmVjLW51bWJlcj4zMjk8L3JlYy1udW1iZXI+PGZvcmVpZ24ta2V5cz48a2V5IGFw
 cD0iRU4iIGRiLWlkPSJhc2ZmNWF0ZnRzNWRzeWVlZDk5eDA5cDl2cnJwNWFweGZyNWUiIHRpbWVz
 dGFtcD0iMTQxMDgxMzk5MCI+MzI5PC9rZXk+PC9mb3JlaWduLWtleXM+PHJlZi10eXBlIG5hbWU9
@@ -18286,7 +18671,7 @@
         </w:rPr>
         <w:fldChar w:fldCharType="begin">
           <w:fldData xml:space="preserve">PEVuZE5vdGU+PENpdGU+PEF1dGhvcj5HdXl0b248L0F1dGhvcj48WWVhcj4xOTc4PC9ZZWFyPjxS
-ZWNOdW0+MzI5PC9SZWNOdW0+PERpc3BsYXlUZXh0Pls1NSwgNjIsIDYzXTwvRGlzcGxheVRleHQ+
+ZWNOdW0+MzI5PC9SZWNOdW0+PERpc3BsYXlUZXh0Pls2MiwgNjksIDcwXTwvRGlzcGxheVRleHQ+
 PHJlY29yZD48cmVjLW51bWJlcj4zMjk8L3JlYy1udW1iZXI+PGZvcmVpZ24ta2V5cz48a2V5IGFw
 cD0iRU4iIGRiLWlkPSJhc2ZmNWF0ZnRzNWRzeWVlZDk5eDA5cDl2cnJwNWFweGZyNWUiIHRpbWVz
 dGFtcD0iMTQxMDgxMzk5MCI+MzI5PC9rZXk+PC9mb3JlaWduLWtleXM+PHJlZi10eXBlIG5hbWU9
@@ -18373,7 +18758,7 @@
           <w:rFonts w:ascii="Times New Roman" w:hAnsi="Times New Roman" w:cs="Times New Roman"/>
           <w:noProof/>
         </w:rPr>
-        <w:t>[55, 62, 63]</w:t>
+        <w:t>[62, 69, 70]</w:t>
       </w:r>
       <w:r>
         <w:rPr>
@@ -18393,7 +18778,7 @@
         </w:rPr>
         <w:fldChar w:fldCharType="begin">
           <w:fldData xml:space="preserve">PEVuZE5vdGU+PENpdGU+PEF1dGhvcj5Jd2FuaXNoaTwvQXV0aG9yPjxZZWFyPjIwMDA8L1llYXI+
-PFJlY051bT4zMzI8L1JlY051bT48RGlzcGxheVRleHQ+WzY0LTY2XTwvRGlzcGxheVRleHQ+PHJl
+PFJlY051bT4zMzI8L1JlY051bT48RGlzcGxheVRleHQ+WzcxLTczXTwvRGlzcGxheVRleHQ+PHJl
 Y29yZD48cmVjLW51bWJlcj4zMzI8L3JlYy1udW1iZXI+PGZvcmVpZ24ta2V5cz48a2V5IGFwcD0i
 RU4iIGRiLWlkPSJhc2ZmNWF0ZnRzNWRzeWVlZDk5eDA5cDl2cnJwNWFweGZyNWUiIHRpbWVzdGFt
 cD0iMTQxMDgxNTE3MyI+MzMyPC9rZXk+PC9mb3JlaWduLWtleXM+PHJlZi10eXBlIG5hbWU9Ikpv
@@ -18489,7 +18874,7 @@
         </w:rPr>
         <w:fldChar w:fldCharType="begin">
           <w:fldData xml:space="preserve">PEVuZE5vdGU+PENpdGU+PEF1dGhvcj5Jd2FuaXNoaTwvQXV0aG9yPjxZZWFyPjIwMDA8L1llYXI+
-PFJlY051bT4zMzI8L1JlY051bT48RGlzcGxheVRleHQ+WzY0LTY2XTwvRGlzcGxheVRleHQ+PHJl
+PFJlY051bT4zMzI8L1JlY051bT48RGlzcGxheVRleHQ+WzcxLTczXTwvRGlzcGxheVRleHQ+PHJl
 Y29yZD48cmVjLW51bWJlcj4zMzI8L3JlYy1udW1iZXI+PGZvcmVpZ24ta2V5cz48a2V5IGFwcD0i
 RU4iIGRiLWlkPSJhc2ZmNWF0ZnRzNWRzeWVlZDk5eDA5cDl2cnJwNWFweGZyNWUiIHRpbWVzdGFt
 cD0iMTQxMDgxNTE3MyI+MzMyPC9rZXk+PC9mb3JlaWduLWtleXM+PHJlZi10eXBlIG5hbWU9Ikpv
@@ -18601,7 +18986,7 @@
           <w:rFonts w:ascii="Times New Roman" w:hAnsi="Times New Roman" w:cs="Times New Roman"/>
           <w:noProof/>
         </w:rPr>
-        <w:t>[64-66]</w:t>
+        <w:t>[71-73]</w:t>
       </w:r>
       <w:r>
         <w:rPr>
@@ -18640,7 +19025,7 @@
         </w:rPr>
         <w:fldChar w:fldCharType="begin">
           <w:fldData xml:space="preserve">PEVuZE5vdGU+PENpdGU+PEF1dGhvcj5HZW9yZ2U8L0F1dGhvcj48WWVhcj4yMDA0PC9ZZWFyPjxS
-ZWNOdW0+MzI1PC9SZWNOdW0+PERpc3BsYXlUZXh0Pls2Ny02OV08L0Rpc3BsYXlUZXh0PjxyZWNv
+ZWNOdW0+MzI1PC9SZWNOdW0+PERpc3BsYXlUZXh0Pls3NC03Nl08L0Rpc3BsYXlUZXh0PjxyZWNv
 cmQ+PHJlYy1udW1iZXI+MzI1PC9yZWMtbnVtYmVyPjxmb3JlaWduLWtleXM+PGtleSBhcHA9IkVO
 IiBkYi1pZD0iYXNmZjVhdGZ0czVkc3llZWQ5OXgwOXA5dnJycDVhcHhmcjVlIiB0aW1lc3RhbXA9
 IjE0MTA4MTIzMjgiPjMyNTwva2V5PjwvZm9yZWlnbi1rZXlzPjxyZWYtdHlwZSBuYW1lPSJKb3Vy
@@ -18712,7 +19097,7 @@
         </w:rPr>
         <w:fldChar w:fldCharType="begin">
           <w:fldData xml:space="preserve">PEVuZE5vdGU+PENpdGU+PEF1dGhvcj5HZW9yZ2U8L0F1dGhvcj48WWVhcj4yMDA0PC9ZZWFyPjxS
-ZWNOdW0+MzI1PC9SZWNOdW0+PERpc3BsYXlUZXh0Pls2Ny02OV08L0Rpc3BsYXlUZXh0PjxyZWNv
+ZWNOdW0+MzI1PC9SZWNOdW0+PERpc3BsYXlUZXh0Pls3NC03Nl08L0Rpc3BsYXlUZXh0PjxyZWNv
 cmQ+PHJlYy1udW1iZXI+MzI1PC9yZWMtbnVtYmVyPjxmb3JlaWduLWtleXM+PGtleSBhcHA9IkVO
 IiBkYi1pZD0iYXNmZjVhdGZ0czVkc3llZWQ5OXgwOXA5dnJycDVhcHhmcjVlIiB0aW1lc3RhbXA9
 IjE0MTA4MTIzMjgiPjMyNTwva2V5PjwvZm9yZWlnbi1rZXlzPjxyZWYtdHlwZSBuYW1lPSJKb3Vy
@@ -18800,7 +19185,7 @@
           <w:rFonts w:ascii="Times New Roman" w:hAnsi="Times New Roman" w:cs="Times New Roman"/>
           <w:noProof/>
         </w:rPr>
-        <w:t>[67-69]</w:t>
+        <w:t>[74-76]</w:t>
       </w:r>
       <w:r>
         <w:rPr>
@@ -18836,7 +19221,7 @@
         <w:rPr>
           <w:rFonts w:ascii="Times New Roman" w:hAnsi="Times New Roman" w:cs="Times New Roman"/>
         </w:rPr>
-        <w:instrText xml:space="preserve"> ADDIN EN.CITE &lt;EndNote&gt;&lt;Cite&gt;&lt;Author&gt;Prager&lt;/Author&gt;&lt;Year&gt;1986&lt;/Year&gt;&lt;RecNum&gt;326&lt;/RecNum&gt;&lt;DisplayText&gt;[63]&lt;/DisplayText&gt;&lt;record&gt;&lt;rec-number&gt;326&lt;/rec-number&gt;&lt;foreign-keys&gt;&lt;key app="EN" db-id="asff5atfts5dsyeed99x09p9vrrp5apxfr5e" timestamp="1410812441"&gt;326&lt;/key&gt;&lt;/foreign-keys&gt;&lt;ref-type name="Journal Article"&gt;17&lt;/ref-type&gt;&lt;contributors&gt;&lt;authors&gt;&lt;author&gt;Prager, R.&lt;/author&gt;&lt;author&gt;Wallace, P.&lt;/author&gt;&lt;author&gt;Olefsky, J. M.&lt;/author&gt;&lt;/authors&gt;&lt;/contributors&gt;&lt;titles&gt;&lt;title&gt;In vivo kinetics of insulin action on peripheral glucose disposal and hepatic glucose output in normal and obese subjects&lt;/title&gt;&lt;secondary-title&gt;The Journal of Clinical Investigation&lt;/secondary-title&gt;&lt;/titles&gt;&lt;periodical&gt;&lt;full-title&gt;The Journal of clinical investigation&lt;/full-title&gt;&lt;/periodical&gt;&lt;pages&gt;472-481&lt;/pages&gt;&lt;volume&gt;78&lt;/volume&gt;&lt;number&gt;2&lt;/number&gt;&lt;dates&gt;&lt;year&gt;1986&lt;/year&gt;&lt;/dates&gt;&lt;publisher&gt;The American Society for Clinical Investigation&lt;/publisher&gt;&lt;isbn&gt;0021-9738&lt;/isbn&gt;&lt;urls&gt;&lt;related-urls&gt;&lt;url&gt;http://www.jci.org/articles/view/112599&lt;/url&gt;&lt;/related-urls&gt;&lt;/urls&gt;&lt;electronic-resource-num&gt;10.1172/JCI112599&lt;/electronic-resource-num&gt;&lt;research-notes&gt;infusions -&amp;gt; insulin time constants (Tau=50?)&lt;/research-notes&gt;&lt;/record&gt;&lt;/Cite&gt;&lt;/EndNote&gt;</w:instrText>
+        <w:instrText xml:space="preserve"> ADDIN EN.CITE &lt;EndNote&gt;&lt;Cite&gt;&lt;Author&gt;Prager&lt;/Author&gt;&lt;Year&gt;1986&lt;/Year&gt;&lt;RecNum&gt;326&lt;/RecNum&gt;&lt;DisplayText&gt;[70]&lt;/DisplayText&gt;&lt;record&gt;&lt;rec-number&gt;326&lt;/rec-number&gt;&lt;foreign-keys&gt;&lt;key app="EN" db-id="asff5atfts5dsyeed99x09p9vrrp5apxfr5e" timestamp="1410812441"&gt;326&lt;/key&gt;&lt;/foreign-keys&gt;&lt;ref-type name="Journal Article"&gt;17&lt;/ref-type&gt;&lt;contributors&gt;&lt;authors&gt;&lt;author&gt;Prager, R.&lt;/author&gt;&lt;author&gt;Wallace, P.&lt;/author&gt;&lt;author&gt;Olefsky, J. M.&lt;/author&gt;&lt;/authors&gt;&lt;/contributors&gt;&lt;titles&gt;&lt;title&gt;In vivo kinetics of insulin action on peripheral glucose disposal and hepatic glucose output in normal and obese subjects&lt;/title&gt;&lt;secondary-title&gt;The Journal of Clinical Investigation&lt;/secondary-title&gt;&lt;/titles&gt;&lt;periodical&gt;&lt;full-title&gt;The Journal of clinical investigation&lt;/full-title&gt;&lt;/periodical&gt;&lt;pages&gt;472-481&lt;/pages&gt;&lt;volume&gt;78&lt;/volume&gt;&lt;number&gt;2&lt;/number&gt;&lt;dates&gt;&lt;year&gt;1986&lt;/year&gt;&lt;/dates&gt;&lt;publisher&gt;The American Society for Clinical Investigation&lt;/publisher&gt;&lt;isbn&gt;0021-9738&lt;/isbn&gt;&lt;urls&gt;&lt;related-urls&gt;&lt;url&gt;http://www.jci.org/articles/view/112599&lt;/url&gt;&lt;/related-urls&gt;&lt;/urls&gt;&lt;electronic-resource-num&gt;10.1172/JCI112599&lt;/electronic-resource-num&gt;&lt;research-notes&gt;infusions -&amp;gt; insulin time constants (Tau=50?)&lt;/research-notes&gt;&lt;/record&gt;&lt;/Cite&gt;&lt;/EndNote&gt;</w:instrText>
       </w:r>
       <w:r>
         <w:rPr>
@@ -18849,7 +19234,7 @@
           <w:rFonts w:ascii="Times New Roman" w:hAnsi="Times New Roman" w:cs="Times New Roman"/>
           <w:noProof/>
         </w:rPr>
-        <w:t>[63]</w:t>
+        <w:t>[70]</w:t>
       </w:r>
       <w:r>
         <w:rPr>
@@ -19198,7 +19583,7 @@
         <w:rPr>
           <w:rFonts w:ascii="Times New Roman" w:hAnsi="Times New Roman" w:cs="Times New Roman"/>
         </w:rPr>
-        <w:instrText xml:space="preserve"> ADDIN EN.CITE &lt;EndNote&gt;&lt;Cite&gt;&lt;Author&gt;Edelman&lt;/Author&gt;&lt;Year&gt;1974&lt;/Year&gt;&lt;RecNum&gt;310&lt;/RecNum&gt;&lt;DisplayText&gt;[70]&lt;/DisplayText&gt;&lt;record&gt;&lt;rec-number&gt;310&lt;/rec-number&gt;&lt;foreign-keys&gt;&lt;key app="EN" db-id="asff5atfts5dsyeed99x09p9vrrp5apxfr5e" timestamp="1410808912"&gt;310&lt;/key&gt;&lt;/foreign-keys&gt;&lt;ref-type name="Journal Article"&gt;17&lt;/ref-type&gt;&lt;contributors&gt;&lt;authors&gt;&lt;author&gt;Edelman, Isidore S.&lt;/author&gt;&lt;/authors&gt;&lt;/contributors&gt;&lt;titles&gt;&lt;title&gt;Thyroid Thermogenesis&lt;/title&gt;&lt;secondary-title&gt;New England Journal of Medicine&lt;/secondary-title&gt;&lt;/titles&gt;&lt;periodical&gt;&lt;full-title&gt;New England Journal of Medicine&lt;/full-title&gt;&lt;/periodical&gt;&lt;pages&gt;1303-1308&lt;/pages&gt;&lt;volume&gt;290&lt;/volume&gt;&lt;number&gt;23&lt;/number&gt;&lt;dates&gt;&lt;year&gt;1974&lt;/year&gt;&lt;/dates&gt;&lt;accession-num&gt;4363889&lt;/accession-num&gt;&lt;urls&gt;&lt;related-urls&gt;&lt;url&gt;http://www.nejm.org/doi/full/10.1056/NEJM197406062902308&lt;/url&gt;&lt;/related-urls&gt;&lt;/urls&gt;&lt;electronic-resource-num&gt;doi:10.1056/NEJM197406062902308&lt;/electronic-resource-num&gt;&lt;/record&gt;&lt;/Cite&gt;&lt;/EndNote&gt;</w:instrText>
+        <w:instrText xml:space="preserve"> ADDIN EN.CITE &lt;EndNote&gt;&lt;Cite&gt;&lt;Author&gt;Edelman&lt;/Author&gt;&lt;Year&gt;1974&lt;/Year&gt;&lt;RecNum&gt;310&lt;/RecNum&gt;&lt;DisplayText&gt;[77]&lt;/DisplayText&gt;&lt;record&gt;&lt;rec-number&gt;310&lt;/rec-number&gt;&lt;foreign-keys&gt;&lt;key app="EN" db-id="asff5atfts5dsyeed99x09p9vrrp5apxfr5e" timestamp="1410808912"&gt;310&lt;/key&gt;&lt;/foreign-keys&gt;&lt;ref-type name="Journal Article"&gt;17&lt;/ref-type&gt;&lt;contributors&gt;&lt;authors&gt;&lt;author&gt;Edelman, Isidore S.&lt;/author&gt;&lt;/authors&gt;&lt;/contributors&gt;&lt;titles&gt;&lt;title&gt;Thyroid Thermogenesis&lt;/title&gt;&lt;secondary-title&gt;New England Journal of Medicine&lt;/secondary-title&gt;&lt;/titles&gt;&lt;periodical&gt;&lt;full-title&gt;New England Journal of Medicine&lt;/full-title&gt;&lt;/periodical&gt;&lt;pages&gt;1303-1308&lt;/pages&gt;&lt;volume&gt;290&lt;/volume&gt;&lt;number&gt;23&lt;/number&gt;&lt;dates&gt;&lt;year&gt;1974&lt;/year&gt;&lt;/dates&gt;&lt;accession-num&gt;4363889&lt;/accession-num&gt;&lt;urls&gt;&lt;related-urls&gt;&lt;url&gt;http://www.nejm.org/doi/full/10.1056/NEJM197406062902308&lt;/url&gt;&lt;/related-urls&gt;&lt;/urls&gt;&lt;electronic-resource-num&gt;doi:10.1056/NEJM197406062902308&lt;/electronic-resource-num&gt;&lt;/record&gt;&lt;/Cite&gt;&lt;/EndNote&gt;</w:instrText>
       </w:r>
       <w:r>
         <w:rPr>
@@ -19211,7 +19596,7 @@
           <w:rFonts w:ascii="Times New Roman" w:hAnsi="Times New Roman" w:cs="Times New Roman"/>
           <w:noProof/>
         </w:rPr>
-        <w:t>[70]</w:t>
+        <w:t>[77]</w:t>
       </w:r>
       <w:r>
         <w:rPr>
@@ -19255,7 +19640,7 @@
         </w:rPr>
         <w:fldChar w:fldCharType="begin">
           <w:fldData xml:space="preserve">PEVuZE5vdGU+PENpdGU+PEF1dGhvcj5DaG9wcmE8L0F1dGhvcj48WWVhcj4xOTc2PC9ZZWFyPjxS
-ZWNOdW0+MzA1PC9SZWNOdW0+PERpc3BsYXlUZXh0Pls3MS03NF08L0Rpc3BsYXlUZXh0PjxyZWNv
+ZWNOdW0+MzA1PC9SZWNOdW0+PERpc3BsYXlUZXh0Pls3OC04MV08L0Rpc3BsYXlUZXh0PjxyZWNv
 cmQ+PHJlYy1udW1iZXI+MzA1PC9yZWMtbnVtYmVyPjxmb3JlaWduLWtleXM+PGtleSBhcHA9IkVO
 IiBkYi1pZD0iYXNmZjVhdGZ0czVkc3llZWQ5OXgwOXA5dnJycDVhcHhmcjVlIiB0aW1lc3RhbXA9
 IjE0MTA4MDc5MDAiPjMwNTwva2V5PjwvZm9yZWlnbi1rZXlzPjxyZWYtdHlwZSBuYW1lPSJKb3Vy
@@ -19342,7 +19727,7 @@
         </w:rPr>
         <w:fldChar w:fldCharType="begin">
           <w:fldData xml:space="preserve">PEVuZE5vdGU+PENpdGU+PEF1dGhvcj5DaG9wcmE8L0F1dGhvcj48WWVhcj4xOTc2PC9ZZWFyPjxS
-ZWNOdW0+MzA1PC9SZWNOdW0+PERpc3BsYXlUZXh0Pls3MS03NF08L0Rpc3BsYXlUZXh0PjxyZWNv
+ZWNOdW0+MzA1PC9SZWNOdW0+PERpc3BsYXlUZXh0Pls3OC04MV08L0Rpc3BsYXlUZXh0PjxyZWNv
 cmQ+PHJlYy1udW1iZXI+MzA1PC9yZWMtbnVtYmVyPjxmb3JlaWduLWtleXM+PGtleSBhcHA9IkVO
 IiBkYi1pZD0iYXNmZjVhdGZ0czVkc3llZWQ5OXgwOXA5dnJycDVhcHhmcjVlIiB0aW1lc3RhbXA9
 IjE0MTA4MDc5MDAiPjMwNTwva2V5PjwvZm9yZWlnbi1rZXlzPjxyZWYtdHlwZSBuYW1lPSJKb3Vy
@@ -19445,7 +19830,7 @@
           <w:rFonts w:ascii="Times New Roman" w:hAnsi="Times New Roman" w:cs="Times New Roman"/>
           <w:noProof/>
         </w:rPr>
-        <w:t>[71-74]</w:t>
+        <w:t>[78-81]</w:t>
       </w:r>
       <w:r>
         <w:rPr>
@@ -19496,7 +19881,7 @@
         <w:rPr>
           <w:rFonts w:ascii="Times New Roman" w:hAnsi="Times New Roman" w:cs="Times New Roman"/>
         </w:rPr>
-        <w:instrText xml:space="preserve"> ADDIN EN.CITE &lt;EndNote&gt;&lt;Cite&gt;&lt;Author&gt;Hesslink&lt;/Author&gt;&lt;Year&gt;1992&lt;/Year&gt;&lt;RecNum&gt;320&lt;/RecNum&gt;&lt;DisplayText&gt;[75]&lt;/DisplayText&gt;&lt;record&gt;&lt;rec-number&gt;320&lt;/rec-number&gt;&lt;foreign-keys&gt;&lt;key app="EN" db-id="asff5atfts5dsyeed99x09p9vrrp5apxfr5e" timestamp="1410810888"&gt;320&lt;/key&gt;&lt;/foreign-keys&gt;&lt;ref-type name="Book"&gt;6&lt;/ref-type&gt;&lt;contributors&gt;&lt;authors&gt;&lt;author&gt;Hesslink, R. L.&lt;/author&gt;&lt;author&gt;D&amp;apos;Alesandro, M. M.&lt;/author&gt;&lt;author&gt;Armstrong, D. W.&lt;/author&gt;&lt;author&gt;Reed, H. L.&lt;/author&gt;&lt;/authors&gt;&lt;/contributors&gt;&lt;titles&gt;&lt;title&gt;Human cold air habituation is independent of thyroxine and thyrotropin&lt;/title&gt;&lt;/titles&gt;&lt;pages&gt;2134-2139&lt;/pages&gt;&lt;volume&gt;72&lt;/volume&gt;&lt;number&gt;6&lt;/number&gt;&lt;dates&gt;&lt;year&gt;1992&lt;/year&gt;&lt;pub-dates&gt;&lt;date&gt;1992-06-01 00:00:00&lt;/date&gt;&lt;/pub-dates&gt;&lt;/dates&gt;&lt;work-type&gt;Journal Article&lt;/work-type&gt;&lt;urls&gt;&lt;related-urls&gt;&lt;url&gt;http://jap.physiology.org/jap/72/6/2134.full.pdf&lt;/url&gt;&lt;/related-urls&gt;&lt;/urls&gt;&lt;/record&gt;&lt;/Cite&gt;&lt;/EndNote&gt;</w:instrText>
+        <w:instrText xml:space="preserve"> ADDIN EN.CITE &lt;EndNote&gt;&lt;Cite&gt;&lt;Author&gt;Hesslink&lt;/Author&gt;&lt;Year&gt;1992&lt;/Year&gt;&lt;RecNum&gt;320&lt;/RecNum&gt;&lt;DisplayText&gt;[82]&lt;/DisplayText&gt;&lt;record&gt;&lt;rec-number&gt;320&lt;/rec-number&gt;&lt;foreign-keys&gt;&lt;key app="EN" db-id="asff5atfts5dsyeed99x09p9vrrp5apxfr5e" timestamp="1410810888"&gt;320&lt;/key&gt;&lt;/foreign-keys&gt;&lt;ref-type name="Book"&gt;6&lt;/ref-type&gt;&lt;contributors&gt;&lt;authors&gt;&lt;author&gt;Hesslink, R. L.&lt;/author&gt;&lt;author&gt;D&amp;apos;Alesandro, M. M.&lt;/author&gt;&lt;author&gt;Armstrong, D. W.&lt;/author&gt;&lt;author&gt;Reed, H. L.&lt;/author&gt;&lt;/authors&gt;&lt;/contributors&gt;&lt;titles&gt;&lt;title&gt;Human cold air habituation is independent of thyroxine and thyrotropin&lt;/title&gt;&lt;/titles&gt;&lt;pages&gt;2134-2139&lt;/pages&gt;&lt;volume&gt;72&lt;/volume&gt;&lt;number&gt;6&lt;/number&gt;&lt;dates&gt;&lt;year&gt;1992&lt;/year&gt;&lt;pub-dates&gt;&lt;date&gt;1992-06-01 00:00:00&lt;/date&gt;&lt;/pub-dates&gt;&lt;/dates&gt;&lt;work-type&gt;Journal Article&lt;/work-type&gt;&lt;urls&gt;&lt;related-urls&gt;&lt;url&gt;http://jap.physiology.org/jap/72/6/2134.full.pdf&lt;/url&gt;&lt;/related-urls&gt;&lt;/urls&gt;&lt;/record&gt;&lt;/Cite&gt;&lt;/EndNote&gt;</w:instrText>
       </w:r>
       <w:r>
         <w:rPr>
@@ -19509,7 +19894,7 @@
           <w:rFonts w:ascii="Times New Roman" w:hAnsi="Times New Roman" w:cs="Times New Roman"/>
           <w:noProof/>
         </w:rPr>
-        <w:t>[75]</w:t>
+        <w:t>[82]</w:t>
       </w:r>
       <w:r>
         <w:rPr>
@@ -19533,7 +19918,7 @@
         <w:rPr>
           <w:rFonts w:ascii="Times New Roman" w:hAnsi="Times New Roman" w:cs="Times New Roman"/>
         </w:rPr>
-        <w:instrText xml:space="preserve"> ADDIN EN.CITE &lt;EndNote&gt;&lt;Cite&gt;&lt;Author&gt;Osiba&lt;/Author&gt;&lt;Year&gt;1957&lt;/Year&gt;&lt;RecNum&gt;312&lt;/RecNum&gt;&lt;DisplayText&gt;[76]&lt;/DisplayText&gt;&lt;record&gt;&lt;rec-number&gt;312&lt;/rec-number&gt;&lt;foreign-keys&gt;&lt;key app="EN" db-id="asff5atfts5dsyeed99x09p9vrrp5apxfr5e" timestamp="1410809247"&gt;312&lt;/key&gt;&lt;/foreign-keys&gt;&lt;ref-type name="Journal Article"&gt;17&lt;/ref-type&gt;&lt;contributors&gt;&lt;authors&gt;&lt;author&gt;Osiba, Susumu&lt;/author&gt;&lt;/authors&gt;&lt;/contributors&gt;&lt;titles&gt;&lt;title&gt;THE SEASONAL VARIATION OF BASAL METABOLISM AND ACTIVITY OF THYROID GLAND IN MAN&lt;/title&gt;&lt;secondary-title&gt;The Japanese Journal of Physiology&lt;/secondary-title&gt;&lt;/titles&gt;&lt;periodical&gt;&lt;full-title&gt;The Japanese journal of physiology&lt;/full-title&gt;&lt;/periodical&gt;&lt;pages&gt;355-365&lt;/pages&gt;&lt;volume&gt;7&lt;/volume&gt;&lt;dates&gt;&lt;year&gt;1957&lt;/year&gt;&lt;/dates&gt;&lt;urls&gt;&lt;/urls&gt;&lt;electronic-resource-num&gt;10.2170/jjphysiol.7.355&lt;/electronic-resource-num&gt;&lt;research-notes&gt;Protein bound iodine&lt;/research-notes&gt;&lt;/record&gt;&lt;/Cite&gt;&lt;/EndNote&gt;</w:instrText>
+        <w:instrText xml:space="preserve"> ADDIN EN.CITE &lt;EndNote&gt;&lt;Cite&gt;&lt;Author&gt;Osiba&lt;/Author&gt;&lt;Year&gt;1957&lt;/Year&gt;&lt;RecNum&gt;312&lt;/RecNum&gt;&lt;DisplayText&gt;[83]&lt;/DisplayText&gt;&lt;record&gt;&lt;rec-number&gt;312&lt;/rec-number&gt;&lt;foreign-keys&gt;&lt;key app="EN" db-id="asff5atfts5dsyeed99x09p9vrrp5apxfr5e" timestamp="1410809247"&gt;312&lt;/key&gt;&lt;/foreign-keys&gt;&lt;ref-type name="Journal Article"&gt;17&lt;/ref-type&gt;&lt;contributors&gt;&lt;authors&gt;&lt;author&gt;Osiba, Susumu&lt;/author&gt;&lt;/authors&gt;&lt;/contributors&gt;&lt;titles&gt;&lt;title&gt;THE SEASONAL VARIATION OF BASAL METABOLISM AND ACTIVITY OF THYROID GLAND IN MAN&lt;/title&gt;&lt;secondary-title&gt;The Japanese Journal of Physiology&lt;/secondary-title&gt;&lt;/titles&gt;&lt;periodical&gt;&lt;full-title&gt;The Japanese journal of physiology&lt;/full-title&gt;&lt;/periodical&gt;&lt;pages&gt;355-365&lt;/pages&gt;&lt;volume&gt;7&lt;/volume&gt;&lt;dates&gt;&lt;year&gt;1957&lt;/year&gt;&lt;/dates&gt;&lt;urls&gt;&lt;/urls&gt;&lt;electronic-resource-num&gt;10.2170/jjphysiol.7.355&lt;/electronic-resource-num&gt;&lt;research-notes&gt;Protein bound iodine&lt;/research-notes&gt;&lt;/record&gt;&lt;/Cite&gt;&lt;/EndNote&gt;</w:instrText>
       </w:r>
       <w:r>
         <w:rPr>
@@ -19546,7 +19931,7 @@
           <w:rFonts w:ascii="Times New Roman" w:hAnsi="Times New Roman" w:cs="Times New Roman"/>
           <w:noProof/>
         </w:rPr>
-        <w:t>[76]</w:t>
+        <w:t>[83]</w:t>
       </w:r>
       <w:r>
         <w:rPr>
@@ -19630,7 +20015,7 @@
         <w:rPr>
           <w:rFonts w:ascii="Times New Roman" w:hAnsi="Times New Roman" w:cs="Times New Roman"/>
         </w:rPr>
-        <w:instrText xml:space="preserve"> ADDIN EN.CITE &lt;EndNote&gt;&lt;Cite&gt;&lt;Author&gt;Jackson&lt;/Author&gt;&lt;Year&gt;1982&lt;/Year&gt;&lt;RecNum&gt;315&lt;/RecNum&gt;&lt;DisplayText&gt;[77]&lt;/DisplayText&gt;&lt;record&gt;&lt;rec-number&gt;315&lt;/rec-number&gt;&lt;foreign-keys&gt;&lt;key app="EN" db-id="asff5atfts5dsyeed99x09p9vrrp5apxfr5e" timestamp="1410810151"&gt;315&lt;/key&gt;&lt;/foreign-keys&gt;&lt;ref-type name="Journal Article"&gt;17&lt;/ref-type&gt;&lt;contributors&gt;&lt;authors&gt;&lt;author&gt;Jackson, Ivor M. D.&lt;/author&gt;&lt;/authors&gt;&lt;/contributors&gt;&lt;titles&gt;&lt;title&gt;Thyrotropin-Releasing Hormone&lt;/title&gt;&lt;secondary-title&gt;New England Journal of Medicine&lt;/secondary-title&gt;&lt;/titles&gt;&lt;periodical&gt;&lt;full-title&gt;New England Journal of Medicine&lt;/full-title&gt;&lt;/periodical&gt;&lt;pages&gt;145-155&lt;/pages&gt;&lt;volume&gt;306&lt;/volume&gt;&lt;number&gt;3&lt;/number&gt;&lt;dates&gt;&lt;year&gt;1982&lt;/year&gt;&lt;/dates&gt;&lt;accession-num&gt;6798440&lt;/accession-num&gt;&lt;urls&gt;&lt;related-urls&gt;&lt;url&gt;http://www.nejm.org/doi/full/10.1056/NEJM198201213060305&lt;/url&gt;&lt;/related-urls&gt;&lt;/urls&gt;&lt;electronic-resource-num&gt;doi:10.1056/NEJM198201213060305&lt;/electronic-resource-num&gt;&lt;/record&gt;&lt;/Cite&gt;&lt;/EndNote&gt;</w:instrText>
+        <w:instrText xml:space="preserve"> ADDIN EN.CITE &lt;EndNote&gt;&lt;Cite&gt;&lt;Author&gt;Jackson&lt;/Author&gt;&lt;Year&gt;1982&lt;/Year&gt;&lt;RecNum&gt;315&lt;/RecNum&gt;&lt;DisplayText&gt;[84]&lt;/DisplayText&gt;&lt;record&gt;&lt;rec-number&gt;315&lt;/rec-number&gt;&lt;foreign-keys&gt;&lt;key app="EN" db-id="asff5atfts5dsyeed99x09p9vrrp5apxfr5e" timestamp="1410810151"&gt;315&lt;/key&gt;&lt;/foreign-keys&gt;&lt;ref-type name="Journal Article"&gt;17&lt;/ref-type&gt;&lt;contributors&gt;&lt;authors&gt;&lt;author&gt;Jackson, Ivor M. D.&lt;/author&gt;&lt;/authors&gt;&lt;/contributors&gt;&lt;titles&gt;&lt;title&gt;Thyrotropin-Releasing Hormone&lt;/title&gt;&lt;secondary-title&gt;New England Journal of Medicine&lt;/secondary-title&gt;&lt;/titles&gt;&lt;periodical&gt;&lt;full-title&gt;New England Journal of Medicine&lt;/full-title&gt;&lt;/periodical&gt;&lt;pages&gt;145-155&lt;/pages&gt;&lt;volume&gt;306&lt;/volume&gt;&lt;number&gt;3&lt;/number&gt;&lt;dates&gt;&lt;year&gt;1982&lt;/year&gt;&lt;/dates&gt;&lt;accession-num&gt;6798440&lt;/accession-num&gt;&lt;urls&gt;&lt;related-urls&gt;&lt;url&gt;http://www.nejm.org/doi/full/10.1056/NEJM198201213060305&lt;/url&gt;&lt;/related-urls&gt;&lt;/urls&gt;&lt;electronic-resource-num&gt;doi:10.1056/NEJM198201213060305&lt;/electronic-resource-num&gt;&lt;/record&gt;&lt;/Cite&gt;&lt;/EndNote&gt;</w:instrText>
       </w:r>
       <w:r>
         <w:rPr>
@@ -19643,7 +20028,7 @@
           <w:rFonts w:ascii="Times New Roman" w:hAnsi="Times New Roman" w:cs="Times New Roman"/>
           <w:noProof/>
         </w:rPr>
-        <w:t>[77]</w:t>
+        <w:t>[84]</w:t>
       </w:r>
       <w:r>
         <w:rPr>
@@ -19727,7 +20112,7 @@
         </w:rPr>
         <w:fldChar w:fldCharType="begin">
           <w:fldData xml:space="preserve">PEVuZE5vdGU+PENpdGU+PEF1dGhvcj5Hcm9zczwvQXV0aG9yPjxZZWFyPjE5NTM8L1llYXI+PFJl
-Y051bT4zMDI8L1JlY051bT48RGlzcGxheVRleHQ+Wzc1LCA3OC04MF08L0Rpc3BsYXlUZXh0Pjxy
+Y051bT4zMDI8L1JlY051bT48RGlzcGxheVRleHQ+WzgyLCA4NS04N108L0Rpc3BsYXlUZXh0Pjxy
 ZWNvcmQ+PHJlYy1udW1iZXI+MzAyPC9yZWMtbnVtYmVyPjxmb3JlaWduLWtleXM+PGtleSBhcHA9
 IkVOIiBkYi1pZD0iYXNmZjVhdGZ0czVkc3llZWQ5OXgwOXA5dnJycDVhcHhmcjVlIiB0aW1lc3Rh
 bXA9IjE0MTA4MDcwMDQiPjMwMjwva2V5PjwvZm9yZWlnbi1rZXlzPjxyZWYtdHlwZSBuYW1lPSJK
@@ -19804,7 +20189,7 @@
         </w:rPr>
         <w:fldChar w:fldCharType="begin">
           <w:fldData xml:space="preserve">PEVuZE5vdGU+PENpdGU+PEF1dGhvcj5Hcm9zczwvQXV0aG9yPjxZZWFyPjE5NTM8L1llYXI+PFJl
-Y051bT4zMDI8L1JlY051bT48RGlzcGxheVRleHQ+Wzc1LCA3OC04MF08L0Rpc3BsYXlUZXh0Pjxy
+Y051bT4zMDI8L1JlY051bT48RGlzcGxheVRleHQ+WzgyLCA4NS04N108L0Rpc3BsYXlUZXh0Pjxy
 ZWNvcmQ+PHJlYy1udW1iZXI+MzAyPC9yZWMtbnVtYmVyPjxmb3JlaWduLWtleXM+PGtleSBhcHA9
 IkVOIiBkYi1pZD0iYXNmZjVhdGZ0czVkc3llZWQ5OXgwOXA5dnJycDVhcHhmcjVlIiB0aW1lc3Rh
 bXA9IjE0MTA4MDcwMDQiPjMwMjwva2V5PjwvZm9yZWlnbi1rZXlzPjxyZWYtdHlwZSBuYW1lPSJK
@@ -19897,7 +20282,7 @@
           <w:rFonts w:ascii="Times New Roman" w:hAnsi="Times New Roman" w:cs="Times New Roman"/>
           <w:noProof/>
         </w:rPr>
-        <w:t>[75, 78-80]</w:t>
+        <w:t>[82, 85-87]</w:t>
       </w:r>
       <w:r>
         <w:rPr>
@@ -19978,7 +20363,7 @@
         <w:rPr>
           <w:rFonts w:ascii="Times New Roman" w:hAnsi="Times New Roman" w:cs="Times New Roman"/>
         </w:rPr>
-        <w:instrText xml:space="preserve"> ADDIN EN.CITE &lt;EndNote&gt;&lt;Cite&gt;&lt;Author&gt;Ridgway&lt;/Author&gt;&lt;Year&gt;1974&lt;/Year&gt;&lt;RecNum&gt;313&lt;/RecNum&gt;&lt;DisplayText&gt;[81]&lt;/DisplayText&gt;&lt;record&gt;&lt;rec-number&gt;313&lt;/rec-number&gt;&lt;foreign-keys&gt;&lt;key app="EN" db-id="asff5atfts5dsyeed99x09p9vrrp5apxfr5e" timestamp="1410809859"&gt;313&lt;/key&gt;&lt;/foreign-keys&gt;&lt;ref-type name="Journal Article"&gt;17&lt;/ref-type&gt;&lt;contributors&gt;&lt;authors&gt;&lt;author&gt;Ridgway, E. Chester&lt;/author&gt;&lt;author&gt;Weintraub, Bruce D.&lt;/author&gt;&lt;author&gt;Maloof, Farahe&lt;/author&gt;&lt;/authors&gt;&lt;/contributors&gt;&lt;titles&gt;&lt;title&gt;Metabolic Clearance and Production Rates of Human Thyrotropin&lt;/title&gt;&lt;secondary-title&gt;The Journal of Clinical Investigation&lt;/secondary-title&gt;&lt;/titles&gt;&lt;periodical&gt;&lt;full-title&gt;The Journal of clinical investigation&lt;/full-title&gt;&lt;/periodical&gt;&lt;pages&gt;895-903&lt;/pages&gt;&lt;volume&gt;53&lt;/volume&gt;&lt;number&gt;3&lt;/number&gt;&lt;dates&gt;&lt;year&gt;1974&lt;/year&gt;&lt;/dates&gt;&lt;publisher&gt;The American Society for Clinical Investigation&lt;/publisher&gt;&lt;isbn&gt;0021-9738&lt;/isbn&gt;&lt;urls&gt;&lt;related-urls&gt;&lt;url&gt;http://www.jci.org/articles/view/107630&lt;/url&gt;&lt;/related-urls&gt;&lt;/urls&gt;&lt;electronic-resource-num&gt;10.1172/JCI107630&lt;/electronic-resource-num&gt;&lt;/record&gt;&lt;/Cite&gt;&lt;/EndNote&gt;</w:instrText>
+        <w:instrText xml:space="preserve"> ADDIN EN.CITE &lt;EndNote&gt;&lt;Cite&gt;&lt;Author&gt;Ridgway&lt;/Author&gt;&lt;Year&gt;1974&lt;/Year&gt;&lt;RecNum&gt;313&lt;/RecNum&gt;&lt;DisplayText&gt;[88]&lt;/DisplayText&gt;&lt;record&gt;&lt;rec-number&gt;313&lt;/rec-number&gt;&lt;foreign-keys&gt;&lt;key app="EN" db-id="asff5atfts5dsyeed99x09p9vrrp5apxfr5e" timestamp="1410809859"&gt;313&lt;/key&gt;&lt;/foreign-keys&gt;&lt;ref-type name="Journal Article"&gt;17&lt;/ref-type&gt;&lt;contributors&gt;&lt;authors&gt;&lt;author&gt;Ridgway, E. Chester&lt;/author&gt;&lt;author&gt;Weintraub, Bruce D.&lt;/author&gt;&lt;author&gt;Maloof, Farahe&lt;/author&gt;&lt;/authors&gt;&lt;/contributors&gt;&lt;titles&gt;&lt;title&gt;Metabolic Clearance and Production Rates of Human Thyrotropin&lt;/title&gt;&lt;secondary-title&gt;The Journal of Clinical Investigation&lt;/secondary-title&gt;&lt;/titles&gt;&lt;periodical&gt;&lt;full-title&gt;The Journal of clinical investigation&lt;/full-title&gt;&lt;/periodical&gt;&lt;pages&gt;895-903&lt;/pages&gt;&lt;volume&gt;53&lt;/volume&gt;&lt;number&gt;3&lt;/number&gt;&lt;dates&gt;&lt;year&gt;1974&lt;/year&gt;&lt;/dates&gt;&lt;publisher&gt;The American Society for Clinical Investigation&lt;/publisher&gt;&lt;isbn&gt;0021-9738&lt;/isbn&gt;&lt;urls&gt;&lt;related-urls&gt;&lt;url&gt;http://www.jci.org/articles/view/107630&lt;/url&gt;&lt;/related-urls&gt;&lt;/urls&gt;&lt;electronic-resource-num&gt;10.1172/JCI107630&lt;/electronic-resource-num&gt;&lt;/record&gt;&lt;/Cite&gt;&lt;/EndNote&gt;</w:instrText>
       </w:r>
       <w:r>
         <w:rPr>
@@ -19991,7 +20376,7 @@
           <w:rFonts w:ascii="Times New Roman" w:hAnsi="Times New Roman" w:cs="Times New Roman"/>
           <w:noProof/>
         </w:rPr>
-        <w:t>[81]</w:t>
+        <w:t>[88]</w:t>
       </w:r>
       <w:r>
         <w:rPr>
@@ -21688,7 +22073,7 @@
         <w:rPr>
           <w:rFonts w:ascii="Times New Roman" w:hAnsi="Times New Roman" w:cs="Times New Roman"/>
         </w:rPr>
-        <w:instrText xml:space="preserve"> ADDIN EN.CITE &lt;EndNote&gt;&lt;Cite&gt;&lt;Author&gt;Arthurs&lt;/Author&gt;&lt;Year&gt;2005&lt;/Year&gt;&lt;RecNum&gt;110&lt;/RecNum&gt;&lt;DisplayText&gt;[82]&lt;/DisplayText&gt;&lt;record&gt;&lt;rec-number&gt;110&lt;/rec-number&gt;&lt;foreign-keys&gt;&lt;key app="EN" db-id="x9fzp9txovfw59ezxsmv2dxytdwvzexpew95" timestamp="1408436838"&gt;110&lt;/key&gt;&lt;/foreign-keys&gt;&lt;ref-type name="Journal Article"&gt;17&lt;/ref-type&gt;&lt;contributors&gt;&lt;authors&gt;&lt;author&gt;Arthurs, GJ&lt;/author&gt;&lt;author&gt;Sudhakar, M&lt;/author&gt;&lt;/authors&gt;&lt;/contributors&gt;&lt;titles&gt;&lt;title&gt;Carbon dioxide transport&lt;/title&gt;&lt;secondary-title&gt;Continuing Education in Anaesthesia, Critical Care &amp;amp; Pain&lt;/secondary-title&gt;&lt;/titles&gt;&lt;periodical&gt;&lt;full-title&gt;Continuing Education in Anaesthesia, Critical Care &amp;amp; Pain&lt;/full-title&gt;&lt;/periodical&gt;&lt;pages&gt;207-210&lt;/pages&gt;&lt;volume&gt;5&lt;/volume&gt;&lt;number&gt;6&lt;/number&gt;&lt;dates&gt;&lt;year&gt;2005&lt;/year&gt;&lt;/dates&gt;&lt;isbn&gt;1743-1816&lt;/isbn&gt;&lt;urls&gt;&lt;/urls&gt;&lt;/record&gt;&lt;/Cite&gt;&lt;/EndNote&gt;</w:instrText>
+        <w:instrText xml:space="preserve"> ADDIN EN.CITE &lt;EndNote&gt;&lt;Cite&gt;&lt;Author&gt;Arthurs&lt;/Author&gt;&lt;Year&gt;2005&lt;/Year&gt;&lt;RecNum&gt;110&lt;/RecNum&gt;&lt;DisplayText&gt;[89]&lt;/DisplayText&gt;&lt;record&gt;&lt;rec-number&gt;110&lt;/rec-number&gt;&lt;foreign-keys&gt;&lt;key app="EN" db-id="x9fzp9txovfw59ezxsmv2dxytdwvzexpew95" timestamp="1408436838"&gt;110&lt;/key&gt;&lt;/foreign-keys&gt;&lt;ref-type name="Journal Article"&gt;17&lt;/ref-type&gt;&lt;contributors&gt;&lt;authors&gt;&lt;author&gt;Arthurs, GJ&lt;/author&gt;&lt;author&gt;Sudhakar, M&lt;/author&gt;&lt;/authors&gt;&lt;/contributors&gt;&lt;titles&gt;&lt;title&gt;Carbon dioxide transport&lt;/title&gt;&lt;secondary-title&gt;Continuing Education in Anaesthesia, Critical Care &amp;amp; Pain&lt;/secondary-title&gt;&lt;/titles&gt;&lt;periodical&gt;&lt;full-title&gt;Continuing Education in Anaesthesia, Critical Care &amp;amp; Pain&lt;/full-title&gt;&lt;/periodical&gt;&lt;pages&gt;207-210&lt;/pages&gt;&lt;volume&gt;5&lt;/volume&gt;&lt;number&gt;6&lt;/number&gt;&lt;dates&gt;&lt;year&gt;2005&lt;/year&gt;&lt;/dates&gt;&lt;isbn&gt;1743-1816&lt;/isbn&gt;&lt;urls&gt;&lt;/urls&gt;&lt;/record&gt;&lt;/Cite&gt;&lt;/EndNote&gt;</w:instrText>
       </w:r>
       <w:r>
         <w:rPr>
@@ -21701,7 +22086,7 @@
           <w:rFonts w:ascii="Times New Roman" w:hAnsi="Times New Roman" w:cs="Times New Roman"/>
           <w:noProof/>
         </w:rPr>
-        <w:t>[82]</w:t>
+        <w:t>[89]</w:t>
       </w:r>
       <w:r>
         <w:rPr>
@@ -22543,7 +22928,7 @@
       <w:r>
         <w:fldChar w:fldCharType="begin">
           <w:fldData xml:space="preserve">PEVuZE5vdGU+PENpdGU+PEF1dGhvcj5DYXJsc29uPC9BdXRob3I+PFllYXI+MTk3MTwvWWVhcj48
-UmVjTnVtPjQ2PC9SZWNOdW0+PERpc3BsYXlUZXh0Pls4MywgODRdPC9EaXNwbGF5VGV4dD48cmVj
+UmVjTnVtPjQ2PC9SZWNOdW0+PERpc3BsYXlUZXh0Pls5MCwgOTFdPC9EaXNwbGF5VGV4dD48cmVj
 b3JkPjxyZWMtbnVtYmVyPjQ2PC9yZWMtbnVtYmVyPjxmb3JlaWduLWtleXM+PGtleSBhcHA9IkVO
 IiBkYi1pZD0iYXNmZjVhdGZ0czVkc3llZWQ5OXgwOXA5dnJycDVhcHhmcjVlIiB0aW1lc3RhbXA9
 IjE0MTAyODg2NzIiPjQ2PC9rZXk+PC9mb3JlaWduLWtleXM+PHJlZi10eXBlIG5hbWU9IkpvdXJu
@@ -22596,7 +22981,7 @@
       <w:r>
         <w:fldChar w:fldCharType="begin">
           <w:fldData xml:space="preserve">PEVuZE5vdGU+PENpdGU+PEF1dGhvcj5DYXJsc29uPC9BdXRob3I+PFllYXI+MTk3MTwvWWVhcj48
-UmVjTnVtPjQ2PC9SZWNOdW0+PERpc3BsYXlUZXh0Pls4MywgODRdPC9EaXNwbGF5VGV4dD48cmVj
+UmVjTnVtPjQ2PC9SZWNOdW0+PERpc3BsYXlUZXh0Pls5MCwgOTFdPC9EaXNwbGF5VGV4dD48cmVj
 b3JkPjxyZWMtbnVtYmVyPjQ2PC9yZWMtbnVtYmVyPjxmb3JlaWduLWtleXM+PGtleSBhcHA9IkVO
 IiBkYi1pZD0iYXNmZjVhdGZ0czVkc3llZWQ5OXgwOXA5dnJycDVhcHhmcjVlIiB0aW1lc3RhbXA9
 IjE0MTAyODg2NzIiPjQ2PC9rZXk+PC9mb3JlaWduLWtleXM+PHJlZi10eXBlIG5hbWU9IkpvdXJu
@@ -22656,7 +23041,7 @@
         <w:rPr>
           <w:noProof/>
         </w:rPr>
-        <w:t>[83, 84]</w:t>
+        <w:t>[90, 91]</w:t>
       </w:r>
       <w:r>
         <w:fldChar w:fldCharType="end"/>
@@ -22674,7 +23059,7 @@
       <w:r>
         <w:fldChar w:fldCharType="begin">
           <w:fldData xml:space="preserve">PEVuZE5vdGU+PENpdGU+PEF1dGhvcj5TaWVzasO2PC9BdXRob3I+PFllYXI+MTk3MTwvWWVhcj48
-UmVjTnVtPjQwODwvUmVjTnVtPjxEaXNwbGF5VGV4dD5bODUsIDg2XTwvRGlzcGxheVRleHQ+PHJl
+UmVjTnVtPjQwODwvUmVjTnVtPjxEaXNwbGF5VGV4dD5bOTIsIDkzXTwvRGlzcGxheVRleHQ+PHJl
 Y29yZD48cmVjLW51bWJlcj40MDg8L3JlYy1udW1iZXI+PGZvcmVpZ24ta2V5cz48a2V5IGFwcD0i
 RU4iIGRiLWlkPSJhc2ZmNWF0ZnRzNWRzeWVlZDk5eDA5cDl2cnJwNWFweGZyNWUiIHRpbWVzdGFt
 cD0iMTQxMDkwNDU1MSI+NDA4PC9rZXk+PC9mb3JlaWduLWtleXM+PHJlZi10eXBlIG5hbWU9Ikpv
@@ -22721,7 +23106,7 @@
       <w:r>
         <w:fldChar w:fldCharType="begin">
           <w:fldData xml:space="preserve">PEVuZE5vdGU+PENpdGU+PEF1dGhvcj5TaWVzasO2PC9BdXRob3I+PFllYXI+MTk3MTwvWWVhcj48
-UmVjTnVtPjQwODwvUmVjTnVtPjxEaXNwbGF5VGV4dD5bODUsIDg2XTwvRGlzcGxheVRleHQ+PHJl
+UmVjTnVtPjQwODwvUmVjTnVtPjxEaXNwbGF5VGV4dD5bOTIsIDkzXTwvRGlzcGxheVRleHQ+PHJl
 Y29yZD48cmVjLW51bWJlcj40MDg8L3JlYy1udW1iZXI+PGZvcmVpZ24ta2V5cz48a2V5IGFwcD0i
 RU4iIGRiLWlkPSJhc2ZmNWF0ZnRzNWRzeWVlZDk5eDA5cDl2cnJwNWFweGZyNWUiIHRpbWVzdGFt
 cD0iMTQxMDkwNDU1MSI+NDA4PC9rZXk+PC9mb3JlaWduLWtleXM+PHJlZi10eXBlIG5hbWU9Ikpv
@@ -22775,7 +23160,7 @@
         <w:rPr>
           <w:noProof/>
         </w:rPr>
-        <w:t>[85, 86]</w:t>
+        <w:t>[92, 93]</w:t>
       </w:r>
       <w:r>
         <w:fldChar w:fldCharType="end"/>
@@ -22790,7 +23175,7 @@
         <w:fldChar w:fldCharType="begin"/>
       </w:r>
       <w:r>
-        <w:instrText xml:space="preserve"> ADDIN EN.CITE &lt;EndNote&gt;&lt;Cite&gt;&lt;Author&gt;Hannaford&lt;/Author&gt;&lt;Year&gt;1982&lt;/Year&gt;&lt;RecNum&gt;351&lt;/RecNum&gt;&lt;DisplayText&gt;[87]&lt;/DisplayText&gt;&lt;record&gt;&lt;rec-number&gt;351&lt;/rec-number&gt;&lt;foreign-keys&gt;&lt;key app="EN" db-id="asff5atfts5dsyeed99x09p9vrrp5apxfr5e" timestamp="1410883994"&gt;351&lt;/key&gt;&lt;/foreign-keys&gt;&lt;ref-type name="Book"&gt;6&lt;/ref-type&gt;&lt;contributors&gt;&lt;authors&gt;&lt;author&gt;Hannaford, M. C.&lt;/author&gt;&lt;author&gt;Leiter, L. A.&lt;/author&gt;&lt;author&gt;Josse, R. G.&lt;/author&gt;&lt;author&gt;Goldstein, M. B.&lt;/author&gt;&lt;author&gt;Marliss, E. B.&lt;/author&gt;&lt;author&gt;Halperin, M. L.&lt;/author&gt;&lt;/authors&gt;&lt;/contributors&gt;&lt;titles&gt;&lt;title&gt;Protein wasting due to acidosis of prolonged fasting&lt;/title&gt;&lt;/titles&gt;&lt;pages&gt;E251-E256&lt;/pages&gt;&lt;volume&gt;243&lt;/volume&gt;&lt;number&gt;3&lt;/number&gt;&lt;dates&gt;&lt;year&gt;1982&lt;/year&gt;&lt;pub-dates&gt;&lt;date&gt;1982-09-01 00:00:00&lt;/date&gt;&lt;/pub-dates&gt;&lt;/dates&gt;&lt;work-type&gt;Journal Article&lt;/work-type&gt;&lt;urls&gt;&lt;related-urls&gt;&lt;url&gt;http://ajpendo.physiology.org/ajpendo/243/3/E251.full.pdf&lt;/url&gt;&lt;/related-urls&gt;&lt;/urls&gt;&lt;/record&gt;&lt;/Cite&gt;&lt;/EndNote&gt;</w:instrText>
+        <w:instrText xml:space="preserve"> ADDIN EN.CITE &lt;EndNote&gt;&lt;Cite&gt;&lt;Author&gt;Hannaford&lt;/Author&gt;&lt;Year&gt;1982&lt;/Year&gt;&lt;RecNum&gt;351&lt;/RecNum&gt;&lt;DisplayText&gt;[94]&lt;/DisplayText&gt;&lt;record&gt;&lt;rec-number&gt;351&lt;/rec-number&gt;&lt;foreign-keys&gt;&lt;key app="EN" db-id="asff5atfts5dsyeed99x09p9vrrp5apxfr5e" timestamp="1410883994"&gt;351&lt;/key&gt;&lt;/foreign-keys&gt;&lt;ref-type name="Book"&gt;6&lt;/ref-type&gt;&lt;contributors&gt;&lt;authors&gt;&lt;author&gt;Hannaford, M. C.&lt;/author&gt;&lt;author&gt;Leiter, L. A.&lt;/author&gt;&lt;author&gt;Josse, R. G.&lt;/author&gt;&lt;author&gt;Goldstein, M. B.&lt;/author&gt;&lt;author&gt;Marliss, E. B.&lt;/author&gt;&lt;author&gt;Halperin, M. L.&lt;/author&gt;&lt;/authors&gt;&lt;/contributors&gt;&lt;titles&gt;&lt;title&gt;Protein wasting due to acidosis of prolonged fasting&lt;/title&gt;&lt;/titles&gt;&lt;pages&gt;E251-E256&lt;/pages&gt;&lt;volume&gt;243&lt;/volume&gt;&lt;number&gt;3&lt;/number&gt;&lt;dates&gt;&lt;year&gt;1982&lt;/year&gt;&lt;pub-dates&gt;&lt;date&gt;1982-09-01 00:00:00&lt;/date&gt;&lt;/pub-dates&gt;&lt;/dates&gt;&lt;work-type&gt;Journal Article&lt;/work-type&gt;&lt;urls&gt;&lt;related-urls&gt;&lt;url&gt;http://ajpendo.physiology.org/ajpendo/243/3/E251.full.pdf&lt;/url&gt;&lt;/related-urls&gt;&lt;/urls&gt;&lt;/record&gt;&lt;/Cite&gt;&lt;/EndNote&gt;</w:instrText>
       </w:r>
       <w:r>
         <w:fldChar w:fldCharType="separate"/>
@@ -22799,7 +23184,7 @@
         <w:rPr>
           <w:noProof/>
         </w:rPr>
-        <w:t>[87]</w:t>
+        <w:t>[94]</w:t>
       </w:r>
       <w:r>
         <w:fldChar w:fldCharType="end"/>
@@ -22871,7 +23256,7 @@
         <w:fldChar w:fldCharType="begin"/>
       </w:r>
       <w:r>
-        <w:instrText xml:space="preserve"> ADDIN EN.CITE &lt;EndNote&gt;&lt;Cite&gt;&lt;Author&gt;Owen&lt;/Author&gt;&lt;Year&gt;1967&lt;/Year&gt;&lt;RecNum&gt;338&lt;/RecNum&gt;&lt;DisplayText&gt;[88]&lt;/DisplayText&gt;&lt;record&gt;&lt;rec-number&gt;338&lt;/rec-number&gt;&lt;foreign-keys&gt;&lt;key app="EN" db-id="asff5atfts5dsyeed99x09p9vrrp5apxfr5e" timestamp="1410816117"&gt;338&lt;/key&gt;&lt;/foreign-keys&gt;&lt;ref-type name="Journal Article"&gt;17&lt;/ref-type&gt;&lt;contributors&gt;&lt;authors&gt;&lt;author&gt;Owen, O. E.&lt;/author&gt;&lt;author&gt;Morgan, A. P.&lt;/author&gt;&lt;author&gt;Kemp, H. G.&lt;/author&gt;&lt;author&gt;Sullivan, J. M.&lt;/author&gt;&lt;author&gt;Herrera, M. G.&lt;/author&gt;&lt;author&gt;Cahill, G. F., Jr.&lt;/author&gt;&lt;/authors&gt;&lt;/contributors&gt;&lt;titles&gt;&lt;title&gt;Brain Metabolism during Fasting*&lt;/title&gt;&lt;secondary-title&gt;The Journal of Clinical Investigation&lt;/secondary-title&gt;&lt;/titles&gt;&lt;periodical&gt;&lt;full-title&gt;The Journal of clinical investigation&lt;/full-title&gt;&lt;/periodical&gt;&lt;pages&gt;1589-1595&lt;/pages&gt;&lt;volume&gt;46&lt;/volume&gt;&lt;number&gt;10&lt;/number&gt;&lt;dates&gt;&lt;year&gt;1967&lt;/year&gt;&lt;/dates&gt;&lt;publisher&gt;The American Society for Clinical Investigation&lt;/publisher&gt;&lt;isbn&gt;0021-9738&lt;/isbn&gt;&lt;urls&gt;&lt;related-urls&gt;&lt;url&gt;http://www.jci.org/articles/view/105650&lt;/url&gt;&lt;/related-urls&gt;&lt;/urls&gt;&lt;electronic-resource-num&gt;10.1172/JCI105650&lt;/electronic-resource-num&gt;&lt;/record&gt;&lt;/Cite&gt;&lt;/EndNote&gt;</w:instrText>
+        <w:instrText xml:space="preserve"> ADDIN EN.CITE &lt;EndNote&gt;&lt;Cite&gt;&lt;Author&gt;Owen&lt;/Author&gt;&lt;Year&gt;1967&lt;/Year&gt;&lt;RecNum&gt;338&lt;/RecNum&gt;&lt;DisplayText&gt;[95]&lt;/DisplayText&gt;&lt;record&gt;&lt;rec-number&gt;338&lt;/rec-number&gt;&lt;foreign-keys&gt;&lt;key app="EN" db-id="asff5atfts5dsyeed99x09p9vrrp5apxfr5e" timestamp="1410816117"&gt;338&lt;/key&gt;&lt;/foreign-keys&gt;&lt;ref-type name="Journal Article"&gt;17&lt;/ref-type&gt;&lt;contributors&gt;&lt;authors&gt;&lt;author&gt;Owen, O. E.&lt;/author&gt;&lt;author&gt;Morgan, A. P.&lt;/author&gt;&lt;author&gt;Kemp, H. G.&lt;/author&gt;&lt;author&gt;Sullivan, J. M.&lt;/author&gt;&lt;author&gt;Herrera, M. G.&lt;/author&gt;&lt;author&gt;Cahill, G. F., Jr.&lt;/author&gt;&lt;/authors&gt;&lt;/contributors&gt;&lt;titles&gt;&lt;title&gt;Brain Metabolism during Fasting*&lt;/title&gt;&lt;secondary-title&gt;The Journal of Clinical Investigation&lt;/secondary-title&gt;&lt;/titles&gt;&lt;periodical&gt;&lt;full-title&gt;The Journal of clinical investigation&lt;/full-title&gt;&lt;/periodical&gt;&lt;pages&gt;1589-1595&lt;/pages&gt;&lt;volume&gt;46&lt;/volume&gt;&lt;number&gt;10&lt;/number&gt;&lt;dates&gt;&lt;year&gt;1967&lt;/year&gt;&lt;/dates&gt;&lt;publisher&gt;The American Society for Clinical Investigation&lt;/publisher&gt;&lt;isbn&gt;0021-9738&lt;/isbn&gt;&lt;urls&gt;&lt;related-urls&gt;&lt;url&gt;http://www.jci.org/articles/view/105650&lt;/url&gt;&lt;/related-urls&gt;&lt;/urls&gt;&lt;electronic-resource-num&gt;10.1172/JCI105650&lt;/electronic-resource-num&gt;&lt;/record&gt;&lt;/Cite&gt;&lt;/EndNote&gt;</w:instrText>
       </w:r>
       <w:r>
         <w:fldChar w:fldCharType="separate"/>
@@ -22880,7 +23265,7 @@
         <w:rPr>
           <w:noProof/>
         </w:rPr>
-        <w:t>[88]</w:t>
+        <w:t>[95]</w:t>
       </w:r>
       <w:r>
         <w:fldChar w:fldCharType="end"/>
@@ -24063,25 +24448,25 @@
       </w:r>
       <w:r>
         <w:tab/>
-        <w:t xml:space="preserve">Xie, S., et al., </w:t>
+        <w:t xml:space="preserve">Bradley, S.E., et al., </w:t>
       </w:r>
       <w:r>
         <w:rPr>
           <w:i/>
         </w:rPr>
-        <w:t>A model of human microvascular exchange.</w:t>
-      </w:r>
-      <w:r>
-        <w:t xml:space="preserve"> Microvascular research, 1995. </w:t>
+        <w:t>The circulating splanchnic blood volume in dog and man.</w:t>
+      </w:r>
+      <w:r>
+        <w:t xml:space="preserve"> Trans Assoc Am Physicians, 1953. </w:t>
       </w:r>
       <w:r>
         <w:rPr>
           <w:b/>
         </w:rPr>
-        <w:t>49</w:t>
-      </w:r>
-      <w:r>
-        <w:t>(2): p. 141-162.</w:t>
+        <w:t>66</w:t>
+      </w:r>
+      <w:r>
+        <w:t>: p. 294-302.</w:t>
       </w:r>
     </w:p>
     <w:p>
@@ -24095,25 +24480,25 @@
       </w:r>
       <w:r>
         <w:tab/>
-        <w:t xml:space="preserve">Engeset, A., et al., </w:t>
+        <w:t xml:space="preserve">BRADLEY, S.E., F.J. INGELFINGER, and G.P. BRADLEY, </w:t>
       </w:r>
       <w:r>
         <w:rPr>
           <w:i/>
         </w:rPr>
-        <w:t>Studies on human peripheral lymph. I. Sampling method.</w:t>
-      </w:r>
-      <w:r>
-        <w:t xml:space="preserve"> Lymphology, 1973. </w:t>
+        <w:t>Hepatic Circulation in Cirrhosis of the Liver.</w:t>
+      </w:r>
+      <w:r>
+        <w:t xml:space="preserve"> Circulation, 1952. </w:t>
       </w:r>
       <w:r>
         <w:rPr>
           <w:b/>
         </w:rPr>
-        <w:t>6</w:t>
-      </w:r>
-      <w:r>
-        <w:t>(1): p. 1-5.</w:t>
+        <w:t>5</w:t>
+      </w:r>
+      <w:r>
+        <w:t>(3): p. 419-429.</w:t>
       </w:r>
     </w:p>
     <w:p>
@@ -24127,25 +24512,25 @@
       </w:r>
       <w:r>
         <w:tab/>
-        <w:t xml:space="preserve">Eisenhoffer, J., S. Lee, and M. Johnston, </w:t>
+        <w:t xml:space="preserve">Greenway, C. and G. Oshiro, </w:t>
       </w:r>
       <w:r>
         <w:rPr>
           <w:i/>
         </w:rPr>
-        <w:t>Pressure-flow relationships in isolated sheep prenodal lymphatic vessels.</w:t>
-      </w:r>
-      <w:r>
-        <w:t xml:space="preserve"> American Journal of Physiology-Heart and Circulatory Physiology, 1994. </w:t>
+        <w:t>Effects of histamine on hepatic volume (outflow block) in anaesthetized dogs.</w:t>
+      </w:r>
+      <w:r>
+        <w:t xml:space="preserve"> British journal of pharmacology, 1973. </w:t>
       </w:r>
       <w:r>
         <w:rPr>
           <w:b/>
         </w:rPr>
-        <w:t>36</w:t>
-      </w:r>
-      <w:r>
-        <w:t>(3): p. H938.</w:t>
+        <w:t>47</w:t>
+      </w:r>
+      <w:r>
+        <w:t>(2): p. 282-290.</w:t>
       </w:r>
     </w:p>
     <w:p>
@@ -24159,25 +24544,16 @@
       </w:r>
       <w:r>
         <w:tab/>
-        <w:t xml:space="preserve">Henriksen, J.H., </w:t>
+        <w:t xml:space="preserve">Greenway, C.V., K.L. Seaman, and I.R. Innes, </w:t>
       </w:r>
       <w:r>
         <w:rPr>
           <w:i/>
         </w:rPr>
-        <w:t>Estimation of lymphatic conductance: A model based on protein-kinetic studies and haemodynamic measurements in patients with cirrhosis of the liver and in pigs.</w:t>
-      </w:r>
-      <w:r>
-        <w:t xml:space="preserve"> Scandinavian journal of clinical &amp; laboratory investigation, 1985. </w:t>
-      </w:r>
-      <w:r>
-        <w:rPr>
-          <w:b/>
-        </w:rPr>
-        <w:t>45</w:t>
-      </w:r>
-      <w:r>
-        <w:t>(2): p. 123-130.</w:t>
+        <w:t>Norepinephrine on venous compliance and unstressed volume in cat liver</w:t>
+      </w:r>
+      <w:r>
+        <w:t>. Vol. 248. 1985. H468-H476.</w:t>
       </w:r>
     </w:p>
     <w:p>
@@ -24191,25 +24567,25 @@
       </w:r>
       <w:r>
         <w:tab/>
-        <w:t xml:space="preserve">Guyton, A.C., </w:t>
+        <w:t xml:space="preserve">Lautt, W.W., C.V. Greenway, and D.J. Legare, </w:t>
       </w:r>
       <w:r>
         <w:rPr>
           <w:i/>
         </w:rPr>
-        <w:t>Interstitial fluid pressure: II. Pressure-volume curves of interstitial space.</w:t>
-      </w:r>
-      <w:r>
-        <w:t xml:space="preserve"> Circulation research, 1965. </w:t>
+        <w:t>Effect of hepatic nerves, norepinephrine, angiotensin, and elevated central venous pressure on postsinusoidal resistance sites and intrahepatic pressures in cats.</w:t>
+      </w:r>
+      <w:r>
+        <w:t xml:space="preserve"> Microvascular Research, 1987. </w:t>
       </w:r>
       <w:r>
         <w:rPr>
           <w:b/>
         </w:rPr>
-        <w:t>16</w:t>
-      </w:r>
-      <w:r>
-        <w:t>(5): p. 452-460.</w:t>
+        <w:t>33</w:t>
+      </w:r>
+      <w:r>
+        <w:t>(1): p. 50-61.</w:t>
       </w:r>
     </w:p>
     <w:p>
@@ -24223,25 +24599,25 @@
       </w:r>
       <w:r>
         <w:tab/>
-        <w:t xml:space="preserve">Gottschalk, C.W. and M. Mylle, </w:t>
+        <w:t xml:space="preserve">Greenway, C.V. and G.E. Lister, </w:t>
       </w:r>
       <w:r>
         <w:rPr>
           <w:i/>
         </w:rPr>
-        <w:t>Micropuncture study of the mammalian urinary concentrating mechanism: evidence for the countercurrent hypothesis.</w:t>
-      </w:r>
-      <w:r>
-        <w:t xml:space="preserve"> American Journal of Physiology--Legacy Content, 1959. </w:t>
+        <w:t>Capacitance effects and blood reservoir function in the splanchnic vascular bed during non-hypotensive haemorrhage and blood volume expansion in anaesthetized cats.</w:t>
+      </w:r>
+      <w:r>
+        <w:t xml:space="preserve"> The Journal of Physiology, 1974. </w:t>
       </w:r>
       <w:r>
         <w:rPr>
           <w:b/>
         </w:rPr>
-        <w:t>196</w:t>
-      </w:r>
-      <w:r>
-        <w:t>(4): p. 927-936.</w:t>
+        <w:t>237</w:t>
+      </w:r>
+      <w:r>
+        <w:t>(2): p. 279-294.</w:t>
       </w:r>
     </w:p>
     <w:p>
@@ -24255,25 +24631,25 @@
       </w:r>
       <w:r>
         <w:tab/>
-        <w:t xml:space="preserve">Nielsen, S., et al., </w:t>
+        <w:t xml:space="preserve">Maass-Moreno, R. and C.F. Rothe, </w:t>
       </w:r>
       <w:r>
         <w:rPr>
           <w:i/>
         </w:rPr>
-        <w:t>Key roles of renal aquaporins in water balance and water-balance disorders.</w:t>
-      </w:r>
-      <w:r>
-        <w:t xml:space="preserve"> Physiology, 2000. </w:t>
+        <w:t>Contribution of the large hepatic veins to postsinusoidal vascular resistance.</w:t>
+      </w:r>
+      <w:r>
+        <w:t xml:space="preserve"> Am J Physiol Gastrointest Liver Physiol, 1992. </w:t>
       </w:r>
       <w:r>
         <w:rPr>
           <w:b/>
         </w:rPr>
-        <w:t>15</w:t>
-      </w:r>
-      <w:r>
-        <w:t>(3): p. 136-143.</w:t>
+        <w:t>262</w:t>
+      </w:r>
+      <w:r>
+        <w:t>: p. G14-G22.</w:t>
       </w:r>
     </w:p>
     <w:p>
@@ -24287,25 +24663,25 @@
       </w:r>
       <w:r>
         <w:tab/>
-        <w:t xml:space="preserve">Atherton, J., R. Green, and S. Thomas, </w:t>
+        <w:t xml:space="preserve">Xie, S., et al., </w:t>
       </w:r>
       <w:r>
         <w:rPr>
           <w:i/>
         </w:rPr>
-        <w:t>Influence of lysine-vasopressin dosage on the time course of changes in renal tissue and urinary composition in the conscious rat.</w:t>
-      </w:r>
-      <w:r>
-        <w:t xml:space="preserve"> The Journal of physiology, 1971. </w:t>
+        <w:t>A model of human microvascular exchange.</w:t>
+      </w:r>
+      <w:r>
+        <w:t xml:space="preserve"> Microvascular research, 1995. </w:t>
       </w:r>
       <w:r>
         <w:rPr>
           <w:b/>
         </w:rPr>
-        <w:t>213</w:t>
-      </w:r>
-      <w:r>
-        <w:t>(2): p. 291-309.</w:t>
+        <w:t>49</w:t>
+      </w:r>
+      <w:r>
+        <w:t>(2): p. 141-162.</w:t>
       </w:r>
     </w:p>
     <w:p>
@@ -24319,25 +24695,25 @@
       </w:r>
       <w:r>
         <w:tab/>
-        <w:t xml:space="preserve">Khokhar, A., et al., </w:t>
+        <w:t xml:space="preserve">Engeset, A., et al., </w:t>
       </w:r>
       <w:r>
         <w:rPr>
           <w:i/>
         </w:rPr>
-        <w:t>Effect of vasopressin on plasma volume and renin release in man.</w:t>
-      </w:r>
-      <w:r>
-        <w:t xml:space="preserve"> Clinical Science, 1976. </w:t>
+        <w:t>Studies on human peripheral lymph. I. Sampling method.</w:t>
+      </w:r>
+      <w:r>
+        <w:t xml:space="preserve"> Lymphology, 1973. </w:t>
       </w:r>
       <w:r>
         <w:rPr>
           <w:b/>
         </w:rPr>
-        <w:t>50</w:t>
-      </w:r>
-      <w:r>
-        <w:t>(Pt 5): p. 415-424.</w:t>
+        <w:t>6</w:t>
+      </w:r>
+      <w:r>
+        <w:t>(1): p. 1-5.</w:t>
       </w:r>
     </w:p>
     <w:p>
@@ -24351,25 +24727,25 @@
       </w:r>
       <w:r>
         <w:tab/>
-        <w:t xml:space="preserve">Jamison, R.L., et al., </w:t>
+        <w:t xml:space="preserve">Eisenhoffer, J., S. Lee, and M. Johnston, </w:t>
       </w:r>
       <w:r>
         <w:rPr>
           <w:i/>
         </w:rPr>
-        <w:t>A micropuncture study of collecting tubule function in rats with hereditary diabetes insipidus.</w:t>
-      </w:r>
-      <w:r>
-        <w:t xml:space="preserve"> Journal of Clinical Investigation, 1971. </w:t>
+        <w:t>Pressure-flow relationships in isolated sheep prenodal lymphatic vessels.</w:t>
+      </w:r>
+      <w:r>
+        <w:t xml:space="preserve"> American Journal of Physiology-Heart and Circulatory Physiology, 1994. </w:t>
       </w:r>
       <w:r>
         <w:rPr>
           <w:b/>
         </w:rPr>
-        <w:t>50</w:t>
-      </w:r>
-      <w:r>
-        <w:t>(11): p. 2444.</w:t>
+        <w:t>36</w:t>
+      </w:r>
+      <w:r>
+        <w:t>(3): p. H938.</w:t>
       </w:r>
     </w:p>
     <w:p>
@@ -24383,25 +24759,25 @@
       </w:r>
       <w:r>
         <w:tab/>
-        <w:t xml:space="preserve">Jamison, R. and F.B. Lacy, </w:t>
+        <w:t xml:space="preserve">Henriksen, J.H., </w:t>
       </w:r>
       <w:r>
         <w:rPr>
           <w:i/>
         </w:rPr>
-        <w:t>Evidence for urinary dilution by the collecting tubule.</w:t>
-      </w:r>
-      <w:r>
-        <w:t xml:space="preserve"> Am. J. Physiol, 1972. </w:t>
+        <w:t>Estimation of lymphatic conductance: A model based on protein-kinetic studies and haemodynamic measurements in patients with cirrhosis of the liver and in pigs.</w:t>
+      </w:r>
+      <w:r>
+        <w:t xml:space="preserve"> Scandinavian journal of clinical &amp; laboratory investigation, 1985. </w:t>
       </w:r>
       <w:r>
         <w:rPr>
           <w:b/>
         </w:rPr>
-        <w:t>223</w:t>
-      </w:r>
-      <w:r>
-        <w:t>: p. 898-902.</w:t>
+        <w:t>45</w:t>
+      </w:r>
+      <w:r>
+        <w:t>(2): p. 123-130.</w:t>
       </w:r>
     </w:p>
     <w:p>
@@ -24416,16 +24792,25 @@
       </w:r>
       <w:r>
         <w:tab/>
-        <w:t xml:space="preserve">Glickson, J.D. and C. Pissiotis, </w:t>
+        <w:t xml:space="preserve">Guyton, A.C., </w:t>
       </w:r>
       <w:r>
         <w:rPr>
           <w:i/>
         </w:rPr>
-        <w:t>Vasopressin: Chemical and clinical aspects</w:t>
-      </w:r>
-      <w:r>
-        <w:t>. Vol. 1. 1974: Ardent Media.</w:t>
+        <w:t>Interstitial fluid pressure: II. Pressure-volume curves of interstitial space.</w:t>
+      </w:r>
+      <w:r>
+        <w:t xml:space="preserve"> Circulation research, 1965. </w:t>
+      </w:r>
+      <w:r>
+        <w:rPr>
+          <w:b/>
+        </w:rPr>
+        <w:t>16</w:t>
+      </w:r>
+      <w:r>
+        <w:t>(5): p. 452-460.</w:t>
       </w:r>
     </w:p>
     <w:p>
@@ -24439,25 +24824,25 @@
       </w:r>
       <w:r>
         <w:tab/>
-        <w:t xml:space="preserve">Thrasher, T.N., H.-G. Chen, and L.C. Keil, </w:t>
+        <w:t xml:space="preserve">Gottschalk, C.W. and M. Mylle, </w:t>
       </w:r>
       <w:r>
         <w:rPr>
           <w:i/>
         </w:rPr>
-        <w:t>Arterial baroreceptors control plasma vasopressin responses to graded hypotension in conscious dogs.</w:t>
-      </w:r>
-      <w:r>
-        <w:t xml:space="preserve"> American Journal of Physiology-Regulatory, Integrative and Comparative Physiology, 2000. </w:t>
+        <w:t>Micropuncture study of the mammalian urinary concentrating mechanism: evidence for the countercurrent hypothesis.</w:t>
+      </w:r>
+      <w:r>
+        <w:t xml:space="preserve"> American Journal of Physiology--Legacy Content, 1959. </w:t>
       </w:r>
       <w:r>
         <w:rPr>
           <w:b/>
         </w:rPr>
-        <w:t>278</w:t>
-      </w:r>
-      <w:r>
-        <w:t>(2): p. R469-R475.</w:t>
+        <w:t>196</w:t>
+      </w:r>
+      <w:r>
+        <w:t>(4): p. 927-936.</w:t>
       </w:r>
     </w:p>
     <w:p>
@@ -24471,25 +24856,25 @@
       </w:r>
       <w:r>
         <w:tab/>
-        <w:t xml:space="preserve">Share, L., </w:t>
+        <w:t xml:space="preserve">Nielsen, S., et al., </w:t>
       </w:r>
       <w:r>
         <w:rPr>
           <w:i/>
         </w:rPr>
-        <w:t>Control of vasopressin release: an old but continuing story.</w:t>
-      </w:r>
-      <w:r>
-        <w:t xml:space="preserve"> News in physiological sciences, 1996. </w:t>
+        <w:t>Key roles of renal aquaporins in water balance and water-balance disorders.</w:t>
+      </w:r>
+      <w:r>
+        <w:t xml:space="preserve"> Physiology, 2000. </w:t>
       </w:r>
       <w:r>
         <w:rPr>
           <w:b/>
         </w:rPr>
-        <w:t>11</w:t>
-      </w:r>
-      <w:r>
-        <w:t>: p. 7-12.</w:t>
+        <w:t>15</w:t>
+      </w:r>
+      <w:r>
+        <w:t>(3): p. 136-143.</w:t>
       </w:r>
     </w:p>
     <w:p>
@@ -24503,25 +24888,25 @@
       </w:r>
       <w:r>
         <w:tab/>
-        <w:t xml:space="preserve">Raff, H., </w:t>
+        <w:t xml:space="preserve">Atherton, J., R. Green, and S. Thomas, </w:t>
       </w:r>
       <w:r>
         <w:rPr>
           <w:i/>
         </w:rPr>
-        <w:t>Glucocorticoid inhibition of neurohypophysial vasopressin secretion.</w:t>
-      </w:r>
-      <w:r>
-        <w:t xml:space="preserve"> American Journal of Physiology-Regulatory, Integrative and Comparative Physiology, 1987. </w:t>
+        <w:t>Influence of lysine-vasopressin dosage on the time course of changes in renal tissue and urinary composition in the conscious rat.</w:t>
+      </w:r>
+      <w:r>
+        <w:t xml:space="preserve"> The Journal of physiology, 1971. </w:t>
       </w:r>
       <w:r>
         <w:rPr>
           <w:b/>
         </w:rPr>
-        <w:t>252</w:t>
-      </w:r>
-      <w:r>
-        <w:t>(4): p. R635-R644.</w:t>
+        <w:t>213</w:t>
+      </w:r>
+      <w:r>
+        <w:t>(2): p. 291-309.</w:t>
       </w:r>
     </w:p>
     <w:p>
@@ -24535,25 +24920,25 @@
       </w:r>
       <w:r>
         <w:tab/>
-        <w:t xml:space="preserve">SEALEY, J.E., S.A. ATLAS, and J.H. LARAGH, </w:t>
+        <w:t xml:space="preserve">Khokhar, A., et al., </w:t>
       </w:r>
       <w:r>
         <w:rPr>
           <w:i/>
         </w:rPr>
-        <w:t>Prorenin and Other Large Molecular Weight Forms of Renin*.</w:t>
-      </w:r>
-      <w:r>
-        <w:t xml:space="preserve"> Endocrine Reviews, 1980. </w:t>
+        <w:t>Effect of vasopressin on plasma volume and renin release in man.</w:t>
+      </w:r>
+      <w:r>
+        <w:t xml:space="preserve"> Clinical Science, 1976. </w:t>
       </w:r>
       <w:r>
         <w:rPr>
           <w:b/>
         </w:rPr>
-        <w:t>1</w:t>
-      </w:r>
-      <w:r>
-        <w:t>(4): p. 365-391.</w:t>
+        <w:t>50</w:t>
+      </w:r>
+      <w:r>
+        <w:t>(Pt 5): p. 415-424.</w:t>
       </w:r>
     </w:p>
     <w:p>
@@ -24567,25 +24952,25 @@
       </w:r>
       <w:r>
         <w:tab/>
-        <w:t xml:space="preserve">Simon, D., et al., </w:t>
+        <w:t xml:space="preserve">Jamison, R.L., et al., </w:t>
       </w:r>
       <w:r>
         <w:rPr>
           <w:i/>
         </w:rPr>
-        <w:t>Two-site direct immunoassay specific for active renin.</w:t>
-      </w:r>
-      <w:r>
-        <w:t xml:space="preserve"> Clinical chemistry, 1992. </w:t>
+        <w:t>A micropuncture study of collecting tubule function in rats with hereditary diabetes insipidus.</w:t>
+      </w:r>
+      <w:r>
+        <w:t xml:space="preserve"> Journal of Clinical Investigation, 1971. </w:t>
       </w:r>
       <w:r>
         <w:rPr>
           <w:b/>
         </w:rPr>
-        <w:t>38</w:t>
-      </w:r>
-      <w:r>
-        <w:t>(10): p. 1959-1962.</w:t>
+        <w:t>50</w:t>
+      </w:r>
+      <w:r>
+        <w:t>(11): p. 2444.</w:t>
       </w:r>
     </w:p>
     <w:p>
@@ -24599,25 +24984,25 @@
       </w:r>
       <w:r>
         <w:tab/>
-        <w:t xml:space="preserve">Guyene, T., et al., </w:t>
+        <w:t xml:space="preserve">Jamison, R. and F.B. Lacy, </w:t>
       </w:r>
       <w:r>
         <w:rPr>
           <w:i/>
         </w:rPr>
-        <w:t>Direct radioimmunoassay of human renin: comparison with renin activity in plasma and amniotic fluid.</w:t>
-      </w:r>
-      <w:r>
-        <w:t xml:space="preserve"> Hypertension, 1980. </w:t>
+        <w:t>Evidence for urinary dilution by the collecting tubule.</w:t>
+      </w:r>
+      <w:r>
+        <w:t xml:space="preserve"> Am. J. Physiol, 1972. </w:t>
       </w:r>
       <w:r>
         <w:rPr>
           <w:b/>
         </w:rPr>
-        <w:t>2</w:t>
-      </w:r>
-      <w:r>
-        <w:t>(4): p. 465-470.</w:t>
+        <w:t>223</w:t>
+      </w:r>
+      <w:r>
+        <w:t>: p. 898-902.</w:t>
       </w:r>
     </w:p>
     <w:p>
@@ -24631,25 +25016,16 @@
       </w:r>
       <w:r>
         <w:tab/>
-        <w:t xml:space="preserve">Guyton, J.R., et al., </w:t>
+        <w:t xml:space="preserve">Glickson, J.D. and C. Pissiotis, </w:t>
       </w:r>
       <w:r>
         <w:rPr>
           <w:i/>
         </w:rPr>
-        <w:t>A Model of Glucose-insulin Homeostasis in Man that Incorporates the Heterogeneous Fast Pool Theory of Pancreatic Insulin Release.</w:t>
-      </w:r>
-      <w:r>
-        <w:t xml:space="preserve"> Diabetes, 1978. </w:t>
-      </w:r>
-      <w:r>
-        <w:rPr>
-          <w:b/>
-        </w:rPr>
-        <w:t>27</w:t>
-      </w:r>
-      <w:r>
-        <w:t>(10): p. 1027-1042.</w:t>
+        <w:t>Vasopressin: Chemical and clinical aspects</w:t>
+      </w:r>
+      <w:r>
+        <w:t>. Vol. 1. 1974: Ardent Media.</w:t>
       </w:r>
     </w:p>
     <w:p>
@@ -24663,25 +25039,25 @@
       </w:r>
       <w:r>
         <w:tab/>
-        <w:t xml:space="preserve">Imai, J., et al., </w:t>
+        <w:t xml:space="preserve">Thrasher, T.N., H.-G. Chen, and L.C. Keil, </w:t>
       </w:r>
       <w:r>
         <w:rPr>
           <w:i/>
         </w:rPr>
-        <w:t>Regulation of Pancreatic β Cell Mass by Neuronal Signals from the Liver.</w:t>
-      </w:r>
-      <w:r>
-        <w:t xml:space="preserve"> Science, 2008. </w:t>
+        <w:t>Arterial baroreceptors control plasma vasopressin responses to graded hypotension in conscious dogs.</w:t>
+      </w:r>
+      <w:r>
+        <w:t xml:space="preserve"> American Journal of Physiology-Regulatory, Integrative and Comparative Physiology, 2000. </w:t>
       </w:r>
       <w:r>
         <w:rPr>
           <w:b/>
         </w:rPr>
-        <w:t>322</w:t>
-      </w:r>
-      <w:r>
-        <w:t>(5905): p. 1250-1254.</w:t>
+        <w:t>278</w:t>
+      </w:r>
+      <w:r>
+        <w:t>(2): p. R469-R475.</w:t>
       </w:r>
     </w:p>
     <w:p>
@@ -24695,16 +25071,25 @@
       </w:r>
       <w:r>
         <w:tab/>
-        <w:t xml:space="preserve">Rutter, G.A. and E.V. Hill, </w:t>
+        <w:t xml:space="preserve">Share, L., </w:t>
       </w:r>
       <w:r>
         <w:rPr>
           <w:i/>
         </w:rPr>
-        <w:t>Insulin Vesicle Release: Walk, Kiss, Pause … Then Run</w:t>
-      </w:r>
-      <w:r>
-        <w:t>. Vol. 21. 2006. 189-196.</w:t>
+        <w:t>Control of vasopressin release: an old but continuing story.</w:t>
+      </w:r>
+      <w:r>
+        <w:t xml:space="preserve"> News in physiological sciences, 1996. </w:t>
+      </w:r>
+      <w:r>
+        <w:rPr>
+          <w:b/>
+        </w:rPr>
+        <w:t>11</w:t>
+      </w:r>
+      <w:r>
+        <w:t>: p. 7-12.</w:t>
       </w:r>
     </w:p>
     <w:p>
@@ -24718,25 +25103,25 @@
       </w:r>
       <w:r>
         <w:tab/>
-        <w:t xml:space="preserve">Blackard, W.G. and N.C. Nelson, </w:t>
+        <w:t xml:space="preserve">Raff, H., </w:t>
       </w:r>
       <w:r>
         <w:rPr>
           <w:i/>
         </w:rPr>
-        <w:t>Portal and Peripheral Vein Immunoreactive Insulin Concentrations Before and After Glucose Infusion.</w:t>
-      </w:r>
-      <w:r>
-        <w:t xml:space="preserve"> Diabetes, 1970. </w:t>
+        <w:t>Glucocorticoid inhibition of neurohypophysial vasopressin secretion.</w:t>
+      </w:r>
+      <w:r>
+        <w:t xml:space="preserve"> American Journal of Physiology-Regulatory, Integrative and Comparative Physiology, 1987. </w:t>
       </w:r>
       <w:r>
         <w:rPr>
           <w:b/>
         </w:rPr>
-        <w:t>19</w:t>
-      </w:r>
-      <w:r>
-        <w:t>(5): p. 302-306.</w:t>
+        <w:t>252</w:t>
+      </w:r>
+      <w:r>
+        <w:t>(4): p. R635-R644.</w:t>
       </w:r>
     </w:p>
     <w:p>
@@ -24750,25 +25135,25 @@
       </w:r>
       <w:r>
         <w:tab/>
-        <w:t xml:space="preserve">Dobson, H.L., et al., </w:t>
+        <w:t xml:space="preserve">SEALEY, J.E., S.A. ATLAS, and J.H. LARAGH, </w:t>
       </w:r>
       <w:r>
         <w:rPr>
           <w:i/>
         </w:rPr>
-        <w:t>Absorption of 131-I labeled modified insulin.</w:t>
-      </w:r>
-      <w:r>
-        <w:t xml:space="preserve"> Metabolism, 1967. </w:t>
+        <w:t>Prorenin and Other Large Molecular Weight Forms of Renin*.</w:t>
+      </w:r>
+      <w:r>
+        <w:t xml:space="preserve"> Endocrine Reviews, 1980. </w:t>
       </w:r>
       <w:r>
         <w:rPr>
           <w:b/>
         </w:rPr>
-        <w:t>16</w:t>
-      </w:r>
-      <w:r>
-        <w:t>(8): p. 723-732.</w:t>
+        <w:t>1</w:t>
+      </w:r>
+      <w:r>
+        <w:t>(4): p. 365-391.</w:t>
       </w:r>
     </w:p>
     <w:p>
@@ -24782,25 +25167,25 @@
       </w:r>
       <w:r>
         <w:tab/>
-        <w:t xml:space="preserve">DOEDEN, B. and R. RIZZA, </w:t>
+        <w:t xml:space="preserve">Simon, D., et al., </w:t>
       </w:r>
       <w:r>
         <w:rPr>
           <w:i/>
         </w:rPr>
-        <w:t>Use of a Variable Insulin Infusion to Assess Insulin Action in Obesity: Defects in Both the Kinetics and Amplitude of Response.</w:t>
-      </w:r>
-      <w:r>
-        <w:t xml:space="preserve"> The Journal of Clinical Endocrinology &amp; Metabolism, 1987. </w:t>
+        <w:t>Two-site direct immunoassay specific for active renin.</w:t>
+      </w:r>
+      <w:r>
+        <w:t xml:space="preserve"> Clinical chemistry, 1992. </w:t>
       </w:r>
       <w:r>
         <w:rPr>
           <w:b/>
         </w:rPr>
-        <w:t>64</w:t>
-      </w:r>
-      <w:r>
-        <w:t>(5): p. 902-908.</w:t>
+        <w:t>38</w:t>
+      </w:r>
+      <w:r>
+        <w:t>(10): p. 1959-1962.</w:t>
       </w:r>
     </w:p>
     <w:p>
@@ -24814,25 +25199,25 @@
       </w:r>
       <w:r>
         <w:tab/>
-        <w:t xml:space="preserve">GINSBERG, S., et al., </w:t>
+        <w:t xml:space="preserve">Guyene, T., et al., </w:t>
       </w:r>
       <w:r>
         <w:rPr>
           <w:i/>
         </w:rPr>
-        <w:t>Serum Insulin Levels Following Administration of Exogenous Insulin.</w:t>
-      </w:r>
-      <w:r>
-        <w:t xml:space="preserve"> The Journal of Clinical Endocrinology &amp; Metabolism, 1973. </w:t>
+        <w:t>Direct radioimmunoassay of human renin: comparison with renin activity in plasma and amniotic fluid.</w:t>
+      </w:r>
+      <w:r>
+        <w:t xml:space="preserve"> Hypertension, 1980. </w:t>
       </w:r>
       <w:r>
         <w:rPr>
           <w:b/>
         </w:rPr>
-        <w:t>36</w:t>
-      </w:r>
-      <w:r>
-        <w:t>(6): p. 1175-1179.</w:t>
+        <w:t>2</w:t>
+      </w:r>
+      <w:r>
+        <w:t>(4): p. 465-470.</w:t>
       </w:r>
     </w:p>
     <w:p>
@@ -24846,25 +25231,25 @@
       </w:r>
       <w:r>
         <w:tab/>
-        <w:t xml:space="preserve">Miles, P.D., et al., </w:t>
+        <w:t xml:space="preserve">Guyton, J.R., et al., </w:t>
       </w:r>
       <w:r>
         <w:rPr>
           <w:i/>
         </w:rPr>
-        <w:t>Kinetics of insulin action in vivo: identification of rate-limiting steps.</w:t>
-      </w:r>
-      <w:r>
-        <w:t xml:space="preserve"> Diabetes, 1995. </w:t>
+        <w:t>A Model of Glucose-insulin Homeostasis in Man that Incorporates the Heterogeneous Fast Pool Theory of Pancreatic Insulin Release.</w:t>
+      </w:r>
+      <w:r>
+        <w:t xml:space="preserve"> Diabetes, 1978. </w:t>
       </w:r>
       <w:r>
         <w:rPr>
           <w:b/>
         </w:rPr>
-        <w:t>44</w:t>
-      </w:r>
-      <w:r>
-        <w:t>(8): p. 947-953.</w:t>
+        <w:t>27</w:t>
+      </w:r>
+      <w:r>
+        <w:t>(10): p. 1027-1042.</w:t>
       </w:r>
     </w:p>
     <w:p>
@@ -24878,25 +25263,25 @@
       </w:r>
       <w:r>
         <w:tab/>
-        <w:t xml:space="preserve">Prager, R., P. Wallace, and J.M. Olefsky, </w:t>
+        <w:t xml:space="preserve">Imai, J., et al., </w:t>
       </w:r>
       <w:r>
         <w:rPr>
           <w:i/>
         </w:rPr>
-        <w:t>In vivo kinetics of insulin action on peripheral glucose disposal and hepatic glucose output in normal and obese subjects.</w:t>
-      </w:r>
-      <w:r>
-        <w:t xml:space="preserve"> The Journal of Clinical Investigation, 1986. </w:t>
+        <w:t>Regulation of Pancreatic β Cell Mass by Neuronal Signals from the Liver.</w:t>
+      </w:r>
+      <w:r>
+        <w:t xml:space="preserve"> Science, 2008. </w:t>
       </w:r>
       <w:r>
         <w:rPr>
           <w:b/>
         </w:rPr>
-        <w:t>78</w:t>
-      </w:r>
-      <w:r>
-        <w:t>(2): p. 472-481.</w:t>
+        <w:t>322</w:t>
+      </w:r>
+      <w:r>
+        <w:t>(5905): p. 1250-1254.</w:t>
       </w:r>
     </w:p>
     <w:p>
@@ -24910,25 +25295,16 @@
       </w:r>
       <w:r>
         <w:tab/>
-        <w:t xml:space="preserve">Iwanishi, M., M.P. Czech, and A.D. Cherniack, </w:t>
+        <w:t xml:space="preserve">Rutter, G.A. and E.V. Hill, </w:t>
       </w:r>
       <w:r>
         <w:rPr>
           <w:i/>
         </w:rPr>
-        <w:t>The Protein-tyrosine Kinase Fer Associates with Signaling Complexes Containing Insulin Receptor Substrate-1 and Phosphatidylinositol 3-Kinase.</w:t>
-      </w:r>
-      <w:r>
-        <w:t xml:space="preserve"> Journal of Biological Chemistry, 2000. </w:t>
-      </w:r>
-      <w:r>
-        <w:rPr>
-          <w:b/>
-        </w:rPr>
-        <w:t>275</w:t>
-      </w:r>
-      <w:r>
-        <w:t>(50): p. 38995-39000.</w:t>
+        <w:t>Insulin Vesicle Release: Walk, Kiss, Pause … Then Run</w:t>
+      </w:r>
+      <w:r>
+        <w:t>. Vol. 21. 2006. 189-196.</w:t>
       </w:r>
     </w:p>
     <w:p>
@@ -24942,25 +25318,25 @@
       </w:r>
       <w:r>
         <w:tab/>
-        <w:t xml:space="preserve">Previs, S.F., et al., </w:t>
+        <w:t xml:space="preserve">Blackard, W.G. and N.C. Nelson, </w:t>
       </w:r>
       <w:r>
         <w:rPr>
           <w:i/>
         </w:rPr>
-        <w:t>Contrasting effects of IRS-1 versus IRS-2 gene disruption on carbohydrate and lipid metabolism in vivo.</w:t>
-      </w:r>
-      <w:r>
-        <w:t xml:space="preserve"> J Biol Chem, 2000. </w:t>
+        <w:t>Portal and Peripheral Vein Immunoreactive Insulin Concentrations Before and After Glucose Infusion.</w:t>
+      </w:r>
+      <w:r>
+        <w:t xml:space="preserve"> Diabetes, 1970. </w:t>
       </w:r>
       <w:r>
         <w:rPr>
           <w:b/>
         </w:rPr>
-        <w:t>275</w:t>
-      </w:r>
-      <w:r>
-        <w:t>(50): p. 38990-4.</w:t>
+        <w:t>19</w:t>
+      </w:r>
+      <w:r>
+        <w:t>(5): p. 302-306.</w:t>
       </w:r>
     </w:p>
     <w:p>
@@ -24974,25 +25350,25 @@
       </w:r>
       <w:r>
         <w:tab/>
-        <w:t xml:space="preserve">Rother, K.I., et al., </w:t>
+        <w:t xml:space="preserve">Dobson, H.L., et al., </w:t>
       </w:r>
       <w:r>
         <w:rPr>
           <w:i/>
         </w:rPr>
-        <w:t>Evidence That IRS-2 Phosphorylation Is Required for Insulin Action in Hepatocytes.</w:t>
-      </w:r>
-      <w:r>
-        <w:t xml:space="preserve"> Journal of Biological Chemistry, 1998. </w:t>
+        <w:t>Absorption of 131-I labeled modified insulin.</w:t>
+      </w:r>
+      <w:r>
+        <w:t xml:space="preserve"> Metabolism, 1967. </w:t>
       </w:r>
       <w:r>
         <w:rPr>
           <w:b/>
         </w:rPr>
-        <w:t>273</w:t>
-      </w:r>
-      <w:r>
-        <w:t>(28): p. 17491-17497.</w:t>
+        <w:t>16</w:t>
+      </w:r>
+      <w:r>
+        <w:t>(8): p. 723-732.</w:t>
       </w:r>
     </w:p>
     <w:p>
@@ -25006,25 +25382,25 @@
       </w:r>
       <w:r>
         <w:tab/>
-        <w:t xml:space="preserve">George, S., et al., </w:t>
+        <w:t xml:space="preserve">DOEDEN, B. and R. RIZZA, </w:t>
       </w:r>
       <w:r>
         <w:rPr>
           <w:i/>
         </w:rPr>
-        <w:t>A family with severe insulin resistance and diabetes due to a mutation in AKT2.</w:t>
-      </w:r>
-      <w:r>
-        <w:t xml:space="preserve"> Science, 2004. </w:t>
+        <w:t>Use of a Variable Insulin Infusion to Assess Insulin Action in Obesity: Defects in Both the Kinetics and Amplitude of Response.</w:t>
+      </w:r>
+      <w:r>
+        <w:t xml:space="preserve"> The Journal of Clinical Endocrinology &amp; Metabolism, 1987. </w:t>
       </w:r>
       <w:r>
         <w:rPr>
           <w:b/>
         </w:rPr>
-        <w:t>304</w:t>
-      </w:r>
-      <w:r>
-        <w:t>(5675): p. 1325-1328.</w:t>
+        <w:t>64</w:t>
+      </w:r>
+      <w:r>
+        <w:t>(5): p. 902-908.</w:t>
       </w:r>
     </w:p>
     <w:p>
@@ -25034,21 +25410,20 @@
         <w:ind w:left="720" w:hanging="720"/>
       </w:pPr>
       <w:r>
-        <w:lastRenderedPageBreak/>
         <w:t>68.</w:t>
       </w:r>
       <w:r>
         <w:tab/>
-        <w:t xml:space="preserve">Prager, R., P. Wallace, and J.M. Olefsky, </w:t>
+        <w:t xml:space="preserve">GINSBERG, S., et al., </w:t>
       </w:r>
       <w:r>
         <w:rPr>
           <w:i/>
         </w:rPr>
-        <w:t>Hyperinsulinemia Does Not Compensate for Peripheral Insulin Resistance in Obesity.</w:t>
-      </w:r>
-      <w:r>
-        <w:t xml:space="preserve"> Diabetes, 1987. </w:t>
+        <w:t>Serum Insulin Levels Following Administration of Exogenous Insulin.</w:t>
+      </w:r>
+      <w:r>
+        <w:t xml:space="preserve"> The Journal of Clinical Endocrinology &amp; Metabolism, 1973. </w:t>
       </w:r>
       <w:r>
         <w:rPr>
@@ -25057,7 +25432,7 @@
         <w:t>36</w:t>
       </w:r>
       <w:r>
-        <w:t>(3): p. 327-334.</w:t>
+        <w:t>(6): p. 1175-1179.</w:t>
       </w:r>
     </w:p>
     <w:p>
@@ -25067,29 +25442,30 @@
         <w:ind w:left="720" w:hanging="720"/>
       </w:pPr>
       <w:r>
+        <w:lastRenderedPageBreak/>
         <w:t>69.</w:t>
       </w:r>
       <w:r>
         <w:tab/>
-        <w:t xml:space="preserve">Summers, R.L., et al., </w:t>
+        <w:t xml:space="preserve">Miles, P.D., et al., </w:t>
       </w:r>
       <w:r>
         <w:rPr>
           <w:i/>
         </w:rPr>
-        <w:t>Theoretical analysis of the mechanisms of chronic hyperinsulinemia.</w:t>
-      </w:r>
-      <w:r>
-        <w:t xml:space="preserve"> Computers in Biology and Medicine, 1997. </w:t>
+        <w:t>Kinetics of insulin action in vivo: identification of rate-limiting steps.</w:t>
+      </w:r>
+      <w:r>
+        <w:t xml:space="preserve"> Diabetes, 1995. </w:t>
       </w:r>
       <w:r>
         <w:rPr>
           <w:b/>
         </w:rPr>
-        <w:t>27</w:t>
-      </w:r>
-      <w:r>
-        <w:t>(3): p. 249-256.</w:t>
+        <w:t>44</w:t>
+      </w:r>
+      <w:r>
+        <w:t>(8): p. 947-953.</w:t>
       </w:r>
     </w:p>
     <w:p>
@@ -25103,25 +25479,25 @@
       </w:r>
       <w:r>
         <w:tab/>
-        <w:t xml:space="preserve">Edelman, I.S., </w:t>
+        <w:t xml:space="preserve">Prager, R., P. Wallace, and J.M. Olefsky, </w:t>
       </w:r>
       <w:r>
         <w:rPr>
           <w:i/>
         </w:rPr>
-        <w:t>Thyroid Thermogenesis.</w:t>
-      </w:r>
-      <w:r>
-        <w:t xml:space="preserve"> New England Journal of Medicine, 1974. </w:t>
+        <w:t>In vivo kinetics of insulin action on peripheral glucose disposal and hepatic glucose output in normal and obese subjects.</w:t>
+      </w:r>
+      <w:r>
+        <w:t xml:space="preserve"> The Journal of Clinical Investigation, 1986. </w:t>
       </w:r>
       <w:r>
         <w:rPr>
           <w:b/>
         </w:rPr>
-        <w:t>290</w:t>
-      </w:r>
-      <w:r>
-        <w:t>(23): p. 1303-1308.</w:t>
+        <w:t>78</w:t>
+      </w:r>
+      <w:r>
+        <w:t>(2): p. 472-481.</w:t>
       </w:r>
     </w:p>
     <w:p>
@@ -25135,25 +25511,25 @@
       </w:r>
       <w:r>
         <w:tab/>
-        <w:t xml:space="preserve">Chopra, I.J., </w:t>
+        <w:t xml:space="preserve">Iwanishi, M., M.P. Czech, and A.D. Cherniack, </w:t>
       </w:r>
       <w:r>
         <w:rPr>
           <w:i/>
         </w:rPr>
-        <w:t>An assessment of daily production and significance of thyroidal secretion of 3, 3', 5'-triiodothyronine (reverse T3) in man.</w:t>
-      </w:r>
-      <w:r>
-        <w:t xml:space="preserve"> The Journal of Clinical Investigation, 1976. </w:t>
+        <w:t>The Protein-tyrosine Kinase Fer Associates with Signaling Complexes Containing Insulin Receptor Substrate-1 and Phosphatidylinositol 3-Kinase.</w:t>
+      </w:r>
+      <w:r>
+        <w:t xml:space="preserve"> Journal of Biological Chemistry, 2000. </w:t>
       </w:r>
       <w:r>
         <w:rPr>
           <w:b/>
         </w:rPr>
-        <w:t>58</w:t>
-      </w:r>
-      <w:r>
-        <w:t>(1): p. 32-40.</w:t>
+        <w:t>275</w:t>
+      </w:r>
+      <w:r>
+        <w:t>(50): p. 38995-39000.</w:t>
       </w:r>
     </w:p>
     <w:p>
@@ -25167,25 +25543,25 @@
       </w:r>
       <w:r>
         <w:tab/>
-        <w:t xml:space="preserve">Larsen, P.R., </w:t>
+        <w:t xml:space="preserve">Previs, S.F., et al., </w:t>
       </w:r>
       <w:r>
         <w:rPr>
           <w:i/>
         </w:rPr>
-        <w:t>Direct immunoassay of triiodothyronine in human serum.</w:t>
-      </w:r>
-      <w:r>
-        <w:t xml:space="preserve"> The Journal of Clinical Investigation, 1972. </w:t>
+        <w:t>Contrasting effects of IRS-1 versus IRS-2 gene disruption on carbohydrate and lipid metabolism in vivo.</w:t>
+      </w:r>
+      <w:r>
+        <w:t xml:space="preserve"> J Biol Chem, 2000. </w:t>
       </w:r>
       <w:r>
         <w:rPr>
           <w:b/>
         </w:rPr>
-        <w:t>51</w:t>
-      </w:r>
-      <w:r>
-        <w:t>(8): p. 1939-1949.</w:t>
+        <w:t>275</w:t>
+      </w:r>
+      <w:r>
+        <w:t>(50): p. 38990-4.</w:t>
       </w:r>
     </w:p>
     <w:p>
@@ -25199,25 +25575,25 @@
       </w:r>
       <w:r>
         <w:tab/>
-        <w:t xml:space="preserve">Nicoloff, J.T., et al., </w:t>
+        <w:t xml:space="preserve">Rother, K.I., et al., </w:t>
       </w:r>
       <w:r>
         <w:rPr>
           <w:i/>
         </w:rPr>
-        <w:t>Simultaneous Measurement of Thyroxine and Triiodothyronine Peripheral Turnover Kinetics in Man.</w:t>
-      </w:r>
-      <w:r>
-        <w:t xml:space="preserve"> The Journal of Clinical Investigation, 1972. </w:t>
+        <w:t>Evidence That IRS-2 Phosphorylation Is Required for Insulin Action in Hepatocytes.</w:t>
+      </w:r>
+      <w:r>
+        <w:t xml:space="preserve"> Journal of Biological Chemistry, 1998. </w:t>
       </w:r>
       <w:r>
         <w:rPr>
           <w:b/>
         </w:rPr>
-        <w:t>51</w:t>
-      </w:r>
-      <w:r>
-        <w:t>(3): p. 473-483.</w:t>
+        <w:t>273</w:t>
+      </w:r>
+      <w:r>
+        <w:t>(28): p. 17491-17497.</w:t>
       </w:r>
     </w:p>
     <w:p>
@@ -25231,25 +25607,25 @@
       </w:r>
       <w:r>
         <w:tab/>
-        <w:t xml:space="preserve">HAYS, M.T., </w:t>
+        <w:t xml:space="preserve">George, S., et al., </w:t>
       </w:r>
       <w:r>
         <w:rPr>
           <w:i/>
         </w:rPr>
-        <w:t>Colonic excretion of iodide in normal human subjects.</w:t>
-      </w:r>
-      <w:r>
-        <w:t xml:space="preserve"> Thyroid, 1993. </w:t>
+        <w:t>A family with severe insulin resistance and diabetes due to a mutation in AKT2.</w:t>
+      </w:r>
+      <w:r>
+        <w:t xml:space="preserve"> Science, 2004. </w:t>
       </w:r>
       <w:r>
         <w:rPr>
           <w:b/>
         </w:rPr>
-        <w:t>3</w:t>
-      </w:r>
-      <w:r>
-        <w:t>(1): p. 31-35.</w:t>
+        <w:t>304</w:t>
+      </w:r>
+      <w:r>
+        <w:t>(5675): p. 1325-1328.</w:t>
       </w:r>
     </w:p>
     <w:p>
@@ -25263,16 +25639,25 @@
       </w:r>
       <w:r>
         <w:tab/>
-        <w:t xml:space="preserve">Hesslink, R.L., et al., </w:t>
+        <w:t xml:space="preserve">Prager, R., P. Wallace, and J.M. Olefsky, </w:t>
       </w:r>
       <w:r>
         <w:rPr>
           <w:i/>
         </w:rPr>
-        <w:t>Human cold air habituation is independent of thyroxine and thyrotropin</w:t>
-      </w:r>
-      <w:r>
-        <w:t>. Vol. 72. 1992. 2134-2139.</w:t>
+        <w:t>Hyperinsulinemia Does Not Compensate for Peripheral Insulin Resistance in Obesity.</w:t>
+      </w:r>
+      <w:r>
+        <w:t xml:space="preserve"> Diabetes, 1987. </w:t>
+      </w:r>
+      <w:r>
+        <w:rPr>
+          <w:b/>
+        </w:rPr>
+        <w:t>36</w:t>
+      </w:r>
+      <w:r>
+        <w:t>(3): p. 327-334.</w:t>
       </w:r>
     </w:p>
     <w:p>
@@ -25286,25 +25671,25 @@
       </w:r>
       <w:r>
         <w:tab/>
-        <w:t xml:space="preserve">Osiba, S., </w:t>
+        <w:t xml:space="preserve">Summers, R.L., et al., </w:t>
       </w:r>
       <w:r>
         <w:rPr>
           <w:i/>
         </w:rPr>
-        <w:t>THE SEASONAL VARIATION OF BASAL METABOLISM AND ACTIVITY OF THYROID GLAND IN MAN.</w:t>
-      </w:r>
-      <w:r>
-        <w:t xml:space="preserve"> The Japanese Journal of Physiology, 1957. </w:t>
+        <w:t>Theoretical analysis of the mechanisms of chronic hyperinsulinemia.</w:t>
+      </w:r>
+      <w:r>
+        <w:t xml:space="preserve"> Computers in Biology and Medicine, 1997. </w:t>
       </w:r>
       <w:r>
         <w:rPr>
           <w:b/>
         </w:rPr>
-        <w:t>7</w:t>
-      </w:r>
-      <w:r>
-        <w:t>: p. 355-365.</w:t>
+        <w:t>27</w:t>
+      </w:r>
+      <w:r>
+        <w:t>(3): p. 249-256.</w:t>
       </w:r>
     </w:p>
     <w:p>
@@ -25318,25 +25703,25 @@
       </w:r>
       <w:r>
         <w:tab/>
-        <w:t xml:space="preserve">Jackson, I.M.D., </w:t>
+        <w:t xml:space="preserve">Edelman, I.S., </w:t>
       </w:r>
       <w:r>
         <w:rPr>
           <w:i/>
         </w:rPr>
-        <w:t>Thyrotropin-Releasing Hormone.</w:t>
-      </w:r>
-      <w:r>
-        <w:t xml:space="preserve"> New England Journal of Medicine, 1982. </w:t>
+        <w:t>Thyroid Thermogenesis.</w:t>
+      </w:r>
+      <w:r>
+        <w:t xml:space="preserve"> New England Journal of Medicine, 1974. </w:t>
       </w:r>
       <w:r>
         <w:rPr>
           <w:b/>
         </w:rPr>
-        <w:t>306</w:t>
-      </w:r>
-      <w:r>
-        <w:t>(3): p. 145-155.</w:t>
+        <w:t>290</w:t>
+      </w:r>
+      <w:r>
+        <w:t>(23): p. 1303-1308.</w:t>
       </w:r>
     </w:p>
     <w:p>
@@ -25350,25 +25735,25 @@
       </w:r>
       <w:r>
         <w:tab/>
-        <w:t xml:space="preserve">Gross, J. and R. Pitt-Rivers, </w:t>
+        <w:t xml:space="preserve">Chopra, I.J., </w:t>
       </w:r>
       <w:r>
         <w:rPr>
           <w:i/>
         </w:rPr>
-        <w:t>3: 5: 3′-Triiodothyronine. 2. Physiological activity.</w:t>
-      </w:r>
-      <w:r>
-        <w:t xml:space="preserve"> Biochemical Journal, 1953. </w:t>
+        <w:t>An assessment of daily production and significance of thyroidal secretion of 3, 3', 5'-triiodothyronine (reverse T3) in man.</w:t>
+      </w:r>
+      <w:r>
+        <w:t xml:space="preserve"> The Journal of Clinical Investigation, 1976. </w:t>
       </w:r>
       <w:r>
         <w:rPr>
           <w:b/>
         </w:rPr>
-        <w:t>53</w:t>
-      </w:r>
-      <w:r>
-        <w:t>(4): p. 652.</w:t>
+        <w:t>58</w:t>
+      </w:r>
+      <w:r>
+        <w:t>(1): p. 32-40.</w:t>
       </w:r>
     </w:p>
     <w:p>
@@ -25382,25 +25767,25 @@
       </w:r>
       <w:r>
         <w:tab/>
-        <w:t xml:space="preserve">SURKS, M.I. and J.H. OPPENHEIMER, </w:t>
+        <w:t xml:space="preserve">Larsen, P.R., </w:t>
       </w:r>
       <w:r>
         <w:rPr>
           <w:i/>
         </w:rPr>
-        <w:t>Incomplete Suppression of Thyrotropin Secretion after Single Injection of Large L-Triiodothyronine Doses into Hypothyroid Rats.</w:t>
-      </w:r>
-      <w:r>
-        <w:t xml:space="preserve"> Endocrinology, 1976. </w:t>
+        <w:t>Direct immunoassay of triiodothyronine in human serum.</w:t>
+      </w:r>
+      <w:r>
+        <w:t xml:space="preserve"> The Journal of Clinical Investigation, 1972. </w:t>
       </w:r>
       <w:r>
         <w:rPr>
           <w:b/>
         </w:rPr>
-        <w:t>99</w:t>
-      </w:r>
-      <w:r>
-        <w:t>(6): p. 1432-1441.</w:t>
+        <w:t>51</w:t>
+      </w:r>
+      <w:r>
+        <w:t>(8): p. 1939-1949.</w:t>
       </w:r>
     </w:p>
     <w:p>
@@ -25414,25 +25799,25 @@
       </w:r>
       <w:r>
         <w:tab/>
-        <w:t xml:space="preserve">SURKS, M.I. and B.M. LIFSCHITZ, </w:t>
+        <w:t xml:space="preserve">Nicoloff, J.T., et al., </w:t>
       </w:r>
       <w:r>
         <w:rPr>
           <w:i/>
         </w:rPr>
-        <w:t>Biphasic Thyrotropin Suppression in Euthyroid and Hypothyroid Rats.</w:t>
-      </w:r>
-      <w:r>
-        <w:t xml:space="preserve"> Endocrinology, 1977. </w:t>
+        <w:t>Simultaneous Measurement of Thyroxine and Triiodothyronine Peripheral Turnover Kinetics in Man.</w:t>
+      </w:r>
+      <w:r>
+        <w:t xml:space="preserve"> The Journal of Clinical Investigation, 1972. </w:t>
       </w:r>
       <w:r>
         <w:rPr>
           <w:b/>
         </w:rPr>
-        <w:t>101</w:t>
-      </w:r>
-      <w:r>
-        <w:t>(3): p. 769-775.</w:t>
+        <w:t>51</w:t>
+      </w:r>
+      <w:r>
+        <w:t>(3): p. 473-483.</w:t>
       </w:r>
     </w:p>
     <w:p>
@@ -25446,25 +25831,25 @@
       </w:r>
       <w:r>
         <w:tab/>
-        <w:t xml:space="preserve">Ridgway, E.C., B.D. Weintraub, and F. Maloof, </w:t>
+        <w:t xml:space="preserve">HAYS, M.T., </w:t>
       </w:r>
       <w:r>
         <w:rPr>
           <w:i/>
         </w:rPr>
-        <w:t>Metabolic Clearance and Production Rates of Human Thyrotropin.</w:t>
-      </w:r>
-      <w:r>
-        <w:t xml:space="preserve"> The Journal of Clinical Investigation, 1974. </w:t>
+        <w:t>Colonic excretion of iodide in normal human subjects.</w:t>
+      </w:r>
+      <w:r>
+        <w:t xml:space="preserve"> Thyroid, 1993. </w:t>
       </w:r>
       <w:r>
         <w:rPr>
           <w:b/>
         </w:rPr>
-        <w:t>53</w:t>
-      </w:r>
-      <w:r>
-        <w:t>(3): p. 895-903.</w:t>
+        <w:t>3</w:t>
+      </w:r>
+      <w:r>
+        <w:t>(1): p. 31-35.</w:t>
       </w:r>
     </w:p>
     <w:p>
@@ -25478,25 +25863,16 @@
       </w:r>
       <w:r>
         <w:tab/>
-        <w:t xml:space="preserve">Arthurs, G. and M. Sudhakar, </w:t>
+        <w:t xml:space="preserve">Hesslink, R.L., et al., </w:t>
       </w:r>
       <w:r>
         <w:rPr>
           <w:i/>
         </w:rPr>
-        <w:t>Carbon dioxide transport.</w:t>
-      </w:r>
-      <w:r>
-        <w:t xml:space="preserve"> Continuing Education in Anaesthesia, Critical Care &amp; Pain, 2005. </w:t>
-      </w:r>
-      <w:r>
-        <w:rPr>
-          <w:b/>
-        </w:rPr>
-        <w:t>5</w:t>
-      </w:r>
-      <w:r>
-        <w:t>(6): p. 207-210.</w:t>
+        <w:t>Human cold air habituation is independent of thyroxine and thyrotropin</w:t>
+      </w:r>
+      <w:r>
+        <w:t>. Vol. 72. 1992. 2134-2139.</w:t>
       </w:r>
     </w:p>
     <w:p>
@@ -25510,25 +25886,25 @@
       </w:r>
       <w:r>
         <w:tab/>
-        <w:t xml:space="preserve">Carlson, L., L. Ekelund, and S. Fröberg, </w:t>
+        <w:t xml:space="preserve">Osiba, S., </w:t>
       </w:r>
       <w:r>
         <w:rPr>
           <w:i/>
         </w:rPr>
-        <w:t>Concentration of triglycerides, phospholipids and glycogen in skeletal muscle and of free fatty acids and beta-hydroxybutyric acid in blood in man in response to exercise.</w:t>
-      </w:r>
-      <w:r>
-        <w:t xml:space="preserve"> European journal of clinical investigation, 1971. </w:t>
+        <w:t>THE SEASONAL VARIATION OF BASAL METABOLISM AND ACTIVITY OF THYROID GLAND IN MAN.</w:t>
+      </w:r>
+      <w:r>
+        <w:t xml:space="preserve"> The Japanese Journal of Physiology, 1957. </w:t>
       </w:r>
       <w:r>
         <w:rPr>
           <w:b/>
         </w:rPr>
-        <w:t>1</w:t>
-      </w:r>
-      <w:r>
-        <w:t>(4): p. 248-254.</w:t>
+        <w:t>7</w:t>
+      </w:r>
+      <w:r>
+        <w:t>: p. 355-365.</w:t>
       </w:r>
     </w:p>
     <w:p>
@@ -25542,25 +25918,25 @@
       </w:r>
       <w:r>
         <w:tab/>
-        <w:t xml:space="preserve">Wahren, J., </w:t>
+        <w:t xml:space="preserve">Jackson, I.M.D., </w:t>
       </w:r>
       <w:r>
         <w:rPr>
           <w:i/>
         </w:rPr>
-        <w:t>Human forearm muscle metabolism during exercise. IV. Glucose uptake at different work intensities.</w:t>
-      </w:r>
-      <w:r>
-        <w:t xml:space="preserve"> Scandinavian Journal of Clinical and Laboratory Investigation, 1970. </w:t>
+        <w:t>Thyrotropin-Releasing Hormone.</w:t>
+      </w:r>
+      <w:r>
+        <w:t xml:space="preserve"> New England Journal of Medicine, 1982. </w:t>
       </w:r>
       <w:r>
         <w:rPr>
           <w:b/>
         </w:rPr>
-        <w:t>25</w:t>
-      </w:r>
-      <w:r>
-        <w:t>(2): p. 129-135.</w:t>
+        <w:t>306</w:t>
+      </w:r>
+      <w:r>
+        <w:t>(3): p. 145-155.</w:t>
       </w:r>
     </w:p>
     <w:p>
@@ -25574,25 +25950,25 @@
       </w:r>
       <w:r>
         <w:tab/>
-        <w:t xml:space="preserve">Siesjö, B.K. and L. Nilsson, </w:t>
+        <w:t xml:space="preserve">Gross, J. and R. Pitt-Rivers, </w:t>
       </w:r>
       <w:r>
         <w:rPr>
           <w:i/>
         </w:rPr>
-        <w:t>The Influence of Arterial Hypoxemia upon Labile Phosphates and upon Extracellular and Intracellular Lactate and Pyruvate Concentrations in the Rat Brain.</w:t>
-      </w:r>
-      <w:r>
-        <w:t xml:space="preserve"> Scandinavian Journal of Clinical &amp; Laboratory Investigation, 1971. </w:t>
+        <w:t>3: 5: 3′-Triiodothyronine. 2. Physiological activity.</w:t>
+      </w:r>
+      <w:r>
+        <w:t xml:space="preserve"> Biochemical Journal, 1953. </w:t>
       </w:r>
       <w:r>
         <w:rPr>
           <w:b/>
         </w:rPr>
-        <w:t>27</w:t>
-      </w:r>
-      <w:r>
-        <w:t>(1): p. 83-96.</w:t>
+        <w:t>53</w:t>
+      </w:r>
+      <w:r>
+        <w:t>(4): p. 652.</w:t>
       </w:r>
     </w:p>
     <w:p>
@@ -25606,25 +25982,25 @@
       </w:r>
       <w:r>
         <w:tab/>
-        <w:t xml:space="preserve">Bachelard, H.S., et al., </w:t>
+        <w:t xml:space="preserve">SURKS, M.I. and J.H. OPPENHEIMER, </w:t>
       </w:r>
       <w:r>
         <w:rPr>
           <w:i/>
         </w:rPr>
-        <w:t>MECHANISMS ACTIVATING GLYCOLYSIS IN THE BRAIN IN ARTERIAL HYPOXIA.</w:t>
-      </w:r>
-      <w:r>
-        <w:t xml:space="preserve"> Journal of Neurochemistry, 1974. </w:t>
+        <w:t>Incomplete Suppression of Thyrotropin Secretion after Single Injection of Large L-Triiodothyronine Doses into Hypothyroid Rats.</w:t>
+      </w:r>
+      <w:r>
+        <w:t xml:space="preserve"> Endocrinology, 1976. </w:t>
       </w:r>
       <w:r>
         <w:rPr>
           <w:b/>
         </w:rPr>
-        <w:t>22</w:t>
-      </w:r>
-      <w:r>
-        <w:t>(3): p. 395-401.</w:t>
+        <w:t>99</w:t>
+      </w:r>
+      <w:r>
+        <w:t>(6): p. 1432-1441.</w:t>
       </w:r>
     </w:p>
     <w:p>
@@ -25638,26 +26014,250 @@
       </w:r>
       <w:r>
         <w:tab/>
-        <w:t xml:space="preserve">Hannaford, M.C., et al., </w:t>
+        <w:t xml:space="preserve">SURKS, M.I. and B.M. LIFSCHITZ, </w:t>
       </w:r>
       <w:r>
         <w:rPr>
           <w:i/>
         </w:rPr>
-        <w:t>Protein wasting due to acidosis of prolonged fasting</w:t>
-      </w:r>
-      <w:r>
-        <w:t>. Vol. 243. 1982. E251-E256.</w:t>
+        <w:t>Biphasic Thyrotropin Suppression in Euthyroid and Hypothyroid Rats.</w:t>
+      </w:r>
+      <w:r>
+        <w:t xml:space="preserve"> Endocrinology, 1977. </w:t>
+      </w:r>
+      <w:r>
+        <w:rPr>
+          <w:b/>
+        </w:rPr>
+        <w:t>101</w:t>
+      </w:r>
+      <w:r>
+        <w:t>(3): p. 769-775.</w:t>
       </w:r>
     </w:p>
     <w:p>
       <w:pPr>
         <w:pStyle w:val="EndNoteBibliography"/>
+        <w:spacing w:after="0"/>
         <w:ind w:left="720" w:hanging="720"/>
       </w:pPr>
       <w:r>
+        <w:t>88.</w:t>
+      </w:r>
+      <w:r>
+        <w:tab/>
+        <w:t xml:space="preserve">Ridgway, E.C., B.D. Weintraub, and F. Maloof, </w:t>
+      </w:r>
+      <w:r>
+        <w:rPr>
+          <w:i/>
+        </w:rPr>
+        <w:t>Metabolic Clearance and Production Rates of Human Thyrotropin.</w:t>
+      </w:r>
+      <w:r>
+        <w:t xml:space="preserve"> The Journal of Clinical Investigation, 1974. </w:t>
+      </w:r>
+      <w:r>
+        <w:rPr>
+          <w:b/>
+        </w:rPr>
+        <w:t>53</w:t>
+      </w:r>
+      <w:r>
+        <w:t>(3): p. 895-903.</w:t>
+      </w:r>
+    </w:p>
+    <w:p>
+      <w:pPr>
+        <w:pStyle w:val="EndNoteBibliography"/>
+        <w:spacing w:after="0"/>
+        <w:ind w:left="720" w:hanging="720"/>
+      </w:pPr>
+      <w:r>
+        <w:t>89.</w:t>
+      </w:r>
+      <w:r>
+        <w:tab/>
+        <w:t xml:space="preserve">Arthurs, G. and M. Sudhakar, </w:t>
+      </w:r>
+      <w:r>
+        <w:rPr>
+          <w:i/>
+        </w:rPr>
+        <w:t>Carbon dioxide transport.</w:t>
+      </w:r>
+      <w:r>
+        <w:t xml:space="preserve"> Continuing Education in Anaesthesia, Critical Care &amp; Pain, 2005. </w:t>
+      </w:r>
+      <w:r>
+        <w:rPr>
+          <w:b/>
+        </w:rPr>
+        <w:t>5</w:t>
+      </w:r>
+      <w:r>
+        <w:t>(6): p. 207-210.</w:t>
+      </w:r>
+    </w:p>
+    <w:p>
+      <w:pPr>
+        <w:pStyle w:val="EndNoteBibliography"/>
+        <w:spacing w:after="0"/>
+        <w:ind w:left="720" w:hanging="720"/>
+      </w:pPr>
+      <w:r>
         <w:lastRenderedPageBreak/>
-        <w:t>88.</w:t>
+        <w:t>90.</w:t>
+      </w:r>
+      <w:r>
+        <w:tab/>
+        <w:t xml:space="preserve">Carlson, L., L. Ekelund, and S. Fröberg, </w:t>
+      </w:r>
+      <w:r>
+        <w:rPr>
+          <w:i/>
+        </w:rPr>
+        <w:t>Concentration of triglycerides, phospholipids and glycogen in skeletal muscle and of free fatty acids and beta-hydroxybutyric acid in blood in man in response to exercise.</w:t>
+      </w:r>
+      <w:r>
+        <w:t xml:space="preserve"> European journal of clinical investigation, 1971. </w:t>
+      </w:r>
+      <w:r>
+        <w:rPr>
+          <w:b/>
+        </w:rPr>
+        <w:t>1</w:t>
+      </w:r>
+      <w:r>
+        <w:t>(4): p. 248-254.</w:t>
+      </w:r>
+    </w:p>
+    <w:p>
+      <w:pPr>
+        <w:pStyle w:val="EndNoteBibliography"/>
+        <w:spacing w:after="0"/>
+        <w:ind w:left="720" w:hanging="720"/>
+      </w:pPr>
+      <w:r>
+        <w:t>91.</w:t>
+      </w:r>
+      <w:r>
+        <w:tab/>
+        <w:t xml:space="preserve">Wahren, J., </w:t>
+      </w:r>
+      <w:r>
+        <w:rPr>
+          <w:i/>
+        </w:rPr>
+        <w:t>Human forearm muscle metabolism during exercise. IV. Glucose uptake at different work intensities.</w:t>
+      </w:r>
+      <w:r>
+        <w:t xml:space="preserve"> Scandinavian Journal of Clinical and Laboratory Investigation, 1970. </w:t>
+      </w:r>
+      <w:r>
+        <w:rPr>
+          <w:b/>
+        </w:rPr>
+        <w:t>25</w:t>
+      </w:r>
+      <w:r>
+        <w:t>(2): p. 129-135.</w:t>
+      </w:r>
+    </w:p>
+    <w:p>
+      <w:pPr>
+        <w:pStyle w:val="EndNoteBibliography"/>
+        <w:spacing w:after="0"/>
+        <w:ind w:left="720" w:hanging="720"/>
+      </w:pPr>
+      <w:r>
+        <w:t>92.</w:t>
+      </w:r>
+      <w:r>
+        <w:tab/>
+        <w:t xml:space="preserve">Siesjö, B.K. and L. Nilsson, </w:t>
+      </w:r>
+      <w:r>
+        <w:rPr>
+          <w:i/>
+        </w:rPr>
+        <w:t>The Influence of Arterial Hypoxemia upon Labile Phosphates and upon Extracellular and Intracellular Lactate and Pyruvate Concentrations in the Rat Brain.</w:t>
+      </w:r>
+      <w:r>
+        <w:t xml:space="preserve"> Scandinavian Journal of Clinical &amp; Laboratory Investigation, 1971. </w:t>
+      </w:r>
+      <w:r>
+        <w:rPr>
+          <w:b/>
+        </w:rPr>
+        <w:t>27</w:t>
+      </w:r>
+      <w:r>
+        <w:t>(1): p. 83-96.</w:t>
+      </w:r>
+    </w:p>
+    <w:p>
+      <w:pPr>
+        <w:pStyle w:val="EndNoteBibliography"/>
+        <w:spacing w:after="0"/>
+        <w:ind w:left="720" w:hanging="720"/>
+      </w:pPr>
+      <w:r>
+        <w:t>93.</w:t>
+      </w:r>
+      <w:r>
+        <w:tab/>
+        <w:t xml:space="preserve">Bachelard, H.S., et al., </w:t>
+      </w:r>
+      <w:r>
+        <w:rPr>
+          <w:i/>
+        </w:rPr>
+        <w:t>MECHANISMS ACTIVATING GLYCOLYSIS IN THE BRAIN IN ARTERIAL HYPOXIA.</w:t>
+      </w:r>
+      <w:r>
+        <w:t xml:space="preserve"> Journal of Neurochemistry, 1974. </w:t>
+      </w:r>
+      <w:r>
+        <w:rPr>
+          <w:b/>
+        </w:rPr>
+        <w:t>22</w:t>
+      </w:r>
+      <w:r>
+        <w:t>(3): p. 395-401.</w:t>
+      </w:r>
+    </w:p>
+    <w:p>
+      <w:pPr>
+        <w:pStyle w:val="EndNoteBibliography"/>
+        <w:spacing w:after="0"/>
+        <w:ind w:left="720" w:hanging="720"/>
+      </w:pPr>
+      <w:r>
+        <w:t>94.</w:t>
+      </w:r>
+      <w:r>
+        <w:tab/>
+        <w:t xml:space="preserve">Hannaford, M.C., et al., </w:t>
+      </w:r>
+      <w:r>
+        <w:rPr>
+          <w:i/>
+        </w:rPr>
+        <w:t>Protein wasting due to acidosis of prolonged fasting</w:t>
+      </w:r>
+      <w:r>
+        <w:t>. Vol. 243. 1982. E251-E256.</w:t>
+      </w:r>
+    </w:p>
+    <w:p>
+      <w:pPr>
+        <w:pStyle w:val="EndNoteBibliography"/>
+        <w:ind w:left="720" w:hanging="720"/>
+      </w:pPr>
+      <w:r>
+        <w:t>95.</w:t>
       </w:r>
       <w:r>
         <w:tab/>
@@ -25762,7 +26362,7 @@
           <w:rPr>
             <w:noProof/>
           </w:rPr>
-          <w:t>20</w:t>
+          <w:t>10</w:t>
         </w:r>
         <w:r>
           <w:rPr>

</xml_diff>

<commit_message>
chemical stream, clearance, degradation and pump
</commit_message>
<xml_diff>
--- a/thesis.docx
+++ b/thesis.docx
@@ -13377,10 +13377,10 @@
                     <w:rFonts w:ascii="Times New Roman" w:hAnsi="Times New Roman" w:cs="Times New Roman"/>
                   </w:rPr>
                   <w:object w:dxaOrig="1224" w:dyaOrig="1152">
-                    <v:shape id="_x0000_i1025" type="#_x0000_t75" style="width:58pt;height:55.35pt" o:ole="">
+                    <v:shape id="_x0000_i1025" type="#_x0000_t75" style="width:58pt;height:55.5pt" o:ole="">
                       <v:imagedata r:id="rId15" o:title=""/>
                     </v:shape>
-                    <o:OLEObject Type="Embed" ProgID="PBrush" ShapeID="_x0000_i1025" DrawAspect="Content" ObjectID="_1480800685" r:id="rId16"/>
+                    <o:OLEObject Type="Embed" ProgID="PBrush" ShapeID="_x0000_i1025" DrawAspect="Content" ObjectID="_1480862801" r:id="rId16"/>
                   </w:object>
                 </w:r>
               </w:p>
@@ -13692,10 +13692,10 @@
                     <w:rFonts w:ascii="Times New Roman" w:hAnsi="Times New Roman" w:cs="Times New Roman"/>
                   </w:rPr>
                   <w:object w:dxaOrig="1260" w:dyaOrig="1020">
-                    <v:shape id="_x0000_i1026" type="#_x0000_t75" style="width:49.35pt;height:40pt" o:ole="">
+                    <v:shape id="_x0000_i1026" type="#_x0000_t75" style="width:49.5pt;height:40pt" o:ole="">
                       <v:imagedata r:id="rId19" o:title=""/>
                     </v:shape>
-                    <o:OLEObject Type="Embed" ProgID="PBrush" ShapeID="_x0000_i1026" DrawAspect="Content" ObjectID="_1480800686" r:id="rId20"/>
+                    <o:OLEObject Type="Embed" ProgID="PBrush" ShapeID="_x0000_i1026" DrawAspect="Content" ObjectID="_1480862802" r:id="rId20"/>
                   </w:object>
                 </w:r>
               </w:p>
@@ -13748,10 +13748,10 @@
                     <w:rFonts w:ascii="Times New Roman" w:hAnsi="Times New Roman" w:cs="Times New Roman"/>
                   </w:rPr>
                   <w:object w:dxaOrig="1260" w:dyaOrig="1200">
-                    <v:shape id="_x0000_i1027" type="#_x0000_t75" style="width:63.35pt;height:60pt" o:ole="">
+                    <v:shape id="_x0000_i1027" type="#_x0000_t75" style="width:63.5pt;height:60pt" o:ole="">
                       <v:imagedata r:id="rId21" o:title=""/>
                     </v:shape>
-                    <o:OLEObject Type="Embed" ProgID="PBrush" ShapeID="_x0000_i1027" DrawAspect="Content" ObjectID="_1480800687" r:id="rId22"/>
+                    <o:OLEObject Type="Embed" ProgID="PBrush" ShapeID="_x0000_i1027" DrawAspect="Content" ObjectID="_1480862803" r:id="rId22"/>
                   </w:object>
                 </w:r>
                 <w:r>
@@ -14139,10 +14139,10 @@
                     <w:rFonts w:ascii="Times New Roman" w:hAnsi="Times New Roman" w:cs="Times New Roman"/>
                   </w:rPr>
                   <w:object w:dxaOrig="1212" w:dyaOrig="1164">
-                    <v:shape id="_x0000_i1028" type="#_x0000_t75" style="width:60.65pt;height:58pt" o:ole="">
+                    <v:shape id="_x0000_i1028" type="#_x0000_t75" style="width:60.5pt;height:58pt" o:ole="">
                       <v:imagedata r:id="rId26" o:title=""/>
                     </v:shape>
-                    <o:OLEObject Type="Embed" ProgID="PBrush" ShapeID="_x0000_i1028" DrawAspect="Content" ObjectID="_1480800688" r:id="rId27"/>
+                    <o:OLEObject Type="Embed" ProgID="PBrush" ShapeID="_x0000_i1028" DrawAspect="Content" ObjectID="_1480862804" r:id="rId27"/>
                   </w:object>
                 </w:r>
                 <w:r>
@@ -14465,10 +14465,10 @@
                     <w:rFonts w:ascii="Times New Roman" w:hAnsi="Times New Roman" w:cs="Times New Roman"/>
                   </w:rPr>
                   <w:object w:dxaOrig="1224" w:dyaOrig="1164">
-                    <v:shape id="_x0000_i1029" type="#_x0000_t75" style="width:61.35pt;height:58pt" o:ole="">
+                    <v:shape id="_x0000_i1029" type="#_x0000_t75" style="width:61.5pt;height:58pt" o:ole="">
                       <v:imagedata r:id="rId30" o:title=""/>
                     </v:shape>
-                    <o:OLEObject Type="Embed" ProgID="PBrush" ShapeID="_x0000_i1029" DrawAspect="Content" ObjectID="_1480800689" r:id="rId31"/>
+                    <o:OLEObject Type="Embed" ProgID="PBrush" ShapeID="_x0000_i1029" DrawAspect="Content" ObjectID="_1480862805" r:id="rId31"/>
                   </w:object>
                 </w:r>
                 <w:proofErr w:type="spellStart"/>
@@ -14554,10 +14554,10 @@
                     <w:rFonts w:ascii="Times New Roman" w:hAnsi="Times New Roman" w:cs="Times New Roman"/>
                   </w:rPr>
                   <w:object w:dxaOrig="1104" w:dyaOrig="1284">
-                    <v:shape id="_x0000_i1030" type="#_x0000_t75" style="width:55.35pt;height:64pt" o:ole="">
+                    <v:shape id="_x0000_i1030" type="#_x0000_t75" style="width:55.5pt;height:64pt" o:ole="">
                       <v:imagedata r:id="rId32" o:title=""/>
                     </v:shape>
-                    <o:OLEObject Type="Embed" ProgID="PBrush" ShapeID="_x0000_i1030" DrawAspect="Content" ObjectID="_1480800690" r:id="rId33"/>
+                    <o:OLEObject Type="Embed" ProgID="PBrush" ShapeID="_x0000_i1030" DrawAspect="Content" ObjectID="_1480862806" r:id="rId33"/>
                   </w:object>
                 </w:r>
               </w:p>
@@ -15024,10 +15024,10 @@
                     <w:rFonts w:ascii="Times New Roman" w:hAnsi="Times New Roman" w:cs="Times New Roman"/>
                   </w:rPr>
                   <w:object w:dxaOrig="1248" w:dyaOrig="396" w14:anchorId="0CBCD078">
-                    <v:shape id="_x0000_i1031" type="#_x0000_t75" style="width:49.35pt;height:15.35pt" o:ole="">
+                    <v:shape id="_x0000_i1031" type="#_x0000_t75" style="width:49.5pt;height:15.5pt" o:ole="">
                       <v:imagedata r:id="rId37" o:title=""/>
                     </v:shape>
-                    <o:OLEObject Type="Embed" ProgID="PBrush" ShapeID="_x0000_i1031" DrawAspect="Content" ObjectID="_1480800691" r:id="rId38"/>
+                    <o:OLEObject Type="Embed" ProgID="PBrush" ShapeID="_x0000_i1031" DrawAspect="Content" ObjectID="_1480862807" r:id="rId38"/>
                   </w:object>
                 </w:r>
               </w:p>
@@ -15080,7 +15080,7 @@
                     <v:shape id="_x0000_i1032" type="#_x0000_t75" style="width:58pt;height:38pt" o:ole="">
                       <v:imagedata r:id="rId39" o:title=""/>
                     </v:shape>
-                    <o:OLEObject Type="Embed" ProgID="PBrush" ShapeID="_x0000_i1032" DrawAspect="Content" ObjectID="_1480800692" r:id="rId40"/>
+                    <o:OLEObject Type="Embed" ProgID="PBrush" ShapeID="_x0000_i1032" DrawAspect="Content" ObjectID="_1480862808" r:id="rId40"/>
                   </w:object>
                 </w:r>
               </w:p>
@@ -15645,6 +15645,8 @@
             </w:rPr>
           </w:pPr>
           <w:bookmarkStart w:id="19" w:name="_Toc406969501"/>
+          <w:bookmarkStart w:id="20" w:name="_Blocks"/>
+          <w:bookmarkEnd w:id="20"/>
           <w:r>
             <w:rPr>
               <w:rFonts w:ascii="Times New Roman" w:hAnsi="Times New Roman" w:cs="Times New Roman"/>
@@ -16040,7 +16042,7 @@
                     <w:rFonts w:ascii="Times New Roman" w:hAnsi="Times New Roman" w:cs="Times New Roman"/>
                   </w:rPr>
                 </w:pPr>
-                <w:bookmarkStart w:id="20" w:name="_Ref406933012"/>
+                <w:bookmarkStart w:id="21" w:name="_Ref406933012"/>
                 <w:r>
                   <w:t xml:space="preserve">Equation </w:t>
                 </w:r>
@@ -16062,7 +16064,7 @@
                 <w:r>
                   <w:fldChar w:fldCharType="end"/>
                 </w:r>
-                <w:bookmarkEnd w:id="20"/>
+                <w:bookmarkEnd w:id="21"/>
               </w:p>
             </w:tc>
           </w:tr>
@@ -16214,14 +16216,14 @@
               <w:rFonts w:ascii="Times New Roman" w:hAnsi="Times New Roman" w:cs="Times New Roman"/>
             </w:rPr>
           </w:pPr>
-          <w:bookmarkStart w:id="21" w:name="_Toc406969502"/>
+          <w:bookmarkStart w:id="22" w:name="_Toc406969502"/>
           <w:r>
             <w:rPr>
               <w:rFonts w:ascii="Times New Roman" w:hAnsi="Times New Roman" w:cs="Times New Roman"/>
             </w:rPr>
             <w:t>Chemical domain</w:t>
           </w:r>
-          <w:bookmarkEnd w:id="21"/>
+          <w:bookmarkEnd w:id="22"/>
         </w:p>
         <w:p>
           <w:pPr>
@@ -16452,7 +16454,7 @@
                     <w:rFonts w:ascii="Times New Roman" w:hAnsi="Times New Roman" w:cs="Times New Roman"/>
                   </w:rPr>
                 </w:pPr>
-                <w:bookmarkStart w:id="22" w:name="_Ref406934884"/>
+                <w:bookmarkStart w:id="23" w:name="_Ref406934884"/>
                 <w:r>
                   <w:t xml:space="preserve">Equation </w:t>
                 </w:r>
@@ -16474,7 +16476,7 @@
                 <w:r>
                   <w:fldChar w:fldCharType="end"/>
                 </w:r>
-                <w:bookmarkEnd w:id="22"/>
+                <w:bookmarkEnd w:id="23"/>
               </w:p>
             </w:tc>
           </w:tr>
@@ -16541,7 +16543,7 @@
                   <w:pStyle w:val="Titulek"/>
                   <w:jc w:val="center"/>
                 </w:pPr>
-                <w:bookmarkStart w:id="23" w:name="_Ref406934893"/>
+                <w:bookmarkStart w:id="24" w:name="_Ref406934893"/>
                 <w:r>
                   <w:t xml:space="preserve">Equation </w:t>
                 </w:r>
@@ -16563,7 +16565,7 @@
                 <w:r>
                   <w:fldChar w:fldCharType="end"/>
                 </w:r>
-                <w:bookmarkEnd w:id="23"/>
+                <w:bookmarkEnd w:id="24"/>
               </w:p>
             </w:tc>
           </w:tr>
@@ -16578,7 +16580,31 @@
             <w:rPr>
               <w:rFonts w:ascii="Times New Roman" w:hAnsi="Times New Roman" w:cs="Times New Roman"/>
             </w:rPr>
-            <w:t xml:space="preserve">This main block for chemical domain is called </w:t>
+            <w:t xml:space="preserve">This </w:t>
+          </w:r>
+          <w:r>
+            <w:rPr>
+              <w:rFonts w:ascii="Times New Roman" w:hAnsi="Times New Roman" w:cs="Times New Roman"/>
+            </w:rPr>
+            <w:t xml:space="preserve">is the </w:t>
+          </w:r>
+          <w:r>
+            <w:rPr>
+              <w:rFonts w:ascii="Times New Roman" w:hAnsi="Times New Roman" w:cs="Times New Roman"/>
+            </w:rPr>
+            <w:t>ma</w:t>
+          </w:r>
+          <w:r>
+            <w:rPr>
+              <w:rFonts w:ascii="Times New Roman" w:hAnsi="Times New Roman" w:cs="Times New Roman"/>
+            </w:rPr>
+            <w:t xml:space="preserve">in block for chemical domain, </w:t>
+          </w:r>
+          <w:r>
+            <w:rPr>
+              <w:rFonts w:ascii="Times New Roman" w:hAnsi="Times New Roman" w:cs="Times New Roman"/>
+            </w:rPr>
+            <w:t xml:space="preserve">called </w:t>
           </w:r>
           <w:r>
             <w:rPr>
@@ -16597,14 +16623,50 @@
             <w:rPr>
               <w:rFonts w:ascii="Times New Roman" w:hAnsi="Times New Roman" w:cs="Times New Roman"/>
             </w:rPr>
-            <w:t xml:space="preserve">. For example we can have many instances of this </w:t>
+            <w:t xml:space="preserve">. For example we can have many </w:t>
           </w:r>
           <w:r>
             <w:rPr>
               <w:rFonts w:ascii="Times New Roman" w:hAnsi="Times New Roman" w:cs="Times New Roman"/>
             </w:rPr>
             <w:lastRenderedPageBreak/>
-            <w:t>component in our model for different types of chemical substances in one place as in one test-tube and we can connect this instances with chemical reactions. Or we can have the same substances separated by any type of membrane as is typical in the body. Or we can do any combination of these substance-space divisions. There aren’t even any restrictions for type of substance, it can be electron, proton, atom, group of atoms, electrolytes, group of electrolytes, structural form of molecule, molecule, family of molecules, molecular complexes…</w:t>
+            <w:t xml:space="preserve">instances of this component in our model for different types of chemical substances in one place as in one </w:t>
+          </w:r>
+          <w:r>
+            <w:rPr>
+              <w:rFonts w:ascii="Times New Roman" w:hAnsi="Times New Roman" w:cs="Times New Roman"/>
+            </w:rPr>
+            <w:t xml:space="preserve">chemical </w:t>
+          </w:r>
+          <w:r>
+            <w:rPr>
+              <w:rFonts w:ascii="Times New Roman" w:hAnsi="Times New Roman" w:cs="Times New Roman"/>
+            </w:rPr>
+            <w:t xml:space="preserve">test-tube </w:t>
+          </w:r>
+          <w:r>
+            <w:rPr>
+              <w:rFonts w:ascii="Times New Roman" w:hAnsi="Times New Roman" w:cs="Times New Roman"/>
+            </w:rPr>
+            <w:t xml:space="preserve">experiment </w:t>
+          </w:r>
+          <w:r>
+            <w:rPr>
+              <w:rFonts w:ascii="Times New Roman" w:hAnsi="Times New Roman" w:cs="Times New Roman"/>
+            </w:rPr>
+            <w:t>and we can connect this instances with chemical reactions. Or we can have the same substances separated by any type of membrane</w:t>
+          </w:r>
+          <w:r>
+            <w:rPr>
+              <w:rFonts w:ascii="Times New Roman" w:hAnsi="Times New Roman" w:cs="Times New Roman"/>
+            </w:rPr>
+            <w:t>s</w:t>
+          </w:r>
+          <w:r>
+            <w:rPr>
+              <w:rFonts w:ascii="Times New Roman" w:hAnsi="Times New Roman" w:cs="Times New Roman"/>
+            </w:rPr>
+            <w:t xml:space="preserve"> as is typical in the body. Or we can do any combination of these substance-space divisions. There aren’t even any restrictions for type of substance, it can be electron, proton, atom, group of atoms, electrolytes, group of electrolytes, structural form of molecule, molecule, family of molecules, molecular complexes…</w:t>
           </w:r>
         </w:p>
         <w:p>
@@ -16979,19 +17041,7 @@
                       <w:rPr>
                         <w:rFonts w:ascii="Cambria Math" w:hAnsi="Cambria Math" w:cs="Times New Roman"/>
                       </w:rPr>
-                      <m:t>=-dH∙</m:t>
-                    </m:r>
-                    <m:r>
-                      <w:rPr>
-                        <w:rFonts w:ascii="Cambria Math" w:hAnsi="Cambria Math" w:cs="Times New Roman"/>
-                      </w:rPr>
-                      <m:t>molarChange</m:t>
-                    </m:r>
-                    <m:r>
-                      <w:rPr>
-                        <w:rFonts w:ascii="Cambria Math" w:hAnsi="Cambria Math" w:cs="Times New Roman"/>
-                      </w:rPr>
-                      <m:t>(t)</m:t>
+                      <m:t>=-dH∙molarChange(t)</m:t>
                     </m:r>
                   </m:oMath>
                 </m:oMathPara>
@@ -17007,7 +17057,7 @@
                   <w:pStyle w:val="Titulek"/>
                   <w:jc w:val="center"/>
                 </w:pPr>
-                <w:bookmarkStart w:id="24" w:name="_Ref407015537"/>
+                <w:bookmarkStart w:id="25" w:name="_Ref407015537"/>
                 <w:r>
                   <w:t xml:space="preserve">Equation </w:t>
                 </w:r>
@@ -17029,7 +17079,7 @@
                 <w:r>
                   <w:fldChar w:fldCharType="end"/>
                 </w:r>
-                <w:bookmarkEnd w:id="24"/>
+                <w:bookmarkEnd w:id="25"/>
               </w:p>
             </w:tc>
           </w:tr>
@@ -17279,7 +17329,7 @@
                   <w:pStyle w:val="Titulek"/>
                   <w:jc w:val="center"/>
                 </w:pPr>
-                <w:bookmarkStart w:id="25" w:name="_Ref407015552"/>
+                <w:bookmarkStart w:id="26" w:name="_Ref407015552"/>
                 <w:r>
                   <w:t xml:space="preserve">Equation </w:t>
                 </w:r>
@@ -17301,7 +17351,7 @@
                 <w:r>
                   <w:fldChar w:fldCharType="end"/>
                 </w:r>
-                <w:bookmarkEnd w:id="25"/>
+                <w:bookmarkEnd w:id="26"/>
               </w:p>
             </w:tc>
           </w:tr>
@@ -18038,7 +18088,19 @@
             <w:rPr>
               <w:rFonts w:ascii="Times New Roman" w:hAnsi="Times New Roman" w:cs="Times New Roman"/>
             </w:rPr>
-            <w:t xml:space="preserve"> The specific calculations with charged particles in water need also to define activity coefficient for reactants and products noted as α, which are </w:t>
+            <w:t xml:space="preserve"> The specific calculations with charged particles in water need also to define activity coefficient for reactants and products </w:t>
+          </w:r>
+          <w:r>
+            <w:rPr>
+              <w:rFonts w:ascii="Times New Roman" w:hAnsi="Times New Roman" w:cs="Times New Roman"/>
+            </w:rPr>
+            <w:t>named</w:t>
+          </w:r>
+          <w:r>
+            <w:rPr>
+              <w:rFonts w:ascii="Times New Roman" w:hAnsi="Times New Roman" w:cs="Times New Roman"/>
+            </w:rPr>
+            <w:t xml:space="preserve"> as α, which are </w:t>
           </w:r>
           <w:r>
             <w:rPr>
@@ -18166,19 +18228,7 @@
                         <w:rPr>
                           <w:rFonts w:ascii="Cambria Math" w:hAnsi="Cambria Math" w:cs="Times New Roman"/>
                         </w:rPr>
-                        <m:t>reaction</m:t>
-                      </m:r>
-                      <m:r>
-                        <w:rPr>
-                          <w:rFonts w:ascii="Cambria Math" w:hAnsi="Cambria Math" w:cs="Times New Roman"/>
-                        </w:rPr>
-                        <m:t>Flow</m:t>
-                      </m:r>
-                      <m:r>
-                        <w:rPr>
-                          <w:rFonts w:ascii="Cambria Math" w:hAnsi="Cambria Math" w:cs="Times New Roman"/>
-                        </w:rPr>
-                        <m:t>(t)</m:t>
+                        <m:t>reactionFlow(t)</m:t>
                       </m:r>
                     </m:num>
                     <m:den>
@@ -18236,13 +18286,7 @@
                         <w:rPr>
                           <w:rFonts w:ascii="Cambria Math" w:hAnsi="Cambria Math" w:cs="Times New Roman"/>
                         </w:rPr>
-                        <m:t>f</m:t>
-                      </m:r>
-                      <m:r>
-                        <w:rPr>
-                          <w:rFonts w:ascii="Cambria Math" w:hAnsi="Cambria Math" w:cs="Times New Roman"/>
-                        </w:rPr>
-                        <m:t>,T</m:t>
+                        <m:t>f,T</m:t>
                       </m:r>
                     </m:sub>
                   </m:sSub>
@@ -18416,13 +18460,7 @@
                             <w:rPr>
                               <w:rFonts w:ascii="Cambria Math" w:hAnsi="Cambria Math" w:cs="Times New Roman"/>
                             </w:rPr>
-                            <m:t>f</m:t>
-                          </m:r>
-                          <m:r>
-                            <w:rPr>
-                              <w:rFonts w:ascii="Cambria Math" w:hAnsi="Cambria Math" w:cs="Times New Roman"/>
-                            </w:rPr>
-                            <m:t>,T</m:t>
+                            <m:t>f,T</m:t>
                           </m:r>
                         </m:sub>
                       </m:sSub>
@@ -18610,7 +18648,7 @@
                     <w:rFonts w:ascii="Times New Roman" w:hAnsi="Times New Roman" w:cs="Times New Roman"/>
                   </w:rPr>
                 </w:pPr>
-                <w:bookmarkStart w:id="26" w:name="_Ref406950750"/>
+                <w:bookmarkStart w:id="27" w:name="_Ref406950750"/>
                 <w:r>
                   <w:t xml:space="preserve">Equation </w:t>
                 </w:r>
@@ -18632,7 +18670,7 @@
                 <w:r>
                   <w:fldChar w:fldCharType="end"/>
                 </w:r>
-                <w:bookmarkEnd w:id="26"/>
+                <w:bookmarkEnd w:id="27"/>
               </w:p>
             </w:tc>
           </w:tr>
@@ -18764,7 +18802,14 @@
             <w:rPr>
               <w:rFonts w:ascii="Times New Roman" w:hAnsi="Times New Roman" w:cs="Times New Roman"/>
             </w:rPr>
-            <w:t xml:space="preserve">. And having a heat connector in chemical reaction component there is together with heat flow connected the current temperature </w:t>
+            <w:t xml:space="preserve">. And having a heat connector in chemical </w:t>
+          </w:r>
+          <w:r>
+            <w:rPr>
+              <w:rFonts w:ascii="Times New Roman" w:hAnsi="Times New Roman" w:cs="Times New Roman"/>
+            </w:rPr>
+            <w:lastRenderedPageBreak/>
+            <w:t xml:space="preserve">reaction component there is together with heat flow connected the current temperature </w:t>
           </w:r>
           <w:r>
             <w:rPr>
@@ -18782,14 +18827,7 @@
             <w:rPr>
               <w:rFonts w:ascii="Times New Roman" w:hAnsi="Times New Roman" w:cs="Times New Roman"/>
             </w:rPr>
-            <w:t xml:space="preserve">of </w:t>
-          </w:r>
-          <w:r>
-            <w:rPr>
-              <w:rFonts w:ascii="Times New Roman" w:hAnsi="Times New Roman" w:cs="Times New Roman"/>
-            </w:rPr>
-            <w:lastRenderedPageBreak/>
-            <w:t>solution</w:t>
+            <w:t>of solution</w:t>
           </w:r>
           <w:r>
             <w:rPr>
@@ -18839,13 +18877,7 @@
             <w:rPr>
               <w:rFonts w:ascii="Times New Roman" w:hAnsi="Times New Roman" w:cs="Times New Roman"/>
             </w:rPr>
-            <w:t xml:space="preserve">to value of </w:t>
-          </w:r>
-          <w:r>
-            <w:rPr>
-              <w:rFonts w:ascii="Times New Roman" w:hAnsi="Times New Roman" w:cs="Times New Roman"/>
-            </w:rPr>
-            <w:t>K</w:t>
+            <w:t>to value of K</w:t>
           </w:r>
           <w:r>
             <w:rPr>
@@ -19272,7 +19304,19 @@
             <w:rPr>
               <w:rFonts w:ascii="Times New Roman" w:hAnsi="Times New Roman" w:cs="Times New Roman"/>
             </w:rPr>
-            <w:t xml:space="preserve">] of selected gas is noted in gaseous state as </w:t>
+            <w:t xml:space="preserve">] of selected gas is </w:t>
+          </w:r>
+          <w:r>
+            <w:rPr>
+              <w:rFonts w:ascii="Times New Roman" w:hAnsi="Times New Roman" w:cs="Times New Roman"/>
+            </w:rPr>
+            <w:t>named</w:t>
+          </w:r>
+          <w:r>
+            <w:rPr>
+              <w:rFonts w:ascii="Times New Roman" w:hAnsi="Times New Roman" w:cs="Times New Roman"/>
+            </w:rPr>
+            <w:t xml:space="preserve"> in gaseous state as </w:t>
           </w:r>
           <w:proofErr w:type="spellStart"/>
           <w:proofErr w:type="gramStart"/>
@@ -19441,13 +19485,7 @@
                         <w:rPr>
                           <w:rFonts w:ascii="Cambria Math" w:hAnsi="Cambria Math" w:cs="Times New Roman"/>
                         </w:rPr>
-                        <m:t>diss</m:t>
-                      </m:r>
-                      <m:r>
-                        <w:rPr>
-                          <w:rFonts w:ascii="Cambria Math" w:hAnsi="Cambria Math" w:cs="Times New Roman"/>
-                        </w:rPr>
-                        <m:t>,T</m:t>
+                        <m:t>diss,T</m:t>
                       </m:r>
                     </m:sub>
                   </m:sSub>
@@ -19539,13 +19577,7 @@
                             <w:rPr>
                               <w:rFonts w:ascii="Cambria Math" w:hAnsi="Cambria Math" w:cs="Times New Roman"/>
                             </w:rPr>
-                            <m:t>diss</m:t>
-                          </m:r>
-                          <m:r>
-                            <w:rPr>
-                              <w:rFonts w:ascii="Cambria Math" w:hAnsi="Cambria Math" w:cs="Times New Roman"/>
-                            </w:rPr>
-                            <m:t>,T</m:t>
+                            <m:t>diss,T</m:t>
                           </m:r>
                         </m:sub>
                       </m:sSub>
@@ -19651,7 +19683,7 @@
                     <w:rFonts w:ascii="Times New Roman" w:hAnsi="Times New Roman" w:cs="Times New Roman"/>
                   </w:rPr>
                 </w:pPr>
-                <w:bookmarkStart w:id="27" w:name="_Ref406954786"/>
+                <w:bookmarkStart w:id="28" w:name="_Ref406954786"/>
                 <w:r>
                   <w:t xml:space="preserve">Equation </w:t>
                 </w:r>
@@ -19673,7 +19705,7 @@
                 <w:r>
                   <w:fldChar w:fldCharType="end"/>
                 </w:r>
-                <w:bookmarkEnd w:id="27"/>
+                <w:bookmarkEnd w:id="28"/>
               </w:p>
             </w:tc>
           </w:tr>
@@ -20398,13 +20430,7 @@
                                   <w:rPr>
                                     <w:rFonts w:ascii="Cambria Math" w:hAnsi="Cambria Math" w:cs="Times New Roman"/>
                                   </w:rPr>
-                                  <m:t>In</m:t>
-                                </m:r>
-                                <m:r>
-                                  <w:rPr>
-                                    <w:rFonts w:ascii="Cambria Math" w:hAnsi="Cambria Math" w:cs="Times New Roman"/>
-                                  </w:rPr>
-                                  <m:t>,T</m:t>
+                                  <m:t>In,T</m:t>
                                 </m:r>
                               </m:sub>
                             </m:sSub>
@@ -20432,13 +20458,7 @@
                                   <w:rPr>
                                     <w:rFonts w:ascii="Cambria Math" w:hAnsi="Cambria Math" w:cs="Times New Roman"/>
                                   </w:rPr>
-                                  <m:t>Out</m:t>
-                                </m:r>
-                                <m:r>
-                                  <w:rPr>
-                                    <w:rFonts w:ascii="Cambria Math" w:hAnsi="Cambria Math" w:cs="Times New Roman"/>
-                                  </w:rPr>
-                                  <m:t>,T</m:t>
+                                  <m:t>Out,T</m:t>
                                 </m:r>
                               </m:sub>
                             </m:sSub>
@@ -20484,7 +20504,7 @@
                   <w:pStyle w:val="Titulek"/>
                   <w:jc w:val="center"/>
                 </w:pPr>
-                <w:bookmarkStart w:id="28" w:name="_Ref406969582"/>
+                <w:bookmarkStart w:id="29" w:name="_Ref406969582"/>
                 <w:r>
                   <w:t xml:space="preserve">Equation </w:t>
                 </w:r>
@@ -20506,7 +20526,7 @@
                 <w:r>
                   <w:fldChar w:fldCharType="end"/>
                 </w:r>
-                <w:bookmarkEnd w:id="28"/>
+                <w:bookmarkEnd w:id="29"/>
               </w:p>
             </w:tc>
           </w:tr>
@@ -21073,7 +21093,7 @@
                     <w:rFonts w:ascii="Times New Roman" w:hAnsi="Times New Roman" w:cs="Times New Roman"/>
                   </w:rPr>
                 </w:pPr>
-                <w:bookmarkStart w:id="29" w:name="_Ref407019810"/>
+                <w:bookmarkStart w:id="30" w:name="_Ref407019810"/>
                 <w:r>
                   <w:t xml:space="preserve">Equation </w:t>
                 </w:r>
@@ -21095,7 +21115,7 @@
                 <w:r>
                   <w:fldChar w:fldCharType="end"/>
                 </w:r>
-                <w:bookmarkEnd w:id="29"/>
+                <w:bookmarkEnd w:id="30"/>
               </w:p>
             </w:tc>
           </w:tr>
@@ -21448,7 +21468,15 @@
             <w:rPr>
               <w:rFonts w:ascii="Times New Roman" w:hAnsi="Times New Roman" w:cs="Times New Roman"/>
             </w:rPr>
-            <w:t>Out</w:t>
+            <w:t>O</w:t>
+          </w:r>
+          <w:bookmarkStart w:id="31" w:name="_GoBack"/>
+          <w:bookmarkEnd w:id="31"/>
+          <w:r>
+            <w:rPr>
+              <w:rFonts w:ascii="Times New Roman" w:hAnsi="Times New Roman" w:cs="Times New Roman"/>
+            </w:rPr>
+            <w:t>ut</w:t>
           </w:r>
           <w:r>
             <w:rPr>
@@ -21603,13 +21631,7 @@
                                   <w:rPr>
                                     <w:rFonts w:ascii="Cambria Math" w:hAnsi="Cambria Math" w:cs="Times New Roman"/>
                                   </w:rPr>
-                                  <m:t>T,</m:t>
-                                </m:r>
-                                <m:r>
-                                  <w:rPr>
-                                    <w:rFonts w:ascii="Cambria Math" w:hAnsi="Cambria Math" w:cs="Times New Roman"/>
-                                  </w:rPr>
-                                  <m:t>i</m:t>
+                                  <m:t>T,i</m:t>
                                 </m:r>
                               </m:sub>
                             </m:sSub>
@@ -21711,13 +21733,7 @@
                                           <w:rPr>
                                             <w:rFonts w:ascii="Cambria Math" w:hAnsi="Cambria Math" w:cs="Times New Roman"/>
                                           </w:rPr>
-                                          <m:t>In,T</m:t>
-                                        </m:r>
-                                        <m:r>
-                                          <w:rPr>
-                                            <w:rFonts w:ascii="Cambria Math" w:hAnsi="Cambria Math" w:cs="Times New Roman"/>
-                                          </w:rPr>
-                                          <m:t>,i</m:t>
+                                          <m:t>In,T,i</m:t>
                                         </m:r>
                                       </m:sub>
                                     </m:sSub>
@@ -21745,13 +21761,7 @@
                                           <w:rPr>
                                             <w:rFonts w:ascii="Cambria Math" w:hAnsi="Cambria Math" w:cs="Times New Roman"/>
                                           </w:rPr>
-                                          <m:t>Out,T</m:t>
-                                        </m:r>
-                                        <m:r>
-                                          <w:rPr>
-                                            <w:rFonts w:ascii="Cambria Math" w:hAnsi="Cambria Math" w:cs="Times New Roman"/>
-                                          </w:rPr>
-                                          <m:t>,i</m:t>
+                                          <m:t>Out,T,i</m:t>
                                         </m:r>
                                       </m:sub>
                                     </m:sSub>
@@ -21813,19 +21823,7 @@
                               <w:rPr>
                                 <w:rFonts w:ascii="Cambria Math" w:hAnsi="Cambria Math" w:cs="Times New Roman"/>
                               </w:rPr>
-                              <m:t xml:space="preserve">,  </m:t>
-                            </m:r>
-                            <m:r>
-                              <w:rPr>
-                                <w:rFonts w:ascii="Cambria Math" w:hAnsi="Cambria Math" w:cs="Times New Roman"/>
-                              </w:rPr>
-                              <m:t xml:space="preserve"> </m:t>
-                            </m:r>
-                            <m:r>
-                              <w:rPr>
-                                <w:rFonts w:ascii="Cambria Math" w:hAnsi="Cambria Math" w:cs="Times New Roman"/>
-                              </w:rPr>
-                              <m:t>uncharged</m:t>
+                              <m:t>,   uncharged</m:t>
                             </m:r>
                           </m:e>
                           <m:e>
@@ -21851,13 +21849,7 @@
                                   <w:rPr>
                                     <w:rFonts w:ascii="Cambria Math" w:hAnsi="Cambria Math" w:cs="Times New Roman"/>
                                   </w:rPr>
-                                  <m:t>T,</m:t>
-                                </m:r>
-                                <m:r>
-                                  <w:rPr>
-                                    <w:rFonts w:ascii="Cambria Math" w:hAnsi="Cambria Math" w:cs="Times New Roman"/>
-                                  </w:rPr>
-                                  <m:t>i</m:t>
+                                  <m:t>T,i</m:t>
                                 </m:r>
                               </m:sub>
                             </m:sSub>
@@ -22045,13 +22037,7 @@
                                   <w:rPr>
                                     <w:rFonts w:ascii="Cambria Math" w:hAnsi="Cambria Math" w:cs="Times New Roman"/>
                                   </w:rPr>
-                                  <m:t>T,</m:t>
-                                </m:r>
-                                <m:r>
-                                  <w:rPr>
-                                    <w:rFonts w:ascii="Cambria Math" w:hAnsi="Cambria Math" w:cs="Times New Roman"/>
-                                  </w:rPr>
-                                  <m:t>i</m:t>
+                                  <m:t>T,i</m:t>
                                 </m:r>
                               </m:sub>
                             </m:sSub>
@@ -22233,7 +22219,7 @@
                   <w:pStyle w:val="Titulek"/>
                   <w:jc w:val="center"/>
                 </w:pPr>
-                <w:bookmarkStart w:id="30" w:name="_Ref406968198"/>
+                <w:bookmarkStart w:id="32" w:name="_Ref406968198"/>
                 <w:r>
                   <w:t xml:space="preserve">Equation </w:t>
                 </w:r>
@@ -22255,7 +22241,7 @@
                 <w:r>
                   <w:fldChar w:fldCharType="end"/>
                 </w:r>
-                <w:bookmarkEnd w:id="30"/>
+                <w:bookmarkEnd w:id="32"/>
               </w:p>
             </w:tc>
           </w:tr>
@@ -22515,19 +22501,7 @@
             <w:rPr>
               <w:rFonts w:ascii="Times New Roman" w:hAnsi="Times New Roman" w:cs="Times New Roman"/>
             </w:rPr>
-            <w:t xml:space="preserve"> independent </w:t>
-          </w:r>
-          <w:r>
-            <w:rPr>
-              <w:rFonts w:ascii="Times New Roman" w:hAnsi="Times New Roman" w:cs="Times New Roman"/>
-            </w:rPr>
-            <w:t>sides</w:t>
-          </w:r>
-          <w:r>
-            <w:rPr>
-              <w:rFonts w:ascii="Times New Roman" w:hAnsi="Times New Roman" w:cs="Times New Roman"/>
-            </w:rPr>
-            <w:t xml:space="preserve"> of</w:t>
+            <w:t xml:space="preserve"> independent sides of</w:t>
           </w:r>
           <w:r>
             <w:rPr>
@@ -22811,7 +22785,19 @@
             <w:rPr>
               <w:rFonts w:ascii="Times New Roman" w:hAnsi="Times New Roman" w:cs="Times New Roman"/>
             </w:rPr>
-            <w:t xml:space="preserve">Concentration of macromolecule specific form noted as </w:t>
+            <w:t xml:space="preserve">Concentration of macromolecule specific form </w:t>
+          </w:r>
+          <w:r>
+            <w:rPr>
+              <w:rFonts w:ascii="Times New Roman" w:hAnsi="Times New Roman" w:cs="Times New Roman"/>
+            </w:rPr>
+            <w:t xml:space="preserve">named </w:t>
+          </w:r>
+          <w:r>
+            <w:rPr>
+              <w:rFonts w:ascii="Times New Roman" w:hAnsi="Times New Roman" w:cs="Times New Roman"/>
+            </w:rPr>
+            <w:t xml:space="preserve">as </w:t>
           </w:r>
           <w:proofErr w:type="spellStart"/>
           <w:proofErr w:type="gramStart"/>
@@ -22833,7 +22819,19 @@
             <w:rPr>
               <w:rFonts w:ascii="Times New Roman" w:hAnsi="Times New Roman" w:cs="Times New Roman"/>
             </w:rPr>
-            <w:t xml:space="preserve">t) is calculated as a fraction in group with concentration noted as </w:t>
+            <w:t>t) is calculated as a fraction in group with concentration n</w:t>
+          </w:r>
+          <w:r>
+            <w:rPr>
+              <w:rFonts w:ascii="Times New Roman" w:hAnsi="Times New Roman" w:cs="Times New Roman"/>
+            </w:rPr>
+            <w:t>amed</w:t>
+          </w:r>
+          <w:r>
+            <w:rPr>
+              <w:rFonts w:ascii="Times New Roman" w:hAnsi="Times New Roman" w:cs="Times New Roman"/>
+            </w:rPr>
+            <w:t xml:space="preserve"> as </w:t>
           </w:r>
           <w:proofErr w:type="spellStart"/>
           <w:r>
@@ -23003,10 +23001,155 @@
             <w:rPr>
               <w:rFonts w:ascii="Times New Roman" w:hAnsi="Times New Roman" w:cs="Times New Roman"/>
             </w:rPr>
-            <w:t>. Typically is stream used with air transport of oxygen or carbon dioxide and for transportation of substances in blood.</w:t>
-          </w:r>
-          <w:bookmarkStart w:id="31" w:name="_GoBack"/>
-          <w:bookmarkEnd w:id="31"/>
+            <w:t xml:space="preserve">. Typically </w:t>
+          </w:r>
+          <w:r>
+            <w:rPr>
+              <w:rFonts w:ascii="Times New Roman" w:hAnsi="Times New Roman" w:cs="Times New Roman"/>
+            </w:rPr>
+            <w:t xml:space="preserve">it </w:t>
+          </w:r>
+          <w:r>
+            <w:rPr>
+              <w:rFonts w:ascii="Times New Roman" w:hAnsi="Times New Roman" w:cs="Times New Roman"/>
+            </w:rPr>
+            <w:t xml:space="preserve">is stream used with air transport of oxygen or carbon dioxide </w:t>
+          </w:r>
+          <w:r>
+            <w:rPr>
+              <w:rFonts w:ascii="Times New Roman" w:hAnsi="Times New Roman" w:cs="Times New Roman"/>
+            </w:rPr>
+            <w:t xml:space="preserve">during ventilation </w:t>
+          </w:r>
+          <w:r>
+            <w:rPr>
+              <w:rFonts w:ascii="Times New Roman" w:hAnsi="Times New Roman" w:cs="Times New Roman"/>
+            </w:rPr>
+            <w:t xml:space="preserve">and for transportation of substances </w:t>
+          </w:r>
+          <w:r>
+            <w:rPr>
+              <w:rFonts w:ascii="Times New Roman" w:hAnsi="Times New Roman" w:cs="Times New Roman"/>
+            </w:rPr>
+            <w:t>using</w:t>
+          </w:r>
+          <w:r>
+            <w:rPr>
+              <w:rFonts w:ascii="Times New Roman" w:hAnsi="Times New Roman" w:cs="Times New Roman"/>
+            </w:rPr>
+            <w:t xml:space="preserve"> blood</w:t>
+          </w:r>
+          <w:r>
+            <w:rPr>
+              <w:rFonts w:ascii="Times New Roman" w:hAnsi="Times New Roman" w:cs="Times New Roman"/>
+            </w:rPr>
+            <w:t xml:space="preserve"> circulation</w:t>
+          </w:r>
+          <w:r>
+            <w:rPr>
+              <w:rFonts w:ascii="Times New Roman" w:hAnsi="Times New Roman" w:cs="Times New Roman"/>
+            </w:rPr>
+            <w:t>.</w:t>
+          </w:r>
+          <w:r>
+            <w:rPr>
+              <w:rFonts w:ascii="Times New Roman" w:hAnsi="Times New Roman" w:cs="Times New Roman"/>
+            </w:rPr>
+            <w:t xml:space="preserve"> The calculated molar flow of entrained substance named as </w:t>
+          </w:r>
+          <w:proofErr w:type="spellStart"/>
+          <w:r>
+            <w:rPr>
+              <w:rFonts w:ascii="Times New Roman" w:hAnsi="Times New Roman" w:cs="Times New Roman"/>
+              <w:i/>
+            </w:rPr>
+            <w:t>soluteFlow</w:t>
+          </w:r>
+          <w:proofErr w:type="spellEnd"/>
+          <w:r>
+            <w:rPr>
+              <w:rFonts w:ascii="Times New Roman" w:hAnsi="Times New Roman" w:cs="Times New Roman"/>
+            </w:rPr>
+            <w:t xml:space="preserve"> is here the volumetric flow of whole solution </w:t>
+          </w:r>
+          <w:proofErr w:type="spellStart"/>
+          <w:r>
+            <w:rPr>
+              <w:rFonts w:ascii="Times New Roman" w:hAnsi="Times New Roman" w:cs="Times New Roman"/>
+              <w:i/>
+            </w:rPr>
+            <w:t>streamFlow</w:t>
+          </w:r>
+          <w:proofErr w:type="spellEnd"/>
+          <w:r>
+            <w:rPr>
+              <w:rFonts w:ascii="Times New Roman" w:hAnsi="Times New Roman" w:cs="Times New Roman"/>
+            </w:rPr>
+            <w:t xml:space="preserve"> multiplied by </w:t>
+          </w:r>
+          <w:r>
+            <w:rPr>
+              <w:rFonts w:ascii="Times New Roman" w:hAnsi="Times New Roman" w:cs="Times New Roman"/>
+              <w:i/>
+            </w:rPr>
+            <w:t>concentration</w:t>
+          </w:r>
+          <w:r>
+            <w:rPr>
+              <w:rFonts w:ascii="Times New Roman" w:hAnsi="Times New Roman" w:cs="Times New Roman"/>
+            </w:rPr>
+            <w:t xml:space="preserve"> in the origin of stream in </w:t>
+          </w:r>
+          <w:r>
+            <w:rPr>
+              <w:rFonts w:ascii="Times New Roman" w:hAnsi="Times New Roman" w:cs="Times New Roman"/>
+            </w:rPr>
+            <w:fldChar w:fldCharType="begin"/>
+          </w:r>
+          <w:r>
+            <w:rPr>
+              <w:rFonts w:ascii="Times New Roman" w:hAnsi="Times New Roman" w:cs="Times New Roman"/>
+            </w:rPr>
+            <w:instrText xml:space="preserve"> REF _Ref407098764 \h </w:instrText>
+          </w:r>
+          <w:r>
+            <w:rPr>
+              <w:rFonts w:ascii="Times New Roman" w:hAnsi="Times New Roman" w:cs="Times New Roman"/>
+            </w:rPr>
+          </w:r>
+          <w:r>
+            <w:rPr>
+              <w:rFonts w:ascii="Times New Roman" w:hAnsi="Times New Roman" w:cs="Times New Roman"/>
+            </w:rPr>
+            <w:fldChar w:fldCharType="separate"/>
+          </w:r>
+          <w:r>
+            <w:t xml:space="preserve">Equation </w:t>
+          </w:r>
+          <w:r>
+            <w:rPr>
+              <w:noProof/>
+            </w:rPr>
+            <w:t>12</w:t>
+          </w:r>
+          <w:r>
+            <w:rPr>
+              <w:rFonts w:ascii="Times New Roman" w:hAnsi="Times New Roman" w:cs="Times New Roman"/>
+            </w:rPr>
+            <w:fldChar w:fldCharType="end"/>
+          </w:r>
+          <w:r>
+            <w:rPr>
+              <w:rFonts w:ascii="Times New Roman" w:hAnsi="Times New Roman" w:cs="Times New Roman"/>
+            </w:rPr>
+            <w:t>.</w:t>
+          </w:r>
+          <w:r>
+            <w:rPr>
+              <w:rFonts w:ascii="Times New Roman" w:hAnsi="Times New Roman" w:cs="Times New Roman"/>
+            </w:rPr>
+            <w:t xml:space="preserve"> </w:t>
+          </w:r>
         </w:p>
         <w:tbl>
           <w:tblPr>
@@ -23072,13 +23215,7 @@
                     <w:rPr>
                       <w:rFonts w:ascii="Cambria Math" w:hAnsi="Cambria Math" w:cs="Times New Roman"/>
                     </w:rPr>
-                    <m:t>=</m:t>
-                  </m:r>
-                  <m:r>
-                    <w:rPr>
-                      <w:rFonts w:ascii="Cambria Math" w:hAnsi="Cambria Math" w:cs="Times New Roman"/>
-                    </w:rPr>
-                    <m:t>streamFlow</m:t>
+                    <m:t>=streamFlow</m:t>
                   </m:r>
                   <m:d>
                     <m:dPr>
@@ -23102,13 +23239,7 @@
                     <w:rPr>
                       <w:rFonts w:ascii="Cambria Math" w:hAnsi="Cambria Math" w:cs="Times New Roman"/>
                     </w:rPr>
-                    <m:t>∙</m:t>
-                  </m:r>
-                  <m:r>
-                    <w:rPr>
-                      <w:rFonts w:ascii="Cambria Math" w:hAnsi="Cambria Math" w:cs="Times New Roman"/>
-                    </w:rPr>
-                    <m:t>concentration(t)</m:t>
+                    <m:t>∙concentration(t)</m:t>
                   </m:r>
                 </m:oMath>
                 <w:r>
@@ -23132,6 +23263,7 @@
                     <w:rFonts w:ascii="Times New Roman" w:hAnsi="Times New Roman" w:cs="Times New Roman"/>
                   </w:rPr>
                 </w:pPr>
+                <w:bookmarkStart w:id="33" w:name="_Ref407098764"/>
                 <w:r>
                   <w:t xml:space="preserve">Equation </w:t>
                 </w:r>
@@ -23153,12 +23285,13 @@
                 <w:r>
                   <w:fldChar w:fldCharType="end"/>
                 </w:r>
+                <w:bookmarkEnd w:id="33"/>
               </w:p>
             </w:tc>
           </w:tr>
           <w:tr>
             <w:trPr>
-              <w:trHeight w:val="875"/>
+              <w:trHeight w:val="567"/>
             </w:trPr>
             <w:tc>
               <w:tcPr>
@@ -23175,61 +23308,11 @@
                 </w:pPr>
                 <m:oMathPara>
                   <m:oMath>
-                    <m:f>
-                      <m:fPr>
-                        <m:ctrlPr>
-                          <w:rPr>
-                            <w:rFonts w:ascii="Cambria Math" w:hAnsi="Cambria Math" w:cs="Times New Roman"/>
-                            <w:i/>
-                          </w:rPr>
-                        </m:ctrlPr>
-                      </m:fPr>
-                      <m:num>
-                        <m:r>
-                          <w:rPr>
-                            <w:rFonts w:ascii="Cambria Math" w:hAnsi="Cambria Math" w:cs="Times New Roman"/>
-                          </w:rPr>
-                          <m:t>soluteFlow</m:t>
-                        </m:r>
-                        <m:d>
-                          <m:dPr>
-                            <m:ctrlPr>
-                              <w:rPr>
-                                <w:rFonts w:ascii="Cambria Math" w:hAnsi="Cambria Math" w:cs="Times New Roman"/>
-                                <w:i/>
-                              </w:rPr>
-                            </m:ctrlPr>
-                          </m:dPr>
-                          <m:e>
-                            <m:r>
-                              <w:rPr>
-                                <w:rFonts w:ascii="Cambria Math" w:hAnsi="Cambria Math" w:cs="Times New Roman"/>
-                              </w:rPr>
-                              <m:t>t</m:t>
-                            </m:r>
-                          </m:e>
-                        </m:d>
-                      </m:num>
-                      <m:den>
-                        <m:r>
-                          <w:rPr>
-                            <w:rFonts w:ascii="Cambria Math" w:hAnsi="Cambria Math" w:cs="Times New Roman"/>
-                          </w:rPr>
-                          <m:t>volume(t)</m:t>
-                        </m:r>
-                      </m:den>
-                    </m:f>
                     <m:r>
                       <w:rPr>
                         <w:rFonts w:ascii="Cambria Math" w:hAnsi="Cambria Math" w:cs="Times New Roman"/>
                       </w:rPr>
-                      <m:t>=</m:t>
-                    </m:r>
-                    <m:r>
-                      <w:rPr>
-                        <w:rFonts w:ascii="Cambria Math" w:hAnsi="Cambria Math" w:cs="Times New Roman"/>
-                      </w:rPr>
-                      <m:t>clearance</m:t>
+                      <m:t>soluteFlow</m:t>
                     </m:r>
                     <m:d>
                       <m:dPr>
@@ -23253,7 +23336,7 @@
                       <w:rPr>
                         <w:rFonts w:ascii="Cambria Math" w:hAnsi="Cambria Math" w:cs="Times New Roman"/>
                       </w:rPr>
-                      <m:t>∙concentration(t)</m:t>
+                      <m:t>=Clearance∙concentration(t)</m:t>
                     </m:r>
                   </m:oMath>
                 </m:oMathPara>
@@ -23293,6 +23376,249 @@
               </w:p>
             </w:tc>
           </w:tr>
+        </w:tbl>
+        <w:p>
+          <w:pPr>
+            <w:ind w:firstLine="708"/>
+            <w:rPr>
+              <w:rFonts w:ascii="Times New Roman" w:hAnsi="Times New Roman" w:cs="Times New Roman"/>
+            </w:rPr>
+          </w:pPr>
+          <w:r>
+            <w:rPr>
+              <w:rFonts w:ascii="Times New Roman" w:hAnsi="Times New Roman" w:cs="Times New Roman"/>
+            </w:rPr>
+            <w:t>An</w:t>
+          </w:r>
+          <w:r>
+            <w:rPr>
+              <w:rFonts w:ascii="Times New Roman" w:hAnsi="Times New Roman" w:cs="Times New Roman"/>
+            </w:rPr>
+            <w:t xml:space="preserve"> analogy of stream calculation is in medicine used the </w:t>
+          </w:r>
+          <w:r>
+            <w:rPr>
+              <w:rFonts w:ascii="Times New Roman" w:hAnsi="Times New Roman" w:cs="Times New Roman"/>
+              <w:b/>
+            </w:rPr>
+            <w:t>clearance</w:t>
+          </w:r>
+          <w:r>
+            <w:rPr>
+              <w:rFonts w:ascii="Times New Roman" w:hAnsi="Times New Roman" w:cs="Times New Roman"/>
+            </w:rPr>
+            <w:t xml:space="preserve"> terminology for extracting substance from the body such as extraction by kidneys, liver, enzymatic processes and so on. For defined substance are measured </w:t>
+          </w:r>
+          <w:r>
+            <w:rPr>
+              <w:rFonts w:ascii="Times New Roman" w:hAnsi="Times New Roman" w:cs="Times New Roman"/>
+              <w:i/>
+            </w:rPr>
+            <w:t>Clearance</w:t>
+          </w:r>
+          <w:r>
+            <w:rPr>
+              <w:rFonts w:ascii="Times New Roman" w:hAnsi="Times New Roman" w:cs="Times New Roman"/>
+            </w:rPr>
+            <w:t xml:space="preserve"> parameter as amount of solution flow, which is fully cleared from the substance.</w:t>
+          </w:r>
+          <w:r>
+            <w:rPr>
+              <w:rFonts w:ascii="Times New Roman" w:hAnsi="Times New Roman" w:cs="Times New Roman"/>
+            </w:rPr>
+            <w:t xml:space="preserve"> In contrast with stream, there is not volumetric loss of solution.</w:t>
+          </w:r>
+        </w:p>
+        <w:p>
+          <w:pPr>
+            <w:ind w:firstLine="708"/>
+            <w:rPr>
+              <w:rFonts w:ascii="Times New Roman" w:hAnsi="Times New Roman" w:cs="Times New Roman"/>
+            </w:rPr>
+          </w:pPr>
+          <w:r>
+            <w:rPr>
+              <w:rFonts w:ascii="Times New Roman" w:hAnsi="Times New Roman" w:cs="Times New Roman"/>
+            </w:rPr>
+            <w:t xml:space="preserve">Man must be careful, because clearance is not only one possible way of removing substances from the body. For some cases there is also passive </w:t>
+          </w:r>
+          <w:r>
+            <w:rPr>
+              <w:rFonts w:ascii="Times New Roman" w:hAnsi="Times New Roman" w:cs="Times New Roman"/>
+              <w:b/>
+            </w:rPr>
+            <w:t>degradation</w:t>
+          </w:r>
+          <w:r>
+            <w:rPr>
+              <w:rFonts w:ascii="Times New Roman" w:hAnsi="Times New Roman" w:cs="Times New Roman"/>
+            </w:rPr>
+            <w:t xml:space="preserve"> of molecules in whole solution volume</w:t>
+          </w:r>
+          <w:r>
+            <w:rPr>
+              <w:rFonts w:ascii="Times New Roman" w:hAnsi="Times New Roman" w:cs="Times New Roman"/>
+            </w:rPr>
+            <w:t xml:space="preserve"> (</w:t>
+          </w:r>
+          <w:r>
+            <w:rPr>
+              <w:rFonts w:ascii="Times New Roman" w:hAnsi="Times New Roman" w:cs="Times New Roman"/>
+            </w:rPr>
+            <w:fldChar w:fldCharType="begin"/>
+          </w:r>
+          <w:r>
+            <w:rPr>
+              <w:rFonts w:ascii="Times New Roman" w:hAnsi="Times New Roman" w:cs="Times New Roman"/>
+            </w:rPr>
+            <w:instrText xml:space="preserve"> REF _Ref407100869 \h </w:instrText>
+          </w:r>
+          <w:r>
+            <w:rPr>
+              <w:rFonts w:ascii="Times New Roman" w:hAnsi="Times New Roman" w:cs="Times New Roman"/>
+            </w:rPr>
+          </w:r>
+          <w:r>
+            <w:rPr>
+              <w:rFonts w:ascii="Times New Roman" w:hAnsi="Times New Roman" w:cs="Times New Roman"/>
+            </w:rPr>
+            <w:fldChar w:fldCharType="separate"/>
+          </w:r>
+          <w:r>
+            <w:t xml:space="preserve">Equation </w:t>
+          </w:r>
+          <w:r>
+            <w:rPr>
+              <w:noProof/>
+            </w:rPr>
+            <w:t>14</w:t>
+          </w:r>
+          <w:r>
+            <w:rPr>
+              <w:rFonts w:ascii="Times New Roman" w:hAnsi="Times New Roman" w:cs="Times New Roman"/>
+            </w:rPr>
+            <w:fldChar w:fldCharType="end"/>
+          </w:r>
+          <w:r>
+            <w:rPr>
+              <w:rFonts w:ascii="Times New Roman" w:hAnsi="Times New Roman" w:cs="Times New Roman"/>
+            </w:rPr>
+            <w:t>)</w:t>
+          </w:r>
+          <w:r>
+            <w:rPr>
+              <w:rFonts w:ascii="Times New Roman" w:hAnsi="Times New Roman" w:cs="Times New Roman"/>
+            </w:rPr>
+            <w:t xml:space="preserve">. </w:t>
+          </w:r>
+          <w:r>
+            <w:rPr>
+              <w:rFonts w:ascii="Times New Roman" w:hAnsi="Times New Roman" w:cs="Times New Roman"/>
+            </w:rPr>
+            <w:t xml:space="preserve">In contrast with </w:t>
+          </w:r>
+          <w:r>
+            <w:rPr>
+              <w:rFonts w:ascii="Times New Roman" w:hAnsi="Times New Roman" w:cs="Times New Roman"/>
+            </w:rPr>
+            <w:t>clearance,</w:t>
+          </w:r>
+          <w:r>
+            <w:rPr>
+              <w:rFonts w:ascii="Times New Roman" w:hAnsi="Times New Roman" w:cs="Times New Roman"/>
+            </w:rPr>
+            <w:t xml:space="preserve"> </w:t>
+          </w:r>
+          <w:r>
+            <w:rPr>
+              <w:rFonts w:ascii="Times New Roman" w:hAnsi="Times New Roman" w:cs="Times New Roman"/>
+            </w:rPr>
+            <w:t>it</w:t>
+          </w:r>
+          <w:r>
+            <w:rPr>
+              <w:rFonts w:ascii="Times New Roman" w:hAnsi="Times New Roman" w:cs="Times New Roman"/>
+            </w:rPr>
+            <w:t xml:space="preserve"> is</w:t>
+          </w:r>
+          <w:r>
+            <w:rPr>
+              <w:rFonts w:ascii="Times New Roman" w:hAnsi="Times New Roman" w:cs="Times New Roman"/>
+            </w:rPr>
+            <w:t xml:space="preserve"> dependent of distribution space of substance</w:t>
+          </w:r>
+          <w:r>
+            <w:rPr>
+              <w:rFonts w:ascii="Times New Roman" w:hAnsi="Times New Roman" w:cs="Times New Roman"/>
+            </w:rPr>
+            <w:t>.</w:t>
+          </w:r>
+          <w:r>
+            <w:rPr>
+              <w:rFonts w:ascii="Times New Roman" w:hAnsi="Times New Roman" w:cs="Times New Roman"/>
+            </w:rPr>
+            <w:t xml:space="preserve"> </w:t>
+          </w:r>
+          <w:r>
+            <w:rPr>
+              <w:rFonts w:ascii="Times New Roman" w:hAnsi="Times New Roman" w:cs="Times New Roman"/>
+            </w:rPr>
+            <w:t xml:space="preserve">If there is no other change of substance and only degradation in the constant volume is take place, then the concentration fall down to half after time expressed as parameter </w:t>
+          </w:r>
+          <w:proofErr w:type="spellStart"/>
+          <w:r>
+            <w:rPr>
+              <w:rFonts w:ascii="Times New Roman" w:hAnsi="Times New Roman" w:cs="Times New Roman"/>
+              <w:i/>
+            </w:rPr>
+            <w:t>HalfTime</w:t>
+          </w:r>
+          <w:r>
+            <w:rPr>
+              <w:rFonts w:ascii="Times New Roman" w:hAnsi="Times New Roman" w:cs="Times New Roman"/>
+            </w:rPr>
+            <w:t>.In</w:t>
+          </w:r>
+          <w:proofErr w:type="spellEnd"/>
+          <w:r>
+            <w:rPr>
+              <w:rFonts w:ascii="Times New Roman" w:hAnsi="Times New Roman" w:cs="Times New Roman"/>
+            </w:rPr>
+            <w:t xml:space="preserve"> condition of the constant solution volume it could be rewritten also to clearance calculation as Clearance = volume*ln(2)/</w:t>
+          </w:r>
+          <w:proofErr w:type="spellStart"/>
+          <w:r>
+            <w:rPr>
+              <w:rFonts w:ascii="Times New Roman" w:hAnsi="Times New Roman" w:cs="Times New Roman"/>
+            </w:rPr>
+            <w:t>HalfTime</w:t>
+          </w:r>
+          <w:proofErr w:type="spellEnd"/>
+          <w:r>
+            <w:rPr>
+              <w:rFonts w:ascii="Times New Roman" w:hAnsi="Times New Roman" w:cs="Times New Roman"/>
+            </w:rPr>
+            <w:t>.</w:t>
+          </w:r>
+        </w:p>
+        <w:tbl>
+          <w:tblPr>
+            <w:tblStyle w:val="Mkatabulky"/>
+            <w:tblW w:w="0" w:type="auto"/>
+            <w:tblBorders>
+              <w:top w:val="none" w:sz="0" w:space="0" w:color="auto"/>
+              <w:left w:val="none" w:sz="0" w:space="0" w:color="auto"/>
+              <w:bottom w:val="none" w:sz="0" w:space="0" w:color="auto"/>
+              <w:right w:val="none" w:sz="0" w:space="0" w:color="auto"/>
+              <w:insideH w:val="none" w:sz="0" w:space="0" w:color="auto"/>
+              <w:insideV w:val="none" w:sz="0" w:space="0" w:color="auto"/>
+            </w:tblBorders>
+            <w:tblLook w:val="04A0" w:firstRow="1" w:lastRow="0" w:firstColumn="1" w:lastColumn="0" w:noHBand="0" w:noVBand="1"/>
+          </w:tblPr>
+          <w:tblGrid>
+            <w:gridCol w:w="7230"/>
+            <w:gridCol w:w="1165"/>
+          </w:tblGrid>
           <w:tr>
             <w:trPr>
               <w:trHeight w:val="1001"/>
@@ -23424,13 +23750,14 @@
             <w:tc>
               <w:tcPr>
                 <w:tcW w:w="1165" w:type="dxa"/>
-                <w:vAlign w:val="bottom"/>
+                <w:vAlign w:val="center"/>
               </w:tcPr>
               <w:p>
                 <w:pPr>
                   <w:pStyle w:val="Titulek"/>
                   <w:jc w:val="center"/>
                 </w:pPr>
+                <w:bookmarkStart w:id="34" w:name="_Ref407100869"/>
                 <w:r>
                   <w:t xml:space="preserve">Equation </w:t>
                 </w:r>
@@ -23452,6 +23779,7 @@
                 <w:r>
                   <w:fldChar w:fldCharType="end"/>
                 </w:r>
+                <w:bookmarkEnd w:id="34"/>
               </w:p>
             </w:tc>
           </w:tr>
@@ -23473,25 +23801,148 @@
             <w:rPr>
               <w:rFonts w:ascii="Times New Roman" w:hAnsi="Times New Roman" w:cs="Times New Roman"/>
             </w:rPr>
-            <w:t xml:space="preserve"> </w:t>
-          </w:r>
-          <w:proofErr w:type="gramStart"/>
-          <w:r>
-            <w:rPr>
-              <w:rFonts w:ascii="Times New Roman" w:hAnsi="Times New Roman" w:cs="Times New Roman"/>
-            </w:rPr>
-            <w:t>this</w:t>
-          </w:r>
-          <w:proofErr w:type="gramEnd"/>
-          <w:r>
-            <w:rPr>
-              <w:rFonts w:ascii="Times New Roman" w:hAnsi="Times New Roman" w:cs="Times New Roman"/>
-            </w:rPr>
-            <w:t xml:space="preserve"> situation </w:t>
+            <w:tab/>
+            <w:t>The simplest</w:t>
+          </w:r>
+          <w:r>
+            <w:rPr>
+              <w:rFonts w:ascii="Times New Roman" w:hAnsi="Times New Roman" w:cs="Times New Roman"/>
+            </w:rPr>
+            <w:t xml:space="preserve"> chemical</w:t>
+          </w:r>
+          <w:r>
+            <w:rPr>
+              <w:rFonts w:ascii="Times New Roman" w:hAnsi="Times New Roman" w:cs="Times New Roman"/>
+            </w:rPr>
+            <w:t xml:space="preserve"> components for chemical substances are just </w:t>
+          </w:r>
+          <w:r>
+            <w:rPr>
+              <w:rFonts w:ascii="Times New Roman" w:hAnsi="Times New Roman" w:cs="Times New Roman"/>
+            </w:rPr>
+            <w:t xml:space="preserve">putting a prescribed number as molar flow of substance, called </w:t>
+          </w:r>
+          <w:r>
+            <w:rPr>
+              <w:rFonts w:ascii="Times New Roman" w:hAnsi="Times New Roman" w:cs="Times New Roman"/>
+              <w:b/>
+            </w:rPr>
+            <w:t>Pump</w:t>
+          </w:r>
+          <w:r>
+            <w:rPr>
+              <w:rFonts w:ascii="Times New Roman" w:hAnsi="Times New Roman" w:cs="Times New Roman"/>
+            </w:rPr>
+            <w:t xml:space="preserve">. This molar flow is usually calculated by user defined schemes, for example using normal flow as parameter affected by factors as described in section </w:t>
+          </w:r>
+          <w:hyperlink w:anchor="_Blocks" w:history="1">
+            <w:r>
+              <w:rPr>
+                <w:rStyle w:val="Hypertextovodkaz"/>
+                <w:rFonts w:ascii="Times New Roman" w:hAnsi="Times New Roman" w:cs="Times New Roman"/>
+              </w:rPr>
+              <w:t>Blocks</w:t>
+            </w:r>
+          </w:hyperlink>
+          <w:r>
+            <w:rPr>
+              <w:rFonts w:ascii="Times New Roman" w:hAnsi="Times New Roman" w:cs="Times New Roman"/>
+            </w:rPr>
+            <w:t>.</w:t>
           </w:r>
         </w:p>
         <w:p>
           <w:pPr>
+            <w:pStyle w:val="Nadpis2"/>
+            <w:rPr>
+              <w:rFonts w:ascii="Times New Roman" w:hAnsi="Times New Roman" w:cs="Times New Roman"/>
+            </w:rPr>
+          </w:pPr>
+          <w:bookmarkStart w:id="35" w:name="_Toc406969503"/>
+          <w:r>
+            <w:rPr>
+              <w:rFonts w:ascii="Times New Roman" w:hAnsi="Times New Roman" w:cs="Times New Roman"/>
+            </w:rPr>
+            <w:t>Osmotic domain</w:t>
+          </w:r>
+          <w:bookmarkEnd w:id="35"/>
+        </w:p>
+        <w:p>
+          <w:pPr>
+            <w:rPr>
+              <w:rFonts w:ascii="Times New Roman" w:hAnsi="Times New Roman" w:cs="Times New Roman"/>
+            </w:rPr>
+          </w:pPr>
+          <w:proofErr w:type="spellStart"/>
+          <w:r>
+            <w:rPr>
+              <w:rFonts w:ascii="Times New Roman" w:hAnsi="Times New Roman" w:cs="Times New Roman"/>
+            </w:rPr>
+            <w:t>OsmoticCell</w:t>
+          </w:r>
+          <w:proofErr w:type="spellEnd"/>
+          <w:r>
+            <w:rPr>
+              <w:rFonts w:ascii="Times New Roman" w:hAnsi="Times New Roman" w:cs="Times New Roman"/>
+            </w:rPr>
+            <w:t xml:space="preserve"> </w:t>
+          </w:r>
+        </w:p>
+        <w:p>
+          <w:pPr>
+            <w:rPr>
+              <w:rFonts w:ascii="Times New Roman" w:hAnsi="Times New Roman" w:cs="Times New Roman"/>
+            </w:rPr>
+          </w:pPr>
+          <w:r>
+            <w:rPr>
+              <w:rFonts w:ascii="Times New Roman" w:hAnsi="Times New Roman" w:cs="Times New Roman"/>
+            </w:rPr>
+            <w:t xml:space="preserve">Accumulation of </w:t>
+          </w:r>
+          <w:proofErr w:type="spellStart"/>
+          <w:r>
+            <w:rPr>
+              <w:rFonts w:ascii="Times New Roman" w:hAnsi="Times New Roman" w:cs="Times New Roman"/>
+            </w:rPr>
+            <w:t>penetratinf</w:t>
+          </w:r>
+          <w:proofErr w:type="spellEnd"/>
+          <w:r>
+            <w:rPr>
+              <w:rFonts w:ascii="Times New Roman" w:hAnsi="Times New Roman" w:cs="Times New Roman"/>
+            </w:rPr>
+            <w:t xml:space="preserve"> liquid</w:t>
+          </w:r>
+        </w:p>
+        <w:p>
+          <w:pPr>
+            <w:rPr>
+              <w:rFonts w:ascii="Times New Roman" w:hAnsi="Times New Roman" w:cs="Times New Roman"/>
+            </w:rPr>
+          </w:pPr>
+          <w:r>
+            <w:rPr>
+              <w:rFonts w:ascii="Times New Roman" w:hAnsi="Times New Roman" w:cs="Times New Roman"/>
+            </w:rPr>
+            <w:t xml:space="preserve">Membrane  </w:t>
+          </w:r>
+        </w:p>
+        <w:p>
+          <w:pPr>
+            <w:rPr>
+              <w:rFonts w:ascii="Times New Roman" w:hAnsi="Times New Roman" w:cs="Times New Roman"/>
+            </w:rPr>
+          </w:pPr>
+          <w:r>
+            <w:rPr>
+              <w:rFonts w:ascii="Times New Roman" w:hAnsi="Times New Roman" w:cs="Times New Roman"/>
+            </w:rPr>
+            <w:t xml:space="preserve">Osmotic pressure, </w:t>
+          </w:r>
+        </w:p>
+        <w:p>
+          <w:pPr>
             <w:rPr>
               <w:rFonts w:ascii="Times New Roman" w:hAnsi="Times New Roman" w:cs="Times New Roman"/>
             </w:rPr>
@@ -23501,7 +23952,701 @@
             <w:rPr>
               <w:rFonts w:ascii="Times New Roman" w:hAnsi="Times New Roman" w:cs="Times New Roman"/>
             </w:rPr>
-            <w:t>stream</w:t>
+            <w:t>osmotic</w:t>
+          </w:r>
+          <w:proofErr w:type="gramEnd"/>
+          <w:r>
+            <w:rPr>
+              <w:rFonts w:ascii="Times New Roman" w:hAnsi="Times New Roman" w:cs="Times New Roman"/>
+            </w:rPr>
+            <w:t xml:space="preserve"> </w:t>
+          </w:r>
+          <w:proofErr w:type="spellStart"/>
+          <w:r>
+            <w:rPr>
+              <w:rFonts w:ascii="Times New Roman" w:hAnsi="Times New Roman" w:cs="Times New Roman"/>
+            </w:rPr>
+            <w:t>gradiend</w:t>
+          </w:r>
+          <w:proofErr w:type="spellEnd"/>
+        </w:p>
+        <w:p>
+          <w:pPr>
+            <w:rPr>
+              <w:rFonts w:ascii="Times New Roman" w:hAnsi="Times New Roman" w:cs="Times New Roman"/>
+            </w:rPr>
+          </w:pPr>
+          <w:proofErr w:type="gramStart"/>
+          <w:r>
+            <w:rPr>
+              <w:rFonts w:ascii="Times New Roman" w:hAnsi="Times New Roman" w:cs="Times New Roman"/>
+            </w:rPr>
+            <w:t>hydraulic</w:t>
+          </w:r>
+          <w:proofErr w:type="gramEnd"/>
+          <w:r>
+            <w:rPr>
+              <w:rFonts w:ascii="Times New Roman" w:hAnsi="Times New Roman" w:cs="Times New Roman"/>
+            </w:rPr>
+            <w:t xml:space="preserve"> component</w:t>
+          </w:r>
+        </w:p>
+        <w:p>
+          <w:pPr>
+            <w:rPr>
+              <w:rFonts w:ascii="Times New Roman" w:hAnsi="Times New Roman" w:cs="Times New Roman"/>
+            </w:rPr>
+          </w:pPr>
+          <w:proofErr w:type="gramStart"/>
+          <w:r>
+            <w:rPr>
+              <w:rFonts w:ascii="Times New Roman" w:hAnsi="Times New Roman" w:cs="Times New Roman"/>
+            </w:rPr>
+            <w:t>temperature</w:t>
+          </w:r>
+          <w:proofErr w:type="gramEnd"/>
+          <w:r>
+            <w:rPr>
+              <w:rFonts w:ascii="Times New Roman" w:hAnsi="Times New Roman" w:cs="Times New Roman"/>
+            </w:rPr>
+            <w:t xml:space="preserve"> dependence</w:t>
+          </w:r>
+        </w:p>
+        <w:p>
+          <w:pPr>
+            <w:pStyle w:val="Nadpis2"/>
+            <w:rPr>
+              <w:rFonts w:ascii="Times New Roman" w:hAnsi="Times New Roman" w:cs="Times New Roman"/>
+            </w:rPr>
+          </w:pPr>
+          <w:bookmarkStart w:id="36" w:name="_Toc406969504"/>
+          <w:r>
+            <w:rPr>
+              <w:rFonts w:ascii="Times New Roman" w:hAnsi="Times New Roman" w:cs="Times New Roman"/>
+            </w:rPr>
+            <w:t>Thermal domain</w:t>
+          </w:r>
+          <w:bookmarkEnd w:id="36"/>
+        </w:p>
+        <w:p>
+          <w:pPr>
+            <w:rPr>
+              <w:rFonts w:ascii="Times New Roman" w:hAnsi="Times New Roman" w:cs="Times New Roman"/>
+            </w:rPr>
+          </w:pPr>
+          <w:proofErr w:type="spellStart"/>
+          <w:r>
+            <w:rPr>
+              <w:rFonts w:ascii="Times New Roman" w:hAnsi="Times New Roman" w:cs="Times New Roman"/>
+            </w:rPr>
+            <w:t>HeatAccumulation</w:t>
+          </w:r>
+          <w:proofErr w:type="spellEnd"/>
+          <w:r>
+            <w:rPr>
+              <w:rFonts w:ascii="Times New Roman" w:hAnsi="Times New Roman" w:cs="Times New Roman"/>
+            </w:rPr>
+            <w:t xml:space="preserve"> </w:t>
+          </w:r>
+        </w:p>
+        <w:p>
+          <w:pPr>
+            <w:rPr>
+              <w:rFonts w:ascii="Times New Roman" w:hAnsi="Times New Roman" w:cs="Times New Roman"/>
+            </w:rPr>
+          </w:pPr>
+          <w:r>
+            <w:rPr>
+              <w:rFonts w:ascii="Times New Roman" w:hAnsi="Times New Roman" w:cs="Times New Roman"/>
+            </w:rPr>
+            <w:t>Relative heat</w:t>
+          </w:r>
+        </w:p>
+        <w:p>
+          <w:pPr>
+            <w:rPr>
+              <w:rFonts w:ascii="Times New Roman" w:hAnsi="Times New Roman" w:cs="Times New Roman"/>
+            </w:rPr>
+          </w:pPr>
+          <w:r>
+            <w:rPr>
+              <w:rFonts w:ascii="Times New Roman" w:hAnsi="Times New Roman" w:cs="Times New Roman"/>
+            </w:rPr>
+            <w:t>Temperature gradient</w:t>
+          </w:r>
+        </w:p>
+        <w:p>
+          <w:pPr>
+            <w:rPr>
+              <w:rFonts w:ascii="Times New Roman" w:hAnsi="Times New Roman" w:cs="Times New Roman"/>
+            </w:rPr>
+          </w:pPr>
+          <w:proofErr w:type="spellStart"/>
+          <w:r>
+            <w:rPr>
+              <w:rFonts w:ascii="Times New Roman" w:hAnsi="Times New Roman" w:cs="Times New Roman"/>
+            </w:rPr>
+            <w:t>IdealRadiator</w:t>
+          </w:r>
+          <w:proofErr w:type="spellEnd"/>
+          <w:r>
+            <w:rPr>
+              <w:rFonts w:ascii="Times New Roman" w:hAnsi="Times New Roman" w:cs="Times New Roman"/>
+            </w:rPr>
+            <w:t xml:space="preserve"> </w:t>
+          </w:r>
+        </w:p>
+        <w:p>
+          <w:pPr>
+            <w:rPr>
+              <w:rFonts w:ascii="Times New Roman" w:hAnsi="Times New Roman" w:cs="Times New Roman"/>
+            </w:rPr>
+          </w:pPr>
+          <w:r>
+            <w:rPr>
+              <w:rFonts w:ascii="Times New Roman" w:hAnsi="Times New Roman" w:cs="Times New Roman"/>
+            </w:rPr>
+            <w:t>Tissue temperature = outflowing blood temperature</w:t>
+          </w:r>
+        </w:p>
+        <w:p>
+          <w:pPr>
+            <w:rPr>
+              <w:rFonts w:ascii="Times New Roman" w:hAnsi="Times New Roman" w:cs="Times New Roman"/>
+            </w:rPr>
+          </w:pPr>
+          <w:r>
+            <w:rPr>
+              <w:rFonts w:ascii="Times New Roman" w:hAnsi="Times New Roman" w:cs="Times New Roman"/>
+            </w:rPr>
+            <w:t xml:space="preserve">Conductor </w:t>
+          </w:r>
+        </w:p>
+        <w:p>
+          <w:pPr>
+            <w:rPr>
+              <w:rFonts w:ascii="Times New Roman" w:hAnsi="Times New Roman" w:cs="Times New Roman"/>
+            </w:rPr>
+          </w:pPr>
+          <w:r>
+            <w:rPr>
+              <w:rFonts w:ascii="Times New Roman" w:hAnsi="Times New Roman" w:cs="Times New Roman"/>
+            </w:rPr>
+            <w:t>Temperature gradient</w:t>
+          </w:r>
+        </w:p>
+        <w:p>
+          <w:pPr>
+            <w:rPr>
+              <w:rFonts w:ascii="Times New Roman" w:hAnsi="Times New Roman" w:cs="Times New Roman"/>
+            </w:rPr>
+          </w:pPr>
+          <w:r>
+            <w:rPr>
+              <w:rFonts w:ascii="Times New Roman" w:hAnsi="Times New Roman" w:cs="Times New Roman"/>
+            </w:rPr>
+            <w:t>Stream</w:t>
+          </w:r>
+        </w:p>
+        <w:p>
+          <w:pPr>
+            <w:rPr>
+              <w:rFonts w:ascii="Times New Roman" w:hAnsi="Times New Roman" w:cs="Times New Roman"/>
+            </w:rPr>
+          </w:pPr>
+          <w:r>
+            <w:rPr>
+              <w:rFonts w:ascii="Times New Roman" w:hAnsi="Times New Roman" w:cs="Times New Roman"/>
+            </w:rPr>
+            <w:t>Flow of heated liquid</w:t>
+          </w:r>
+        </w:p>
+        <w:p>
+          <w:pPr>
+            <w:rPr>
+              <w:rFonts w:ascii="Times New Roman" w:hAnsi="Times New Roman" w:cs="Times New Roman"/>
+            </w:rPr>
+          </w:pPr>
+          <w:r>
+            <w:rPr>
+              <w:rFonts w:ascii="Times New Roman" w:hAnsi="Times New Roman" w:cs="Times New Roman"/>
+            </w:rPr>
+            <w:t>Mixing liquids of different temperatures</w:t>
+          </w:r>
+        </w:p>
+        <w:p>
+          <w:pPr>
+            <w:pStyle w:val="Nadpis2"/>
+            <w:rPr>
+              <w:rFonts w:ascii="Times New Roman" w:hAnsi="Times New Roman" w:cs="Times New Roman"/>
+            </w:rPr>
+          </w:pPr>
+          <w:bookmarkStart w:id="37" w:name="_Toc406969505"/>
+          <w:r>
+            <w:rPr>
+              <w:rFonts w:ascii="Times New Roman" w:hAnsi="Times New Roman" w:cs="Times New Roman"/>
+            </w:rPr>
+            <w:t>Hydraulic domain</w:t>
+          </w:r>
+          <w:bookmarkEnd w:id="37"/>
+        </w:p>
+        <w:p>
+          <w:pPr>
+            <w:rPr>
+              <w:rFonts w:ascii="Times New Roman" w:hAnsi="Times New Roman" w:cs="Times New Roman"/>
+            </w:rPr>
+          </w:pPr>
+          <w:proofErr w:type="spellStart"/>
+          <w:r>
+            <w:rPr>
+              <w:rFonts w:ascii="Times New Roman" w:hAnsi="Times New Roman" w:cs="Times New Roman"/>
+            </w:rPr>
+            <w:t>ElasticVessel</w:t>
+          </w:r>
+          <w:proofErr w:type="spellEnd"/>
+          <w:r>
+            <w:rPr>
+              <w:rFonts w:ascii="Times New Roman" w:hAnsi="Times New Roman" w:cs="Times New Roman"/>
+            </w:rPr>
+            <w:t xml:space="preserve"> </w:t>
+          </w:r>
+        </w:p>
+        <w:p>
+          <w:pPr>
+            <w:rPr>
+              <w:rFonts w:ascii="Times New Roman" w:hAnsi="Times New Roman" w:cs="Times New Roman"/>
+            </w:rPr>
+          </w:pPr>
+          <w:r>
+            <w:rPr>
+              <w:rFonts w:ascii="Times New Roman" w:hAnsi="Times New Roman" w:cs="Times New Roman"/>
+            </w:rPr>
+            <w:t>PV characteristic</w:t>
+          </w:r>
+        </w:p>
+        <w:p>
+          <w:pPr>
+            <w:rPr>
+              <w:rFonts w:ascii="Times New Roman" w:hAnsi="Times New Roman" w:cs="Times New Roman"/>
+            </w:rPr>
+          </w:pPr>
+          <w:r>
+            <w:rPr>
+              <w:rFonts w:ascii="Times New Roman" w:hAnsi="Times New Roman" w:cs="Times New Roman"/>
+            </w:rPr>
+            <w:t>Zero pressure volume</w:t>
+          </w:r>
+        </w:p>
+        <w:p>
+          <w:pPr>
+            <w:rPr>
+              <w:rFonts w:ascii="Times New Roman" w:hAnsi="Times New Roman" w:cs="Times New Roman"/>
+            </w:rPr>
+          </w:pPr>
+          <w:r>
+            <w:rPr>
+              <w:rFonts w:ascii="Times New Roman" w:hAnsi="Times New Roman" w:cs="Times New Roman"/>
+            </w:rPr>
+            <w:t>Excess volume</w:t>
+          </w:r>
+        </w:p>
+        <w:p>
+          <w:pPr>
+            <w:rPr>
+              <w:rFonts w:ascii="Times New Roman" w:hAnsi="Times New Roman" w:cs="Times New Roman"/>
+            </w:rPr>
+          </w:pPr>
+          <w:r>
+            <w:rPr>
+              <w:rFonts w:ascii="Times New Roman" w:hAnsi="Times New Roman" w:cs="Times New Roman"/>
+            </w:rPr>
+            <w:lastRenderedPageBreak/>
+            <w:t>Compliance/</w:t>
+          </w:r>
+          <w:proofErr w:type="spellStart"/>
+          <w:r>
+            <w:rPr>
+              <w:rFonts w:ascii="Times New Roman" w:hAnsi="Times New Roman" w:cs="Times New Roman"/>
+            </w:rPr>
+            <w:t>elastance</w:t>
+          </w:r>
+          <w:proofErr w:type="spellEnd"/>
+        </w:p>
+        <w:p>
+          <w:pPr>
+            <w:rPr>
+              <w:rFonts w:ascii="Times New Roman" w:hAnsi="Times New Roman" w:cs="Times New Roman"/>
+            </w:rPr>
+          </w:pPr>
+          <w:r>
+            <w:rPr>
+              <w:rFonts w:ascii="Times New Roman" w:hAnsi="Times New Roman" w:cs="Times New Roman"/>
+            </w:rPr>
+            <w:t>Collapse</w:t>
+          </w:r>
+        </w:p>
+        <w:p>
+          <w:pPr>
+            <w:rPr>
+              <w:rFonts w:ascii="Times New Roman" w:hAnsi="Times New Roman" w:cs="Times New Roman"/>
+            </w:rPr>
+          </w:pPr>
+          <w:r>
+            <w:rPr>
+              <w:rFonts w:ascii="Times New Roman" w:hAnsi="Times New Roman" w:cs="Times New Roman"/>
+            </w:rPr>
+            <w:t xml:space="preserve">Conductance </w:t>
+          </w:r>
+        </w:p>
+        <w:p>
+          <w:pPr>
+            <w:rPr>
+              <w:rFonts w:ascii="Times New Roman" w:hAnsi="Times New Roman" w:cs="Times New Roman"/>
+            </w:rPr>
+          </w:pPr>
+          <w:r>
+            <w:rPr>
+              <w:rFonts w:ascii="Times New Roman" w:hAnsi="Times New Roman" w:cs="Times New Roman"/>
+            </w:rPr>
+            <w:t>Pressure gradient</w:t>
+          </w:r>
+        </w:p>
+        <w:p>
+          <w:pPr>
+            <w:rPr>
+              <w:rFonts w:ascii="Times New Roman" w:hAnsi="Times New Roman" w:cs="Times New Roman"/>
+            </w:rPr>
+          </w:pPr>
+          <w:r>
+            <w:rPr>
+              <w:rFonts w:ascii="Times New Roman" w:hAnsi="Times New Roman" w:cs="Times New Roman"/>
+            </w:rPr>
+            <w:t>Hydraulic resistance</w:t>
+          </w:r>
+        </w:p>
+        <w:p>
+          <w:pPr>
+            <w:rPr>
+              <w:rFonts w:ascii="Times New Roman" w:hAnsi="Times New Roman" w:cs="Times New Roman"/>
+            </w:rPr>
+          </w:pPr>
+          <w:r>
+            <w:rPr>
+              <w:rFonts w:ascii="Times New Roman" w:hAnsi="Times New Roman" w:cs="Times New Roman"/>
+            </w:rPr>
+            <w:t>Vasoconstriction/vasodilatation</w:t>
+          </w:r>
+        </w:p>
+        <w:p>
+          <w:pPr>
+            <w:rPr>
+              <w:rFonts w:ascii="Times New Roman" w:hAnsi="Times New Roman" w:cs="Times New Roman"/>
+            </w:rPr>
+          </w:pPr>
+          <w:r>
+            <w:rPr>
+              <w:rFonts w:ascii="Times New Roman" w:hAnsi="Times New Roman" w:cs="Times New Roman"/>
+            </w:rPr>
+            <w:t xml:space="preserve">Hydrostatic column </w:t>
+          </w:r>
+        </w:p>
+        <w:p>
+          <w:pPr>
+            <w:rPr>
+              <w:rFonts w:ascii="Times New Roman" w:hAnsi="Times New Roman" w:cs="Times New Roman"/>
+            </w:rPr>
+          </w:pPr>
+          <w:r>
+            <w:rPr>
+              <w:rFonts w:ascii="Times New Roman" w:hAnsi="Times New Roman" w:cs="Times New Roman"/>
+            </w:rPr>
+            <w:t xml:space="preserve">P=g </w:t>
+          </w:r>
+          <w:proofErr w:type="spellStart"/>
+          <w:r>
+            <w:rPr>
+              <w:rFonts w:ascii="Times New Roman" w:hAnsi="Times New Roman" w:cs="Times New Roman"/>
+            </w:rPr>
+            <w:t>ro</w:t>
+          </w:r>
+          <w:proofErr w:type="spellEnd"/>
+          <w:r>
+            <w:rPr>
+              <w:rFonts w:ascii="Times New Roman" w:hAnsi="Times New Roman" w:cs="Times New Roman"/>
+            </w:rPr>
+            <w:t xml:space="preserve"> h</w:t>
+          </w:r>
+        </w:p>
+        <w:p>
+          <w:pPr>
+            <w:rPr>
+              <w:rFonts w:ascii="Times New Roman" w:hAnsi="Times New Roman" w:cs="Times New Roman"/>
+            </w:rPr>
+          </w:pPr>
+          <w:r>
+            <w:rPr>
+              <w:rFonts w:ascii="Times New Roman" w:hAnsi="Times New Roman" w:cs="Times New Roman"/>
+            </w:rPr>
+            <w:t>Gravity experiments</w:t>
+          </w:r>
+        </w:p>
+        <w:p>
+          <w:pPr>
+            <w:rPr>
+              <w:rFonts w:ascii="Times New Roman" w:hAnsi="Times New Roman" w:cs="Times New Roman"/>
+            </w:rPr>
+          </w:pPr>
+          <w:r>
+            <w:rPr>
+              <w:rFonts w:ascii="Times New Roman" w:hAnsi="Times New Roman" w:cs="Times New Roman"/>
+            </w:rPr>
+            <w:t>Blood in legs</w:t>
+          </w:r>
+        </w:p>
+        <w:p>
+          <w:pPr>
+            <w:rPr>
+              <w:rFonts w:ascii="Times New Roman" w:hAnsi="Times New Roman" w:cs="Times New Roman"/>
+            </w:rPr>
+          </w:pPr>
+          <w:r>
+            <w:rPr>
+              <w:rFonts w:ascii="Times New Roman" w:hAnsi="Times New Roman" w:cs="Times New Roman"/>
+            </w:rPr>
+            <w:t xml:space="preserve">Elastic membrane </w:t>
+          </w:r>
+        </w:p>
+        <w:p>
+          <w:pPr>
+            <w:rPr>
+              <w:rFonts w:ascii="Times New Roman" w:hAnsi="Times New Roman" w:cs="Times New Roman"/>
+            </w:rPr>
+          </w:pPr>
+          <w:r>
+            <w:rPr>
+              <w:rFonts w:ascii="Times New Roman" w:hAnsi="Times New Roman" w:cs="Times New Roman"/>
+            </w:rPr>
+            <w:t>Cavity in cavity</w:t>
+          </w:r>
+        </w:p>
+        <w:p>
+          <w:pPr>
+            <w:rPr>
+              <w:rFonts w:ascii="Times New Roman" w:hAnsi="Times New Roman" w:cs="Times New Roman"/>
+            </w:rPr>
+          </w:pPr>
+          <w:r>
+            <w:rPr>
+              <w:rFonts w:ascii="Times New Roman" w:hAnsi="Times New Roman" w:cs="Times New Roman"/>
+            </w:rPr>
+            <w:t xml:space="preserve">Ventilation </w:t>
+          </w:r>
+        </w:p>
+        <w:p>
+          <w:pPr>
+            <w:rPr>
+              <w:rFonts w:ascii="Times New Roman" w:hAnsi="Times New Roman" w:cs="Times New Roman"/>
+            </w:rPr>
+          </w:pPr>
+          <w:r>
+            <w:rPr>
+              <w:rFonts w:ascii="Times New Roman" w:hAnsi="Times New Roman" w:cs="Times New Roman"/>
+            </w:rPr>
+            <w:t xml:space="preserve">Ideal valve </w:t>
+          </w:r>
+        </w:p>
+        <w:p>
+          <w:pPr>
+            <w:rPr>
+              <w:rFonts w:ascii="Times New Roman" w:hAnsi="Times New Roman" w:cs="Times New Roman"/>
+            </w:rPr>
+          </w:pPr>
+          <w:r>
+            <w:rPr>
+              <w:rFonts w:ascii="Times New Roman" w:hAnsi="Times New Roman" w:cs="Times New Roman"/>
+            </w:rPr>
+            <w:t>Switching state</w:t>
+          </w:r>
+        </w:p>
+        <w:p>
+          <w:pPr>
+            <w:rPr>
+              <w:rFonts w:ascii="Times New Roman" w:hAnsi="Times New Roman" w:cs="Times New Roman"/>
+            </w:rPr>
+          </w:pPr>
+          <w:r>
+            <w:rPr>
+              <w:rFonts w:ascii="Times New Roman" w:hAnsi="Times New Roman" w:cs="Times New Roman"/>
+            </w:rPr>
+            <w:t>Forward/ backward flow</w:t>
+          </w:r>
+        </w:p>
+        <w:p>
+          <w:pPr>
+            <w:rPr>
+              <w:rFonts w:ascii="Times New Roman" w:hAnsi="Times New Roman" w:cs="Times New Roman"/>
+            </w:rPr>
+          </w:pPr>
+          <w:r>
+            <w:rPr>
+              <w:rFonts w:ascii="Times New Roman" w:hAnsi="Times New Roman" w:cs="Times New Roman"/>
+            </w:rPr>
+            <w:t>Forward conductance/ backward resistance</w:t>
+          </w:r>
+        </w:p>
+        <w:p>
+          <w:pPr>
+            <w:rPr>
+              <w:rFonts w:ascii="Times New Roman" w:hAnsi="Times New Roman" w:cs="Times New Roman"/>
+            </w:rPr>
+          </w:pPr>
+          <w:r>
+            <w:rPr>
+              <w:rFonts w:ascii="Times New Roman" w:hAnsi="Times New Roman" w:cs="Times New Roman"/>
+            </w:rPr>
+            <w:t>Modelica implementation</w:t>
+          </w:r>
+        </w:p>
+        <w:p>
+          <w:pPr>
+            <w:rPr>
+              <w:rFonts w:ascii="Times New Roman" w:hAnsi="Times New Roman" w:cs="Times New Roman"/>
+            </w:rPr>
+          </w:pPr>
+          <w:r>
+            <w:rPr>
+              <w:rFonts w:ascii="Times New Roman" w:hAnsi="Times New Roman" w:cs="Times New Roman"/>
+            </w:rPr>
+            <w:t>Inertia</w:t>
+          </w:r>
+        </w:p>
+        <w:p>
+          <w:pPr>
+            <w:rPr>
+              <w:rFonts w:ascii="Times New Roman" w:eastAsia="Times New Roman" w:hAnsi="Times New Roman" w:cs="Times New Roman"/>
+              <w:sz w:val="16"/>
+              <w:szCs w:val="16"/>
+            </w:rPr>
+          </w:pPr>
+          <w:r>
+            <w:rPr>
+              <w:rFonts w:ascii="Times New Roman" w:eastAsia="Times New Roman" w:hAnsi="Times New Roman" w:cs="Times New Roman"/>
+              <w:color w:val="006400"/>
+              <w:sz w:val="16"/>
+              <w:szCs w:val="16"/>
+            </w:rPr>
+            <w:t>I*</w:t>
+          </w:r>
+          <w:proofErr w:type="gramStart"/>
+          <w:r>
+            <w:rPr>
+              <w:rFonts w:ascii="Times New Roman" w:eastAsia="Times New Roman" w:hAnsi="Times New Roman" w:cs="Times New Roman"/>
+              <w:color w:val="006400"/>
+              <w:sz w:val="16"/>
+              <w:szCs w:val="16"/>
+            </w:rPr>
+            <w:t>der(</w:t>
+          </w:r>
+          <w:proofErr w:type="spellStart"/>
+          <w:proofErr w:type="gramEnd"/>
+          <w:r>
+            <w:rPr>
+              <w:rFonts w:ascii="Times New Roman" w:eastAsia="Times New Roman" w:hAnsi="Times New Roman" w:cs="Times New Roman"/>
+              <w:color w:val="006400"/>
+              <w:sz w:val="16"/>
+              <w:szCs w:val="16"/>
+            </w:rPr>
+            <w:t>q_in.q</w:t>
+          </w:r>
+          <w:proofErr w:type="spellEnd"/>
+          <w:r>
+            <w:rPr>
+              <w:rFonts w:ascii="Times New Roman" w:eastAsia="Times New Roman" w:hAnsi="Times New Roman" w:cs="Times New Roman"/>
+              <w:color w:val="006400"/>
+              <w:sz w:val="16"/>
+              <w:szCs w:val="16"/>
+            </w:rPr>
+            <w:t>) = (</w:t>
+          </w:r>
+          <w:proofErr w:type="spellStart"/>
+          <w:r>
+            <w:rPr>
+              <w:rFonts w:ascii="Times New Roman" w:eastAsia="Times New Roman" w:hAnsi="Times New Roman" w:cs="Times New Roman"/>
+              <w:color w:val="006400"/>
+              <w:sz w:val="16"/>
+              <w:szCs w:val="16"/>
+            </w:rPr>
+            <w:t>q_in.pressure</w:t>
+          </w:r>
+          <w:proofErr w:type="spellEnd"/>
+          <w:r>
+            <w:rPr>
+              <w:rFonts w:ascii="Times New Roman" w:eastAsia="Times New Roman" w:hAnsi="Times New Roman" w:cs="Times New Roman"/>
+              <w:color w:val="006400"/>
+              <w:sz w:val="16"/>
+              <w:szCs w:val="16"/>
+            </w:rPr>
+            <w:t> - </w:t>
+          </w:r>
+          <w:proofErr w:type="spellStart"/>
+          <w:r>
+            <w:rPr>
+              <w:rFonts w:ascii="Times New Roman" w:eastAsia="Times New Roman" w:hAnsi="Times New Roman" w:cs="Times New Roman"/>
+              <w:color w:val="006400"/>
+              <w:sz w:val="16"/>
+              <w:szCs w:val="16"/>
+            </w:rPr>
+            <w:t>q_out.pressure</w:t>
+          </w:r>
+          <w:proofErr w:type="spellEnd"/>
+          <w:r>
+            <w:rPr>
+              <w:rFonts w:ascii="Times New Roman" w:eastAsia="Times New Roman" w:hAnsi="Times New Roman" w:cs="Times New Roman"/>
+              <w:color w:val="006400"/>
+              <w:sz w:val="16"/>
+              <w:szCs w:val="16"/>
+            </w:rPr>
+            <w:t>)</w:t>
+          </w:r>
+        </w:p>
+        <w:p>
+          <w:pPr>
+            <w:rPr>
+              <w:rFonts w:ascii="Times New Roman" w:hAnsi="Times New Roman" w:cs="Times New Roman"/>
+            </w:rPr>
+          </w:pPr>
+          <w:r>
+            <w:rPr>
+              <w:rFonts w:ascii="Times New Roman" w:hAnsi="Times New Roman" w:cs="Times New Roman"/>
+            </w:rPr>
+            <w:t xml:space="preserve">Pump </w:t>
+          </w:r>
+        </w:p>
+        <w:p>
+          <w:pPr>
+            <w:rPr>
+              <w:rFonts w:ascii="Times New Roman" w:hAnsi="Times New Roman" w:cs="Times New Roman"/>
+            </w:rPr>
+          </w:pPr>
+          <w:r>
+            <w:rPr>
+              <w:rFonts w:ascii="Times New Roman" w:hAnsi="Times New Roman" w:cs="Times New Roman"/>
+            </w:rPr>
+            <w:t>Generation of volumetric flow</w:t>
+          </w:r>
+        </w:p>
+        <w:p>
+          <w:pPr>
+            <w:rPr>
+              <w:rFonts w:ascii="Times New Roman" w:hAnsi="Times New Roman" w:cs="Times New Roman"/>
+            </w:rPr>
+          </w:pPr>
+          <w:proofErr w:type="gramStart"/>
+          <w:r>
+            <w:rPr>
+              <w:rFonts w:ascii="Times New Roman" w:hAnsi="Times New Roman" w:cs="Times New Roman"/>
+            </w:rPr>
+            <w:t>heart</w:t>
           </w:r>
           <w:proofErr w:type="gramEnd"/>
         </w:p>
@@ -23515,229 +24660,15 @@
             <w:rPr>
               <w:rFonts w:ascii="Times New Roman" w:hAnsi="Times New Roman" w:cs="Times New Roman"/>
             </w:rPr>
-            <w:t>Solute flow</w:t>
+            <w:t xml:space="preserve">Reabsorption </w:t>
           </w:r>
         </w:p>
         <w:p>
           <w:pPr>
             <w:rPr>
-              <w:rFonts w:ascii="Times New Roman" w:hAnsi="Times New Roman" w:cs="Times New Roman"/>
-            </w:rPr>
-          </w:pPr>
-          <w:r>
-            <w:rPr>
-              <w:rFonts w:ascii="Times New Roman" w:hAnsi="Times New Roman" w:cs="Times New Roman"/>
-            </w:rPr>
-            <w:t>Solution flow</w:t>
-          </w:r>
-        </w:p>
-        <w:p>
-          <w:pPr>
-            <w:rPr>
-              <w:rFonts w:ascii="Times New Roman" w:hAnsi="Times New Roman" w:cs="Times New Roman"/>
-            </w:rPr>
-          </w:pPr>
-          <w:r>
-            <w:rPr>
-              <w:rFonts w:ascii="Times New Roman" w:hAnsi="Times New Roman" w:cs="Times New Roman"/>
-            </w:rPr>
-            <w:t xml:space="preserve">Clearance </w:t>
-          </w:r>
-        </w:p>
-        <w:p>
-          <w:pPr>
-            <w:rPr>
-              <w:rFonts w:ascii="Times New Roman" w:hAnsi="Times New Roman" w:cs="Times New Roman"/>
-            </w:rPr>
-          </w:pPr>
-          <w:proofErr w:type="gramStart"/>
-          <w:r>
-            <w:rPr>
-              <w:rFonts w:ascii="Times New Roman" w:hAnsi="Times New Roman" w:cs="Times New Roman"/>
-            </w:rPr>
-            <w:t>degradation</w:t>
-          </w:r>
-          <w:proofErr w:type="gramEnd"/>
-          <w:r>
-            <w:rPr>
-              <w:rFonts w:ascii="Times New Roman" w:hAnsi="Times New Roman" w:cs="Times New Roman"/>
-            </w:rPr>
-            <w:t xml:space="preserve"> </w:t>
-          </w:r>
-        </w:p>
-        <w:p>
-          <w:pPr>
-            <w:rPr>
-              <w:rFonts w:ascii="Times New Roman" w:eastAsia="Times New Roman" w:hAnsi="Times New Roman" w:cs="Times New Roman"/>
-              <w:sz w:val="16"/>
-              <w:szCs w:val="16"/>
-            </w:rPr>
-          </w:pPr>
-        </w:p>
-        <w:p>
-          <w:pPr>
-            <w:rPr>
-              <w:rFonts w:ascii="Times New Roman" w:eastAsia="Times New Roman" w:hAnsi="Times New Roman" w:cs="Times New Roman"/>
-              <w:sz w:val="16"/>
-              <w:szCs w:val="16"/>
-            </w:rPr>
-          </w:pPr>
-          <w:r>
-            <w:rPr>
-              <w:rFonts w:ascii="Times New Roman" w:eastAsia="Times New Roman" w:hAnsi="Times New Roman" w:cs="Times New Roman"/>
-              <w:sz w:val="16"/>
-              <w:szCs w:val="16"/>
-            </w:rPr>
-            <w:t>Clearance = K*</w:t>
-          </w:r>
-          <w:proofErr w:type="spellStart"/>
-          <w:r>
-            <w:rPr>
-              <w:rFonts w:ascii="Times New Roman" w:eastAsia="Times New Roman" w:hAnsi="Times New Roman" w:cs="Times New Roman"/>
-              <w:sz w:val="16"/>
-              <w:szCs w:val="16"/>
-            </w:rPr>
-            <w:t>solventFlow</w:t>
-          </w:r>
-          <w:proofErr w:type="spellEnd"/>
-        </w:p>
-        <w:p>
-          <w:pPr>
-            <w:rPr>
-              <w:rFonts w:ascii="Times New Roman" w:hAnsi="Times New Roman" w:cs="Times New Roman"/>
-            </w:rPr>
-          </w:pPr>
-        </w:p>
-        <w:p>
-          <w:pPr>
-            <w:rPr>
-              <w:rFonts w:ascii="Times New Roman" w:hAnsi="Times New Roman" w:cs="Times New Roman"/>
-            </w:rPr>
-          </w:pPr>
-          <w:r>
-            <w:rPr>
-              <w:rFonts w:ascii="Times New Roman" w:hAnsi="Times New Roman" w:cs="Times New Roman"/>
-            </w:rPr>
-            <w:t>Mixing of solutions</w:t>
-          </w:r>
-        </w:p>
-        <w:p>
-          <w:pPr>
-            <w:rPr>
-              <w:rFonts w:ascii="Times New Roman" w:hAnsi="Times New Roman" w:cs="Times New Roman"/>
-            </w:rPr>
-          </w:pPr>
-          <w:r>
-            <w:rPr>
-              <w:rFonts w:ascii="Times New Roman" w:hAnsi="Times New Roman" w:cs="Times New Roman"/>
-            </w:rPr>
-            <w:t xml:space="preserve">Dilution </w:t>
-          </w:r>
-        </w:p>
-        <w:p>
-          <w:pPr>
-            <w:rPr>
-              <w:rFonts w:ascii="Times New Roman" w:hAnsi="Times New Roman" w:cs="Times New Roman"/>
-              <w:sz w:val="16"/>
-              <w:szCs w:val="16"/>
-            </w:rPr>
-          </w:pPr>
-          <w:proofErr w:type="spellStart"/>
-          <w:r>
-            <w:rPr>
-              <w:rFonts w:ascii="Times New Roman" w:hAnsi="Times New Roman" w:cs="Times New Roman"/>
-              <w:sz w:val="16"/>
-              <w:szCs w:val="16"/>
-            </w:rPr>
-            <w:t>q_out.conc</w:t>
-          </w:r>
-          <w:proofErr w:type="spellEnd"/>
-          <w:r>
-            <w:rPr>
-              <w:rFonts w:ascii="Times New Roman" w:hAnsi="Times New Roman" w:cs="Times New Roman"/>
-              <w:sz w:val="16"/>
-              <w:szCs w:val="16"/>
-            </w:rPr>
-            <w:t> = d * </w:t>
-          </w:r>
-          <w:proofErr w:type="spellStart"/>
-          <w:r>
-            <w:rPr>
-              <w:rFonts w:ascii="Times New Roman" w:hAnsi="Times New Roman" w:cs="Times New Roman"/>
-              <w:sz w:val="16"/>
-              <w:szCs w:val="16"/>
-            </w:rPr>
-            <w:t>q_in.conc</w:t>
-          </w:r>
-          <w:proofErr w:type="spellEnd"/>
-          <w:r>
-            <w:rPr>
-              <w:rFonts w:ascii="Times New Roman" w:hAnsi="Times New Roman" w:cs="Times New Roman"/>
-              <w:sz w:val="16"/>
-              <w:szCs w:val="16"/>
-            </w:rPr>
-            <w:t>;</w:t>
-          </w:r>
-        </w:p>
-        <w:p>
-          <w:pPr>
-            <w:rPr>
-              <w:rFonts w:ascii="Times New Roman" w:hAnsi="Times New Roman" w:cs="Times New Roman"/>
-            </w:rPr>
-          </w:pPr>
-          <w:r>
-            <w:rPr>
-              <w:rFonts w:ascii="Times New Roman" w:hAnsi="Times New Roman" w:cs="Times New Roman"/>
-            </w:rPr>
-            <w:t xml:space="preserve">Reabsorption </w:t>
-          </w:r>
-        </w:p>
-        <w:p>
-          <w:pPr>
-            <w:rPr>
-              <w:rFonts w:ascii="Times New Roman" w:hAnsi="Times New Roman" w:cs="Times New Roman"/>
-            </w:rPr>
-          </w:pPr>
-          <w:r>
-            <w:rPr>
-              <w:rFonts w:ascii="Times New Roman" w:hAnsi="Times New Roman" w:cs="Times New Roman"/>
-            </w:rPr>
-            <w:t xml:space="preserve">Primary filtrate in </w:t>
-          </w:r>
-          <w:proofErr w:type="spellStart"/>
-          <w:r>
-            <w:rPr>
-              <w:rFonts w:ascii="Times New Roman" w:hAnsi="Times New Roman" w:cs="Times New Roman"/>
-            </w:rPr>
-            <w:t>nefrons</w:t>
-          </w:r>
-          <w:proofErr w:type="spellEnd"/>
-        </w:p>
-        <w:p>
-          <w:pPr>
-            <w:rPr>
-              <w:rFonts w:ascii="Times New Roman" w:hAnsi="Times New Roman" w:cs="Times New Roman"/>
-            </w:rPr>
-          </w:pPr>
-          <w:r>
-            <w:rPr>
-              <w:rFonts w:ascii="Times New Roman" w:hAnsi="Times New Roman" w:cs="Times New Roman"/>
-            </w:rPr>
-            <w:t xml:space="preserve">Fractional </w:t>
-          </w:r>
-          <w:proofErr w:type="spellStart"/>
-          <w:r>
-            <w:rPr>
-              <w:rFonts w:ascii="Times New Roman" w:hAnsi="Times New Roman" w:cs="Times New Roman"/>
-            </w:rPr>
-            <w:t>reabsorbtion</w:t>
-          </w:r>
-          <w:proofErr w:type="spellEnd"/>
-        </w:p>
-        <w:p>
-          <w:pPr>
-            <w:rPr>
-              <w:rFonts w:ascii="Times New Roman" w:hAnsi="Times New Roman" w:cs="Times New Roman"/>
+              <w:rStyle w:val="Znaknadpisu1"/>
+              <w:rFonts w:ascii="Times New Roman" w:hAnsi="Times New Roman" w:cs="Times New Roman"/>
+              <w:caps/>
             </w:rPr>
           </w:pPr>
           <w:proofErr w:type="spellStart"/>
@@ -23746,844 +24677,13 @@
             <w:rPr>
               <w:rFonts w:ascii="Times New Roman" w:hAnsi="Times New Roman" w:cs="Times New Roman"/>
             </w:rPr>
-            <w:t>threshhold</w:t>
+            <w:t>nefrone</w:t>
           </w:r>
           <w:proofErr w:type="spellEnd"/>
           <w:proofErr w:type="gramEnd"/>
         </w:p>
         <w:p>
           <w:pPr>
-            <w:pStyle w:val="Nadpis2"/>
-            <w:rPr>
-              <w:rFonts w:ascii="Times New Roman" w:hAnsi="Times New Roman" w:cs="Times New Roman"/>
-            </w:rPr>
-          </w:pPr>
-          <w:bookmarkStart w:id="32" w:name="_Toc406969503"/>
-          <w:r>
-            <w:rPr>
-              <w:rFonts w:ascii="Times New Roman" w:hAnsi="Times New Roman" w:cs="Times New Roman"/>
-            </w:rPr>
-            <w:t>Osmotic domain</w:t>
-          </w:r>
-          <w:bookmarkEnd w:id="32"/>
-        </w:p>
-        <w:p>
-          <w:pPr>
-            <w:rPr>
-              <w:rFonts w:ascii="Times New Roman" w:hAnsi="Times New Roman" w:cs="Times New Roman"/>
-            </w:rPr>
-          </w:pPr>
-          <w:proofErr w:type="spellStart"/>
-          <w:r>
-            <w:rPr>
-              <w:rFonts w:ascii="Times New Roman" w:hAnsi="Times New Roman" w:cs="Times New Roman"/>
-            </w:rPr>
-            <w:t>OsmoticCell</w:t>
-          </w:r>
-          <w:proofErr w:type="spellEnd"/>
-          <w:r>
-            <w:rPr>
-              <w:rFonts w:ascii="Times New Roman" w:hAnsi="Times New Roman" w:cs="Times New Roman"/>
-            </w:rPr>
-            <w:t xml:space="preserve"> </w:t>
-          </w:r>
-        </w:p>
-        <w:p>
-          <w:pPr>
-            <w:rPr>
-              <w:rFonts w:ascii="Times New Roman" w:hAnsi="Times New Roman" w:cs="Times New Roman"/>
-            </w:rPr>
-          </w:pPr>
-          <w:r>
-            <w:rPr>
-              <w:rFonts w:ascii="Times New Roman" w:hAnsi="Times New Roman" w:cs="Times New Roman"/>
-            </w:rPr>
-            <w:t xml:space="preserve">Accumulation of </w:t>
-          </w:r>
-          <w:proofErr w:type="spellStart"/>
-          <w:r>
-            <w:rPr>
-              <w:rFonts w:ascii="Times New Roman" w:hAnsi="Times New Roman" w:cs="Times New Roman"/>
-            </w:rPr>
-            <w:t>penetratinf</w:t>
-          </w:r>
-          <w:proofErr w:type="spellEnd"/>
-          <w:r>
-            <w:rPr>
-              <w:rFonts w:ascii="Times New Roman" w:hAnsi="Times New Roman" w:cs="Times New Roman"/>
-            </w:rPr>
-            <w:t xml:space="preserve"> liquid</w:t>
-          </w:r>
-        </w:p>
-        <w:p>
-          <w:pPr>
-            <w:rPr>
-              <w:rFonts w:ascii="Times New Roman" w:hAnsi="Times New Roman" w:cs="Times New Roman"/>
-            </w:rPr>
-          </w:pPr>
-          <w:r>
-            <w:rPr>
-              <w:rFonts w:ascii="Times New Roman" w:hAnsi="Times New Roman" w:cs="Times New Roman"/>
-            </w:rPr>
-            <w:t xml:space="preserve">Membrane  </w:t>
-          </w:r>
-        </w:p>
-        <w:p>
-          <w:pPr>
-            <w:rPr>
-              <w:rFonts w:ascii="Times New Roman" w:hAnsi="Times New Roman" w:cs="Times New Roman"/>
-            </w:rPr>
-          </w:pPr>
-          <w:r>
-            <w:rPr>
-              <w:rFonts w:ascii="Times New Roman" w:hAnsi="Times New Roman" w:cs="Times New Roman"/>
-            </w:rPr>
-            <w:t xml:space="preserve">Osmotic pressure, </w:t>
-          </w:r>
-        </w:p>
-        <w:p>
-          <w:pPr>
-            <w:rPr>
-              <w:rFonts w:ascii="Times New Roman" w:hAnsi="Times New Roman" w:cs="Times New Roman"/>
-            </w:rPr>
-          </w:pPr>
-          <w:proofErr w:type="gramStart"/>
-          <w:r>
-            <w:rPr>
-              <w:rFonts w:ascii="Times New Roman" w:hAnsi="Times New Roman" w:cs="Times New Roman"/>
-            </w:rPr>
-            <w:t>osmotic</w:t>
-          </w:r>
-          <w:proofErr w:type="gramEnd"/>
-          <w:r>
-            <w:rPr>
-              <w:rFonts w:ascii="Times New Roman" w:hAnsi="Times New Roman" w:cs="Times New Roman"/>
-            </w:rPr>
-            <w:t xml:space="preserve"> </w:t>
-          </w:r>
-          <w:proofErr w:type="spellStart"/>
-          <w:r>
-            <w:rPr>
-              <w:rFonts w:ascii="Times New Roman" w:hAnsi="Times New Roman" w:cs="Times New Roman"/>
-            </w:rPr>
-            <w:t>gradiend</w:t>
-          </w:r>
-          <w:proofErr w:type="spellEnd"/>
-        </w:p>
-        <w:p>
-          <w:pPr>
-            <w:rPr>
-              <w:rFonts w:ascii="Times New Roman" w:hAnsi="Times New Roman" w:cs="Times New Roman"/>
-            </w:rPr>
-          </w:pPr>
-          <w:proofErr w:type="gramStart"/>
-          <w:r>
-            <w:rPr>
-              <w:rFonts w:ascii="Times New Roman" w:hAnsi="Times New Roman" w:cs="Times New Roman"/>
-            </w:rPr>
-            <w:t>hydraulic</w:t>
-          </w:r>
-          <w:proofErr w:type="gramEnd"/>
-          <w:r>
-            <w:rPr>
-              <w:rFonts w:ascii="Times New Roman" w:hAnsi="Times New Roman" w:cs="Times New Roman"/>
-            </w:rPr>
-            <w:t xml:space="preserve"> component</w:t>
-          </w:r>
-        </w:p>
-        <w:p>
-          <w:pPr>
-            <w:rPr>
-              <w:rFonts w:ascii="Times New Roman" w:hAnsi="Times New Roman" w:cs="Times New Roman"/>
-            </w:rPr>
-          </w:pPr>
-          <w:proofErr w:type="gramStart"/>
-          <w:r>
-            <w:rPr>
-              <w:rFonts w:ascii="Times New Roman" w:hAnsi="Times New Roman" w:cs="Times New Roman"/>
-            </w:rPr>
-            <w:t>temperature</w:t>
-          </w:r>
-          <w:proofErr w:type="gramEnd"/>
-          <w:r>
-            <w:rPr>
-              <w:rFonts w:ascii="Times New Roman" w:hAnsi="Times New Roman" w:cs="Times New Roman"/>
-            </w:rPr>
-            <w:t xml:space="preserve"> dependence</w:t>
-          </w:r>
-        </w:p>
-        <w:p>
-          <w:pPr>
-            <w:pStyle w:val="Nadpis2"/>
-            <w:rPr>
-              <w:rFonts w:ascii="Times New Roman" w:hAnsi="Times New Roman" w:cs="Times New Roman"/>
-            </w:rPr>
-          </w:pPr>
-          <w:bookmarkStart w:id="33" w:name="_Toc406969504"/>
-          <w:r>
-            <w:rPr>
-              <w:rFonts w:ascii="Times New Roman" w:hAnsi="Times New Roman" w:cs="Times New Roman"/>
-            </w:rPr>
-            <w:t>Thermal domain</w:t>
-          </w:r>
-          <w:bookmarkEnd w:id="33"/>
-        </w:p>
-        <w:p>
-          <w:pPr>
-            <w:rPr>
-              <w:rFonts w:ascii="Times New Roman" w:hAnsi="Times New Roman" w:cs="Times New Roman"/>
-            </w:rPr>
-          </w:pPr>
-          <w:proofErr w:type="spellStart"/>
-          <w:r>
-            <w:rPr>
-              <w:rFonts w:ascii="Times New Roman" w:hAnsi="Times New Roman" w:cs="Times New Roman"/>
-            </w:rPr>
-            <w:t>HeatAccumulation</w:t>
-          </w:r>
-          <w:proofErr w:type="spellEnd"/>
-          <w:r>
-            <w:rPr>
-              <w:rFonts w:ascii="Times New Roman" w:hAnsi="Times New Roman" w:cs="Times New Roman"/>
-            </w:rPr>
-            <w:t xml:space="preserve"> </w:t>
-          </w:r>
-        </w:p>
-        <w:p>
-          <w:pPr>
-            <w:rPr>
-              <w:rFonts w:ascii="Times New Roman" w:hAnsi="Times New Roman" w:cs="Times New Roman"/>
-            </w:rPr>
-          </w:pPr>
-          <w:r>
-            <w:rPr>
-              <w:rFonts w:ascii="Times New Roman" w:hAnsi="Times New Roman" w:cs="Times New Roman"/>
-            </w:rPr>
-            <w:t>Relative heat</w:t>
-          </w:r>
-        </w:p>
-        <w:p>
-          <w:pPr>
-            <w:rPr>
-              <w:rFonts w:ascii="Times New Roman" w:hAnsi="Times New Roman" w:cs="Times New Roman"/>
-            </w:rPr>
-          </w:pPr>
-          <w:r>
-            <w:rPr>
-              <w:rFonts w:ascii="Times New Roman" w:hAnsi="Times New Roman" w:cs="Times New Roman"/>
-            </w:rPr>
-            <w:t>Temperature gradient</w:t>
-          </w:r>
-        </w:p>
-        <w:p>
-          <w:pPr>
-            <w:rPr>
-              <w:rFonts w:ascii="Times New Roman" w:hAnsi="Times New Roman" w:cs="Times New Roman"/>
-            </w:rPr>
-          </w:pPr>
-          <w:proofErr w:type="spellStart"/>
-          <w:r>
-            <w:rPr>
-              <w:rFonts w:ascii="Times New Roman" w:hAnsi="Times New Roman" w:cs="Times New Roman"/>
-            </w:rPr>
-            <w:t>IdealRadiator</w:t>
-          </w:r>
-          <w:proofErr w:type="spellEnd"/>
-          <w:r>
-            <w:rPr>
-              <w:rFonts w:ascii="Times New Roman" w:hAnsi="Times New Roman" w:cs="Times New Roman"/>
-            </w:rPr>
-            <w:t xml:space="preserve"> </w:t>
-          </w:r>
-        </w:p>
-        <w:p>
-          <w:pPr>
-            <w:rPr>
-              <w:rFonts w:ascii="Times New Roman" w:hAnsi="Times New Roman" w:cs="Times New Roman"/>
-            </w:rPr>
-          </w:pPr>
-          <w:r>
-            <w:rPr>
-              <w:rFonts w:ascii="Times New Roman" w:hAnsi="Times New Roman" w:cs="Times New Roman"/>
-            </w:rPr>
-            <w:t>Tissue temperature = outflowing blood temperature</w:t>
-          </w:r>
-        </w:p>
-        <w:p>
-          <w:pPr>
-            <w:rPr>
-              <w:rFonts w:ascii="Times New Roman" w:hAnsi="Times New Roman" w:cs="Times New Roman"/>
-            </w:rPr>
-          </w:pPr>
-          <w:r>
-            <w:rPr>
-              <w:rFonts w:ascii="Times New Roman" w:hAnsi="Times New Roman" w:cs="Times New Roman"/>
-            </w:rPr>
-            <w:t xml:space="preserve">Conductor </w:t>
-          </w:r>
-        </w:p>
-        <w:p>
-          <w:pPr>
-            <w:rPr>
-              <w:rFonts w:ascii="Times New Roman" w:hAnsi="Times New Roman" w:cs="Times New Roman"/>
-            </w:rPr>
-          </w:pPr>
-          <w:r>
-            <w:rPr>
-              <w:rFonts w:ascii="Times New Roman" w:hAnsi="Times New Roman" w:cs="Times New Roman"/>
-            </w:rPr>
-            <w:t>Temperature gradient</w:t>
-          </w:r>
-        </w:p>
-        <w:p>
-          <w:pPr>
-            <w:rPr>
-              <w:rFonts w:ascii="Times New Roman" w:hAnsi="Times New Roman" w:cs="Times New Roman"/>
-            </w:rPr>
-          </w:pPr>
-          <w:r>
-            <w:rPr>
-              <w:rFonts w:ascii="Times New Roman" w:hAnsi="Times New Roman" w:cs="Times New Roman"/>
-            </w:rPr>
-            <w:t>Stream</w:t>
-          </w:r>
-        </w:p>
-        <w:p>
-          <w:pPr>
-            <w:rPr>
-              <w:rFonts w:ascii="Times New Roman" w:hAnsi="Times New Roman" w:cs="Times New Roman"/>
-            </w:rPr>
-          </w:pPr>
-          <w:r>
-            <w:rPr>
-              <w:rFonts w:ascii="Times New Roman" w:hAnsi="Times New Roman" w:cs="Times New Roman"/>
-            </w:rPr>
-            <w:t>Flow of heated liquid</w:t>
-          </w:r>
-        </w:p>
-        <w:p>
-          <w:pPr>
-            <w:rPr>
-              <w:rFonts w:ascii="Times New Roman" w:hAnsi="Times New Roman" w:cs="Times New Roman"/>
-            </w:rPr>
-          </w:pPr>
-          <w:r>
-            <w:rPr>
-              <w:rFonts w:ascii="Times New Roman" w:hAnsi="Times New Roman" w:cs="Times New Roman"/>
-            </w:rPr>
-            <w:t>Mixing liquids of different temperatures</w:t>
-          </w:r>
-        </w:p>
-        <w:p>
-          <w:pPr>
-            <w:pStyle w:val="Nadpis2"/>
-            <w:rPr>
-              <w:rFonts w:ascii="Times New Roman" w:hAnsi="Times New Roman" w:cs="Times New Roman"/>
-            </w:rPr>
-          </w:pPr>
-          <w:bookmarkStart w:id="34" w:name="_Toc406969505"/>
-          <w:r>
-            <w:rPr>
-              <w:rFonts w:ascii="Times New Roman" w:hAnsi="Times New Roman" w:cs="Times New Roman"/>
-            </w:rPr>
-            <w:t>Hydraulic domain</w:t>
-          </w:r>
-          <w:bookmarkEnd w:id="34"/>
-        </w:p>
-        <w:p>
-          <w:pPr>
-            <w:rPr>
-              <w:rFonts w:ascii="Times New Roman" w:hAnsi="Times New Roman" w:cs="Times New Roman"/>
-            </w:rPr>
-          </w:pPr>
-          <w:proofErr w:type="spellStart"/>
-          <w:r>
-            <w:rPr>
-              <w:rFonts w:ascii="Times New Roman" w:hAnsi="Times New Roman" w:cs="Times New Roman"/>
-            </w:rPr>
-            <w:t>ElasticVessel</w:t>
-          </w:r>
-          <w:proofErr w:type="spellEnd"/>
-          <w:r>
-            <w:rPr>
-              <w:rFonts w:ascii="Times New Roman" w:hAnsi="Times New Roman" w:cs="Times New Roman"/>
-            </w:rPr>
-            <w:t xml:space="preserve"> </w:t>
-          </w:r>
-        </w:p>
-        <w:p>
-          <w:pPr>
-            <w:rPr>
-              <w:rFonts w:ascii="Times New Roman" w:hAnsi="Times New Roman" w:cs="Times New Roman"/>
-            </w:rPr>
-          </w:pPr>
-          <w:r>
-            <w:rPr>
-              <w:rFonts w:ascii="Times New Roman" w:hAnsi="Times New Roman" w:cs="Times New Roman"/>
-            </w:rPr>
-            <w:t>PV characteristic</w:t>
-          </w:r>
-        </w:p>
-        <w:p>
-          <w:pPr>
-            <w:rPr>
-              <w:rFonts w:ascii="Times New Roman" w:hAnsi="Times New Roman" w:cs="Times New Roman"/>
-            </w:rPr>
-          </w:pPr>
-          <w:r>
-            <w:rPr>
-              <w:rFonts w:ascii="Times New Roman" w:hAnsi="Times New Roman" w:cs="Times New Roman"/>
-            </w:rPr>
-            <w:t>Zero pressure volume</w:t>
-          </w:r>
-        </w:p>
-        <w:p>
-          <w:pPr>
-            <w:rPr>
-              <w:rFonts w:ascii="Times New Roman" w:hAnsi="Times New Roman" w:cs="Times New Roman"/>
-            </w:rPr>
-          </w:pPr>
-          <w:r>
-            <w:rPr>
-              <w:rFonts w:ascii="Times New Roman" w:hAnsi="Times New Roman" w:cs="Times New Roman"/>
-            </w:rPr>
-            <w:lastRenderedPageBreak/>
-            <w:t>Excess volume</w:t>
-          </w:r>
-        </w:p>
-        <w:p>
-          <w:pPr>
-            <w:rPr>
-              <w:rFonts w:ascii="Times New Roman" w:hAnsi="Times New Roman" w:cs="Times New Roman"/>
-            </w:rPr>
-          </w:pPr>
-          <w:r>
-            <w:rPr>
-              <w:rFonts w:ascii="Times New Roman" w:hAnsi="Times New Roman" w:cs="Times New Roman"/>
-            </w:rPr>
-            <w:t>Compliance/</w:t>
-          </w:r>
-          <w:proofErr w:type="spellStart"/>
-          <w:r>
-            <w:rPr>
-              <w:rFonts w:ascii="Times New Roman" w:hAnsi="Times New Roman" w:cs="Times New Roman"/>
-            </w:rPr>
-            <w:t>elastance</w:t>
-          </w:r>
-          <w:proofErr w:type="spellEnd"/>
-        </w:p>
-        <w:p>
-          <w:pPr>
-            <w:rPr>
-              <w:rFonts w:ascii="Times New Roman" w:hAnsi="Times New Roman" w:cs="Times New Roman"/>
-            </w:rPr>
-          </w:pPr>
-          <w:r>
-            <w:rPr>
-              <w:rFonts w:ascii="Times New Roman" w:hAnsi="Times New Roman" w:cs="Times New Roman"/>
-            </w:rPr>
-            <w:t>Collapse</w:t>
-          </w:r>
-        </w:p>
-        <w:p>
-          <w:pPr>
-            <w:rPr>
-              <w:rFonts w:ascii="Times New Roman" w:hAnsi="Times New Roman" w:cs="Times New Roman"/>
-            </w:rPr>
-          </w:pPr>
-          <w:r>
-            <w:rPr>
-              <w:rFonts w:ascii="Times New Roman" w:hAnsi="Times New Roman" w:cs="Times New Roman"/>
-            </w:rPr>
-            <w:t xml:space="preserve">Conductance </w:t>
-          </w:r>
-        </w:p>
-        <w:p>
-          <w:pPr>
-            <w:rPr>
-              <w:rFonts w:ascii="Times New Roman" w:hAnsi="Times New Roman" w:cs="Times New Roman"/>
-            </w:rPr>
-          </w:pPr>
-          <w:r>
-            <w:rPr>
-              <w:rFonts w:ascii="Times New Roman" w:hAnsi="Times New Roman" w:cs="Times New Roman"/>
-            </w:rPr>
-            <w:t>Pressure gradient</w:t>
-          </w:r>
-        </w:p>
-        <w:p>
-          <w:pPr>
-            <w:rPr>
-              <w:rFonts w:ascii="Times New Roman" w:hAnsi="Times New Roman" w:cs="Times New Roman"/>
-            </w:rPr>
-          </w:pPr>
-          <w:r>
-            <w:rPr>
-              <w:rFonts w:ascii="Times New Roman" w:hAnsi="Times New Roman" w:cs="Times New Roman"/>
-            </w:rPr>
-            <w:t>Hydraulic resistance</w:t>
-          </w:r>
-        </w:p>
-        <w:p>
-          <w:pPr>
-            <w:rPr>
-              <w:rFonts w:ascii="Times New Roman" w:hAnsi="Times New Roman" w:cs="Times New Roman"/>
-            </w:rPr>
-          </w:pPr>
-          <w:r>
-            <w:rPr>
-              <w:rFonts w:ascii="Times New Roman" w:hAnsi="Times New Roman" w:cs="Times New Roman"/>
-            </w:rPr>
-            <w:t>Vasoconstriction/vasodilatation</w:t>
-          </w:r>
-        </w:p>
-        <w:p>
-          <w:pPr>
-            <w:rPr>
-              <w:rFonts w:ascii="Times New Roman" w:hAnsi="Times New Roman" w:cs="Times New Roman"/>
-            </w:rPr>
-          </w:pPr>
-          <w:r>
-            <w:rPr>
-              <w:rFonts w:ascii="Times New Roman" w:hAnsi="Times New Roman" w:cs="Times New Roman"/>
-            </w:rPr>
-            <w:t xml:space="preserve">Hydrostatic column </w:t>
-          </w:r>
-        </w:p>
-        <w:p>
-          <w:pPr>
-            <w:rPr>
-              <w:rFonts w:ascii="Times New Roman" w:hAnsi="Times New Roman" w:cs="Times New Roman"/>
-            </w:rPr>
-          </w:pPr>
-          <w:r>
-            <w:rPr>
-              <w:rFonts w:ascii="Times New Roman" w:hAnsi="Times New Roman" w:cs="Times New Roman"/>
-            </w:rPr>
-            <w:t xml:space="preserve">P=g </w:t>
-          </w:r>
-          <w:proofErr w:type="spellStart"/>
-          <w:r>
-            <w:rPr>
-              <w:rFonts w:ascii="Times New Roman" w:hAnsi="Times New Roman" w:cs="Times New Roman"/>
-            </w:rPr>
-            <w:t>ro</w:t>
-          </w:r>
-          <w:proofErr w:type="spellEnd"/>
-          <w:r>
-            <w:rPr>
-              <w:rFonts w:ascii="Times New Roman" w:hAnsi="Times New Roman" w:cs="Times New Roman"/>
-            </w:rPr>
-            <w:t xml:space="preserve"> h</w:t>
-          </w:r>
-        </w:p>
-        <w:p>
-          <w:pPr>
-            <w:rPr>
-              <w:rFonts w:ascii="Times New Roman" w:hAnsi="Times New Roman" w:cs="Times New Roman"/>
-            </w:rPr>
-          </w:pPr>
-          <w:r>
-            <w:rPr>
-              <w:rFonts w:ascii="Times New Roman" w:hAnsi="Times New Roman" w:cs="Times New Roman"/>
-            </w:rPr>
-            <w:t>Gravity experiments</w:t>
-          </w:r>
-        </w:p>
-        <w:p>
-          <w:pPr>
-            <w:rPr>
-              <w:rFonts w:ascii="Times New Roman" w:hAnsi="Times New Roman" w:cs="Times New Roman"/>
-            </w:rPr>
-          </w:pPr>
-          <w:r>
-            <w:rPr>
-              <w:rFonts w:ascii="Times New Roman" w:hAnsi="Times New Roman" w:cs="Times New Roman"/>
-            </w:rPr>
-            <w:t>Blood in legs</w:t>
-          </w:r>
-        </w:p>
-        <w:p>
-          <w:pPr>
-            <w:rPr>
-              <w:rFonts w:ascii="Times New Roman" w:hAnsi="Times New Roman" w:cs="Times New Roman"/>
-            </w:rPr>
-          </w:pPr>
-          <w:r>
-            <w:rPr>
-              <w:rFonts w:ascii="Times New Roman" w:hAnsi="Times New Roman" w:cs="Times New Roman"/>
-            </w:rPr>
-            <w:t xml:space="preserve">Elastic membrane </w:t>
-          </w:r>
-        </w:p>
-        <w:p>
-          <w:pPr>
-            <w:rPr>
-              <w:rFonts w:ascii="Times New Roman" w:hAnsi="Times New Roman" w:cs="Times New Roman"/>
-            </w:rPr>
-          </w:pPr>
-          <w:r>
-            <w:rPr>
-              <w:rFonts w:ascii="Times New Roman" w:hAnsi="Times New Roman" w:cs="Times New Roman"/>
-            </w:rPr>
-            <w:t>Cavity in cavity</w:t>
-          </w:r>
-        </w:p>
-        <w:p>
-          <w:pPr>
-            <w:rPr>
-              <w:rFonts w:ascii="Times New Roman" w:hAnsi="Times New Roman" w:cs="Times New Roman"/>
-            </w:rPr>
-          </w:pPr>
-          <w:r>
-            <w:rPr>
-              <w:rFonts w:ascii="Times New Roman" w:hAnsi="Times New Roman" w:cs="Times New Roman"/>
-            </w:rPr>
-            <w:t xml:space="preserve">Ventilation </w:t>
-          </w:r>
-        </w:p>
-        <w:p>
-          <w:pPr>
-            <w:rPr>
-              <w:rFonts w:ascii="Times New Roman" w:hAnsi="Times New Roman" w:cs="Times New Roman"/>
-            </w:rPr>
-          </w:pPr>
-          <w:r>
-            <w:rPr>
-              <w:rFonts w:ascii="Times New Roman" w:hAnsi="Times New Roman" w:cs="Times New Roman"/>
-            </w:rPr>
-            <w:t xml:space="preserve">Ideal valve </w:t>
-          </w:r>
-        </w:p>
-        <w:p>
-          <w:pPr>
-            <w:rPr>
-              <w:rFonts w:ascii="Times New Roman" w:hAnsi="Times New Roman" w:cs="Times New Roman"/>
-            </w:rPr>
-          </w:pPr>
-          <w:r>
-            <w:rPr>
-              <w:rFonts w:ascii="Times New Roman" w:hAnsi="Times New Roman" w:cs="Times New Roman"/>
-            </w:rPr>
-            <w:t>Switching state</w:t>
-          </w:r>
-        </w:p>
-        <w:p>
-          <w:pPr>
-            <w:rPr>
-              <w:rFonts w:ascii="Times New Roman" w:hAnsi="Times New Roman" w:cs="Times New Roman"/>
-            </w:rPr>
-          </w:pPr>
-          <w:r>
-            <w:rPr>
-              <w:rFonts w:ascii="Times New Roman" w:hAnsi="Times New Roman" w:cs="Times New Roman"/>
-            </w:rPr>
-            <w:t>Forward/ backward flow</w:t>
-          </w:r>
-        </w:p>
-        <w:p>
-          <w:pPr>
-            <w:rPr>
-              <w:rFonts w:ascii="Times New Roman" w:hAnsi="Times New Roman" w:cs="Times New Roman"/>
-            </w:rPr>
-          </w:pPr>
-          <w:r>
-            <w:rPr>
-              <w:rFonts w:ascii="Times New Roman" w:hAnsi="Times New Roman" w:cs="Times New Roman"/>
-            </w:rPr>
-            <w:t>Forward conductance/ backward resistance</w:t>
-          </w:r>
-        </w:p>
-        <w:p>
-          <w:pPr>
-            <w:rPr>
-              <w:rFonts w:ascii="Times New Roman" w:hAnsi="Times New Roman" w:cs="Times New Roman"/>
-            </w:rPr>
-          </w:pPr>
-          <w:r>
-            <w:rPr>
-              <w:rFonts w:ascii="Times New Roman" w:hAnsi="Times New Roman" w:cs="Times New Roman"/>
-            </w:rPr>
-            <w:t>Modelica implementation</w:t>
-          </w:r>
-        </w:p>
-        <w:p>
-          <w:pPr>
-            <w:rPr>
-              <w:rFonts w:ascii="Times New Roman" w:hAnsi="Times New Roman" w:cs="Times New Roman"/>
-            </w:rPr>
-          </w:pPr>
-          <w:r>
-            <w:rPr>
-              <w:rFonts w:ascii="Times New Roman" w:hAnsi="Times New Roman" w:cs="Times New Roman"/>
-            </w:rPr>
-            <w:t>Inertia</w:t>
-          </w:r>
-        </w:p>
-        <w:p>
-          <w:pPr>
-            <w:rPr>
-              <w:rFonts w:ascii="Times New Roman" w:eastAsia="Times New Roman" w:hAnsi="Times New Roman" w:cs="Times New Roman"/>
-              <w:sz w:val="16"/>
-              <w:szCs w:val="16"/>
-            </w:rPr>
-          </w:pPr>
-          <w:r>
-            <w:rPr>
-              <w:rFonts w:ascii="Times New Roman" w:eastAsia="Times New Roman" w:hAnsi="Times New Roman" w:cs="Times New Roman"/>
-              <w:color w:val="006400"/>
-              <w:sz w:val="16"/>
-              <w:szCs w:val="16"/>
-            </w:rPr>
-            <w:t>I*</w:t>
-          </w:r>
-          <w:proofErr w:type="gramStart"/>
-          <w:r>
-            <w:rPr>
-              <w:rFonts w:ascii="Times New Roman" w:eastAsia="Times New Roman" w:hAnsi="Times New Roman" w:cs="Times New Roman"/>
-              <w:color w:val="006400"/>
-              <w:sz w:val="16"/>
-              <w:szCs w:val="16"/>
-            </w:rPr>
-            <w:t>der(</w:t>
-          </w:r>
-          <w:proofErr w:type="spellStart"/>
-          <w:proofErr w:type="gramEnd"/>
-          <w:r>
-            <w:rPr>
-              <w:rFonts w:ascii="Times New Roman" w:eastAsia="Times New Roman" w:hAnsi="Times New Roman" w:cs="Times New Roman"/>
-              <w:color w:val="006400"/>
-              <w:sz w:val="16"/>
-              <w:szCs w:val="16"/>
-            </w:rPr>
-            <w:t>q_in.q</w:t>
-          </w:r>
-          <w:proofErr w:type="spellEnd"/>
-          <w:r>
-            <w:rPr>
-              <w:rFonts w:ascii="Times New Roman" w:eastAsia="Times New Roman" w:hAnsi="Times New Roman" w:cs="Times New Roman"/>
-              <w:color w:val="006400"/>
-              <w:sz w:val="16"/>
-              <w:szCs w:val="16"/>
-            </w:rPr>
-            <w:t>) = (</w:t>
-          </w:r>
-          <w:proofErr w:type="spellStart"/>
-          <w:r>
-            <w:rPr>
-              <w:rFonts w:ascii="Times New Roman" w:eastAsia="Times New Roman" w:hAnsi="Times New Roman" w:cs="Times New Roman"/>
-              <w:color w:val="006400"/>
-              <w:sz w:val="16"/>
-              <w:szCs w:val="16"/>
-            </w:rPr>
-            <w:t>q_in.pressure</w:t>
-          </w:r>
-          <w:proofErr w:type="spellEnd"/>
-          <w:r>
-            <w:rPr>
-              <w:rFonts w:ascii="Times New Roman" w:eastAsia="Times New Roman" w:hAnsi="Times New Roman" w:cs="Times New Roman"/>
-              <w:color w:val="006400"/>
-              <w:sz w:val="16"/>
-              <w:szCs w:val="16"/>
-            </w:rPr>
-            <w:t> - </w:t>
-          </w:r>
-          <w:proofErr w:type="spellStart"/>
-          <w:r>
-            <w:rPr>
-              <w:rFonts w:ascii="Times New Roman" w:eastAsia="Times New Roman" w:hAnsi="Times New Roman" w:cs="Times New Roman"/>
-              <w:color w:val="006400"/>
-              <w:sz w:val="16"/>
-              <w:szCs w:val="16"/>
-            </w:rPr>
-            <w:t>q_out.pressure</w:t>
-          </w:r>
-          <w:proofErr w:type="spellEnd"/>
-          <w:r>
-            <w:rPr>
-              <w:rFonts w:ascii="Times New Roman" w:eastAsia="Times New Roman" w:hAnsi="Times New Roman" w:cs="Times New Roman"/>
-              <w:color w:val="006400"/>
-              <w:sz w:val="16"/>
-              <w:szCs w:val="16"/>
-            </w:rPr>
-            <w:t>)</w:t>
-          </w:r>
-        </w:p>
-        <w:p>
-          <w:pPr>
-            <w:rPr>
-              <w:rFonts w:ascii="Times New Roman" w:hAnsi="Times New Roman" w:cs="Times New Roman"/>
-            </w:rPr>
-          </w:pPr>
-          <w:r>
-            <w:rPr>
-              <w:rFonts w:ascii="Times New Roman" w:hAnsi="Times New Roman" w:cs="Times New Roman"/>
-            </w:rPr>
-            <w:t xml:space="preserve">Pump </w:t>
-          </w:r>
-        </w:p>
-        <w:p>
-          <w:pPr>
-            <w:rPr>
-              <w:rFonts w:ascii="Times New Roman" w:hAnsi="Times New Roman" w:cs="Times New Roman"/>
-            </w:rPr>
-          </w:pPr>
-          <w:r>
-            <w:rPr>
-              <w:rFonts w:ascii="Times New Roman" w:hAnsi="Times New Roman" w:cs="Times New Roman"/>
-            </w:rPr>
-            <w:t>Generation of volumetric flow</w:t>
-          </w:r>
-        </w:p>
-        <w:p>
-          <w:pPr>
-            <w:rPr>
-              <w:rFonts w:ascii="Times New Roman" w:hAnsi="Times New Roman" w:cs="Times New Roman"/>
-            </w:rPr>
-          </w:pPr>
-          <w:proofErr w:type="gramStart"/>
-          <w:r>
-            <w:rPr>
-              <w:rFonts w:ascii="Times New Roman" w:hAnsi="Times New Roman" w:cs="Times New Roman"/>
-            </w:rPr>
-            <w:t>heart</w:t>
-          </w:r>
-          <w:proofErr w:type="gramEnd"/>
-        </w:p>
-        <w:p>
-          <w:pPr>
-            <w:rPr>
-              <w:rFonts w:ascii="Times New Roman" w:hAnsi="Times New Roman" w:cs="Times New Roman"/>
-            </w:rPr>
-          </w:pPr>
-          <w:r>
-            <w:rPr>
-              <w:rFonts w:ascii="Times New Roman" w:hAnsi="Times New Roman" w:cs="Times New Roman"/>
-            </w:rPr>
-            <w:t xml:space="preserve">Reabsorption </w:t>
-          </w:r>
-        </w:p>
-        <w:p>
-          <w:pPr>
-            <w:rPr>
-              <w:rStyle w:val="Znaknadpisu1"/>
-              <w:rFonts w:ascii="Times New Roman" w:hAnsi="Times New Roman" w:cs="Times New Roman"/>
-              <w:caps/>
-            </w:rPr>
-          </w:pPr>
-          <w:proofErr w:type="spellStart"/>
-          <w:proofErr w:type="gramStart"/>
-          <w:r>
-            <w:rPr>
-              <w:rFonts w:ascii="Times New Roman" w:hAnsi="Times New Roman" w:cs="Times New Roman"/>
-            </w:rPr>
-            <w:t>nefrone</w:t>
-          </w:r>
-          <w:proofErr w:type="spellEnd"/>
-          <w:proofErr w:type="gramEnd"/>
-        </w:p>
-        <w:p>
-          <w:pPr>
             <w:rPr>
               <w:rStyle w:val="Znaknadpisu1"/>
               <w:rFonts w:ascii="Times New Roman" w:hAnsi="Times New Roman" w:cs="Times New Roman"/>
@@ -24598,14 +24698,14 @@
               <w:rFonts w:ascii="Times New Roman" w:hAnsi="Times New Roman" w:cs="Times New Roman"/>
             </w:rPr>
           </w:pPr>
-          <w:bookmarkStart w:id="35" w:name="_Toc406969506"/>
+          <w:bookmarkStart w:id="38" w:name="_Toc406969506"/>
           <w:r>
             <w:rPr>
               <w:rFonts w:ascii="Times New Roman" w:hAnsi="Times New Roman" w:cs="Times New Roman"/>
             </w:rPr>
             <w:t>Steady states</w:t>
           </w:r>
-          <w:bookmarkEnd w:id="35"/>
+          <w:bookmarkEnd w:id="38"/>
         </w:p>
         <w:p>
           <w:pPr>
@@ -24678,7 +24778,6 @@
             <w:rPr>
               <w:rFonts w:ascii="Times New Roman" w:hAnsi="Times New Roman" w:cs="Times New Roman"/>
             </w:rPr>
-            <w:lastRenderedPageBreak/>
             <w:t xml:space="preserve">Law of </w:t>
           </w:r>
           <w:proofErr w:type="spellStart"/>
@@ -24708,6 +24807,7 @@
             <w:rPr>
               <w:rFonts w:ascii="Times New Roman" w:hAnsi="Times New Roman" w:cs="Times New Roman"/>
             </w:rPr>
+            <w:lastRenderedPageBreak/>
             <w:t>Hydraulical</w:t>
           </w:r>
           <w:proofErr w:type="spellEnd"/>
@@ -24741,7 +24841,7 @@
           <w:rFonts w:ascii="Times New Roman" w:hAnsi="Times New Roman" w:cs="Times New Roman"/>
         </w:rPr>
       </w:pPr>
-      <w:bookmarkStart w:id="36" w:name="_Toc406969507"/>
+      <w:bookmarkStart w:id="39" w:name="_Toc406969507"/>
       <w:proofErr w:type="spellStart"/>
       <w:r>
         <w:rPr>
@@ -24750,7 +24850,7 @@
         </w:rPr>
         <w:t>Physiomodel</w:t>
       </w:r>
-      <w:bookmarkEnd w:id="36"/>
+      <w:bookmarkEnd w:id="39"/>
       <w:proofErr w:type="spellEnd"/>
     </w:p>
     <w:p>
@@ -24761,7 +24861,7 @@
           <w:rFonts w:ascii="Times New Roman" w:hAnsi="Times New Roman" w:cs="Times New Roman"/>
         </w:rPr>
       </w:pPr>
-      <w:bookmarkStart w:id="37" w:name="_Toc406969508"/>
+      <w:bookmarkStart w:id="40" w:name="_Toc406969508"/>
       <w:r>
         <w:rPr>
           <w:rStyle w:val="Znaknadpisu1"/>
@@ -24769,7 +24869,7 @@
         </w:rPr>
         <w:t>Cardiovascular system</w:t>
       </w:r>
-      <w:bookmarkEnd w:id="37"/>
+      <w:bookmarkEnd w:id="40"/>
     </w:p>
     <w:p>
       <w:pPr>
@@ -24783,14 +24883,14 @@
           <w:rFonts w:eastAsia="Times New Roman"/>
         </w:rPr>
       </w:pPr>
-      <w:bookmarkStart w:id="38" w:name="_Toc406969509"/>
+      <w:bookmarkStart w:id="41" w:name="_Toc406969509"/>
       <w:r>
         <w:rPr>
           <w:rFonts w:eastAsia="Times New Roman"/>
         </w:rPr>
         <w:t>Heart</w:t>
       </w:r>
-      <w:bookmarkEnd w:id="38"/>
+      <w:bookmarkEnd w:id="41"/>
     </w:p>
     <w:p>
       <w:pPr>
@@ -25784,7 +25884,7 @@
           <w:rFonts w:eastAsia="Times New Roman"/>
         </w:rPr>
       </w:pPr>
-      <w:bookmarkStart w:id="39" w:name="_Toc406969510"/>
+      <w:bookmarkStart w:id="42" w:name="_Toc406969510"/>
       <w:r>
         <w:rPr>
           <w:rFonts w:eastAsia="Times New Roman"/>
@@ -25797,7 +25897,7 @@
         </w:rPr>
         <w:t>flow</w:t>
       </w:r>
-      <w:bookmarkEnd w:id="39"/>
+      <w:bookmarkEnd w:id="42"/>
     </w:p>
     <w:p>
       <w:pPr>
@@ -26054,14 +26154,14 @@
           <w:rFonts w:eastAsia="Times New Roman"/>
         </w:rPr>
       </w:pPr>
-      <w:bookmarkStart w:id="40" w:name="_Toc406969511"/>
+      <w:bookmarkStart w:id="43" w:name="_Toc406969511"/>
       <w:r>
         <w:rPr>
           <w:rFonts w:eastAsia="Times New Roman"/>
         </w:rPr>
         <w:t>Vasoconstriction</w:t>
       </w:r>
-      <w:bookmarkEnd w:id="40"/>
+      <w:bookmarkEnd w:id="43"/>
       <w:r>
         <w:rPr>
           <w:rFonts w:eastAsia="Times New Roman"/>
@@ -26711,20 +26811,20 @@
         <w:rPr>
           <w:rFonts w:ascii="Times New Roman" w:eastAsia="Times New Roman" w:hAnsi="Times New Roman" w:cs="Times New Roman"/>
         </w:rPr>
-        <w:t xml:space="preserve"> in dependence on gastro </w:t>
+        <w:t xml:space="preserve"> in dependence on gastro intestinal blood flow. Portal blood volume and pressure </w:t>
       </w:r>
       <w:r>
         <w:rPr>
           <w:rFonts w:ascii="Times New Roman" w:eastAsia="Times New Roman" w:hAnsi="Times New Roman" w:cs="Times New Roman"/>
         </w:rPr>
+        <w:t xml:space="preserve">is known in typical or in changed </w:t>
+      </w:r>
+      <w:r>
+        <w:rPr>
+          <w:rFonts w:ascii="Times New Roman" w:eastAsia="Times New Roman" w:hAnsi="Times New Roman" w:cs="Times New Roman"/>
+        </w:rPr>
         <w:lastRenderedPageBreak/>
-        <w:t xml:space="preserve">intestinal blood flow. Portal blood volume and pressure </w:t>
-      </w:r>
-      <w:r>
-        <w:rPr>
-          <w:rFonts w:ascii="Times New Roman" w:eastAsia="Times New Roman" w:hAnsi="Times New Roman" w:cs="Times New Roman"/>
-        </w:rPr>
-        <w:t xml:space="preserve">is known in typical or in changed histamine concentration </w:t>
+        <w:t xml:space="preserve">histamine concentration </w:t>
       </w:r>
       <w:r>
         <w:rPr>
@@ -27078,11 +27178,11 @@
         </w:numPr>
         <w:ind w:left="720"/>
       </w:pPr>
-      <w:bookmarkStart w:id="41" w:name="_Toc406969512"/>
+      <w:bookmarkStart w:id="44" w:name="_Toc406969512"/>
       <w:r>
         <w:t>Vessels Compliance</w:t>
       </w:r>
-      <w:bookmarkEnd w:id="41"/>
+      <w:bookmarkEnd w:id="44"/>
     </w:p>
     <w:p>
       <w:pPr>
@@ -27139,14 +27239,14 @@
           <w:rFonts w:eastAsia="Times New Roman"/>
         </w:rPr>
       </w:pPr>
-      <w:bookmarkStart w:id="42" w:name="_Toc406969513"/>
+      <w:bookmarkStart w:id="45" w:name="_Toc406969513"/>
       <w:r>
         <w:rPr>
           <w:rFonts w:eastAsia="Times New Roman"/>
         </w:rPr>
         <w:t>Muscle pump effect</w:t>
       </w:r>
-      <w:bookmarkEnd w:id="42"/>
+      <w:bookmarkEnd w:id="45"/>
     </w:p>
     <w:p>
       <w:pPr>
@@ -27185,11 +27285,11 @@
         </w:numPr>
         <w:ind w:left="720"/>
       </w:pPr>
-      <w:bookmarkStart w:id="43" w:name="_Toc406969514"/>
+      <w:bookmarkStart w:id="46" w:name="_Toc406969514"/>
       <w:r>
         <w:t>Sequestered volume</w:t>
       </w:r>
-      <w:bookmarkEnd w:id="43"/>
+      <w:bookmarkEnd w:id="46"/>
       <w:r>
         <w:t xml:space="preserve"> </w:t>
       </w:r>
@@ -27234,14 +27334,14 @@
           <w:rFonts w:eastAsia="Times New Roman"/>
         </w:rPr>
       </w:pPr>
-      <w:bookmarkStart w:id="44" w:name="_Toc406969515"/>
+      <w:bookmarkStart w:id="47" w:name="_Toc406969515"/>
       <w:r>
         <w:rPr>
           <w:rFonts w:eastAsia="Times New Roman"/>
         </w:rPr>
         <w:t>Blood Volume regulations</w:t>
       </w:r>
-      <w:bookmarkEnd w:id="44"/>
+      <w:bookmarkEnd w:id="47"/>
       <w:r>
         <w:rPr>
           <w:rFonts w:eastAsia="Times New Roman"/>
@@ -27291,7 +27391,7 @@
           <w:rFonts w:eastAsia="Times New Roman"/>
         </w:rPr>
       </w:pPr>
-      <w:bookmarkStart w:id="45" w:name="_Toc406969516"/>
+      <w:bookmarkStart w:id="48" w:name="_Toc406969516"/>
       <w:proofErr w:type="spellStart"/>
       <w:r>
         <w:rPr>
@@ -27306,7 +27406,7 @@
         </w:rPr>
         <w:t xml:space="preserve"> of circulation</w:t>
       </w:r>
-      <w:bookmarkEnd w:id="45"/>
+      <w:bookmarkEnd w:id="48"/>
     </w:p>
     <w:p>
       <w:pPr>
@@ -27393,7 +27493,7 @@
           <w:rFonts w:ascii="Times New Roman" w:hAnsi="Times New Roman" w:cs="Times New Roman"/>
         </w:rPr>
       </w:pPr>
-      <w:bookmarkStart w:id="46" w:name="_Toc406969517"/>
+      <w:bookmarkStart w:id="49" w:name="_Toc406969517"/>
       <w:proofErr w:type="spellStart"/>
       <w:r>
         <w:rPr>
@@ -27408,7 +27508,7 @@
         </w:rPr>
         <w:t xml:space="preserve"> and Water distribution</w:t>
       </w:r>
-      <w:bookmarkEnd w:id="46"/>
+      <w:bookmarkEnd w:id="49"/>
     </w:p>
     <w:p>
       <w:pPr>
@@ -29070,14 +29170,14 @@
           <w:rFonts w:ascii="Times New Roman" w:hAnsi="Times New Roman" w:cs="Times New Roman"/>
         </w:rPr>
       </w:pPr>
-      <w:bookmarkStart w:id="47" w:name="_Toc406969518"/>
+      <w:bookmarkStart w:id="50" w:name="_Toc406969518"/>
       <w:r>
         <w:rPr>
           <w:rFonts w:ascii="Times New Roman" w:hAnsi="Times New Roman" w:cs="Times New Roman"/>
         </w:rPr>
         <w:t>Extracellular proteins</w:t>
       </w:r>
-      <w:bookmarkEnd w:id="47"/>
+      <w:bookmarkEnd w:id="50"/>
     </w:p>
     <w:p>
       <w:pPr>
@@ -29901,14 +30001,14 @@
           <w:rFonts w:ascii="Times New Roman" w:hAnsi="Times New Roman" w:cs="Times New Roman"/>
         </w:rPr>
       </w:pPr>
-      <w:bookmarkStart w:id="48" w:name="_Toc406969519"/>
+      <w:bookmarkStart w:id="51" w:name="_Toc406969519"/>
       <w:r>
         <w:rPr>
           <w:rFonts w:ascii="Times New Roman" w:hAnsi="Times New Roman" w:cs="Times New Roman"/>
         </w:rPr>
         <w:t>Gastro intestinal water absorption</w:t>
       </w:r>
-      <w:bookmarkEnd w:id="48"/>
+      <w:bookmarkEnd w:id="51"/>
     </w:p>
     <w:p>
       <w:pPr>
@@ -30282,14 +30382,14 @@
           <w:rFonts w:ascii="Times New Roman" w:hAnsi="Times New Roman" w:cs="Times New Roman"/>
         </w:rPr>
       </w:pPr>
-      <w:bookmarkStart w:id="49" w:name="_Toc406969520"/>
+      <w:bookmarkStart w:id="52" w:name="_Toc406969520"/>
       <w:r>
         <w:rPr>
           <w:rFonts w:ascii="Times New Roman" w:hAnsi="Times New Roman" w:cs="Times New Roman"/>
         </w:rPr>
         <w:t>Upper/Middle/Lower torso water</w:t>
       </w:r>
-      <w:bookmarkEnd w:id="49"/>
+      <w:bookmarkEnd w:id="52"/>
     </w:p>
     <w:p>
       <w:pPr>
@@ -32251,7 +32351,7 @@
           <w:rFonts w:ascii="Times New Roman" w:hAnsi="Times New Roman" w:cs="Times New Roman"/>
         </w:rPr>
       </w:pPr>
-      <w:bookmarkStart w:id="50" w:name="_Toc406969521"/>
+      <w:bookmarkStart w:id="53" w:name="_Toc406969521"/>
       <w:r>
         <w:rPr>
           <w:rFonts w:ascii="Times New Roman" w:hAnsi="Times New Roman" w:cs="Times New Roman"/>
@@ -32259,7 +32359,7 @@
         <w:lastRenderedPageBreak/>
         <w:t>Kidney</w:t>
       </w:r>
-      <w:bookmarkEnd w:id="50"/>
+      <w:bookmarkEnd w:id="53"/>
     </w:p>
     <w:p>
       <w:pPr>
@@ -32881,7 +32981,7 @@
           <w:rFonts w:ascii="Times New Roman" w:hAnsi="Times New Roman" w:cs="Times New Roman"/>
         </w:rPr>
       </w:pPr>
-      <w:bookmarkStart w:id="51" w:name="_Toc406969522"/>
+      <w:bookmarkStart w:id="54" w:name="_Toc406969522"/>
       <w:r>
         <w:rPr>
           <w:rStyle w:val="Znaknadpisu1"/>
@@ -32889,7 +32989,7 @@
         </w:rPr>
         <w:t>Hormones</w:t>
       </w:r>
-      <w:bookmarkEnd w:id="51"/>
+      <w:bookmarkEnd w:id="54"/>
     </w:p>
     <w:p>
       <w:pPr>
@@ -32903,14 +33003,14 @@
           <w:rFonts w:ascii="Times New Roman" w:hAnsi="Times New Roman" w:cs="Times New Roman"/>
         </w:rPr>
       </w:pPr>
-      <w:bookmarkStart w:id="52" w:name="_Toc406969523"/>
+      <w:bookmarkStart w:id="55" w:name="_Toc406969523"/>
       <w:r>
         <w:rPr>
           <w:rFonts w:ascii="Times New Roman" w:hAnsi="Times New Roman" w:cs="Times New Roman"/>
         </w:rPr>
         <w:t>Vasopressin</w:t>
       </w:r>
-      <w:bookmarkEnd w:id="52"/>
+      <w:bookmarkEnd w:id="55"/>
       <w:r>
         <w:rPr>
           <w:rFonts w:ascii="Times New Roman" w:hAnsi="Times New Roman" w:cs="Times New Roman"/>
@@ -34566,14 +34666,14 @@
           <w:rFonts w:ascii="Times New Roman" w:hAnsi="Times New Roman" w:cs="Times New Roman"/>
         </w:rPr>
       </w:pPr>
-      <w:bookmarkStart w:id="53" w:name="_Toc406969524"/>
+      <w:bookmarkStart w:id="56" w:name="_Toc406969524"/>
       <w:r>
         <w:rPr>
           <w:rFonts w:ascii="Times New Roman" w:hAnsi="Times New Roman" w:cs="Times New Roman"/>
         </w:rPr>
         <w:t>Renin</w:t>
       </w:r>
-      <w:bookmarkEnd w:id="53"/>
+      <w:bookmarkEnd w:id="56"/>
     </w:p>
     <w:p>
       <w:pPr>
@@ -35631,14 +35731,14 @@
           <w:rFonts w:ascii="Times New Roman" w:hAnsi="Times New Roman" w:cs="Times New Roman"/>
         </w:rPr>
       </w:pPr>
-      <w:bookmarkStart w:id="54" w:name="_Toc406969525"/>
+      <w:bookmarkStart w:id="57" w:name="_Toc406969525"/>
       <w:r>
         <w:rPr>
           <w:rFonts w:ascii="Times New Roman" w:hAnsi="Times New Roman" w:cs="Times New Roman"/>
         </w:rPr>
         <w:t>Insulin</w:t>
       </w:r>
-      <w:bookmarkEnd w:id="54"/>
+      <w:bookmarkEnd w:id="57"/>
     </w:p>
     <w:p>
       <w:pPr>
@@ -37077,14 +37177,14 @@
           <w:rFonts w:ascii="Times New Roman" w:hAnsi="Times New Roman" w:cs="Times New Roman"/>
         </w:rPr>
       </w:pPr>
-      <w:bookmarkStart w:id="55" w:name="_Toc406969526"/>
+      <w:bookmarkStart w:id="58" w:name="_Toc406969526"/>
       <w:r>
         <w:rPr>
           <w:rFonts w:ascii="Times New Roman" w:hAnsi="Times New Roman" w:cs="Times New Roman"/>
         </w:rPr>
         <w:t>Glucagon</w:t>
       </w:r>
-      <w:bookmarkEnd w:id="55"/>
+      <w:bookmarkEnd w:id="58"/>
     </w:p>
     <w:p>
       <w:pPr>
@@ -37111,14 +37211,14 @@
           <w:rFonts w:ascii="Times New Roman" w:hAnsi="Times New Roman" w:cs="Times New Roman"/>
         </w:rPr>
       </w:pPr>
-      <w:bookmarkStart w:id="56" w:name="_Toc406969527"/>
+      <w:bookmarkStart w:id="59" w:name="_Toc406969527"/>
       <w:r>
         <w:rPr>
           <w:rFonts w:ascii="Times New Roman" w:hAnsi="Times New Roman" w:cs="Times New Roman"/>
         </w:rPr>
         <w:t>Leptin</w:t>
       </w:r>
-      <w:bookmarkEnd w:id="56"/>
+      <w:bookmarkEnd w:id="59"/>
     </w:p>
     <w:p>
       <w:pPr>
@@ -37145,14 +37245,14 @@
           <w:rFonts w:ascii="Times New Roman" w:hAnsi="Times New Roman" w:cs="Times New Roman"/>
         </w:rPr>
       </w:pPr>
-      <w:bookmarkStart w:id="57" w:name="_Toc406969528"/>
+      <w:bookmarkStart w:id="60" w:name="_Toc406969528"/>
       <w:r>
         <w:rPr>
           <w:rFonts w:ascii="Times New Roman" w:hAnsi="Times New Roman" w:cs="Times New Roman"/>
         </w:rPr>
         <w:t>Thyroid hormones</w:t>
       </w:r>
-      <w:bookmarkEnd w:id="57"/>
+      <w:bookmarkEnd w:id="60"/>
     </w:p>
     <w:p>
       <w:pPr>
@@ -38092,7 +38192,7 @@
           <w:rFonts w:ascii="Times New Roman" w:hAnsi="Times New Roman" w:cs="Times New Roman"/>
         </w:rPr>
       </w:pPr>
-      <w:bookmarkStart w:id="58" w:name="_Toc406969529"/>
+      <w:bookmarkStart w:id="61" w:name="_Toc406969529"/>
       <w:r>
         <w:rPr>
           <w:rStyle w:val="Znaknadpisu1"/>
@@ -38114,7 +38214,7 @@
         </w:rPr>
         <w:t>and Acid-Base</w:t>
       </w:r>
-      <w:bookmarkEnd w:id="58"/>
+      <w:bookmarkEnd w:id="61"/>
     </w:p>
     <w:p>
       <w:pPr>
@@ -38128,14 +38228,14 @@
           <w:rFonts w:ascii="Times New Roman" w:hAnsi="Times New Roman" w:cs="Times New Roman"/>
         </w:rPr>
       </w:pPr>
-      <w:bookmarkStart w:id="59" w:name="_Toc406969530"/>
+      <w:bookmarkStart w:id="62" w:name="_Toc406969530"/>
       <w:r>
         <w:rPr>
           <w:rFonts w:ascii="Times New Roman" w:hAnsi="Times New Roman" w:cs="Times New Roman"/>
         </w:rPr>
         <w:t>Acid-base</w:t>
       </w:r>
-      <w:bookmarkEnd w:id="59"/>
+      <w:bookmarkEnd w:id="62"/>
     </w:p>
     <w:p>
       <w:pPr>
@@ -39111,7 +39211,7 @@
           <w:rFonts w:ascii="Times New Roman" w:hAnsi="Times New Roman" w:cs="Times New Roman"/>
         </w:rPr>
       </w:pPr>
-      <w:bookmarkStart w:id="60" w:name="_Toc406969531"/>
+      <w:bookmarkStart w:id="63" w:name="_Toc406969531"/>
       <w:r>
         <w:rPr>
           <w:rStyle w:val="Znaknadpisu1"/>
@@ -39119,7 +39219,7 @@
         </w:rPr>
         <w:t>Gases</w:t>
       </w:r>
-      <w:bookmarkEnd w:id="60"/>
+      <w:bookmarkEnd w:id="63"/>
       <w:r>
         <w:rPr>
           <w:rStyle w:val="Znaknadpisu1"/>
@@ -39235,14 +39335,14 @@
           <w:rFonts w:ascii="Times New Roman" w:hAnsi="Times New Roman" w:cs="Times New Roman"/>
         </w:rPr>
       </w:pPr>
-      <w:bookmarkStart w:id="61" w:name="_Toc406969532"/>
+      <w:bookmarkStart w:id="64" w:name="_Toc406969532"/>
       <w:r>
         <w:rPr>
           <w:rFonts w:ascii="Times New Roman" w:hAnsi="Times New Roman" w:cs="Times New Roman"/>
         </w:rPr>
         <w:t>Ventilation</w:t>
       </w:r>
-      <w:bookmarkEnd w:id="61"/>
+      <w:bookmarkEnd w:id="64"/>
     </w:p>
     <w:p>
       <w:pPr>
@@ -39394,14 +39494,14 @@
           <w:rFonts w:ascii="Times New Roman" w:hAnsi="Times New Roman" w:cs="Times New Roman"/>
         </w:rPr>
       </w:pPr>
-      <w:bookmarkStart w:id="62" w:name="_Toc406969533"/>
+      <w:bookmarkStart w:id="65" w:name="_Toc406969533"/>
       <w:r>
         <w:rPr>
           <w:rFonts w:ascii="Times New Roman" w:hAnsi="Times New Roman" w:cs="Times New Roman"/>
         </w:rPr>
         <w:t>Oxygen</w:t>
       </w:r>
-      <w:bookmarkEnd w:id="62"/>
+      <w:bookmarkEnd w:id="65"/>
     </w:p>
     <w:p>
       <w:pPr>
@@ -39638,14 +39738,14 @@
           <w:rFonts w:ascii="Times New Roman" w:hAnsi="Times New Roman" w:cs="Times New Roman"/>
         </w:rPr>
       </w:pPr>
-      <w:bookmarkStart w:id="63" w:name="_Toc406969534"/>
+      <w:bookmarkStart w:id="66" w:name="_Toc406969534"/>
       <w:r>
         <w:rPr>
           <w:rFonts w:ascii="Times New Roman" w:hAnsi="Times New Roman" w:cs="Times New Roman"/>
         </w:rPr>
         <w:t>Carbon dioxide</w:t>
       </w:r>
-      <w:bookmarkEnd w:id="63"/>
+      <w:bookmarkEnd w:id="66"/>
     </w:p>
     <w:p>
       <w:pPr>
@@ -40479,7 +40579,7 @@
           <w:rFonts w:ascii="Times New Roman" w:hAnsi="Times New Roman" w:cs="Times New Roman"/>
         </w:rPr>
       </w:pPr>
-      <w:bookmarkStart w:id="64" w:name="_Toc406969535"/>
+      <w:bookmarkStart w:id="67" w:name="_Toc406969535"/>
       <w:r>
         <w:rPr>
           <w:rStyle w:val="Znaknadpisu1"/>
@@ -40487,7 +40587,7 @@
         </w:rPr>
         <w:t>Nutrients and Metabolism</w:t>
       </w:r>
-      <w:bookmarkEnd w:id="64"/>
+      <w:bookmarkEnd w:id="67"/>
     </w:p>
     <w:p>
       <w:r>
@@ -40798,14 +40898,14 @@
           <w:rFonts w:ascii="Times New Roman" w:hAnsi="Times New Roman" w:cs="Times New Roman"/>
         </w:rPr>
       </w:pPr>
-      <w:bookmarkStart w:id="65" w:name="_Toc406969536"/>
+      <w:bookmarkStart w:id="68" w:name="_Toc406969536"/>
       <w:r>
         <w:rPr>
           <w:rFonts w:ascii="Times New Roman" w:hAnsi="Times New Roman" w:cs="Times New Roman"/>
         </w:rPr>
         <w:t>Cellular metabolism</w:t>
       </w:r>
-      <w:bookmarkEnd w:id="65"/>
+      <w:bookmarkEnd w:id="68"/>
     </w:p>
     <w:p>
       <w:r>
@@ -40826,7 +40926,7 @@
           <w:rFonts w:ascii="Times New Roman" w:hAnsi="Times New Roman" w:cs="Times New Roman"/>
         </w:rPr>
       </w:pPr>
-      <w:bookmarkStart w:id="66" w:name="_Toc406969537"/>
+      <w:bookmarkStart w:id="69" w:name="_Toc406969537"/>
       <w:proofErr w:type="spellStart"/>
       <w:r>
         <w:rPr>
@@ -40841,7 +40941,7 @@
         </w:rPr>
         <w:t>-acids</w:t>
       </w:r>
-      <w:bookmarkEnd w:id="66"/>
+      <w:bookmarkEnd w:id="69"/>
     </w:p>
     <w:p>
       <w:r>
@@ -40879,7 +40979,7 @@
           <w:rFonts w:ascii="Times New Roman" w:hAnsi="Times New Roman" w:cs="Times New Roman"/>
         </w:rPr>
       </w:pPr>
-      <w:bookmarkStart w:id="67" w:name="_Toc406969538"/>
+      <w:bookmarkStart w:id="70" w:name="_Toc406969538"/>
       <w:r>
         <w:rPr>
           <w:rStyle w:val="Znaknadpisu1"/>
@@ -40887,7 +40987,7 @@
         </w:rPr>
         <w:t>Thermoregulation</w:t>
       </w:r>
-      <w:bookmarkEnd w:id="67"/>
+      <w:bookmarkEnd w:id="70"/>
     </w:p>
     <w:p>
       <w:pPr>
@@ -40897,7 +40997,7 @@
           <w:rFonts w:ascii="Times New Roman" w:hAnsi="Times New Roman" w:cs="Times New Roman"/>
         </w:rPr>
       </w:pPr>
-      <w:bookmarkStart w:id="68" w:name="_Toc406969539"/>
+      <w:bookmarkStart w:id="71" w:name="_Toc406969539"/>
       <w:r>
         <w:rPr>
           <w:rStyle w:val="Znaknadpisu1"/>
@@ -40905,7 +41005,7 @@
         </w:rPr>
         <w:t>Neural Reflexes</w:t>
       </w:r>
-      <w:bookmarkEnd w:id="68"/>
+      <w:bookmarkEnd w:id="71"/>
     </w:p>
     <w:p>
       <w:pPr>
@@ -40922,7 +41022,7 @@
           <w:rFonts w:ascii="Times New Roman" w:hAnsi="Times New Roman" w:cs="Times New Roman"/>
         </w:rPr>
       </w:pPr>
-      <w:bookmarkStart w:id="69" w:name="_Toc406969540"/>
+      <w:bookmarkStart w:id="72" w:name="_Toc406969540"/>
       <w:r>
         <w:rPr>
           <w:rStyle w:val="Znaknadpisu1"/>
@@ -40930,7 +41030,7 @@
         </w:rPr>
         <w:t>Discussion</w:t>
       </w:r>
-      <w:bookmarkEnd w:id="69"/>
+      <w:bookmarkEnd w:id="72"/>
     </w:p>
     <w:p>
       <w:pPr>
@@ -40947,7 +41047,7 @@
           <w:rFonts w:ascii="Times New Roman" w:hAnsi="Times New Roman" w:cs="Times New Roman"/>
         </w:rPr>
       </w:pPr>
-      <w:bookmarkStart w:id="70" w:name="_Toc406969541"/>
+      <w:bookmarkStart w:id="73" w:name="_Toc406969541"/>
       <w:r>
         <w:rPr>
           <w:rStyle w:val="Znaknadpisu1"/>
@@ -40955,7 +41055,7 @@
         </w:rPr>
         <w:t>Conclusion</w:t>
       </w:r>
-      <w:bookmarkEnd w:id="70"/>
+      <w:bookmarkEnd w:id="73"/>
     </w:p>
     <w:p>
       <w:pPr>
@@ -40972,7 +41072,7 @@
           <w:rFonts w:ascii="Times New Roman" w:hAnsi="Times New Roman" w:cs="Times New Roman"/>
         </w:rPr>
       </w:pPr>
-      <w:bookmarkStart w:id="71" w:name="_Toc406969542"/>
+      <w:bookmarkStart w:id="74" w:name="_Toc406969542"/>
       <w:r>
         <w:rPr>
           <w:rStyle w:val="Znaknadpisu1"/>
@@ -40980,7 +41080,7 @@
         </w:rPr>
         <w:t>References</w:t>
       </w:r>
-      <w:bookmarkEnd w:id="71"/>
+      <w:bookmarkEnd w:id="74"/>
     </w:p>
     <w:p>
       <w:pPr>
@@ -43962,7 +44062,7 @@
           <w:rPr>
             <w:noProof/>
           </w:rPr>
-          <w:t>17</w:t>
+          <w:t>16</w:t>
         </w:r>
         <w:r>
           <w:rPr>
@@ -44015,28 +44115,7 @@
         <w:footnoteRef/>
       </w:r>
       <w:r>
-        <w:t xml:space="preserve"> The value of dissociation constant</w:t>
-      </w:r>
-      <w:r>
-        <w:t xml:space="preserve"> </w:t>
-      </w:r>
-      <w:r>
-        <w:t>at fixed temperature</w:t>
-      </w:r>
-      <w:r>
-        <w:t xml:space="preserve"> </w:t>
-      </w:r>
-      <w:r>
-        <w:t xml:space="preserve">T0 </w:t>
-      </w:r>
-      <w:r>
-        <w:t>as model parameter</w:t>
-      </w:r>
-      <w:r>
-        <w:t xml:space="preserve"> </w:t>
-      </w:r>
-      <w:r>
-        <w:t>K</w:t>
+        <w:t xml:space="preserve"> The value of dissociation constant at fixed temperature T0 as model parameter K</w:t>
       </w:r>
       <w:r>
         <w:rPr>
@@ -44045,13 +44124,7 @@
         <w:t>T0</w:t>
       </w:r>
       <w:r>
-        <w:t xml:space="preserve"> can be cal</w:t>
-      </w:r>
-      <w:r>
-        <w:t>culated from difference of tabulated Gibb</w:t>
-      </w:r>
-      <w:r>
-        <w:t>s energies of products and reactants called Gibbs energy of reaction ΔG using relation K</w:t>
+        <w:t xml:space="preserve"> can be calculated from difference of tabulated Gibbs energies of products and reactants called Gibbs energy of reaction ΔG using relation K</w:t>
       </w:r>
       <w:r>
         <w:rPr>
@@ -44068,19 +44141,7 @@
       </w:r>
       <w:proofErr w:type="spellEnd"/>
       <w:r>
-        <w:t>(</w:t>
-      </w:r>
-      <w:r>
-        <w:t>-</w:t>
-      </w:r>
-      <w:r>
-        <w:t>ΔG</w:t>
-      </w:r>
-      <w:r>
-        <w:t>/(R.T0)</w:t>
-      </w:r>
-      <w:r>
-        <w:t xml:space="preserve">). </w:t>
+        <w:t xml:space="preserve">(-ΔG/(R.T0)). </w:t>
       </w:r>
     </w:p>
   </w:footnote>
@@ -44096,55 +44157,7 @@
         <w:footnoteRef/>
       </w:r>
       <w:r>
-        <w:t xml:space="preserve"> </w:t>
-      </w:r>
-      <w:r>
-        <w:t>Electric c</w:t>
-      </w:r>
-      <w:r>
-        <w:t xml:space="preserve">harge of </w:t>
-      </w:r>
-      <w:r>
-        <w:t xml:space="preserve">an </w:t>
-      </w:r>
-      <w:r>
-        <w:t>atom can be expressed by number of missing or additional electrons.</w:t>
-      </w:r>
-      <w:r>
-        <w:t xml:space="preserve"> This elementary charge</w:t>
-      </w:r>
-      <w:r>
-        <w:t xml:space="preserve"> </w:t>
-      </w:r>
-      <w:r>
-        <w:t xml:space="preserve">of protons or electrons can be recalculated to Coulomb </w:t>
-      </w:r>
-      <w:r>
-        <w:t xml:space="preserve">using Faradays constant. </w:t>
-      </w:r>
-      <w:r>
-        <w:t xml:space="preserve">Not all substances have fixed </w:t>
-      </w:r>
-      <w:r>
-        <w:t xml:space="preserve">electrical </w:t>
-      </w:r>
-      <w:r>
-        <w:t>charge</w:t>
-      </w:r>
-      <w:r>
-        <w:t>s</w:t>
-      </w:r>
-      <w:r>
-        <w:t>, because foe example t</w:t>
-      </w:r>
-      <w:r>
-        <w:t>he acid-base reactions or oxidation-reduction can change the average charge of the substance</w:t>
-      </w:r>
-      <w:r>
-        <w:t>s</w:t>
-      </w:r>
-      <w:r>
-        <w:t xml:space="preserve">. </w:t>
+        <w:t xml:space="preserve"> Electric charge of an atom can be expressed by number of missing or additional electrons. This elementary charge of protons or electrons can be recalculated to Coulomb using Faradays constant. Not all substances have fixed electrical charges, because foe example the acid-base reactions or oxidation-reduction can change the average charge of the substances. </w:t>
       </w:r>
     </w:p>
   </w:footnote>
@@ -44174,28 +44187,28 @@
         <v:path o:extrusionok="f" gradientshapeok="t" o:connecttype="rect"/>
         <o:lock v:ext="edit" aspectratio="t"/>
       </v:shapetype>
-      <v:shape id="_x0000_i1210" type="#_x0000_t75" style="width:14pt;height:6.65pt;visibility:visible" o:bullet="t">
+      <v:shape id="_x0000_i1066" type="#_x0000_t75" style="width:13.5pt;height:6.5pt;visibility:visible" o:bullet="t">
         <v:imagedata r:id="rId1" o:title="OsmoticPorts"/>
       </v:shape>
     </w:pict>
   </w:numPicBullet>
   <w:numPicBullet w:numPicBulletId="1">
     <w:pict>
-      <v:shape id="_x0000_i1211" type="#_x0000_t75" style="width:14pt;height:6.65pt;visibility:visible" o:bullet="t">
+      <v:shape id="_x0000_i1067" type="#_x0000_t75" style="width:13.5pt;height:6.5pt;visibility:visible" o:bullet="t">
         <v:imagedata r:id="rId2" o:title="ThermalPorts"/>
       </v:shape>
     </w:pict>
   </w:numPicBullet>
   <w:numPicBullet w:numPicBulletId="2">
     <w:pict>
-      <v:shape id="_x0000_i1212" type="#_x0000_t75" style="width:17.35pt;height:8.65pt;visibility:visible" o:bullet="t">
+      <v:shape id="_x0000_i1068" type="#_x0000_t75" style="width:17pt;height:8.5pt;visibility:visible" o:bullet="t">
         <v:imagedata r:id="rId3" o:title="HydraulicPorts"/>
       </v:shape>
     </w:pict>
   </w:numPicBullet>
   <w:numPicBullet w:numPicBulletId="3">
     <w:pict>
-      <v:shape id="_x0000_i1213" type="#_x0000_t75" style="width:14pt;height:6.65pt;visibility:visible" o:bullet="t">
+      <v:shape id="_x0000_i1069" type="#_x0000_t75" style="width:13.5pt;height:6.5pt;visibility:visible" o:bullet="t">
         <v:imagedata r:id="rId4" o:title="ChemicalPorts"/>
       </v:shape>
     </w:pict>
@@ -47877,7 +47890,7 @@
 </file>
 
 <file path=customXml/itemProps1.xml><?xml version="1.0" encoding="utf-8"?>
-<ds:datastoreItem xmlns:ds="http://schemas.openxmlformats.org/officeDocument/2006/customXml" ds:itemID="{A9FDD5D6-FDF5-44D7-954E-261394CEF524}">
+<ds:datastoreItem xmlns:ds="http://schemas.openxmlformats.org/officeDocument/2006/customXml" ds:itemID="{DA282AF0-EA36-458A-83D2-9C595F9C635F}">
   <ds:schemaRefs>
     <ds:schemaRef ds:uri="http://schemas.openxmlformats.org/officeDocument/2006/bibliography"/>
   </ds:schemaRefs>

</xml_diff>